<commit_message>
CIERRE 14 ENE 22
</commit_message>
<xml_diff>
--- a/01 DOCUEMENTOS/PAP FISCAL OBRADOR 2022.docx
+++ b/01 DOCUEMENTOS/PAP FISCAL OBRADOR 2022.docx
@@ -15,6 +15,248 @@
           <w:sz w:val="36"/>
           <w:szCs w:val="36"/>
         </w:rPr>
+        <w:t>14 DE ENERO 2022</w:t>
+      </w:r>
+    </w:p>
+    <w:p>
+      <w:pPr>
+        <w:jc w:val="center"/>
+        <w:rPr>
+          <w:sz w:val="36"/>
+          <w:szCs w:val="36"/>
+        </w:rPr>
+      </w:pPr>
+    </w:p>
+    <w:p>
+      <w:pPr>
+        <w:jc w:val="center"/>
+        <w:rPr>
+          <w:sz w:val="36"/>
+          <w:szCs w:val="36"/>
+        </w:rPr>
+      </w:pPr>
+    </w:p>
+    <w:p>
+      <w:pPr>
+        <w:jc w:val="center"/>
+        <w:rPr>
+          <w:sz w:val="36"/>
+          <w:szCs w:val="36"/>
+        </w:rPr>
+      </w:pPr>
+      <w:r>
+        <w:rPr>
+          <w:sz w:val="36"/>
+          <w:szCs w:val="36"/>
+        </w:rPr>
+        <w:t>OBRADOR</w:t>
+      </w:r>
+    </w:p>
+    <w:p>
+      <w:pPr>
+        <w:jc w:val="center"/>
+        <w:rPr>
+          <w:sz w:val="36"/>
+          <w:szCs w:val="36"/>
+        </w:rPr>
+      </w:pPr>
+    </w:p>
+    <w:p>
+      <w:pPr>
+        <w:jc w:val="center"/>
+        <w:rPr>
+          <w:sz w:val="36"/>
+          <w:szCs w:val="36"/>
+        </w:rPr>
+      </w:pPr>
+    </w:p>
+    <w:p>
+      <w:pPr>
+        <w:jc w:val="center"/>
+        <w:rPr>
+          <w:sz w:val="36"/>
+          <w:szCs w:val="36"/>
+        </w:rPr>
+      </w:pPr>
+    </w:p>
+    <w:p>
+      <w:pPr>
+        <w:jc w:val="center"/>
+        <w:rPr>
+          <w:sz w:val="36"/>
+          <w:szCs w:val="36"/>
+        </w:rPr>
+      </w:pPr>
+    </w:p>
+    <w:p>
+      <w:pPr>
+        <w:jc w:val="center"/>
+        <w:rPr>
+          <w:sz w:val="36"/>
+          <w:szCs w:val="36"/>
+        </w:rPr>
+      </w:pPr>
+      <w:r>
+        <w:rPr>
+          <w:sz w:val="36"/>
+          <w:szCs w:val="36"/>
+        </w:rPr>
+        <w:t>SALIDAS # 0401 I   al   # 0500 I</w:t>
+      </w:r>
+    </w:p>
+    <w:p>
+      <w:pPr>
+        <w:jc w:val="center"/>
+        <w:rPr>
+          <w:sz w:val="36"/>
+          <w:szCs w:val="36"/>
+        </w:rPr>
+      </w:pPr>
+    </w:p>
+    <w:p>
+      <w:pPr>
+        <w:jc w:val="center"/>
+        <w:rPr>
+          <w:sz w:val="36"/>
+          <w:szCs w:val="36"/>
+        </w:rPr>
+      </w:pPr>
+    </w:p>
+    <w:p>
+      <w:pPr>
+        <w:jc w:val="center"/>
+        <w:rPr>
+          <w:sz w:val="36"/>
+          <w:szCs w:val="36"/>
+        </w:rPr>
+      </w:pPr>
+      <w:bookmarkStart w:id="0" w:name="_GoBack"/>
+      <w:bookmarkEnd w:id="0"/>
+    </w:p>
+    <w:p>
+      <w:pPr>
+        <w:jc w:val="center"/>
+        <w:rPr>
+          <w:sz w:val="36"/>
+          <w:szCs w:val="36"/>
+        </w:rPr>
+      </w:pPr>
+    </w:p>
+    <w:p>
+      <w:pPr>
+        <w:jc w:val="center"/>
+        <w:rPr>
+          <w:sz w:val="36"/>
+          <w:szCs w:val="36"/>
+        </w:rPr>
+      </w:pPr>
+    </w:p>
+    <w:p>
+      <w:pPr>
+        <w:jc w:val="center"/>
+        <w:rPr>
+          <w:sz w:val="36"/>
+          <w:szCs w:val="36"/>
+        </w:rPr>
+      </w:pPr>
+      <w:r>
+        <w:rPr>
+          <w:sz w:val="36"/>
+          <w:szCs w:val="36"/>
+        </w:rPr>
+        <w:t>RECIBIO</w:t>
+      </w:r>
+    </w:p>
+    <w:p>
+      <w:pPr>
+        <w:jc w:val="center"/>
+        <w:rPr>
+          <w:sz w:val="36"/>
+          <w:szCs w:val="36"/>
+        </w:rPr>
+      </w:pPr>
+    </w:p>
+    <w:p>
+      <w:pPr>
+        <w:jc w:val="center"/>
+        <w:rPr>
+          <w:sz w:val="36"/>
+          <w:szCs w:val="36"/>
+        </w:rPr>
+      </w:pPr>
+    </w:p>
+    <w:p>
+      <w:pPr>
+        <w:jc w:val="center"/>
+        <w:rPr>
+          <w:sz w:val="36"/>
+          <w:szCs w:val="36"/>
+        </w:rPr>
+      </w:pPr>
+      <w:r>
+        <w:rPr>
+          <w:sz w:val="36"/>
+          <w:szCs w:val="36"/>
+        </w:rPr>
+        <w:t>_____________________________</w:t>
+      </w:r>
+    </w:p>
+    <w:p>
+      <w:pPr>
+        <w:jc w:val="center"/>
+        <w:rPr>
+          <w:sz w:val="36"/>
+          <w:szCs w:val="36"/>
+        </w:rPr>
+      </w:pPr>
+      <w:r>
+        <w:rPr>
+          <w:sz w:val="36"/>
+          <w:szCs w:val="36"/>
+        </w:rPr>
+        <w:t>ADRIANA SORIANO</w:t>
+      </w:r>
+    </w:p>
+    <w:p>
+      <w:pPr>
+        <w:jc w:val="center"/>
+        <w:rPr>
+          <w:sz w:val="36"/>
+          <w:szCs w:val="36"/>
+        </w:rPr>
+      </w:pPr>
+    </w:p>
+    <w:p>
+      <w:pPr>
+        <w:jc w:val="center"/>
+        <w:rPr>
+          <w:sz w:val="36"/>
+          <w:szCs w:val="36"/>
+        </w:rPr>
+      </w:pPr>
+    </w:p>
+    <w:p>
+      <w:pPr>
+        <w:jc w:val="center"/>
+        <w:rPr>
+          <w:sz w:val="36"/>
+          <w:szCs w:val="36"/>
+        </w:rPr>
+      </w:pPr>
+    </w:p>
+    <w:p>
+      <w:pPr>
+        <w:jc w:val="center"/>
+        <w:rPr>
+          <w:sz w:val="36"/>
+          <w:szCs w:val="36"/>
+        </w:rPr>
+      </w:pPr>
+      <w:r>
+        <w:rPr>
+          <w:sz w:val="36"/>
+          <w:szCs w:val="36"/>
+        </w:rPr>
         <w:t>13 DE ENERO  2022</w:t>
       </w:r>
     </w:p>
@@ -100,16 +342,7 @@
           <w:sz w:val="36"/>
           <w:szCs w:val="36"/>
         </w:rPr>
-        <w:t>REMISIONES  #  08751 C  al  10000</w:t>
-      </w:r>
-      <w:bookmarkStart w:id="0" w:name="_GoBack"/>
-      <w:bookmarkEnd w:id="0"/>
-      <w:r>
-        <w:rPr>
-          <w:sz w:val="36"/>
-          <w:szCs w:val="36"/>
-        </w:rPr>
-        <w:t>C</w:t>
+        <w:t>REMISIONES  #  08751 C  al  10000C</w:t>
       </w:r>
     </w:p>
     <w:p>

</xml_diff>

<commit_message>
CIERRE  14 FEB 22
</commit_message>
<xml_diff>
--- a/01 DOCUEMENTOS/PAP FISCAL OBRADOR 2022.docx
+++ b/01 DOCUEMENTOS/PAP FISCAL OBRADOR 2022.docx
@@ -24,39 +24,29 @@
           <w:sz w:val="36"/>
           <w:szCs w:val="36"/>
         </w:rPr>
-        <w:t>05 FEBRERO  2022</w:t>
-      </w:r>
-    </w:p>
-    <w:p>
-      <w:pPr>
-        <w:jc w:val="center"/>
-        <w:rPr>
-          <w:sz w:val="36"/>
-          <w:szCs w:val="36"/>
-        </w:rPr>
-      </w:pPr>
-    </w:p>
-    <w:p>
-      <w:pPr>
-        <w:jc w:val="center"/>
-        <w:rPr>
-          <w:sz w:val="36"/>
-          <w:szCs w:val="36"/>
-        </w:rPr>
-      </w:pPr>
-    </w:p>
-    <w:p>
-      <w:pPr>
-        <w:jc w:val="center"/>
-        <w:rPr>
-          <w:sz w:val="36"/>
-          <w:szCs w:val="36"/>
-        </w:rPr>
-      </w:pPr>
-    </w:p>
-    <w:p>
-      <w:pPr>
-        <w:jc w:val="center"/>
+        <w:t>12 FEBRERO  2022</w:t>
+      </w:r>
+    </w:p>
+    <w:p>
+      <w:pPr>
+        <w:jc w:val="center"/>
+        <w:rPr>
+          <w:sz w:val="36"/>
+          <w:szCs w:val="36"/>
+        </w:rPr>
+      </w:pPr>
+    </w:p>
+    <w:p>
+      <w:pPr>
+        <w:jc w:val="center"/>
+        <w:rPr>
+          <w:sz w:val="36"/>
+          <w:szCs w:val="36"/>
+        </w:rPr>
+      </w:pPr>
+    </w:p>
+    <w:p>
+      <w:pPr>
         <w:rPr>
           <w:sz w:val="36"/>
           <w:szCs w:val="36"/>
@@ -72,34 +62,50 @@
     </w:p>
     <w:p>
       <w:pPr>
-        <w:jc w:val="center"/>
-        <w:rPr>
-          <w:sz w:val="36"/>
-          <w:szCs w:val="36"/>
-        </w:rPr>
-      </w:pPr>
-    </w:p>
-    <w:p>
-      <w:pPr>
-        <w:rPr>
-          <w:sz w:val="36"/>
-          <w:szCs w:val="36"/>
-        </w:rPr>
-      </w:pPr>
-      <w:r>
-        <w:rPr>
-          <w:sz w:val="36"/>
-          <w:szCs w:val="36"/>
-        </w:rPr>
-        <w:t xml:space="preserve">REMISIONES </w:t>
-      </w:r>
+        <w:rPr>
+          <w:sz w:val="36"/>
+          <w:szCs w:val="36"/>
+        </w:rPr>
+      </w:pPr>
+    </w:p>
+    <w:p>
+      <w:pPr>
+        <w:rPr>
+          <w:sz w:val="36"/>
+          <w:szCs w:val="36"/>
+        </w:rPr>
+      </w:pPr>
+    </w:p>
+    <w:p>
+      <w:pPr>
+        <w:rPr>
+          <w:sz w:val="36"/>
+          <w:szCs w:val="36"/>
+        </w:rPr>
+      </w:pPr>
+    </w:p>
+    <w:p>
+      <w:pPr>
+        <w:rPr>
+          <w:sz w:val="36"/>
+          <w:szCs w:val="36"/>
+        </w:rPr>
+      </w:pPr>
+    </w:p>
+    <w:p>
+      <w:pPr>
+        <w:rPr>
+          <w:sz w:val="36"/>
+          <w:szCs w:val="36"/>
+        </w:rPr>
+      </w:pPr>
       <w:proofErr w:type="gramStart"/>
       <w:r>
         <w:rPr>
           <w:sz w:val="36"/>
           <w:szCs w:val="36"/>
         </w:rPr>
-        <w:t>#  11251</w:t>
+        <w:t>REMISIONES  #</w:t>
       </w:r>
       <w:proofErr w:type="gramEnd"/>
       <w:r>
@@ -107,144 +113,366 @@
           <w:sz w:val="36"/>
           <w:szCs w:val="36"/>
         </w:rPr>
-        <w:t xml:space="preserve"> C   al   #  012500 C</w:t>
-      </w:r>
-    </w:p>
-    <w:p>
-      <w:pPr>
-        <w:rPr>
-          <w:sz w:val="36"/>
-          <w:szCs w:val="36"/>
-        </w:rPr>
-      </w:pPr>
-    </w:p>
-    <w:p>
-      <w:pPr>
-        <w:rPr>
-          <w:sz w:val="36"/>
-          <w:szCs w:val="36"/>
-        </w:rPr>
-      </w:pPr>
-    </w:p>
-    <w:p>
-      <w:pPr>
-        <w:rPr>
-          <w:sz w:val="36"/>
-          <w:szCs w:val="36"/>
-        </w:rPr>
-      </w:pPr>
-    </w:p>
-    <w:p>
-      <w:pPr>
-        <w:rPr>
-          <w:sz w:val="36"/>
-          <w:szCs w:val="36"/>
-        </w:rPr>
-      </w:pPr>
-    </w:p>
-    <w:p>
-      <w:pPr>
-        <w:jc w:val="center"/>
-        <w:rPr>
-          <w:sz w:val="36"/>
-          <w:szCs w:val="36"/>
-        </w:rPr>
-      </w:pPr>
-      <w:r>
-        <w:rPr>
-          <w:sz w:val="36"/>
-          <w:szCs w:val="36"/>
-        </w:rPr>
-        <w:t>RECIBIO</w:t>
-      </w:r>
-    </w:p>
-    <w:p>
-      <w:pPr>
-        <w:jc w:val="center"/>
-        <w:rPr>
-          <w:sz w:val="36"/>
-          <w:szCs w:val="36"/>
-        </w:rPr>
-      </w:pPr>
-    </w:p>
-    <w:p>
-      <w:pPr>
-        <w:jc w:val="center"/>
-        <w:rPr>
-          <w:sz w:val="36"/>
-          <w:szCs w:val="36"/>
-        </w:rPr>
-      </w:pPr>
-    </w:p>
-    <w:p>
-      <w:pPr>
-        <w:jc w:val="center"/>
-        <w:rPr>
-          <w:sz w:val="36"/>
-          <w:szCs w:val="36"/>
-        </w:rPr>
-      </w:pPr>
-    </w:p>
-    <w:p>
-      <w:pPr>
-        <w:jc w:val="center"/>
-        <w:rPr>
-          <w:sz w:val="36"/>
-          <w:szCs w:val="36"/>
-        </w:rPr>
-      </w:pPr>
-      <w:r>
-        <w:rPr>
-          <w:sz w:val="36"/>
-          <w:szCs w:val="36"/>
-        </w:rPr>
-        <w:t>_________________________</w:t>
-      </w:r>
-    </w:p>
-    <w:p>
-      <w:pPr>
-        <w:jc w:val="center"/>
-        <w:rPr>
-          <w:sz w:val="36"/>
-          <w:szCs w:val="36"/>
-        </w:rPr>
-      </w:pPr>
-      <w:r>
-        <w:rPr>
-          <w:sz w:val="36"/>
-          <w:szCs w:val="36"/>
-        </w:rPr>
-        <w:t>Adriana Soriano</w:t>
-      </w:r>
-    </w:p>
-    <w:p>
-      <w:pPr>
-        <w:jc w:val="center"/>
-        <w:rPr>
-          <w:sz w:val="36"/>
-          <w:szCs w:val="36"/>
-        </w:rPr>
-      </w:pPr>
-    </w:p>
-    <w:p>
-      <w:pPr>
-        <w:jc w:val="center"/>
-        <w:rPr>
-          <w:sz w:val="36"/>
-          <w:szCs w:val="36"/>
-        </w:rPr>
-      </w:pPr>
-    </w:p>
-    <w:p>
-      <w:pPr>
-        <w:jc w:val="center"/>
-        <w:rPr>
-          <w:sz w:val="36"/>
-          <w:szCs w:val="36"/>
-        </w:rPr>
-      </w:pPr>
+        <w:t xml:space="preserve">  12501 C   al  13750 C</w:t>
+      </w:r>
+    </w:p>
+    <w:p>
+      <w:pPr>
+        <w:rPr>
+          <w:sz w:val="36"/>
+          <w:szCs w:val="36"/>
+        </w:rPr>
+      </w:pPr>
+    </w:p>
+    <w:p>
+      <w:pPr>
+        <w:rPr>
+          <w:sz w:val="36"/>
+          <w:szCs w:val="36"/>
+        </w:rPr>
+      </w:pPr>
+    </w:p>
+    <w:p>
+      <w:pPr>
+        <w:rPr>
+          <w:sz w:val="36"/>
+          <w:szCs w:val="36"/>
+        </w:rPr>
+      </w:pPr>
+    </w:p>
+    <w:p>
+      <w:pPr>
+        <w:rPr>
+          <w:sz w:val="36"/>
+          <w:szCs w:val="36"/>
+        </w:rPr>
+      </w:pPr>
+    </w:p>
+    <w:p>
+      <w:pPr>
+        <w:jc w:val="center"/>
+        <w:rPr>
+          <w:sz w:val="36"/>
+          <w:szCs w:val="36"/>
+        </w:rPr>
+      </w:pPr>
+      <w:r>
+        <w:rPr>
+          <w:sz w:val="36"/>
+          <w:szCs w:val="36"/>
+        </w:rPr>
+        <w:t xml:space="preserve">RECIBIO </w:t>
+      </w:r>
+    </w:p>
+    <w:p>
+      <w:pPr>
+        <w:jc w:val="center"/>
+        <w:rPr>
+          <w:sz w:val="36"/>
+          <w:szCs w:val="36"/>
+        </w:rPr>
+      </w:pPr>
+    </w:p>
+    <w:p>
+      <w:pPr>
+        <w:jc w:val="center"/>
+        <w:rPr>
+          <w:sz w:val="36"/>
+          <w:szCs w:val="36"/>
+        </w:rPr>
+      </w:pPr>
+    </w:p>
+    <w:p>
+      <w:pPr>
+        <w:jc w:val="center"/>
+        <w:rPr>
+          <w:sz w:val="36"/>
+          <w:szCs w:val="36"/>
+        </w:rPr>
+      </w:pPr>
+      <w:r>
+        <w:rPr>
+          <w:sz w:val="36"/>
+          <w:szCs w:val="36"/>
+        </w:rPr>
+        <w:t>__________________________</w:t>
+      </w:r>
       <w:bookmarkStart w:id="0" w:name="_GoBack"/>
       <w:bookmarkEnd w:id="0"/>
+      <w:r>
+        <w:rPr>
+          <w:sz w:val="36"/>
+          <w:szCs w:val="36"/>
+        </w:rPr>
+        <w:t>___</w:t>
+      </w:r>
+    </w:p>
+    <w:p>
+      <w:pPr>
+        <w:jc w:val="center"/>
+        <w:rPr>
+          <w:sz w:val="36"/>
+          <w:szCs w:val="36"/>
+        </w:rPr>
+      </w:pPr>
+      <w:r>
+        <w:rPr>
+          <w:sz w:val="36"/>
+          <w:szCs w:val="36"/>
+        </w:rPr>
+        <w:t xml:space="preserve">ADRIANA SORIANO </w:t>
+      </w:r>
+    </w:p>
+    <w:p>
+      <w:pPr>
+        <w:jc w:val="center"/>
+        <w:rPr>
+          <w:sz w:val="36"/>
+          <w:szCs w:val="36"/>
+        </w:rPr>
+      </w:pPr>
+    </w:p>
+    <w:p>
+      <w:pPr>
+        <w:jc w:val="center"/>
+        <w:rPr>
+          <w:sz w:val="36"/>
+          <w:szCs w:val="36"/>
+        </w:rPr>
+      </w:pPr>
+    </w:p>
+    <w:p>
+      <w:pPr>
+        <w:jc w:val="center"/>
+        <w:rPr>
+          <w:sz w:val="36"/>
+          <w:szCs w:val="36"/>
+        </w:rPr>
+      </w:pPr>
+      <w:r>
+        <w:rPr>
+          <w:sz w:val="36"/>
+          <w:szCs w:val="36"/>
+        </w:rPr>
+        <w:t>05 FEBRERO  2022</w:t>
+      </w:r>
+    </w:p>
+    <w:p>
+      <w:pPr>
+        <w:jc w:val="center"/>
+        <w:rPr>
+          <w:sz w:val="36"/>
+          <w:szCs w:val="36"/>
+        </w:rPr>
+      </w:pPr>
+    </w:p>
+    <w:p>
+      <w:pPr>
+        <w:jc w:val="center"/>
+        <w:rPr>
+          <w:sz w:val="36"/>
+          <w:szCs w:val="36"/>
+        </w:rPr>
+      </w:pPr>
+    </w:p>
+    <w:p>
+      <w:pPr>
+        <w:jc w:val="center"/>
+        <w:rPr>
+          <w:sz w:val="36"/>
+          <w:szCs w:val="36"/>
+        </w:rPr>
+      </w:pPr>
+    </w:p>
+    <w:p>
+      <w:pPr>
+        <w:jc w:val="center"/>
+        <w:rPr>
+          <w:sz w:val="36"/>
+          <w:szCs w:val="36"/>
+        </w:rPr>
+      </w:pPr>
+      <w:r>
+        <w:rPr>
+          <w:sz w:val="36"/>
+          <w:szCs w:val="36"/>
+        </w:rPr>
+        <w:t>OBRADOR</w:t>
+      </w:r>
+    </w:p>
+    <w:p>
+      <w:pPr>
+        <w:jc w:val="center"/>
+        <w:rPr>
+          <w:sz w:val="36"/>
+          <w:szCs w:val="36"/>
+        </w:rPr>
+      </w:pPr>
+    </w:p>
+    <w:p>
+      <w:pPr>
+        <w:rPr>
+          <w:sz w:val="36"/>
+          <w:szCs w:val="36"/>
+        </w:rPr>
+      </w:pPr>
+      <w:r>
+        <w:rPr>
+          <w:sz w:val="36"/>
+          <w:szCs w:val="36"/>
+        </w:rPr>
+        <w:t xml:space="preserve">REMISIONES </w:t>
+      </w:r>
+      <w:proofErr w:type="gramStart"/>
+      <w:r>
+        <w:rPr>
+          <w:sz w:val="36"/>
+          <w:szCs w:val="36"/>
+        </w:rPr>
+        <w:t>#  11251</w:t>
+      </w:r>
+      <w:proofErr w:type="gramEnd"/>
+      <w:r>
+        <w:rPr>
+          <w:sz w:val="36"/>
+          <w:szCs w:val="36"/>
+        </w:rPr>
+        <w:t xml:space="preserve"> C   al   #  012500 C</w:t>
+      </w:r>
+    </w:p>
+    <w:p>
+      <w:pPr>
+        <w:rPr>
+          <w:sz w:val="36"/>
+          <w:szCs w:val="36"/>
+        </w:rPr>
+      </w:pPr>
+    </w:p>
+    <w:p>
+      <w:pPr>
+        <w:rPr>
+          <w:sz w:val="36"/>
+          <w:szCs w:val="36"/>
+        </w:rPr>
+      </w:pPr>
+    </w:p>
+    <w:p>
+      <w:pPr>
+        <w:rPr>
+          <w:sz w:val="36"/>
+          <w:szCs w:val="36"/>
+        </w:rPr>
+      </w:pPr>
+    </w:p>
+    <w:p>
+      <w:pPr>
+        <w:rPr>
+          <w:sz w:val="36"/>
+          <w:szCs w:val="36"/>
+        </w:rPr>
+      </w:pPr>
+    </w:p>
+    <w:p>
+      <w:pPr>
+        <w:jc w:val="center"/>
+        <w:rPr>
+          <w:sz w:val="36"/>
+          <w:szCs w:val="36"/>
+        </w:rPr>
+      </w:pPr>
+      <w:r>
+        <w:rPr>
+          <w:sz w:val="36"/>
+          <w:szCs w:val="36"/>
+        </w:rPr>
+        <w:t>RECIBIO</w:t>
+      </w:r>
+    </w:p>
+    <w:p>
+      <w:pPr>
+        <w:jc w:val="center"/>
+        <w:rPr>
+          <w:sz w:val="36"/>
+          <w:szCs w:val="36"/>
+        </w:rPr>
+      </w:pPr>
+    </w:p>
+    <w:p>
+      <w:pPr>
+        <w:jc w:val="center"/>
+        <w:rPr>
+          <w:sz w:val="36"/>
+          <w:szCs w:val="36"/>
+        </w:rPr>
+      </w:pPr>
+    </w:p>
+    <w:p>
+      <w:pPr>
+        <w:jc w:val="center"/>
+        <w:rPr>
+          <w:sz w:val="36"/>
+          <w:szCs w:val="36"/>
+        </w:rPr>
+      </w:pPr>
+    </w:p>
+    <w:p>
+      <w:pPr>
+        <w:jc w:val="center"/>
+        <w:rPr>
+          <w:sz w:val="36"/>
+          <w:szCs w:val="36"/>
+        </w:rPr>
+      </w:pPr>
+      <w:r>
+        <w:rPr>
+          <w:sz w:val="36"/>
+          <w:szCs w:val="36"/>
+        </w:rPr>
+        <w:t>_________________________</w:t>
+      </w:r>
+    </w:p>
+    <w:p>
+      <w:pPr>
+        <w:jc w:val="center"/>
+        <w:rPr>
+          <w:sz w:val="36"/>
+          <w:szCs w:val="36"/>
+        </w:rPr>
+      </w:pPr>
+      <w:r>
+        <w:rPr>
+          <w:sz w:val="36"/>
+          <w:szCs w:val="36"/>
+        </w:rPr>
+        <w:t>Adriana Soriano</w:t>
+      </w:r>
+    </w:p>
+    <w:p>
+      <w:pPr>
+        <w:jc w:val="center"/>
+        <w:rPr>
+          <w:sz w:val="36"/>
+          <w:szCs w:val="36"/>
+        </w:rPr>
+      </w:pPr>
+    </w:p>
+    <w:p>
+      <w:pPr>
+        <w:jc w:val="center"/>
+        <w:rPr>
+          <w:sz w:val="36"/>
+          <w:szCs w:val="36"/>
+        </w:rPr>
+      </w:pPr>
+    </w:p>
+    <w:p>
+      <w:pPr>
+        <w:jc w:val="center"/>
+        <w:rPr>
+          <w:sz w:val="36"/>
+          <w:szCs w:val="36"/>
+        </w:rPr>
+      </w:pPr>
     </w:p>
     <w:p>
       <w:pPr>

</xml_diff>

<commit_message>
CIERRE 11 MAR 22
</commit_message>
<xml_diff>
--- a/01 DOCUEMENTOS/PAP FISCAL OBRADOR 2022.docx
+++ b/01 DOCUEMENTOS/PAP FISCAL OBRADOR 2022.docx
@@ -33,17 +33,8 @@
           <w:sz w:val="36"/>
           <w:szCs w:val="36"/>
         </w:rPr>
-        <w:t>26 DE FEBRERO  2022</w:t>
-      </w:r>
-    </w:p>
-    <w:p>
-      <w:pPr>
-        <w:jc w:val="center"/>
-        <w:rPr>
-          <w:sz w:val="36"/>
-          <w:szCs w:val="36"/>
-        </w:rPr>
-      </w:pPr>
+        <w:t>11 DE MARZO 2022</w:t>
+      </w:r>
     </w:p>
     <w:p>
       <w:pPr>
@@ -78,90 +69,6 @@
         </w:rPr>
         <w:t>OBRADOR</w:t>
       </w:r>
-    </w:p>
-    <w:p>
-      <w:pPr>
-        <w:jc w:val="center"/>
-        <w:rPr>
-          <w:sz w:val="36"/>
-          <w:szCs w:val="36"/>
-        </w:rPr>
-      </w:pPr>
-    </w:p>
-    <w:p>
-      <w:pPr>
-        <w:jc w:val="center"/>
-        <w:rPr>
-          <w:sz w:val="36"/>
-          <w:szCs w:val="36"/>
-        </w:rPr>
-      </w:pPr>
-    </w:p>
-    <w:p>
-      <w:pPr>
-        <w:jc w:val="center"/>
-        <w:rPr>
-          <w:sz w:val="36"/>
-          <w:szCs w:val="36"/>
-        </w:rPr>
-      </w:pPr>
-    </w:p>
-    <w:p>
-      <w:pPr>
-        <w:jc w:val="center"/>
-        <w:rPr>
-          <w:sz w:val="36"/>
-          <w:szCs w:val="36"/>
-        </w:rPr>
-      </w:pPr>
-      <w:r>
-        <w:rPr>
-          <w:sz w:val="36"/>
-          <w:szCs w:val="36"/>
-        </w:rPr>
-        <w:t xml:space="preserve">REMISIONES   </w:t>
-      </w:r>
-      <w:proofErr w:type="gramStart"/>
-      <w:r>
-        <w:rPr>
-          <w:sz w:val="36"/>
-          <w:szCs w:val="36"/>
-        </w:rPr>
-        <w:t>#  13751</w:t>
-      </w:r>
-      <w:proofErr w:type="gramEnd"/>
-      <w:r>
-        <w:rPr>
-          <w:sz w:val="36"/>
-          <w:szCs w:val="36"/>
-        </w:rPr>
-        <w:t xml:space="preserve"> C    al   15000 C</w:t>
-      </w:r>
-    </w:p>
-    <w:p>
-      <w:pPr>
-        <w:jc w:val="center"/>
-        <w:rPr>
-          <w:sz w:val="36"/>
-          <w:szCs w:val="36"/>
-        </w:rPr>
-      </w:pPr>
-      <w:r>
-        <w:rPr>
-          <w:sz w:val="36"/>
-          <w:szCs w:val="36"/>
-        </w:rPr>
-        <w:t>SALIDAS OBRADOR  0751 I   al   1000 I</w:t>
-      </w:r>
-    </w:p>
-    <w:p>
-      <w:pPr>
-        <w:jc w:val="center"/>
-        <w:rPr>
-          <w:sz w:val="36"/>
-          <w:szCs w:val="36"/>
-        </w:rPr>
-      </w:pPr>
     </w:p>
     <w:p>
       <w:pPr>
@@ -182,6 +89,331 @@
       </w:pPr>
       <w:bookmarkStart w:id="0" w:name="_GoBack"/>
       <w:bookmarkEnd w:id="0"/>
+    </w:p>
+    <w:p>
+      <w:pPr>
+        <w:jc w:val="center"/>
+        <w:rPr>
+          <w:sz w:val="36"/>
+          <w:szCs w:val="36"/>
+        </w:rPr>
+      </w:pPr>
+    </w:p>
+    <w:p>
+      <w:pPr>
+        <w:rPr>
+          <w:sz w:val="36"/>
+          <w:szCs w:val="36"/>
+        </w:rPr>
+      </w:pPr>
+      <w:proofErr w:type="gramStart"/>
+      <w:r>
+        <w:rPr>
+          <w:sz w:val="36"/>
+          <w:szCs w:val="36"/>
+        </w:rPr>
+        <w:t>REMISIONES  #</w:t>
+      </w:r>
+      <w:proofErr w:type="gramEnd"/>
+      <w:r>
+        <w:rPr>
+          <w:sz w:val="36"/>
+          <w:szCs w:val="36"/>
+        </w:rPr>
+        <w:t xml:space="preserve">  015001 C   al   016250 C  </w:t>
+      </w:r>
+    </w:p>
+    <w:p>
+      <w:pPr>
+        <w:rPr>
+          <w:sz w:val="36"/>
+          <w:szCs w:val="36"/>
+        </w:rPr>
+      </w:pPr>
+    </w:p>
+    <w:p>
+      <w:pPr>
+        <w:rPr>
+          <w:sz w:val="36"/>
+          <w:szCs w:val="36"/>
+        </w:rPr>
+      </w:pPr>
+    </w:p>
+    <w:p>
+      <w:pPr>
+        <w:rPr>
+          <w:sz w:val="36"/>
+          <w:szCs w:val="36"/>
+        </w:rPr>
+      </w:pPr>
+    </w:p>
+    <w:p>
+      <w:pPr>
+        <w:jc w:val="center"/>
+        <w:rPr>
+          <w:sz w:val="36"/>
+          <w:szCs w:val="36"/>
+        </w:rPr>
+      </w:pPr>
+      <w:r>
+        <w:rPr>
+          <w:sz w:val="36"/>
+          <w:szCs w:val="36"/>
+        </w:rPr>
+        <w:t>RECIBIO</w:t>
+      </w:r>
+    </w:p>
+    <w:p>
+      <w:pPr>
+        <w:jc w:val="center"/>
+        <w:rPr>
+          <w:sz w:val="36"/>
+          <w:szCs w:val="36"/>
+        </w:rPr>
+      </w:pPr>
+    </w:p>
+    <w:p>
+      <w:pPr>
+        <w:jc w:val="center"/>
+        <w:rPr>
+          <w:sz w:val="36"/>
+          <w:szCs w:val="36"/>
+        </w:rPr>
+      </w:pPr>
+    </w:p>
+    <w:p>
+      <w:pPr>
+        <w:jc w:val="center"/>
+        <w:rPr>
+          <w:sz w:val="36"/>
+          <w:szCs w:val="36"/>
+        </w:rPr>
+      </w:pPr>
+      <w:r>
+        <w:rPr>
+          <w:sz w:val="36"/>
+          <w:szCs w:val="36"/>
+        </w:rPr>
+        <w:t>______________________</w:t>
+      </w:r>
+    </w:p>
+    <w:p>
+      <w:pPr>
+        <w:jc w:val="center"/>
+        <w:rPr>
+          <w:sz w:val="36"/>
+          <w:szCs w:val="36"/>
+        </w:rPr>
+      </w:pPr>
+      <w:r>
+        <w:rPr>
+          <w:sz w:val="36"/>
+          <w:szCs w:val="36"/>
+        </w:rPr>
+        <w:t>ISABEL BRIONES</w:t>
+      </w:r>
+    </w:p>
+    <w:p>
+      <w:pPr>
+        <w:rPr>
+          <w:sz w:val="36"/>
+          <w:szCs w:val="36"/>
+        </w:rPr>
+      </w:pPr>
+    </w:p>
+    <w:p>
+      <w:pPr>
+        <w:rPr>
+          <w:sz w:val="36"/>
+          <w:szCs w:val="36"/>
+        </w:rPr>
+      </w:pPr>
+    </w:p>
+    <w:p>
+      <w:pPr>
+        <w:rPr>
+          <w:sz w:val="36"/>
+          <w:szCs w:val="36"/>
+        </w:rPr>
+      </w:pPr>
+    </w:p>
+    <w:p>
+      <w:pPr>
+        <w:rPr>
+          <w:sz w:val="36"/>
+          <w:szCs w:val="36"/>
+        </w:rPr>
+      </w:pPr>
+    </w:p>
+    <w:p>
+      <w:pPr>
+        <w:jc w:val="center"/>
+        <w:rPr>
+          <w:sz w:val="36"/>
+          <w:szCs w:val="36"/>
+        </w:rPr>
+      </w:pPr>
+    </w:p>
+    <w:p>
+      <w:pPr>
+        <w:jc w:val="center"/>
+        <w:rPr>
+          <w:sz w:val="36"/>
+          <w:szCs w:val="36"/>
+        </w:rPr>
+      </w:pPr>
+      <w:r>
+        <w:rPr>
+          <w:sz w:val="36"/>
+          <w:szCs w:val="36"/>
+        </w:rPr>
+        <w:t>26 DE FEBRERO  2022</w:t>
+      </w:r>
+    </w:p>
+    <w:p>
+      <w:pPr>
+        <w:jc w:val="center"/>
+        <w:rPr>
+          <w:sz w:val="36"/>
+          <w:szCs w:val="36"/>
+        </w:rPr>
+      </w:pPr>
+    </w:p>
+    <w:p>
+      <w:pPr>
+        <w:jc w:val="center"/>
+        <w:rPr>
+          <w:sz w:val="36"/>
+          <w:szCs w:val="36"/>
+        </w:rPr>
+      </w:pPr>
+    </w:p>
+    <w:p>
+      <w:pPr>
+        <w:jc w:val="center"/>
+        <w:rPr>
+          <w:sz w:val="36"/>
+          <w:szCs w:val="36"/>
+        </w:rPr>
+      </w:pPr>
+    </w:p>
+    <w:p>
+      <w:pPr>
+        <w:jc w:val="center"/>
+        <w:rPr>
+          <w:sz w:val="36"/>
+          <w:szCs w:val="36"/>
+        </w:rPr>
+      </w:pPr>
+      <w:r>
+        <w:rPr>
+          <w:sz w:val="36"/>
+          <w:szCs w:val="36"/>
+        </w:rPr>
+        <w:t>OBRADOR</w:t>
+      </w:r>
+    </w:p>
+    <w:p>
+      <w:pPr>
+        <w:jc w:val="center"/>
+        <w:rPr>
+          <w:sz w:val="36"/>
+          <w:szCs w:val="36"/>
+        </w:rPr>
+      </w:pPr>
+    </w:p>
+    <w:p>
+      <w:pPr>
+        <w:jc w:val="center"/>
+        <w:rPr>
+          <w:sz w:val="36"/>
+          <w:szCs w:val="36"/>
+        </w:rPr>
+      </w:pPr>
+    </w:p>
+    <w:p>
+      <w:pPr>
+        <w:jc w:val="center"/>
+        <w:rPr>
+          <w:sz w:val="36"/>
+          <w:szCs w:val="36"/>
+        </w:rPr>
+      </w:pPr>
+    </w:p>
+    <w:p>
+      <w:pPr>
+        <w:jc w:val="center"/>
+        <w:rPr>
+          <w:sz w:val="36"/>
+          <w:szCs w:val="36"/>
+        </w:rPr>
+      </w:pPr>
+      <w:r>
+        <w:rPr>
+          <w:sz w:val="36"/>
+          <w:szCs w:val="36"/>
+        </w:rPr>
+        <w:t xml:space="preserve">REMISIONES   </w:t>
+      </w:r>
+      <w:proofErr w:type="gramStart"/>
+      <w:r>
+        <w:rPr>
+          <w:sz w:val="36"/>
+          <w:szCs w:val="36"/>
+        </w:rPr>
+        <w:t>#  13751</w:t>
+      </w:r>
+      <w:proofErr w:type="gramEnd"/>
+      <w:r>
+        <w:rPr>
+          <w:sz w:val="36"/>
+          <w:szCs w:val="36"/>
+        </w:rPr>
+        <w:t xml:space="preserve"> C    al   15000 C</w:t>
+      </w:r>
+    </w:p>
+    <w:p>
+      <w:pPr>
+        <w:jc w:val="center"/>
+        <w:rPr>
+          <w:sz w:val="36"/>
+          <w:szCs w:val="36"/>
+        </w:rPr>
+      </w:pPr>
+      <w:r>
+        <w:rPr>
+          <w:sz w:val="36"/>
+          <w:szCs w:val="36"/>
+        </w:rPr>
+        <w:t>SALIDAS OBRADOR  0751 I   al   1000 I</w:t>
+      </w:r>
+    </w:p>
+    <w:p>
+      <w:pPr>
+        <w:jc w:val="center"/>
+        <w:rPr>
+          <w:sz w:val="36"/>
+          <w:szCs w:val="36"/>
+        </w:rPr>
+      </w:pPr>
+    </w:p>
+    <w:p>
+      <w:pPr>
+        <w:jc w:val="center"/>
+        <w:rPr>
+          <w:sz w:val="36"/>
+          <w:szCs w:val="36"/>
+        </w:rPr>
+      </w:pPr>
+    </w:p>
+    <w:p>
+      <w:pPr>
+        <w:jc w:val="center"/>
+        <w:rPr>
+          <w:sz w:val="36"/>
+          <w:szCs w:val="36"/>
+        </w:rPr>
+      </w:pPr>
     </w:p>
     <w:p>
       <w:pPr>
@@ -1396,6 +1628,7 @@
           <w:sz w:val="36"/>
           <w:szCs w:val="36"/>
         </w:rPr>
+        <w:lastRenderedPageBreak/>
         <w:t>_____________________________</w:t>
       </w:r>
     </w:p>
@@ -1412,219 +1645,219 @@
           <w:sz w:val="36"/>
           <w:szCs w:val="36"/>
         </w:rPr>
+        <w:t>ADRIANA SORIANO</w:t>
+      </w:r>
+    </w:p>
+    <w:p>
+      <w:pPr>
+        <w:jc w:val="center"/>
+        <w:rPr>
+          <w:sz w:val="36"/>
+          <w:szCs w:val="36"/>
+        </w:rPr>
+      </w:pPr>
+    </w:p>
+    <w:p>
+      <w:pPr>
+        <w:jc w:val="center"/>
+        <w:rPr>
+          <w:sz w:val="36"/>
+          <w:szCs w:val="36"/>
+        </w:rPr>
+      </w:pPr>
+    </w:p>
+    <w:p>
+      <w:pPr>
+        <w:jc w:val="center"/>
+        <w:rPr>
+          <w:sz w:val="36"/>
+          <w:szCs w:val="36"/>
+        </w:rPr>
+      </w:pPr>
+    </w:p>
+    <w:p>
+      <w:pPr>
+        <w:jc w:val="center"/>
+        <w:rPr>
+          <w:sz w:val="36"/>
+          <w:szCs w:val="36"/>
+        </w:rPr>
+      </w:pPr>
+      <w:r>
+        <w:rPr>
+          <w:sz w:val="36"/>
+          <w:szCs w:val="36"/>
+        </w:rPr>
+        <w:t>13 DE ENERO  2022</w:t>
+      </w:r>
+    </w:p>
+    <w:p>
+      <w:pPr>
+        <w:jc w:val="center"/>
+        <w:rPr>
+          <w:sz w:val="36"/>
+          <w:szCs w:val="36"/>
+        </w:rPr>
+      </w:pPr>
+    </w:p>
+    <w:p>
+      <w:pPr>
+        <w:jc w:val="center"/>
+        <w:rPr>
+          <w:sz w:val="36"/>
+          <w:szCs w:val="36"/>
+        </w:rPr>
+      </w:pPr>
+    </w:p>
+    <w:p>
+      <w:pPr>
+        <w:rPr>
+          <w:sz w:val="36"/>
+          <w:szCs w:val="36"/>
+        </w:rPr>
+      </w:pPr>
+      <w:r>
+        <w:rPr>
+          <w:sz w:val="36"/>
+          <w:szCs w:val="36"/>
+        </w:rPr>
+        <w:t>OBRADOR</w:t>
+      </w:r>
+    </w:p>
+    <w:p>
+      <w:pPr>
+        <w:jc w:val="center"/>
+        <w:rPr>
+          <w:sz w:val="36"/>
+          <w:szCs w:val="36"/>
+        </w:rPr>
+      </w:pPr>
+    </w:p>
+    <w:p>
+      <w:pPr>
+        <w:jc w:val="center"/>
+        <w:rPr>
+          <w:sz w:val="36"/>
+          <w:szCs w:val="36"/>
+        </w:rPr>
+      </w:pPr>
+    </w:p>
+    <w:p>
+      <w:pPr>
+        <w:jc w:val="center"/>
+        <w:rPr>
+          <w:sz w:val="36"/>
+          <w:szCs w:val="36"/>
+        </w:rPr>
+      </w:pPr>
+    </w:p>
+    <w:p>
+      <w:pPr>
+        <w:jc w:val="center"/>
+        <w:rPr>
+          <w:sz w:val="36"/>
+          <w:szCs w:val="36"/>
+        </w:rPr>
+      </w:pPr>
+    </w:p>
+    <w:p>
+      <w:pPr>
+        <w:jc w:val="center"/>
+        <w:rPr>
+          <w:sz w:val="36"/>
+          <w:szCs w:val="36"/>
+        </w:rPr>
+      </w:pPr>
+      <w:r>
+        <w:rPr>
+          <w:sz w:val="36"/>
+          <w:szCs w:val="36"/>
+        </w:rPr>
+        <w:t>REMISIONES  #  08751 C  al  10000C</w:t>
+      </w:r>
+    </w:p>
+    <w:p>
+      <w:pPr>
+        <w:jc w:val="center"/>
+        <w:rPr>
+          <w:sz w:val="36"/>
+          <w:szCs w:val="36"/>
+        </w:rPr>
+      </w:pPr>
+    </w:p>
+    <w:p>
+      <w:pPr>
+        <w:jc w:val="center"/>
+        <w:rPr>
+          <w:sz w:val="36"/>
+          <w:szCs w:val="36"/>
+        </w:rPr>
+      </w:pPr>
+    </w:p>
+    <w:p>
+      <w:pPr>
+        <w:jc w:val="center"/>
+        <w:rPr>
+          <w:sz w:val="36"/>
+          <w:szCs w:val="36"/>
+        </w:rPr>
+      </w:pPr>
+    </w:p>
+    <w:p>
+      <w:pPr>
+        <w:jc w:val="center"/>
+        <w:rPr>
+          <w:sz w:val="36"/>
+          <w:szCs w:val="36"/>
+        </w:rPr>
+      </w:pPr>
+      <w:r>
+        <w:rPr>
+          <w:sz w:val="36"/>
+          <w:szCs w:val="36"/>
+        </w:rPr>
+        <w:t>RECIBIO</w:t>
+      </w:r>
+    </w:p>
+    <w:p>
+      <w:pPr>
+        <w:jc w:val="center"/>
+        <w:rPr>
+          <w:sz w:val="36"/>
+          <w:szCs w:val="36"/>
+        </w:rPr>
+      </w:pPr>
+    </w:p>
+    <w:p>
+      <w:pPr>
+        <w:jc w:val="center"/>
+        <w:rPr>
+          <w:sz w:val="36"/>
+          <w:szCs w:val="36"/>
+        </w:rPr>
+      </w:pPr>
+      <w:r>
+        <w:rPr>
+          <w:sz w:val="36"/>
+          <w:szCs w:val="36"/>
+        </w:rPr>
+        <w:t>___________________________</w:t>
+      </w:r>
+    </w:p>
+    <w:p>
+      <w:pPr>
+        <w:jc w:val="center"/>
+        <w:rPr>
+          <w:sz w:val="36"/>
+          <w:szCs w:val="36"/>
+        </w:rPr>
+      </w:pPr>
+      <w:r>
+        <w:rPr>
+          <w:sz w:val="36"/>
+          <w:szCs w:val="36"/>
+        </w:rPr>
         <w:lastRenderedPageBreak/>
-        <w:t>ADRIANA SORIANO</w:t>
-      </w:r>
-    </w:p>
-    <w:p>
-      <w:pPr>
-        <w:jc w:val="center"/>
-        <w:rPr>
-          <w:sz w:val="36"/>
-          <w:szCs w:val="36"/>
-        </w:rPr>
-      </w:pPr>
-    </w:p>
-    <w:p>
-      <w:pPr>
-        <w:jc w:val="center"/>
-        <w:rPr>
-          <w:sz w:val="36"/>
-          <w:szCs w:val="36"/>
-        </w:rPr>
-      </w:pPr>
-    </w:p>
-    <w:p>
-      <w:pPr>
-        <w:jc w:val="center"/>
-        <w:rPr>
-          <w:sz w:val="36"/>
-          <w:szCs w:val="36"/>
-        </w:rPr>
-      </w:pPr>
-    </w:p>
-    <w:p>
-      <w:pPr>
-        <w:jc w:val="center"/>
-        <w:rPr>
-          <w:sz w:val="36"/>
-          <w:szCs w:val="36"/>
-        </w:rPr>
-      </w:pPr>
-      <w:r>
-        <w:rPr>
-          <w:sz w:val="36"/>
-          <w:szCs w:val="36"/>
-        </w:rPr>
-        <w:t>13 DE ENERO  2022</w:t>
-      </w:r>
-    </w:p>
-    <w:p>
-      <w:pPr>
-        <w:jc w:val="center"/>
-        <w:rPr>
-          <w:sz w:val="36"/>
-          <w:szCs w:val="36"/>
-        </w:rPr>
-      </w:pPr>
-    </w:p>
-    <w:p>
-      <w:pPr>
-        <w:jc w:val="center"/>
-        <w:rPr>
-          <w:sz w:val="36"/>
-          <w:szCs w:val="36"/>
-        </w:rPr>
-      </w:pPr>
-    </w:p>
-    <w:p>
-      <w:pPr>
-        <w:rPr>
-          <w:sz w:val="36"/>
-          <w:szCs w:val="36"/>
-        </w:rPr>
-      </w:pPr>
-      <w:r>
-        <w:rPr>
-          <w:sz w:val="36"/>
-          <w:szCs w:val="36"/>
-        </w:rPr>
-        <w:t>OBRADOR</w:t>
-      </w:r>
-    </w:p>
-    <w:p>
-      <w:pPr>
-        <w:jc w:val="center"/>
-        <w:rPr>
-          <w:sz w:val="36"/>
-          <w:szCs w:val="36"/>
-        </w:rPr>
-      </w:pPr>
-    </w:p>
-    <w:p>
-      <w:pPr>
-        <w:jc w:val="center"/>
-        <w:rPr>
-          <w:sz w:val="36"/>
-          <w:szCs w:val="36"/>
-        </w:rPr>
-      </w:pPr>
-    </w:p>
-    <w:p>
-      <w:pPr>
-        <w:jc w:val="center"/>
-        <w:rPr>
-          <w:sz w:val="36"/>
-          <w:szCs w:val="36"/>
-        </w:rPr>
-      </w:pPr>
-    </w:p>
-    <w:p>
-      <w:pPr>
-        <w:jc w:val="center"/>
-        <w:rPr>
-          <w:sz w:val="36"/>
-          <w:szCs w:val="36"/>
-        </w:rPr>
-      </w:pPr>
-    </w:p>
-    <w:p>
-      <w:pPr>
-        <w:jc w:val="center"/>
-        <w:rPr>
-          <w:sz w:val="36"/>
-          <w:szCs w:val="36"/>
-        </w:rPr>
-      </w:pPr>
-      <w:r>
-        <w:rPr>
-          <w:sz w:val="36"/>
-          <w:szCs w:val="36"/>
-        </w:rPr>
-        <w:t>REMISIONES  #  08751 C  al  10000C</w:t>
-      </w:r>
-    </w:p>
-    <w:p>
-      <w:pPr>
-        <w:jc w:val="center"/>
-        <w:rPr>
-          <w:sz w:val="36"/>
-          <w:szCs w:val="36"/>
-        </w:rPr>
-      </w:pPr>
-    </w:p>
-    <w:p>
-      <w:pPr>
-        <w:jc w:val="center"/>
-        <w:rPr>
-          <w:sz w:val="36"/>
-          <w:szCs w:val="36"/>
-        </w:rPr>
-      </w:pPr>
-    </w:p>
-    <w:p>
-      <w:pPr>
-        <w:jc w:val="center"/>
-        <w:rPr>
-          <w:sz w:val="36"/>
-          <w:szCs w:val="36"/>
-        </w:rPr>
-      </w:pPr>
-    </w:p>
-    <w:p>
-      <w:pPr>
-        <w:jc w:val="center"/>
-        <w:rPr>
-          <w:sz w:val="36"/>
-          <w:szCs w:val="36"/>
-        </w:rPr>
-      </w:pPr>
-      <w:r>
-        <w:rPr>
-          <w:sz w:val="36"/>
-          <w:szCs w:val="36"/>
-        </w:rPr>
-        <w:t>RECIBIO</w:t>
-      </w:r>
-    </w:p>
-    <w:p>
-      <w:pPr>
-        <w:jc w:val="center"/>
-        <w:rPr>
-          <w:sz w:val="36"/>
-          <w:szCs w:val="36"/>
-        </w:rPr>
-      </w:pPr>
-    </w:p>
-    <w:p>
-      <w:pPr>
-        <w:jc w:val="center"/>
-        <w:rPr>
-          <w:sz w:val="36"/>
-          <w:szCs w:val="36"/>
-        </w:rPr>
-      </w:pPr>
-      <w:r>
-        <w:rPr>
-          <w:sz w:val="36"/>
-          <w:szCs w:val="36"/>
-        </w:rPr>
-        <w:t>___________________________</w:t>
-      </w:r>
-    </w:p>
-    <w:p>
-      <w:pPr>
-        <w:jc w:val="center"/>
-        <w:rPr>
-          <w:sz w:val="36"/>
-          <w:szCs w:val="36"/>
-        </w:rPr>
-      </w:pPr>
-      <w:r>
-        <w:rPr>
-          <w:sz w:val="36"/>
-          <w:szCs w:val="36"/>
-        </w:rPr>
         <w:t>ADRIANA SORIANO</w:t>
       </w:r>
     </w:p>

</xml_diff>

<commit_message>
CIERRE  19 MAR 22
</commit_message>
<xml_diff>
--- a/01 DOCUEMENTOS/PAP FISCAL OBRADOR 2022.docx
+++ b/01 DOCUEMENTOS/PAP FISCAL OBRADOR 2022.docx
@@ -19,22 +19,22 @@
           <w:szCs w:val="36"/>
         </w:rPr>
       </w:pPr>
-    </w:p>
-    <w:p>
-      <w:pPr>
-        <w:jc w:val="center"/>
-        <w:rPr>
-          <w:sz w:val="36"/>
-          <w:szCs w:val="36"/>
-        </w:rPr>
-      </w:pPr>
-      <w:r>
-        <w:rPr>
-          <w:sz w:val="36"/>
-          <w:szCs w:val="36"/>
-        </w:rPr>
-        <w:t>11 DE MARZO 2022</w:t>
-      </w:r>
+      <w:r>
+        <w:rPr>
+          <w:sz w:val="36"/>
+          <w:szCs w:val="36"/>
+        </w:rPr>
+        <w:t>19 MARZO 2022</w:t>
+      </w:r>
+    </w:p>
+    <w:p>
+      <w:pPr>
+        <w:jc w:val="center"/>
+        <w:rPr>
+          <w:sz w:val="36"/>
+          <w:szCs w:val="36"/>
+        </w:rPr>
+      </w:pPr>
     </w:p>
     <w:p>
       <w:pPr>
@@ -87,6 +87,142 @@
           <w:szCs w:val="36"/>
         </w:rPr>
       </w:pPr>
+    </w:p>
+    <w:p>
+      <w:pPr>
+        <w:jc w:val="center"/>
+        <w:rPr>
+          <w:sz w:val="36"/>
+          <w:szCs w:val="36"/>
+        </w:rPr>
+      </w:pPr>
+    </w:p>
+    <w:p>
+      <w:pPr>
+        <w:jc w:val="center"/>
+        <w:rPr>
+          <w:sz w:val="36"/>
+          <w:szCs w:val="36"/>
+        </w:rPr>
+      </w:pPr>
+      <w:proofErr w:type="gramStart"/>
+      <w:r>
+        <w:rPr>
+          <w:sz w:val="36"/>
+          <w:szCs w:val="36"/>
+        </w:rPr>
+        <w:t>REMISIONES  #</w:t>
+      </w:r>
+      <w:proofErr w:type="gramEnd"/>
+      <w:r>
+        <w:rPr>
+          <w:sz w:val="36"/>
+          <w:szCs w:val="36"/>
+        </w:rPr>
+        <w:t xml:space="preserve">  16251 C   al   17500 C</w:t>
+      </w:r>
+    </w:p>
+    <w:p>
+      <w:pPr>
+        <w:jc w:val="center"/>
+        <w:rPr>
+          <w:sz w:val="36"/>
+          <w:szCs w:val="36"/>
+        </w:rPr>
+      </w:pPr>
+    </w:p>
+    <w:p>
+      <w:pPr>
+        <w:jc w:val="center"/>
+        <w:rPr>
+          <w:sz w:val="36"/>
+          <w:szCs w:val="36"/>
+        </w:rPr>
+      </w:pPr>
+    </w:p>
+    <w:p>
+      <w:pPr>
+        <w:jc w:val="center"/>
+        <w:rPr>
+          <w:sz w:val="36"/>
+          <w:szCs w:val="36"/>
+        </w:rPr>
+      </w:pPr>
+    </w:p>
+    <w:p>
+      <w:pPr>
+        <w:jc w:val="center"/>
+        <w:rPr>
+          <w:sz w:val="36"/>
+          <w:szCs w:val="36"/>
+        </w:rPr>
+      </w:pPr>
+    </w:p>
+    <w:p>
+      <w:pPr>
+        <w:jc w:val="center"/>
+        <w:rPr>
+          <w:sz w:val="36"/>
+          <w:szCs w:val="36"/>
+        </w:rPr>
+      </w:pPr>
+      <w:r>
+        <w:rPr>
+          <w:sz w:val="36"/>
+          <w:szCs w:val="36"/>
+        </w:rPr>
+        <w:t>RECIBIO</w:t>
+      </w:r>
+    </w:p>
+    <w:p>
+      <w:pPr>
+        <w:jc w:val="center"/>
+        <w:rPr>
+          <w:sz w:val="36"/>
+          <w:szCs w:val="36"/>
+        </w:rPr>
+      </w:pPr>
+    </w:p>
+    <w:p>
+      <w:pPr>
+        <w:jc w:val="center"/>
+        <w:rPr>
+          <w:sz w:val="36"/>
+          <w:szCs w:val="36"/>
+        </w:rPr>
+      </w:pPr>
+    </w:p>
+    <w:p>
+      <w:pPr>
+        <w:jc w:val="center"/>
+        <w:rPr>
+          <w:sz w:val="36"/>
+          <w:szCs w:val="36"/>
+        </w:rPr>
+      </w:pPr>
+      <w:r>
+        <w:rPr>
+          <w:sz w:val="36"/>
+          <w:szCs w:val="36"/>
+        </w:rPr>
+        <w:t>_________________________</w:t>
+      </w:r>
+    </w:p>
+    <w:p>
+      <w:pPr>
+        <w:jc w:val="center"/>
+        <w:rPr>
+          <w:sz w:val="36"/>
+          <w:szCs w:val="36"/>
+        </w:rPr>
+      </w:pPr>
+      <w:r>
+        <w:rPr>
+          <w:sz w:val="36"/>
+          <w:szCs w:val="36"/>
+        </w:rPr>
+        <w:t>Adriana Soriano</w:t>
+      </w:r>
       <w:bookmarkStart w:id="0" w:name="_GoBack"/>
       <w:bookmarkEnd w:id="0"/>
     </w:p>
@@ -101,6 +237,84 @@
     </w:p>
     <w:p>
       <w:pPr>
+        <w:jc w:val="center"/>
+        <w:rPr>
+          <w:sz w:val="36"/>
+          <w:szCs w:val="36"/>
+        </w:rPr>
+      </w:pPr>
+      <w:r>
+        <w:rPr>
+          <w:sz w:val="36"/>
+          <w:szCs w:val="36"/>
+        </w:rPr>
+        <w:lastRenderedPageBreak/>
+        <w:t>11 DE MARZO 2022</w:t>
+      </w:r>
+    </w:p>
+    <w:p>
+      <w:pPr>
+        <w:jc w:val="center"/>
+        <w:rPr>
+          <w:sz w:val="36"/>
+          <w:szCs w:val="36"/>
+        </w:rPr>
+      </w:pPr>
+    </w:p>
+    <w:p>
+      <w:pPr>
+        <w:jc w:val="center"/>
+        <w:rPr>
+          <w:sz w:val="36"/>
+          <w:szCs w:val="36"/>
+        </w:rPr>
+      </w:pPr>
+    </w:p>
+    <w:p>
+      <w:pPr>
+        <w:jc w:val="center"/>
+        <w:rPr>
+          <w:sz w:val="36"/>
+          <w:szCs w:val="36"/>
+        </w:rPr>
+      </w:pPr>
+      <w:r>
+        <w:rPr>
+          <w:sz w:val="36"/>
+          <w:szCs w:val="36"/>
+        </w:rPr>
+        <w:t>OBRADOR</w:t>
+      </w:r>
+    </w:p>
+    <w:p>
+      <w:pPr>
+        <w:jc w:val="center"/>
+        <w:rPr>
+          <w:sz w:val="36"/>
+          <w:szCs w:val="36"/>
+        </w:rPr>
+      </w:pPr>
+    </w:p>
+    <w:p>
+      <w:pPr>
+        <w:jc w:val="center"/>
+        <w:rPr>
+          <w:sz w:val="36"/>
+          <w:szCs w:val="36"/>
+        </w:rPr>
+      </w:pPr>
+    </w:p>
+    <w:p>
+      <w:pPr>
+        <w:jc w:val="center"/>
+        <w:rPr>
+          <w:sz w:val="36"/>
+          <w:szCs w:val="36"/>
+        </w:rPr>
+      </w:pPr>
+    </w:p>
+    <w:p>
+      <w:pPr>
         <w:rPr>
           <w:sz w:val="36"/>
           <w:szCs w:val="36"/>
@@ -503,6 +717,7 @@
           <w:sz w:val="36"/>
           <w:szCs w:val="36"/>
         </w:rPr>
+        <w:lastRenderedPageBreak/>
         <w:t>12 FEBRERO  2022</w:t>
       </w:r>
     </w:p>
@@ -724,6 +939,7 @@
           <w:sz w:val="36"/>
           <w:szCs w:val="36"/>
         </w:rPr>
+        <w:lastRenderedPageBreak/>
         <w:t>05 FEBRERO  2022</w:t>
       </w:r>
     </w:p>
@@ -1207,6 +1423,7 @@
           <w:sz w:val="36"/>
           <w:szCs w:val="36"/>
         </w:rPr>
+        <w:lastRenderedPageBreak/>
         <w:t>24- ENERO  2022</w:t>
       </w:r>
     </w:p>
@@ -1628,7 +1845,6 @@
           <w:sz w:val="36"/>
           <w:szCs w:val="36"/>
         </w:rPr>
-        <w:lastRenderedPageBreak/>
         <w:t>_____________________________</w:t>
       </w:r>
     </w:p>
@@ -1857,7 +2073,6 @@
           <w:sz w:val="36"/>
           <w:szCs w:val="36"/>
         </w:rPr>
-        <w:lastRenderedPageBreak/>
         <w:t>ADRIANA SORIANO</w:t>
       </w:r>
     </w:p>

</xml_diff>

<commit_message>
CIERRE 29 MAR 22
</commit_message>
<xml_diff>
--- a/01 DOCUEMENTOS/PAP FISCAL OBRADOR 2022.docx
+++ b/01 DOCUEMENTOS/PAP FISCAL OBRADOR 2022.docx
@@ -19,22 +19,22 @@
           <w:szCs w:val="36"/>
         </w:rPr>
       </w:pPr>
-      <w:r>
-        <w:rPr>
-          <w:sz w:val="36"/>
-          <w:szCs w:val="36"/>
-        </w:rPr>
-        <w:t>19 MARZO 2022</w:t>
-      </w:r>
-    </w:p>
-    <w:p>
-      <w:pPr>
-        <w:jc w:val="center"/>
-        <w:rPr>
-          <w:sz w:val="36"/>
-          <w:szCs w:val="36"/>
-        </w:rPr>
-      </w:pPr>
+      <w:proofErr w:type="gramStart"/>
+      <w:r>
+        <w:rPr>
+          <w:sz w:val="36"/>
+          <w:szCs w:val="36"/>
+        </w:rPr>
+        <w:t>29  DE</w:t>
+      </w:r>
+      <w:proofErr w:type="gramEnd"/>
+      <w:r>
+        <w:rPr>
+          <w:sz w:val="36"/>
+          <w:szCs w:val="36"/>
+        </w:rPr>
+        <w:t xml:space="preserve"> MARZO 2022</w:t>
+      </w:r>
     </w:p>
     <w:p>
       <w:pPr>
@@ -105,13 +105,20 @@
           <w:szCs w:val="36"/>
         </w:rPr>
       </w:pPr>
+      <w:r>
+        <w:rPr>
+          <w:sz w:val="36"/>
+          <w:szCs w:val="36"/>
+        </w:rPr>
+        <w:t xml:space="preserve">RECEPCION DE </w:t>
+      </w:r>
       <w:proofErr w:type="gramStart"/>
       <w:r>
         <w:rPr>
           <w:sz w:val="36"/>
           <w:szCs w:val="36"/>
         </w:rPr>
-        <w:t>REMISIONES  #</w:t>
+        <w:t>PRODUCTO  #</w:t>
       </w:r>
       <w:proofErr w:type="gramEnd"/>
       <w:r>
@@ -119,59 +126,50 @@
           <w:sz w:val="36"/>
           <w:szCs w:val="36"/>
         </w:rPr>
-        <w:t xml:space="preserve">  16251 C   al   17500 C</w:t>
-      </w:r>
-    </w:p>
-    <w:p>
-      <w:pPr>
-        <w:jc w:val="center"/>
-        <w:rPr>
-          <w:sz w:val="36"/>
-          <w:szCs w:val="36"/>
-        </w:rPr>
-      </w:pPr>
-    </w:p>
-    <w:p>
-      <w:pPr>
-        <w:jc w:val="center"/>
-        <w:rPr>
-          <w:sz w:val="36"/>
-          <w:szCs w:val="36"/>
-        </w:rPr>
-      </w:pPr>
-    </w:p>
-    <w:p>
-      <w:pPr>
-        <w:jc w:val="center"/>
-        <w:rPr>
-          <w:sz w:val="36"/>
-          <w:szCs w:val="36"/>
-        </w:rPr>
-      </w:pPr>
-    </w:p>
-    <w:p>
-      <w:pPr>
-        <w:jc w:val="center"/>
-        <w:rPr>
-          <w:sz w:val="36"/>
-          <w:szCs w:val="36"/>
-        </w:rPr>
-      </w:pPr>
-    </w:p>
-    <w:p>
-      <w:pPr>
-        <w:jc w:val="center"/>
-        <w:rPr>
-          <w:sz w:val="36"/>
-          <w:szCs w:val="36"/>
-        </w:rPr>
-      </w:pPr>
-      <w:r>
-        <w:rPr>
-          <w:sz w:val="36"/>
-          <w:szCs w:val="36"/>
-        </w:rPr>
-        <w:t>RECIBIO</w:t>
+        <w:t xml:space="preserve">  10751  al  11000</w:t>
+      </w:r>
+    </w:p>
+    <w:p>
+      <w:pPr>
+        <w:jc w:val="center"/>
+        <w:rPr>
+          <w:sz w:val="36"/>
+          <w:szCs w:val="36"/>
+        </w:rPr>
+      </w:pPr>
+    </w:p>
+    <w:p>
+      <w:pPr>
+        <w:jc w:val="center"/>
+        <w:rPr>
+          <w:sz w:val="36"/>
+          <w:szCs w:val="36"/>
+        </w:rPr>
+      </w:pPr>
+    </w:p>
+    <w:p>
+      <w:pPr>
+        <w:jc w:val="center"/>
+        <w:rPr>
+          <w:sz w:val="36"/>
+          <w:szCs w:val="36"/>
+        </w:rPr>
+      </w:pPr>
+    </w:p>
+    <w:p>
+      <w:pPr>
+        <w:jc w:val="center"/>
+        <w:rPr>
+          <w:sz w:val="36"/>
+          <w:szCs w:val="36"/>
+        </w:rPr>
+      </w:pPr>
+      <w:r>
+        <w:rPr>
+          <w:sz w:val="36"/>
+          <w:szCs w:val="36"/>
+        </w:rPr>
+        <w:t>REC IBIO</w:t>
       </w:r>
     </w:p>
     <w:p>
@@ -221,7 +219,7 @@
           <w:sz w:val="36"/>
           <w:szCs w:val="36"/>
         </w:rPr>
-        <w:t>Adriana Soriano</w:t>
+        <w:t>ADRIANA SORIANO</w:t>
       </w:r>
       <w:bookmarkStart w:id="0" w:name="_GoBack"/>
       <w:bookmarkEnd w:id="0"/>
@@ -248,41 +246,263 @@
           <w:sz w:val="36"/>
           <w:szCs w:val="36"/>
         </w:rPr>
+        <w:t>19 MARZO 2022</w:t>
+      </w:r>
+    </w:p>
+    <w:p>
+      <w:pPr>
+        <w:jc w:val="center"/>
+        <w:rPr>
+          <w:sz w:val="36"/>
+          <w:szCs w:val="36"/>
+        </w:rPr>
+      </w:pPr>
+    </w:p>
+    <w:p>
+      <w:pPr>
+        <w:jc w:val="center"/>
+        <w:rPr>
+          <w:sz w:val="36"/>
+          <w:szCs w:val="36"/>
+        </w:rPr>
+      </w:pPr>
+    </w:p>
+    <w:p>
+      <w:pPr>
+        <w:jc w:val="center"/>
+        <w:rPr>
+          <w:sz w:val="36"/>
+          <w:szCs w:val="36"/>
+        </w:rPr>
+      </w:pPr>
+    </w:p>
+    <w:p>
+      <w:pPr>
+        <w:jc w:val="center"/>
+        <w:rPr>
+          <w:sz w:val="36"/>
+          <w:szCs w:val="36"/>
+        </w:rPr>
+      </w:pPr>
+      <w:r>
+        <w:rPr>
+          <w:sz w:val="36"/>
+          <w:szCs w:val="36"/>
+        </w:rPr>
+        <w:t>OBRADOR</w:t>
+      </w:r>
+    </w:p>
+    <w:p>
+      <w:pPr>
+        <w:jc w:val="center"/>
+        <w:rPr>
+          <w:sz w:val="36"/>
+          <w:szCs w:val="36"/>
+        </w:rPr>
+      </w:pPr>
+    </w:p>
+    <w:p>
+      <w:pPr>
+        <w:jc w:val="center"/>
+        <w:rPr>
+          <w:sz w:val="36"/>
+          <w:szCs w:val="36"/>
+        </w:rPr>
+      </w:pPr>
+    </w:p>
+    <w:p>
+      <w:pPr>
+        <w:jc w:val="center"/>
+        <w:rPr>
+          <w:sz w:val="36"/>
+          <w:szCs w:val="36"/>
+        </w:rPr>
+      </w:pPr>
+    </w:p>
+    <w:p>
+      <w:pPr>
+        <w:jc w:val="center"/>
+        <w:rPr>
+          <w:sz w:val="36"/>
+          <w:szCs w:val="36"/>
+        </w:rPr>
+      </w:pPr>
+      <w:proofErr w:type="gramStart"/>
+      <w:r>
+        <w:rPr>
+          <w:sz w:val="36"/>
+          <w:szCs w:val="36"/>
+        </w:rPr>
+        <w:t>REMISIONES  #</w:t>
+      </w:r>
+      <w:proofErr w:type="gramEnd"/>
+      <w:r>
+        <w:rPr>
+          <w:sz w:val="36"/>
+          <w:szCs w:val="36"/>
+        </w:rPr>
+        <w:t xml:space="preserve">  16251 C   al   17500 C</w:t>
+      </w:r>
+    </w:p>
+    <w:p>
+      <w:pPr>
+        <w:jc w:val="center"/>
+        <w:rPr>
+          <w:sz w:val="36"/>
+          <w:szCs w:val="36"/>
+        </w:rPr>
+      </w:pPr>
+    </w:p>
+    <w:p>
+      <w:pPr>
+        <w:jc w:val="center"/>
+        <w:rPr>
+          <w:sz w:val="36"/>
+          <w:szCs w:val="36"/>
+        </w:rPr>
+      </w:pPr>
+    </w:p>
+    <w:p>
+      <w:pPr>
+        <w:jc w:val="center"/>
+        <w:rPr>
+          <w:sz w:val="36"/>
+          <w:szCs w:val="36"/>
+        </w:rPr>
+      </w:pPr>
+    </w:p>
+    <w:p>
+      <w:pPr>
+        <w:jc w:val="center"/>
+        <w:rPr>
+          <w:sz w:val="36"/>
+          <w:szCs w:val="36"/>
+        </w:rPr>
+      </w:pPr>
+    </w:p>
+    <w:p>
+      <w:pPr>
+        <w:jc w:val="center"/>
+        <w:rPr>
+          <w:sz w:val="36"/>
+          <w:szCs w:val="36"/>
+        </w:rPr>
+      </w:pPr>
+      <w:r>
+        <w:rPr>
+          <w:sz w:val="36"/>
+          <w:szCs w:val="36"/>
+        </w:rPr>
+        <w:t>RECIBIO</w:t>
+      </w:r>
+    </w:p>
+    <w:p>
+      <w:pPr>
+        <w:jc w:val="center"/>
+        <w:rPr>
+          <w:sz w:val="36"/>
+          <w:szCs w:val="36"/>
+        </w:rPr>
+      </w:pPr>
+    </w:p>
+    <w:p>
+      <w:pPr>
+        <w:jc w:val="center"/>
+        <w:rPr>
+          <w:sz w:val="36"/>
+          <w:szCs w:val="36"/>
+        </w:rPr>
+      </w:pPr>
+    </w:p>
+    <w:p>
+      <w:pPr>
+        <w:jc w:val="center"/>
+        <w:rPr>
+          <w:sz w:val="36"/>
+          <w:szCs w:val="36"/>
+        </w:rPr>
+      </w:pPr>
+      <w:r>
+        <w:rPr>
+          <w:sz w:val="36"/>
+          <w:szCs w:val="36"/>
+        </w:rPr>
+        <w:t>_________________________</w:t>
+      </w:r>
+    </w:p>
+    <w:p>
+      <w:pPr>
+        <w:jc w:val="center"/>
+        <w:rPr>
+          <w:sz w:val="36"/>
+          <w:szCs w:val="36"/>
+        </w:rPr>
+      </w:pPr>
+      <w:r>
+        <w:rPr>
+          <w:sz w:val="36"/>
+          <w:szCs w:val="36"/>
+        </w:rPr>
+        <w:t>Adriana Soriano</w:t>
+      </w:r>
+    </w:p>
+    <w:p>
+      <w:pPr>
+        <w:jc w:val="center"/>
+        <w:rPr>
+          <w:sz w:val="36"/>
+          <w:szCs w:val="36"/>
+        </w:rPr>
+      </w:pPr>
+    </w:p>
+    <w:p>
+      <w:pPr>
+        <w:jc w:val="center"/>
+        <w:rPr>
+          <w:sz w:val="36"/>
+          <w:szCs w:val="36"/>
+        </w:rPr>
+      </w:pPr>
+      <w:r>
+        <w:rPr>
+          <w:sz w:val="36"/>
+          <w:szCs w:val="36"/>
+        </w:rPr>
+        <w:t>11 DE MARZO 2022</w:t>
+      </w:r>
+    </w:p>
+    <w:p>
+      <w:pPr>
+        <w:jc w:val="center"/>
+        <w:rPr>
+          <w:sz w:val="36"/>
+          <w:szCs w:val="36"/>
+        </w:rPr>
+      </w:pPr>
+    </w:p>
+    <w:p>
+      <w:pPr>
+        <w:jc w:val="center"/>
+        <w:rPr>
+          <w:sz w:val="36"/>
+          <w:szCs w:val="36"/>
+        </w:rPr>
+      </w:pPr>
+    </w:p>
+    <w:p>
+      <w:pPr>
+        <w:jc w:val="center"/>
+        <w:rPr>
+          <w:sz w:val="36"/>
+          <w:szCs w:val="36"/>
+        </w:rPr>
+      </w:pPr>
+      <w:r>
+        <w:rPr>
+          <w:sz w:val="36"/>
+          <w:szCs w:val="36"/>
+        </w:rPr>
         <w:lastRenderedPageBreak/>
-        <w:t>11 DE MARZO 2022</w:t>
-      </w:r>
-    </w:p>
-    <w:p>
-      <w:pPr>
-        <w:jc w:val="center"/>
-        <w:rPr>
-          <w:sz w:val="36"/>
-          <w:szCs w:val="36"/>
-        </w:rPr>
-      </w:pPr>
-    </w:p>
-    <w:p>
-      <w:pPr>
-        <w:jc w:val="center"/>
-        <w:rPr>
-          <w:sz w:val="36"/>
-          <w:szCs w:val="36"/>
-        </w:rPr>
-      </w:pPr>
-    </w:p>
-    <w:p>
-      <w:pPr>
-        <w:jc w:val="center"/>
-        <w:rPr>
-          <w:sz w:val="36"/>
-          <w:szCs w:val="36"/>
-        </w:rPr>
-      </w:pPr>
-      <w:r>
-        <w:rPr>
-          <w:sz w:val="36"/>
-          <w:szCs w:val="36"/>
-        </w:rPr>
         <w:t>OBRADOR</w:t>
       </w:r>
     </w:p>
@@ -717,40 +937,40 @@
           <w:sz w:val="36"/>
           <w:szCs w:val="36"/>
         </w:rPr>
+        <w:t>12 FEBRERO  2022</w:t>
+      </w:r>
+    </w:p>
+    <w:p>
+      <w:pPr>
+        <w:jc w:val="center"/>
+        <w:rPr>
+          <w:sz w:val="36"/>
+          <w:szCs w:val="36"/>
+        </w:rPr>
+      </w:pPr>
+    </w:p>
+    <w:p>
+      <w:pPr>
+        <w:jc w:val="center"/>
+        <w:rPr>
+          <w:sz w:val="36"/>
+          <w:szCs w:val="36"/>
+        </w:rPr>
+      </w:pPr>
+    </w:p>
+    <w:p>
+      <w:pPr>
+        <w:rPr>
+          <w:sz w:val="36"/>
+          <w:szCs w:val="36"/>
+        </w:rPr>
+      </w:pPr>
+      <w:r>
+        <w:rPr>
+          <w:sz w:val="36"/>
+          <w:szCs w:val="36"/>
+        </w:rPr>
         <w:lastRenderedPageBreak/>
-        <w:t>12 FEBRERO  2022</w:t>
-      </w:r>
-    </w:p>
-    <w:p>
-      <w:pPr>
-        <w:jc w:val="center"/>
-        <w:rPr>
-          <w:sz w:val="36"/>
-          <w:szCs w:val="36"/>
-        </w:rPr>
-      </w:pPr>
-    </w:p>
-    <w:p>
-      <w:pPr>
-        <w:jc w:val="center"/>
-        <w:rPr>
-          <w:sz w:val="36"/>
-          <w:szCs w:val="36"/>
-        </w:rPr>
-      </w:pPr>
-    </w:p>
-    <w:p>
-      <w:pPr>
-        <w:rPr>
-          <w:sz w:val="36"/>
-          <w:szCs w:val="36"/>
-        </w:rPr>
-      </w:pPr>
-      <w:r>
-        <w:rPr>
-          <w:sz w:val="36"/>
-          <w:szCs w:val="36"/>
-        </w:rPr>
         <w:t>OBRADOR</w:t>
       </w:r>
     </w:p>
@@ -939,7 +1159,6 @@
           <w:sz w:val="36"/>
           <w:szCs w:val="36"/>
         </w:rPr>
-        <w:lastRenderedPageBreak/>
         <w:t>05 FEBRERO  2022</w:t>
       </w:r>
     </w:p>
@@ -1423,487 +1642,487 @@
           <w:sz w:val="36"/>
           <w:szCs w:val="36"/>
         </w:rPr>
+        <w:t>24- ENERO  2022</w:t>
+      </w:r>
+    </w:p>
+    <w:p>
+      <w:pPr>
+        <w:jc w:val="center"/>
+        <w:rPr>
+          <w:sz w:val="36"/>
+          <w:szCs w:val="36"/>
+        </w:rPr>
+      </w:pPr>
+    </w:p>
+    <w:p>
+      <w:pPr>
+        <w:jc w:val="center"/>
+        <w:rPr>
+          <w:sz w:val="36"/>
+          <w:szCs w:val="36"/>
+        </w:rPr>
+      </w:pPr>
+    </w:p>
+    <w:p>
+      <w:pPr>
+        <w:jc w:val="center"/>
+        <w:rPr>
+          <w:sz w:val="36"/>
+          <w:szCs w:val="36"/>
+        </w:rPr>
+      </w:pPr>
+    </w:p>
+    <w:p>
+      <w:pPr>
+        <w:jc w:val="center"/>
+        <w:rPr>
+          <w:sz w:val="36"/>
+          <w:szCs w:val="36"/>
+        </w:rPr>
+      </w:pPr>
+      <w:r>
+        <w:rPr>
+          <w:sz w:val="36"/>
+          <w:szCs w:val="36"/>
+        </w:rPr>
+        <w:t>OBRADOR</w:t>
+      </w:r>
+    </w:p>
+    <w:p>
+      <w:pPr>
+        <w:jc w:val="center"/>
+        <w:rPr>
+          <w:sz w:val="36"/>
+          <w:szCs w:val="36"/>
+        </w:rPr>
+      </w:pPr>
+    </w:p>
+    <w:p>
+      <w:pPr>
+        <w:jc w:val="center"/>
+        <w:rPr>
+          <w:sz w:val="36"/>
+          <w:szCs w:val="36"/>
+        </w:rPr>
+      </w:pPr>
+    </w:p>
+    <w:p>
+      <w:pPr>
+        <w:jc w:val="center"/>
+        <w:rPr>
+          <w:sz w:val="36"/>
+          <w:szCs w:val="36"/>
+        </w:rPr>
+      </w:pPr>
+    </w:p>
+    <w:p>
+      <w:pPr>
+        <w:jc w:val="center"/>
+        <w:rPr>
+          <w:sz w:val="36"/>
+          <w:szCs w:val="36"/>
+        </w:rPr>
+      </w:pPr>
+      <w:proofErr w:type="gramStart"/>
+      <w:r>
+        <w:rPr>
+          <w:sz w:val="36"/>
+          <w:szCs w:val="36"/>
+        </w:rPr>
+        <w:t>REMISIONES  #</w:t>
+      </w:r>
+      <w:proofErr w:type="gramEnd"/>
+      <w:r>
+        <w:rPr>
+          <w:sz w:val="36"/>
+          <w:szCs w:val="36"/>
+        </w:rPr>
+        <w:t xml:space="preserve">  10001 C  al  11250 C</w:t>
+      </w:r>
+    </w:p>
+    <w:p>
+      <w:pPr>
+        <w:jc w:val="center"/>
+        <w:rPr>
+          <w:sz w:val="36"/>
+          <w:szCs w:val="36"/>
+        </w:rPr>
+      </w:pPr>
+    </w:p>
+    <w:p>
+      <w:pPr>
+        <w:jc w:val="center"/>
+        <w:rPr>
+          <w:sz w:val="36"/>
+          <w:szCs w:val="36"/>
+        </w:rPr>
+      </w:pPr>
+    </w:p>
+    <w:p>
+      <w:pPr>
+        <w:jc w:val="center"/>
+        <w:rPr>
+          <w:sz w:val="36"/>
+          <w:szCs w:val="36"/>
+        </w:rPr>
+      </w:pPr>
+    </w:p>
+    <w:p>
+      <w:pPr>
+        <w:jc w:val="center"/>
+        <w:rPr>
+          <w:sz w:val="36"/>
+          <w:szCs w:val="36"/>
+        </w:rPr>
+      </w:pPr>
+    </w:p>
+    <w:p>
+      <w:pPr>
+        <w:jc w:val="center"/>
+        <w:rPr>
+          <w:sz w:val="36"/>
+          <w:szCs w:val="36"/>
+        </w:rPr>
+      </w:pPr>
+      <w:r>
+        <w:rPr>
+          <w:sz w:val="36"/>
+          <w:szCs w:val="36"/>
+        </w:rPr>
+        <w:t>RECIBIO</w:t>
+      </w:r>
+    </w:p>
+    <w:p>
+      <w:pPr>
+        <w:jc w:val="center"/>
+        <w:rPr>
+          <w:sz w:val="36"/>
+          <w:szCs w:val="36"/>
+        </w:rPr>
+      </w:pPr>
+    </w:p>
+    <w:p>
+      <w:pPr>
+        <w:jc w:val="center"/>
+        <w:rPr>
+          <w:sz w:val="36"/>
+          <w:szCs w:val="36"/>
+        </w:rPr>
+      </w:pPr>
+    </w:p>
+    <w:p>
+      <w:pPr>
+        <w:jc w:val="center"/>
+        <w:rPr>
+          <w:sz w:val="36"/>
+          <w:szCs w:val="36"/>
+        </w:rPr>
+      </w:pPr>
+      <w:r>
+        <w:rPr>
+          <w:sz w:val="36"/>
+          <w:szCs w:val="36"/>
+        </w:rPr>
+        <w:t>________________________</w:t>
+      </w:r>
+    </w:p>
+    <w:p>
+      <w:pPr>
+        <w:jc w:val="center"/>
+        <w:rPr>
+          <w:sz w:val="36"/>
+          <w:szCs w:val="36"/>
+        </w:rPr>
+      </w:pPr>
+      <w:r>
+        <w:rPr>
+          <w:sz w:val="36"/>
+          <w:szCs w:val="36"/>
+        </w:rPr>
+        <w:t>ADRIANA SORIANO</w:t>
+      </w:r>
+    </w:p>
+    <w:p>
+      <w:pPr>
+        <w:jc w:val="center"/>
+        <w:rPr>
+          <w:sz w:val="36"/>
+          <w:szCs w:val="36"/>
+        </w:rPr>
+      </w:pPr>
+    </w:p>
+    <w:p>
+      <w:pPr>
+        <w:jc w:val="center"/>
+        <w:rPr>
+          <w:sz w:val="36"/>
+          <w:szCs w:val="36"/>
+        </w:rPr>
+      </w:pPr>
+    </w:p>
+    <w:p>
+      <w:pPr>
+        <w:jc w:val="center"/>
+        <w:rPr>
+          <w:sz w:val="36"/>
+          <w:szCs w:val="36"/>
+        </w:rPr>
+      </w:pPr>
+    </w:p>
+    <w:p>
+      <w:pPr>
+        <w:jc w:val="center"/>
+        <w:rPr>
+          <w:sz w:val="36"/>
+          <w:szCs w:val="36"/>
+        </w:rPr>
+      </w:pPr>
+      <w:r>
+        <w:rPr>
+          <w:sz w:val="36"/>
+          <w:szCs w:val="36"/>
+        </w:rPr>
+        <w:t>14 DE ENERO 2022</w:t>
+      </w:r>
+    </w:p>
+    <w:p>
+      <w:pPr>
+        <w:jc w:val="center"/>
+        <w:rPr>
+          <w:sz w:val="36"/>
+          <w:szCs w:val="36"/>
+        </w:rPr>
+      </w:pPr>
+    </w:p>
+    <w:p>
+      <w:pPr>
+        <w:jc w:val="center"/>
+        <w:rPr>
+          <w:sz w:val="36"/>
+          <w:szCs w:val="36"/>
+        </w:rPr>
+      </w:pPr>
+    </w:p>
+    <w:p>
+      <w:pPr>
+        <w:jc w:val="center"/>
+        <w:rPr>
+          <w:sz w:val="36"/>
+          <w:szCs w:val="36"/>
+        </w:rPr>
+      </w:pPr>
+      <w:r>
+        <w:rPr>
+          <w:sz w:val="36"/>
+          <w:szCs w:val="36"/>
+        </w:rPr>
+        <w:t>OBRADOR</w:t>
+      </w:r>
+    </w:p>
+    <w:p>
+      <w:pPr>
+        <w:jc w:val="center"/>
+        <w:rPr>
+          <w:sz w:val="36"/>
+          <w:szCs w:val="36"/>
+        </w:rPr>
+      </w:pPr>
+    </w:p>
+    <w:p>
+      <w:pPr>
+        <w:jc w:val="center"/>
+        <w:rPr>
+          <w:sz w:val="36"/>
+          <w:szCs w:val="36"/>
+        </w:rPr>
+      </w:pPr>
+    </w:p>
+    <w:p>
+      <w:pPr>
+        <w:jc w:val="center"/>
+        <w:rPr>
+          <w:sz w:val="36"/>
+          <w:szCs w:val="36"/>
+        </w:rPr>
+      </w:pPr>
+    </w:p>
+    <w:p>
+      <w:pPr>
+        <w:jc w:val="center"/>
+        <w:rPr>
+          <w:sz w:val="36"/>
+          <w:szCs w:val="36"/>
+        </w:rPr>
+      </w:pPr>
+    </w:p>
+    <w:p>
+      <w:pPr>
+        <w:jc w:val="center"/>
+        <w:rPr>
+          <w:sz w:val="36"/>
+          <w:szCs w:val="36"/>
+        </w:rPr>
+      </w:pPr>
+      <w:r>
+        <w:rPr>
+          <w:sz w:val="36"/>
+          <w:szCs w:val="36"/>
+        </w:rPr>
+        <w:t>SALIDAS # 0401 I   al   # 0500 I</w:t>
+      </w:r>
+    </w:p>
+    <w:p>
+      <w:pPr>
+        <w:jc w:val="center"/>
+        <w:rPr>
+          <w:sz w:val="36"/>
+          <w:szCs w:val="36"/>
+        </w:rPr>
+      </w:pPr>
+    </w:p>
+    <w:p>
+      <w:pPr>
+        <w:jc w:val="center"/>
+        <w:rPr>
+          <w:sz w:val="36"/>
+          <w:szCs w:val="36"/>
+        </w:rPr>
+      </w:pPr>
+    </w:p>
+    <w:p>
+      <w:pPr>
+        <w:jc w:val="center"/>
+        <w:rPr>
+          <w:sz w:val="36"/>
+          <w:szCs w:val="36"/>
+        </w:rPr>
+      </w:pPr>
+    </w:p>
+    <w:p>
+      <w:pPr>
+        <w:jc w:val="center"/>
+        <w:rPr>
+          <w:sz w:val="36"/>
+          <w:szCs w:val="36"/>
+        </w:rPr>
+      </w:pPr>
+    </w:p>
+    <w:p>
+      <w:pPr>
+        <w:jc w:val="center"/>
+        <w:rPr>
+          <w:sz w:val="36"/>
+          <w:szCs w:val="36"/>
+        </w:rPr>
+      </w:pPr>
+    </w:p>
+    <w:p>
+      <w:pPr>
+        <w:jc w:val="center"/>
+        <w:rPr>
+          <w:sz w:val="36"/>
+          <w:szCs w:val="36"/>
+        </w:rPr>
+      </w:pPr>
+      <w:r>
+        <w:rPr>
+          <w:sz w:val="36"/>
+          <w:szCs w:val="36"/>
+        </w:rPr>
+        <w:t>RECIBIO</w:t>
+      </w:r>
+    </w:p>
+    <w:p>
+      <w:pPr>
+        <w:jc w:val="center"/>
+        <w:rPr>
+          <w:sz w:val="36"/>
+          <w:szCs w:val="36"/>
+        </w:rPr>
+      </w:pPr>
+    </w:p>
+    <w:p>
+      <w:pPr>
+        <w:jc w:val="center"/>
+        <w:rPr>
+          <w:sz w:val="36"/>
+          <w:szCs w:val="36"/>
+        </w:rPr>
+      </w:pPr>
+    </w:p>
+    <w:p>
+      <w:pPr>
+        <w:jc w:val="center"/>
+        <w:rPr>
+          <w:sz w:val="36"/>
+          <w:szCs w:val="36"/>
+        </w:rPr>
+      </w:pPr>
+      <w:r>
+        <w:rPr>
+          <w:sz w:val="36"/>
+          <w:szCs w:val="36"/>
+        </w:rPr>
+        <w:t>_____________________________</w:t>
+      </w:r>
+    </w:p>
+    <w:p>
+      <w:pPr>
+        <w:jc w:val="center"/>
+        <w:rPr>
+          <w:sz w:val="36"/>
+          <w:szCs w:val="36"/>
+        </w:rPr>
+      </w:pPr>
+      <w:r>
+        <w:rPr>
+          <w:sz w:val="36"/>
+          <w:szCs w:val="36"/>
+        </w:rPr>
+        <w:t>ADRIANA SORIANO</w:t>
+      </w:r>
+    </w:p>
+    <w:p>
+      <w:pPr>
+        <w:jc w:val="center"/>
+        <w:rPr>
+          <w:sz w:val="36"/>
+          <w:szCs w:val="36"/>
+        </w:rPr>
+      </w:pPr>
+    </w:p>
+    <w:p>
+      <w:pPr>
+        <w:jc w:val="center"/>
+        <w:rPr>
+          <w:sz w:val="36"/>
+          <w:szCs w:val="36"/>
+        </w:rPr>
+      </w:pPr>
+    </w:p>
+    <w:p>
+      <w:pPr>
+        <w:jc w:val="center"/>
+        <w:rPr>
+          <w:sz w:val="36"/>
+          <w:szCs w:val="36"/>
+        </w:rPr>
+      </w:pPr>
+    </w:p>
+    <w:p>
+      <w:pPr>
+        <w:jc w:val="center"/>
+        <w:rPr>
+          <w:sz w:val="36"/>
+          <w:szCs w:val="36"/>
+        </w:rPr>
+      </w:pPr>
+      <w:r>
+        <w:rPr>
+          <w:sz w:val="36"/>
+          <w:szCs w:val="36"/>
+        </w:rPr>
         <w:lastRenderedPageBreak/>
-        <w:t>24- ENERO  2022</w:t>
-      </w:r>
-    </w:p>
-    <w:p>
-      <w:pPr>
-        <w:jc w:val="center"/>
-        <w:rPr>
-          <w:sz w:val="36"/>
-          <w:szCs w:val="36"/>
-        </w:rPr>
-      </w:pPr>
-    </w:p>
-    <w:p>
-      <w:pPr>
-        <w:jc w:val="center"/>
-        <w:rPr>
-          <w:sz w:val="36"/>
-          <w:szCs w:val="36"/>
-        </w:rPr>
-      </w:pPr>
-    </w:p>
-    <w:p>
-      <w:pPr>
-        <w:jc w:val="center"/>
-        <w:rPr>
-          <w:sz w:val="36"/>
-          <w:szCs w:val="36"/>
-        </w:rPr>
-      </w:pPr>
-    </w:p>
-    <w:p>
-      <w:pPr>
-        <w:jc w:val="center"/>
-        <w:rPr>
-          <w:sz w:val="36"/>
-          <w:szCs w:val="36"/>
-        </w:rPr>
-      </w:pPr>
-      <w:r>
-        <w:rPr>
-          <w:sz w:val="36"/>
-          <w:szCs w:val="36"/>
-        </w:rPr>
-        <w:t>OBRADOR</w:t>
-      </w:r>
-    </w:p>
-    <w:p>
-      <w:pPr>
-        <w:jc w:val="center"/>
-        <w:rPr>
-          <w:sz w:val="36"/>
-          <w:szCs w:val="36"/>
-        </w:rPr>
-      </w:pPr>
-    </w:p>
-    <w:p>
-      <w:pPr>
-        <w:jc w:val="center"/>
-        <w:rPr>
-          <w:sz w:val="36"/>
-          <w:szCs w:val="36"/>
-        </w:rPr>
-      </w:pPr>
-    </w:p>
-    <w:p>
-      <w:pPr>
-        <w:jc w:val="center"/>
-        <w:rPr>
-          <w:sz w:val="36"/>
-          <w:szCs w:val="36"/>
-        </w:rPr>
-      </w:pPr>
-    </w:p>
-    <w:p>
-      <w:pPr>
-        <w:jc w:val="center"/>
-        <w:rPr>
-          <w:sz w:val="36"/>
-          <w:szCs w:val="36"/>
-        </w:rPr>
-      </w:pPr>
-      <w:proofErr w:type="gramStart"/>
-      <w:r>
-        <w:rPr>
-          <w:sz w:val="36"/>
-          <w:szCs w:val="36"/>
-        </w:rPr>
-        <w:t>REMISIONES  #</w:t>
-      </w:r>
-      <w:proofErr w:type="gramEnd"/>
-      <w:r>
-        <w:rPr>
-          <w:sz w:val="36"/>
-          <w:szCs w:val="36"/>
-        </w:rPr>
-        <w:t xml:space="preserve">  10001 C  al  11250 C</w:t>
-      </w:r>
-    </w:p>
-    <w:p>
-      <w:pPr>
-        <w:jc w:val="center"/>
-        <w:rPr>
-          <w:sz w:val="36"/>
-          <w:szCs w:val="36"/>
-        </w:rPr>
-      </w:pPr>
-    </w:p>
-    <w:p>
-      <w:pPr>
-        <w:jc w:val="center"/>
-        <w:rPr>
-          <w:sz w:val="36"/>
-          <w:szCs w:val="36"/>
-        </w:rPr>
-      </w:pPr>
-    </w:p>
-    <w:p>
-      <w:pPr>
-        <w:jc w:val="center"/>
-        <w:rPr>
-          <w:sz w:val="36"/>
-          <w:szCs w:val="36"/>
-        </w:rPr>
-      </w:pPr>
-    </w:p>
-    <w:p>
-      <w:pPr>
-        <w:jc w:val="center"/>
-        <w:rPr>
-          <w:sz w:val="36"/>
-          <w:szCs w:val="36"/>
-        </w:rPr>
-      </w:pPr>
-    </w:p>
-    <w:p>
-      <w:pPr>
-        <w:jc w:val="center"/>
-        <w:rPr>
-          <w:sz w:val="36"/>
-          <w:szCs w:val="36"/>
-        </w:rPr>
-      </w:pPr>
-      <w:r>
-        <w:rPr>
-          <w:sz w:val="36"/>
-          <w:szCs w:val="36"/>
-        </w:rPr>
-        <w:t>RECIBIO</w:t>
-      </w:r>
-    </w:p>
-    <w:p>
-      <w:pPr>
-        <w:jc w:val="center"/>
-        <w:rPr>
-          <w:sz w:val="36"/>
-          <w:szCs w:val="36"/>
-        </w:rPr>
-      </w:pPr>
-    </w:p>
-    <w:p>
-      <w:pPr>
-        <w:jc w:val="center"/>
-        <w:rPr>
-          <w:sz w:val="36"/>
-          <w:szCs w:val="36"/>
-        </w:rPr>
-      </w:pPr>
-    </w:p>
-    <w:p>
-      <w:pPr>
-        <w:jc w:val="center"/>
-        <w:rPr>
-          <w:sz w:val="36"/>
-          <w:szCs w:val="36"/>
-        </w:rPr>
-      </w:pPr>
-      <w:r>
-        <w:rPr>
-          <w:sz w:val="36"/>
-          <w:szCs w:val="36"/>
-        </w:rPr>
-        <w:t>________________________</w:t>
-      </w:r>
-    </w:p>
-    <w:p>
-      <w:pPr>
-        <w:jc w:val="center"/>
-        <w:rPr>
-          <w:sz w:val="36"/>
-          <w:szCs w:val="36"/>
-        </w:rPr>
-      </w:pPr>
-      <w:r>
-        <w:rPr>
-          <w:sz w:val="36"/>
-          <w:szCs w:val="36"/>
-        </w:rPr>
-        <w:t>ADRIANA SORIANO</w:t>
-      </w:r>
-    </w:p>
-    <w:p>
-      <w:pPr>
-        <w:jc w:val="center"/>
-        <w:rPr>
-          <w:sz w:val="36"/>
-          <w:szCs w:val="36"/>
-        </w:rPr>
-      </w:pPr>
-    </w:p>
-    <w:p>
-      <w:pPr>
-        <w:jc w:val="center"/>
-        <w:rPr>
-          <w:sz w:val="36"/>
-          <w:szCs w:val="36"/>
-        </w:rPr>
-      </w:pPr>
-    </w:p>
-    <w:p>
-      <w:pPr>
-        <w:jc w:val="center"/>
-        <w:rPr>
-          <w:sz w:val="36"/>
-          <w:szCs w:val="36"/>
-        </w:rPr>
-      </w:pPr>
-    </w:p>
-    <w:p>
-      <w:pPr>
-        <w:jc w:val="center"/>
-        <w:rPr>
-          <w:sz w:val="36"/>
-          <w:szCs w:val="36"/>
-        </w:rPr>
-      </w:pPr>
-      <w:r>
-        <w:rPr>
-          <w:sz w:val="36"/>
-          <w:szCs w:val="36"/>
-        </w:rPr>
-        <w:t>14 DE ENERO 2022</w:t>
-      </w:r>
-    </w:p>
-    <w:p>
-      <w:pPr>
-        <w:jc w:val="center"/>
-        <w:rPr>
-          <w:sz w:val="36"/>
-          <w:szCs w:val="36"/>
-        </w:rPr>
-      </w:pPr>
-    </w:p>
-    <w:p>
-      <w:pPr>
-        <w:jc w:val="center"/>
-        <w:rPr>
-          <w:sz w:val="36"/>
-          <w:szCs w:val="36"/>
-        </w:rPr>
-      </w:pPr>
-    </w:p>
-    <w:p>
-      <w:pPr>
-        <w:jc w:val="center"/>
-        <w:rPr>
-          <w:sz w:val="36"/>
-          <w:szCs w:val="36"/>
-        </w:rPr>
-      </w:pPr>
-      <w:r>
-        <w:rPr>
-          <w:sz w:val="36"/>
-          <w:szCs w:val="36"/>
-        </w:rPr>
-        <w:t>OBRADOR</w:t>
-      </w:r>
-    </w:p>
-    <w:p>
-      <w:pPr>
-        <w:jc w:val="center"/>
-        <w:rPr>
-          <w:sz w:val="36"/>
-          <w:szCs w:val="36"/>
-        </w:rPr>
-      </w:pPr>
-    </w:p>
-    <w:p>
-      <w:pPr>
-        <w:jc w:val="center"/>
-        <w:rPr>
-          <w:sz w:val="36"/>
-          <w:szCs w:val="36"/>
-        </w:rPr>
-      </w:pPr>
-    </w:p>
-    <w:p>
-      <w:pPr>
-        <w:jc w:val="center"/>
-        <w:rPr>
-          <w:sz w:val="36"/>
-          <w:szCs w:val="36"/>
-        </w:rPr>
-      </w:pPr>
-    </w:p>
-    <w:p>
-      <w:pPr>
-        <w:jc w:val="center"/>
-        <w:rPr>
-          <w:sz w:val="36"/>
-          <w:szCs w:val="36"/>
-        </w:rPr>
-      </w:pPr>
-    </w:p>
-    <w:p>
-      <w:pPr>
-        <w:jc w:val="center"/>
-        <w:rPr>
-          <w:sz w:val="36"/>
-          <w:szCs w:val="36"/>
-        </w:rPr>
-      </w:pPr>
-      <w:r>
-        <w:rPr>
-          <w:sz w:val="36"/>
-          <w:szCs w:val="36"/>
-        </w:rPr>
-        <w:t>SALIDAS # 0401 I   al   # 0500 I</w:t>
-      </w:r>
-    </w:p>
-    <w:p>
-      <w:pPr>
-        <w:jc w:val="center"/>
-        <w:rPr>
-          <w:sz w:val="36"/>
-          <w:szCs w:val="36"/>
-        </w:rPr>
-      </w:pPr>
-    </w:p>
-    <w:p>
-      <w:pPr>
-        <w:jc w:val="center"/>
-        <w:rPr>
-          <w:sz w:val="36"/>
-          <w:szCs w:val="36"/>
-        </w:rPr>
-      </w:pPr>
-    </w:p>
-    <w:p>
-      <w:pPr>
-        <w:jc w:val="center"/>
-        <w:rPr>
-          <w:sz w:val="36"/>
-          <w:szCs w:val="36"/>
-        </w:rPr>
-      </w:pPr>
-    </w:p>
-    <w:p>
-      <w:pPr>
-        <w:jc w:val="center"/>
-        <w:rPr>
-          <w:sz w:val="36"/>
-          <w:szCs w:val="36"/>
-        </w:rPr>
-      </w:pPr>
-    </w:p>
-    <w:p>
-      <w:pPr>
-        <w:jc w:val="center"/>
-        <w:rPr>
-          <w:sz w:val="36"/>
-          <w:szCs w:val="36"/>
-        </w:rPr>
-      </w:pPr>
-    </w:p>
-    <w:p>
-      <w:pPr>
-        <w:jc w:val="center"/>
-        <w:rPr>
-          <w:sz w:val="36"/>
-          <w:szCs w:val="36"/>
-        </w:rPr>
-      </w:pPr>
-      <w:r>
-        <w:rPr>
-          <w:sz w:val="36"/>
-          <w:szCs w:val="36"/>
-        </w:rPr>
-        <w:t>RECIBIO</w:t>
-      </w:r>
-    </w:p>
-    <w:p>
-      <w:pPr>
-        <w:jc w:val="center"/>
-        <w:rPr>
-          <w:sz w:val="36"/>
-          <w:szCs w:val="36"/>
-        </w:rPr>
-      </w:pPr>
-    </w:p>
-    <w:p>
-      <w:pPr>
-        <w:jc w:val="center"/>
-        <w:rPr>
-          <w:sz w:val="36"/>
-          <w:szCs w:val="36"/>
-        </w:rPr>
-      </w:pPr>
-    </w:p>
-    <w:p>
-      <w:pPr>
-        <w:jc w:val="center"/>
-        <w:rPr>
-          <w:sz w:val="36"/>
-          <w:szCs w:val="36"/>
-        </w:rPr>
-      </w:pPr>
-      <w:r>
-        <w:rPr>
-          <w:sz w:val="36"/>
-          <w:szCs w:val="36"/>
-        </w:rPr>
-        <w:t>_____________________________</w:t>
-      </w:r>
-    </w:p>
-    <w:p>
-      <w:pPr>
-        <w:jc w:val="center"/>
-        <w:rPr>
-          <w:sz w:val="36"/>
-          <w:szCs w:val="36"/>
-        </w:rPr>
-      </w:pPr>
-      <w:r>
-        <w:rPr>
-          <w:sz w:val="36"/>
-          <w:szCs w:val="36"/>
-        </w:rPr>
-        <w:t>ADRIANA SORIANO</w:t>
-      </w:r>
-    </w:p>
-    <w:p>
-      <w:pPr>
-        <w:jc w:val="center"/>
-        <w:rPr>
-          <w:sz w:val="36"/>
-          <w:szCs w:val="36"/>
-        </w:rPr>
-      </w:pPr>
-    </w:p>
-    <w:p>
-      <w:pPr>
-        <w:jc w:val="center"/>
-        <w:rPr>
-          <w:sz w:val="36"/>
-          <w:szCs w:val="36"/>
-        </w:rPr>
-      </w:pPr>
-    </w:p>
-    <w:p>
-      <w:pPr>
-        <w:jc w:val="center"/>
-        <w:rPr>
-          <w:sz w:val="36"/>
-          <w:szCs w:val="36"/>
-        </w:rPr>
-      </w:pPr>
-    </w:p>
-    <w:p>
-      <w:pPr>
-        <w:jc w:val="center"/>
-        <w:rPr>
-          <w:sz w:val="36"/>
-          <w:szCs w:val="36"/>
-        </w:rPr>
-      </w:pPr>
-      <w:r>
-        <w:rPr>
-          <w:sz w:val="36"/>
-          <w:szCs w:val="36"/>
-        </w:rPr>
         <w:t>13 DE ENERO  2022</w:t>
       </w:r>
     </w:p>

</xml_diff>

<commit_message>
CIERRE 2 ABRIL 22
</commit_message>
<xml_diff>
--- a/01 DOCUEMENTOS/PAP FISCAL OBRADOR 2022.docx
+++ b/01 DOCUEMENTOS/PAP FISCAL OBRADOR 2022.docx
@@ -10,22 +10,77 @@
           <w:szCs w:val="36"/>
         </w:rPr>
       </w:pPr>
-    </w:p>
-    <w:p>
-      <w:pPr>
-        <w:jc w:val="center"/>
-        <w:rPr>
-          <w:sz w:val="36"/>
-          <w:szCs w:val="36"/>
-        </w:rPr>
-      </w:pPr>
+      <w:r>
+        <w:rPr>
+          <w:sz w:val="36"/>
+          <w:szCs w:val="36"/>
+        </w:rPr>
+        <w:t>02 DE ABRIL 2022</w:t>
+      </w:r>
+    </w:p>
+    <w:p>
+      <w:pPr>
+        <w:jc w:val="center"/>
+        <w:rPr>
+          <w:sz w:val="36"/>
+          <w:szCs w:val="36"/>
+        </w:rPr>
+      </w:pPr>
+    </w:p>
+    <w:p>
+      <w:pPr>
+        <w:jc w:val="center"/>
+        <w:rPr>
+          <w:sz w:val="36"/>
+          <w:szCs w:val="36"/>
+        </w:rPr>
+      </w:pPr>
+      <w:r>
+        <w:rPr>
+          <w:sz w:val="36"/>
+          <w:szCs w:val="36"/>
+        </w:rPr>
+        <w:t>OBRADOR</w:t>
+      </w:r>
+    </w:p>
+    <w:p>
+      <w:pPr>
+        <w:jc w:val="center"/>
+        <w:rPr>
+          <w:sz w:val="36"/>
+          <w:szCs w:val="36"/>
+        </w:rPr>
+      </w:pPr>
+    </w:p>
+    <w:p>
+      <w:pPr>
+        <w:jc w:val="center"/>
+        <w:rPr>
+          <w:sz w:val="36"/>
+          <w:szCs w:val="36"/>
+        </w:rPr>
+      </w:pPr>
+      <w:r>
+        <w:rPr>
+          <w:sz w:val="36"/>
+          <w:szCs w:val="36"/>
+        </w:rPr>
+        <w:t>SE HACE INST</w:t>
+      </w:r>
+      <w:r>
+        <w:rPr>
+          <w:sz w:val="36"/>
+          <w:szCs w:val="36"/>
+        </w:rPr>
+        <w:t xml:space="preserve">ALACION DE UNA IMPRESORA NUEVA PUNTO DE MATRIZ MODELO </w:t>
+      </w:r>
       <w:proofErr w:type="gramStart"/>
       <w:r>
         <w:rPr>
           <w:sz w:val="36"/>
           <w:szCs w:val="36"/>
         </w:rPr>
-        <w:t>29  DE</w:t>
+        <w:t>EPSON  LX</w:t>
       </w:r>
       <w:proofErr w:type="gramEnd"/>
       <w:r>
@@ -33,196 +88,394 @@
           <w:sz w:val="36"/>
           <w:szCs w:val="36"/>
         </w:rPr>
-        <w:t xml:space="preserve"> MARZO 2022</w:t>
-      </w:r>
-    </w:p>
-    <w:p>
-      <w:pPr>
-        <w:jc w:val="center"/>
-        <w:rPr>
-          <w:sz w:val="36"/>
-          <w:szCs w:val="36"/>
-        </w:rPr>
-      </w:pPr>
-    </w:p>
-    <w:p>
-      <w:pPr>
-        <w:jc w:val="center"/>
-        <w:rPr>
-          <w:sz w:val="36"/>
-          <w:szCs w:val="36"/>
-        </w:rPr>
-      </w:pPr>
-    </w:p>
-    <w:p>
-      <w:pPr>
-        <w:jc w:val="center"/>
-        <w:rPr>
-          <w:sz w:val="36"/>
-          <w:szCs w:val="36"/>
-        </w:rPr>
-      </w:pPr>
-      <w:r>
-        <w:rPr>
-          <w:sz w:val="36"/>
-          <w:szCs w:val="36"/>
-        </w:rPr>
-        <w:t>OBRADOR</w:t>
-      </w:r>
-    </w:p>
-    <w:p>
-      <w:pPr>
-        <w:jc w:val="center"/>
-        <w:rPr>
-          <w:sz w:val="36"/>
-          <w:szCs w:val="36"/>
-        </w:rPr>
-      </w:pPr>
-    </w:p>
-    <w:p>
-      <w:pPr>
-        <w:jc w:val="center"/>
-        <w:rPr>
-          <w:sz w:val="36"/>
-          <w:szCs w:val="36"/>
-        </w:rPr>
-      </w:pPr>
-    </w:p>
-    <w:p>
-      <w:pPr>
-        <w:jc w:val="center"/>
-        <w:rPr>
-          <w:sz w:val="36"/>
-          <w:szCs w:val="36"/>
-        </w:rPr>
-      </w:pPr>
-    </w:p>
-    <w:p>
-      <w:pPr>
-        <w:jc w:val="center"/>
-        <w:rPr>
-          <w:sz w:val="36"/>
-          <w:szCs w:val="36"/>
-        </w:rPr>
-      </w:pPr>
-      <w:r>
-        <w:rPr>
-          <w:sz w:val="36"/>
-          <w:szCs w:val="36"/>
-        </w:rPr>
-        <w:t xml:space="preserve">RECEPCION DE </w:t>
-      </w:r>
-      <w:proofErr w:type="gramStart"/>
-      <w:r>
-        <w:rPr>
-          <w:sz w:val="36"/>
-          <w:szCs w:val="36"/>
-        </w:rPr>
-        <w:t>PRODUCTO  #</w:t>
-      </w:r>
-      <w:proofErr w:type="gramEnd"/>
-      <w:r>
-        <w:rPr>
-          <w:sz w:val="36"/>
-          <w:szCs w:val="36"/>
-        </w:rPr>
-        <w:t xml:space="preserve">  10751  al  11000</w:t>
-      </w:r>
-    </w:p>
-    <w:p>
-      <w:pPr>
-        <w:jc w:val="center"/>
-        <w:rPr>
-          <w:sz w:val="36"/>
-          <w:szCs w:val="36"/>
-        </w:rPr>
-      </w:pPr>
-    </w:p>
-    <w:p>
-      <w:pPr>
-        <w:jc w:val="center"/>
-        <w:rPr>
-          <w:sz w:val="36"/>
-          <w:szCs w:val="36"/>
-        </w:rPr>
-      </w:pPr>
-    </w:p>
-    <w:p>
-      <w:pPr>
-        <w:jc w:val="center"/>
-        <w:rPr>
-          <w:sz w:val="36"/>
-          <w:szCs w:val="36"/>
-        </w:rPr>
-      </w:pPr>
-    </w:p>
-    <w:p>
-      <w:pPr>
-        <w:jc w:val="center"/>
-        <w:rPr>
-          <w:sz w:val="36"/>
-          <w:szCs w:val="36"/>
-        </w:rPr>
-      </w:pPr>
-      <w:r>
-        <w:rPr>
-          <w:sz w:val="36"/>
-          <w:szCs w:val="36"/>
-        </w:rPr>
-        <w:t>REC IBIO</w:t>
-      </w:r>
-    </w:p>
-    <w:p>
-      <w:pPr>
-        <w:jc w:val="center"/>
-        <w:rPr>
-          <w:sz w:val="36"/>
-          <w:szCs w:val="36"/>
-        </w:rPr>
-      </w:pPr>
-    </w:p>
-    <w:p>
-      <w:pPr>
-        <w:jc w:val="center"/>
-        <w:rPr>
-          <w:sz w:val="36"/>
-          <w:szCs w:val="36"/>
-        </w:rPr>
-      </w:pPr>
-    </w:p>
-    <w:p>
-      <w:pPr>
-        <w:jc w:val="center"/>
-        <w:rPr>
-          <w:sz w:val="36"/>
-          <w:szCs w:val="36"/>
-        </w:rPr>
-      </w:pPr>
-      <w:r>
-        <w:rPr>
-          <w:sz w:val="36"/>
-          <w:szCs w:val="36"/>
-        </w:rPr>
-        <w:t>_________________________</w:t>
-      </w:r>
-    </w:p>
-    <w:p>
-      <w:pPr>
-        <w:jc w:val="center"/>
-        <w:rPr>
-          <w:sz w:val="36"/>
-          <w:szCs w:val="36"/>
-        </w:rPr>
-      </w:pPr>
-      <w:r>
-        <w:rPr>
-          <w:sz w:val="36"/>
-          <w:szCs w:val="36"/>
-        </w:rPr>
-        <w:t>ADRIANA SORIANO</w:t>
+        <w:t>-350</w:t>
+      </w:r>
+      <w:r>
+        <w:rPr>
+          <w:sz w:val="36"/>
+          <w:szCs w:val="36"/>
+        </w:rPr>
+        <w:t xml:space="preserve">  SERIE Q75Y242220</w:t>
+      </w:r>
+    </w:p>
+    <w:p>
+      <w:pPr>
+        <w:jc w:val="center"/>
+        <w:rPr>
+          <w:sz w:val="36"/>
+          <w:szCs w:val="36"/>
+        </w:rPr>
+      </w:pPr>
+    </w:p>
+    <w:p>
+      <w:pPr>
+        <w:jc w:val="center"/>
+        <w:rPr>
+          <w:sz w:val="36"/>
+          <w:szCs w:val="36"/>
+        </w:rPr>
+      </w:pPr>
+      <w:r>
+        <w:rPr>
+          <w:noProof/>
+          <w:sz w:val="36"/>
+          <w:szCs w:val="36"/>
+          <w:lang w:eastAsia="es-MX"/>
+        </w:rPr>
+        <w:drawing>
+          <wp:inline distT="0" distB="0" distL="0" distR="0">
+            <wp:extent cx="4686300" cy="2636044"/>
+            <wp:effectExtent l="0" t="0" r="0" b="0"/>
+            <wp:docPr id="1" name="Imagen 1" descr="C:\Users\ROUSS\Pictures\2022-03-31 ESCANEO\WhatsApp Image 2022-04-02 at 7.23.27 AM.jpeg"/>
+            <wp:cNvGraphicFramePr>
+              <a:graphicFrameLocks xmlns:a="http://schemas.openxmlformats.org/drawingml/2006/main" noChangeAspect="1"/>
+            </wp:cNvGraphicFramePr>
+            <a:graphic xmlns:a="http://schemas.openxmlformats.org/drawingml/2006/main">
+              <a:graphicData uri="http://schemas.openxmlformats.org/drawingml/2006/picture">
+                <pic:pic xmlns:pic="http://schemas.openxmlformats.org/drawingml/2006/picture">
+                  <pic:nvPicPr>
+                    <pic:cNvPr id="0" name="Picture 1" descr="C:\Users\ROUSS\Pictures\2022-03-31 ESCANEO\WhatsApp Image 2022-04-02 at 7.23.27 AM.jpeg"/>
+                    <pic:cNvPicPr>
+                      <a:picLocks noChangeAspect="1" noChangeArrowheads="1"/>
+                    </pic:cNvPicPr>
+                  </pic:nvPicPr>
+                  <pic:blipFill>
+                    <a:blip r:embed="rId5" cstate="print">
+                      <a:extLst>
+                        <a:ext uri="{28A0092B-C50C-407E-A947-70E740481C1C}">
+                          <a14:useLocalDpi xmlns:a14="http://schemas.microsoft.com/office/drawing/2010/main" val="0"/>
+                        </a:ext>
+                      </a:extLst>
+                    </a:blip>
+                    <a:srcRect/>
+                    <a:stretch>
+                      <a:fillRect/>
+                    </a:stretch>
+                  </pic:blipFill>
+                  <pic:spPr bwMode="auto">
+                    <a:xfrm>
+                      <a:off x="0" y="0"/>
+                      <a:ext cx="4697910" cy="2642574"/>
+                    </a:xfrm>
+                    <a:prstGeom prst="rect">
+                      <a:avLst/>
+                    </a:prstGeom>
+                    <a:noFill/>
+                    <a:ln>
+                      <a:noFill/>
+                    </a:ln>
+                  </pic:spPr>
+                </pic:pic>
+              </a:graphicData>
+            </a:graphic>
+          </wp:inline>
+        </w:drawing>
       </w:r>
       <w:bookmarkStart w:id="0" w:name="_GoBack"/>
       <w:bookmarkEnd w:id="0"/>
+    </w:p>
+    <w:p>
+      <w:pPr>
+        <w:jc w:val="center"/>
+        <w:rPr>
+          <w:sz w:val="36"/>
+          <w:szCs w:val="36"/>
+        </w:rPr>
+      </w:pPr>
+    </w:p>
+    <w:p>
+      <w:pPr>
+        <w:jc w:val="center"/>
+        <w:rPr>
+          <w:sz w:val="36"/>
+          <w:szCs w:val="36"/>
+        </w:rPr>
+      </w:pPr>
+    </w:p>
+    <w:p>
+      <w:pPr>
+        <w:jc w:val="center"/>
+        <w:rPr>
+          <w:sz w:val="36"/>
+          <w:szCs w:val="36"/>
+        </w:rPr>
+      </w:pPr>
+      <w:r>
+        <w:rPr>
+          <w:sz w:val="36"/>
+          <w:szCs w:val="36"/>
+        </w:rPr>
+        <w:t>RECIBIO</w:t>
+      </w:r>
+    </w:p>
+    <w:p>
+      <w:pPr>
+        <w:rPr>
+          <w:sz w:val="36"/>
+          <w:szCs w:val="36"/>
+        </w:rPr>
+      </w:pPr>
+    </w:p>
+    <w:p>
+      <w:pPr>
+        <w:jc w:val="center"/>
+        <w:rPr>
+          <w:sz w:val="36"/>
+          <w:szCs w:val="36"/>
+        </w:rPr>
+      </w:pPr>
+      <w:r>
+        <w:rPr>
+          <w:sz w:val="36"/>
+          <w:szCs w:val="36"/>
+        </w:rPr>
+        <w:t>______________________________</w:t>
+      </w:r>
+    </w:p>
+    <w:p>
+      <w:pPr>
+        <w:jc w:val="center"/>
+        <w:rPr>
+          <w:sz w:val="36"/>
+          <w:szCs w:val="36"/>
+        </w:rPr>
+      </w:pPr>
+      <w:r>
+        <w:rPr>
+          <w:sz w:val="36"/>
+          <w:szCs w:val="36"/>
+        </w:rPr>
+        <w:t xml:space="preserve">Adriana Soriano </w:t>
+      </w:r>
+    </w:p>
+    <w:p>
+      <w:pPr>
+        <w:jc w:val="center"/>
+        <w:rPr>
+          <w:sz w:val="36"/>
+          <w:szCs w:val="36"/>
+        </w:rPr>
+      </w:pPr>
+    </w:p>
+    <w:p>
+      <w:pPr>
+        <w:jc w:val="center"/>
+        <w:rPr>
+          <w:sz w:val="36"/>
+          <w:szCs w:val="36"/>
+        </w:rPr>
+      </w:pPr>
+    </w:p>
+    <w:p>
+      <w:pPr>
+        <w:jc w:val="center"/>
+        <w:rPr>
+          <w:sz w:val="36"/>
+          <w:szCs w:val="36"/>
+        </w:rPr>
+      </w:pPr>
+      <w:proofErr w:type="gramStart"/>
+      <w:r>
+        <w:rPr>
+          <w:sz w:val="36"/>
+          <w:szCs w:val="36"/>
+        </w:rPr>
+        <w:t>29  DE</w:t>
+      </w:r>
+      <w:proofErr w:type="gramEnd"/>
+      <w:r>
+        <w:rPr>
+          <w:sz w:val="36"/>
+          <w:szCs w:val="36"/>
+        </w:rPr>
+        <w:t xml:space="preserve"> MARZO 2022</w:t>
+      </w:r>
+    </w:p>
+    <w:p>
+      <w:pPr>
+        <w:jc w:val="center"/>
+        <w:rPr>
+          <w:sz w:val="36"/>
+          <w:szCs w:val="36"/>
+        </w:rPr>
+      </w:pPr>
+    </w:p>
+    <w:p>
+      <w:pPr>
+        <w:jc w:val="center"/>
+        <w:rPr>
+          <w:sz w:val="36"/>
+          <w:szCs w:val="36"/>
+        </w:rPr>
+      </w:pPr>
+    </w:p>
+    <w:p>
+      <w:pPr>
+        <w:jc w:val="center"/>
+        <w:rPr>
+          <w:sz w:val="36"/>
+          <w:szCs w:val="36"/>
+        </w:rPr>
+      </w:pPr>
+      <w:r>
+        <w:rPr>
+          <w:sz w:val="36"/>
+          <w:szCs w:val="36"/>
+        </w:rPr>
+        <w:t>OBRADOR</w:t>
+      </w:r>
+    </w:p>
+    <w:p>
+      <w:pPr>
+        <w:jc w:val="center"/>
+        <w:rPr>
+          <w:sz w:val="36"/>
+          <w:szCs w:val="36"/>
+        </w:rPr>
+      </w:pPr>
+    </w:p>
+    <w:p>
+      <w:pPr>
+        <w:jc w:val="center"/>
+        <w:rPr>
+          <w:sz w:val="36"/>
+          <w:szCs w:val="36"/>
+        </w:rPr>
+      </w:pPr>
+    </w:p>
+    <w:p>
+      <w:pPr>
+        <w:jc w:val="center"/>
+        <w:rPr>
+          <w:sz w:val="36"/>
+          <w:szCs w:val="36"/>
+        </w:rPr>
+      </w:pPr>
+    </w:p>
+    <w:p>
+      <w:pPr>
+        <w:jc w:val="center"/>
+        <w:rPr>
+          <w:sz w:val="36"/>
+          <w:szCs w:val="36"/>
+        </w:rPr>
+      </w:pPr>
+      <w:r>
+        <w:rPr>
+          <w:sz w:val="36"/>
+          <w:szCs w:val="36"/>
+        </w:rPr>
+        <w:t xml:space="preserve">RECEPCION DE </w:t>
+      </w:r>
+      <w:proofErr w:type="gramStart"/>
+      <w:r>
+        <w:rPr>
+          <w:sz w:val="36"/>
+          <w:szCs w:val="36"/>
+        </w:rPr>
+        <w:t>PRODUCTO  #</w:t>
+      </w:r>
+      <w:proofErr w:type="gramEnd"/>
+      <w:r>
+        <w:rPr>
+          <w:sz w:val="36"/>
+          <w:szCs w:val="36"/>
+        </w:rPr>
+        <w:t xml:space="preserve">  10751  al  11000</w:t>
+      </w:r>
+    </w:p>
+    <w:p>
+      <w:pPr>
+        <w:jc w:val="center"/>
+        <w:rPr>
+          <w:sz w:val="36"/>
+          <w:szCs w:val="36"/>
+        </w:rPr>
+      </w:pPr>
+    </w:p>
+    <w:p>
+      <w:pPr>
+        <w:jc w:val="center"/>
+        <w:rPr>
+          <w:sz w:val="36"/>
+          <w:szCs w:val="36"/>
+        </w:rPr>
+      </w:pPr>
+    </w:p>
+    <w:p>
+      <w:pPr>
+        <w:jc w:val="center"/>
+        <w:rPr>
+          <w:sz w:val="36"/>
+          <w:szCs w:val="36"/>
+        </w:rPr>
+      </w:pPr>
+    </w:p>
+    <w:p>
+      <w:pPr>
+        <w:jc w:val="center"/>
+        <w:rPr>
+          <w:sz w:val="36"/>
+          <w:szCs w:val="36"/>
+        </w:rPr>
+      </w:pPr>
+      <w:r>
+        <w:rPr>
+          <w:sz w:val="36"/>
+          <w:szCs w:val="36"/>
+        </w:rPr>
+        <w:t>REC IBIO</w:t>
+      </w:r>
+    </w:p>
+    <w:p>
+      <w:pPr>
+        <w:jc w:val="center"/>
+        <w:rPr>
+          <w:sz w:val="36"/>
+          <w:szCs w:val="36"/>
+        </w:rPr>
+      </w:pPr>
+    </w:p>
+    <w:p>
+      <w:pPr>
+        <w:jc w:val="center"/>
+        <w:rPr>
+          <w:sz w:val="36"/>
+          <w:szCs w:val="36"/>
+        </w:rPr>
+      </w:pPr>
+    </w:p>
+    <w:p>
+      <w:pPr>
+        <w:jc w:val="center"/>
+        <w:rPr>
+          <w:sz w:val="36"/>
+          <w:szCs w:val="36"/>
+        </w:rPr>
+      </w:pPr>
+      <w:r>
+        <w:rPr>
+          <w:sz w:val="36"/>
+          <w:szCs w:val="36"/>
+        </w:rPr>
+        <w:t>_________________________</w:t>
+      </w:r>
+    </w:p>
+    <w:p>
+      <w:pPr>
+        <w:jc w:val="center"/>
+        <w:rPr>
+          <w:sz w:val="36"/>
+          <w:szCs w:val="36"/>
+        </w:rPr>
+      </w:pPr>
+      <w:r>
+        <w:rPr>
+          <w:sz w:val="36"/>
+          <w:szCs w:val="36"/>
+        </w:rPr>
+        <w:t>ADRIANA SORIANO</w:t>
+      </w:r>
     </w:p>
     <w:p>
       <w:pPr>

</xml_diff>

<commit_message>
cierre 4 Abril 2022
</commit_message>
<xml_diff>
--- a/01 DOCUEMENTOS/PAP FISCAL OBRADOR 2022.docx
+++ b/01 DOCUEMENTOS/PAP FISCAL OBRADOR 2022.docx
@@ -2,6 +2,280 @@
 <file path=word/document.xml><?xml version="1.0" encoding="utf-8"?>
 <w:document xmlns:wpc="http://schemas.microsoft.com/office/word/2010/wordprocessingCanvas" xmlns:cx="http://schemas.microsoft.com/office/drawing/2014/chartex" xmlns:mc="http://schemas.openxmlformats.org/markup-compatibility/2006" xmlns:o="urn:schemas-microsoft-com:office:office" xmlns:r="http://schemas.openxmlformats.org/officeDocument/2006/relationships" xmlns:m="http://schemas.openxmlformats.org/officeDocument/2006/math" xmlns:v="urn:schemas-microsoft-com:vml" xmlns:wp14="http://schemas.microsoft.com/office/word/2010/wordprocessingDrawing" xmlns:wp="http://schemas.openxmlformats.org/drawingml/2006/wordprocessingDrawing" xmlns:w10="urn:schemas-microsoft-com:office:word" xmlns:w="http://schemas.openxmlformats.org/wordprocessingml/2006/main" xmlns:w14="http://schemas.microsoft.com/office/word/2010/wordml" xmlns:w15="http://schemas.microsoft.com/office/word/2012/wordml" xmlns:w16se="http://schemas.microsoft.com/office/word/2015/wordml/symex" xmlns:wpg="http://schemas.microsoft.com/office/word/2010/wordprocessingGroup" xmlns:wpi="http://schemas.microsoft.com/office/word/2010/wordprocessingInk" xmlns:wne="http://schemas.microsoft.com/office/word/2006/wordml" xmlns:wps="http://schemas.microsoft.com/office/word/2010/wordprocessingShape" mc:Ignorable="w14 w15 w16se wp14">
   <w:body>
+    <w:p>
+      <w:pPr>
+        <w:jc w:val="center"/>
+        <w:rPr>
+          <w:sz w:val="36"/>
+          <w:szCs w:val="36"/>
+        </w:rPr>
+      </w:pPr>
+      <w:r>
+        <w:rPr>
+          <w:sz w:val="36"/>
+          <w:szCs w:val="36"/>
+        </w:rPr>
+        <w:t>02 DE ABRIL DE 2022</w:t>
+      </w:r>
+    </w:p>
+    <w:p>
+      <w:pPr>
+        <w:jc w:val="center"/>
+        <w:rPr>
+          <w:sz w:val="36"/>
+          <w:szCs w:val="36"/>
+        </w:rPr>
+      </w:pPr>
+    </w:p>
+    <w:p>
+      <w:pPr>
+        <w:jc w:val="center"/>
+        <w:rPr>
+          <w:sz w:val="36"/>
+          <w:szCs w:val="36"/>
+        </w:rPr>
+      </w:pPr>
+    </w:p>
+    <w:p>
+      <w:pPr>
+        <w:jc w:val="center"/>
+        <w:rPr>
+          <w:sz w:val="36"/>
+          <w:szCs w:val="36"/>
+        </w:rPr>
+      </w:pPr>
+      <w:r>
+        <w:rPr>
+          <w:sz w:val="36"/>
+          <w:szCs w:val="36"/>
+        </w:rPr>
+        <w:t>OBRADOR</w:t>
+      </w:r>
+    </w:p>
+    <w:p>
+      <w:pPr>
+        <w:jc w:val="center"/>
+        <w:rPr>
+          <w:sz w:val="36"/>
+          <w:szCs w:val="36"/>
+        </w:rPr>
+      </w:pPr>
+    </w:p>
+    <w:p>
+      <w:pPr>
+        <w:jc w:val="center"/>
+        <w:rPr>
+          <w:sz w:val="36"/>
+          <w:szCs w:val="36"/>
+        </w:rPr>
+      </w:pPr>
+    </w:p>
+    <w:p>
+      <w:pPr>
+        <w:jc w:val="center"/>
+        <w:rPr>
+          <w:sz w:val="36"/>
+          <w:szCs w:val="36"/>
+        </w:rPr>
+      </w:pPr>
+    </w:p>
+    <w:p>
+      <w:pPr>
+        <w:jc w:val="center"/>
+        <w:rPr>
+          <w:sz w:val="36"/>
+          <w:szCs w:val="36"/>
+        </w:rPr>
+      </w:pPr>
+      <w:r>
+        <w:rPr>
+          <w:sz w:val="36"/>
+          <w:szCs w:val="36"/>
+        </w:rPr>
+        <w:t>REMISIONES DEL</w:t>
+      </w:r>
+      <w:r>
+        <w:rPr>
+          <w:sz w:val="36"/>
+          <w:szCs w:val="36"/>
+        </w:rPr>
+        <w:t xml:space="preserve"> </w:t>
+      </w:r>
+      <w:proofErr w:type="gramStart"/>
+      <w:r>
+        <w:rPr>
+          <w:sz w:val="36"/>
+          <w:szCs w:val="36"/>
+        </w:rPr>
+        <w:t>#  17501</w:t>
+      </w:r>
+      <w:proofErr w:type="gramEnd"/>
+      <w:r>
+        <w:rPr>
+          <w:sz w:val="36"/>
+          <w:szCs w:val="36"/>
+        </w:rPr>
+        <w:t xml:space="preserve"> C  al   18750 C</w:t>
+      </w:r>
+    </w:p>
+    <w:p>
+      <w:pPr>
+        <w:jc w:val="center"/>
+        <w:rPr>
+          <w:sz w:val="36"/>
+          <w:szCs w:val="36"/>
+        </w:rPr>
+      </w:pPr>
+    </w:p>
+    <w:p>
+      <w:pPr>
+        <w:jc w:val="center"/>
+        <w:rPr>
+          <w:sz w:val="36"/>
+          <w:szCs w:val="36"/>
+        </w:rPr>
+      </w:pPr>
+      <w:bookmarkStart w:id="0" w:name="_GoBack"/>
+      <w:bookmarkEnd w:id="0"/>
+    </w:p>
+    <w:p>
+      <w:pPr>
+        <w:jc w:val="center"/>
+        <w:rPr>
+          <w:sz w:val="36"/>
+          <w:szCs w:val="36"/>
+        </w:rPr>
+      </w:pPr>
+    </w:p>
+    <w:p>
+      <w:pPr>
+        <w:jc w:val="center"/>
+        <w:rPr>
+          <w:sz w:val="36"/>
+          <w:szCs w:val="36"/>
+        </w:rPr>
+      </w:pPr>
+    </w:p>
+    <w:p>
+      <w:pPr>
+        <w:jc w:val="center"/>
+        <w:rPr>
+          <w:sz w:val="36"/>
+          <w:szCs w:val="36"/>
+        </w:rPr>
+      </w:pPr>
+    </w:p>
+    <w:p>
+      <w:pPr>
+        <w:jc w:val="center"/>
+        <w:rPr>
+          <w:sz w:val="36"/>
+          <w:szCs w:val="36"/>
+        </w:rPr>
+      </w:pPr>
+      <w:r>
+        <w:rPr>
+          <w:sz w:val="36"/>
+          <w:szCs w:val="36"/>
+        </w:rPr>
+        <w:t>RECIBIO</w:t>
+      </w:r>
+    </w:p>
+    <w:p>
+      <w:pPr>
+        <w:jc w:val="center"/>
+        <w:rPr>
+          <w:sz w:val="36"/>
+          <w:szCs w:val="36"/>
+        </w:rPr>
+      </w:pPr>
+    </w:p>
+    <w:p>
+      <w:pPr>
+        <w:jc w:val="center"/>
+        <w:rPr>
+          <w:sz w:val="36"/>
+          <w:szCs w:val="36"/>
+        </w:rPr>
+      </w:pPr>
+      <w:r>
+        <w:rPr>
+          <w:sz w:val="36"/>
+          <w:szCs w:val="36"/>
+        </w:rPr>
+        <w:t>________________________</w:t>
+      </w:r>
+    </w:p>
+    <w:p>
+      <w:pPr>
+        <w:jc w:val="center"/>
+        <w:rPr>
+          <w:sz w:val="36"/>
+          <w:szCs w:val="36"/>
+        </w:rPr>
+      </w:pPr>
+      <w:r>
+        <w:rPr>
+          <w:sz w:val="36"/>
+          <w:szCs w:val="36"/>
+        </w:rPr>
+        <w:t>Adriana Soriano</w:t>
+      </w:r>
+    </w:p>
+    <w:p>
+      <w:pPr>
+        <w:jc w:val="center"/>
+        <w:rPr>
+          <w:sz w:val="36"/>
+          <w:szCs w:val="36"/>
+        </w:rPr>
+      </w:pPr>
+    </w:p>
+    <w:p>
+      <w:pPr>
+        <w:jc w:val="center"/>
+        <w:rPr>
+          <w:sz w:val="36"/>
+          <w:szCs w:val="36"/>
+        </w:rPr>
+      </w:pPr>
+    </w:p>
+    <w:p>
+      <w:pPr>
+        <w:jc w:val="center"/>
+        <w:rPr>
+          <w:sz w:val="36"/>
+          <w:szCs w:val="36"/>
+        </w:rPr>
+      </w:pPr>
+    </w:p>
+    <w:p>
+      <w:pPr>
+        <w:jc w:val="center"/>
+        <w:rPr>
+          <w:sz w:val="36"/>
+          <w:szCs w:val="36"/>
+        </w:rPr>
+      </w:pPr>
+    </w:p>
+    <w:p>
+      <w:pPr>
+        <w:jc w:val="center"/>
+        <w:rPr>
+          <w:sz w:val="36"/>
+          <w:szCs w:val="36"/>
+        </w:rPr>
+      </w:pPr>
+    </w:p>
+    <w:p>
+      <w:pPr>
+        <w:jc w:val="center"/>
+        <w:rPr>
+          <w:sz w:val="36"/>
+          <w:szCs w:val="36"/>
+        </w:rPr>
+      </w:pPr>
+    </w:p>
     <w:p>
       <w:pPr>
         <w:jc w:val="center"/>
@@ -171,8 +445,6 @@
           </wp:inline>
         </w:drawing>
       </w:r>
-      <w:bookmarkStart w:id="0" w:name="_GoBack"/>
-      <w:bookmarkEnd w:id="0"/>
     </w:p>
     <w:p>
       <w:pPr>
@@ -229,6 +501,7 @@
           <w:sz w:val="36"/>
           <w:szCs w:val="36"/>
         </w:rPr>
+        <w:lastRenderedPageBreak/>
         <w:t>______________________________</w:t>
       </w:r>
     </w:p>
@@ -721,6 +994,7 @@
           <w:sz w:val="36"/>
           <w:szCs w:val="36"/>
         </w:rPr>
+        <w:lastRenderedPageBreak/>
         <w:t>11 DE MARZO 2022</w:t>
       </w:r>
     </w:p>
@@ -755,31 +1029,503 @@
           <w:sz w:val="36"/>
           <w:szCs w:val="36"/>
         </w:rPr>
+        <w:t>OBRADOR</w:t>
+      </w:r>
+    </w:p>
+    <w:p>
+      <w:pPr>
+        <w:jc w:val="center"/>
+        <w:rPr>
+          <w:sz w:val="36"/>
+          <w:szCs w:val="36"/>
+        </w:rPr>
+      </w:pPr>
+    </w:p>
+    <w:p>
+      <w:pPr>
+        <w:jc w:val="center"/>
+        <w:rPr>
+          <w:sz w:val="36"/>
+          <w:szCs w:val="36"/>
+        </w:rPr>
+      </w:pPr>
+    </w:p>
+    <w:p>
+      <w:pPr>
+        <w:jc w:val="center"/>
+        <w:rPr>
+          <w:sz w:val="36"/>
+          <w:szCs w:val="36"/>
+        </w:rPr>
+      </w:pPr>
+    </w:p>
+    <w:p>
+      <w:pPr>
+        <w:rPr>
+          <w:sz w:val="36"/>
+          <w:szCs w:val="36"/>
+        </w:rPr>
+      </w:pPr>
+      <w:proofErr w:type="gramStart"/>
+      <w:r>
+        <w:rPr>
+          <w:sz w:val="36"/>
+          <w:szCs w:val="36"/>
+        </w:rPr>
+        <w:t>REMISIONES  #</w:t>
+      </w:r>
+      <w:proofErr w:type="gramEnd"/>
+      <w:r>
+        <w:rPr>
+          <w:sz w:val="36"/>
+          <w:szCs w:val="36"/>
+        </w:rPr>
+        <w:t xml:space="preserve">  015001 C   al   016250 C  </w:t>
+      </w:r>
+    </w:p>
+    <w:p>
+      <w:pPr>
+        <w:rPr>
+          <w:sz w:val="36"/>
+          <w:szCs w:val="36"/>
+        </w:rPr>
+      </w:pPr>
+    </w:p>
+    <w:p>
+      <w:pPr>
+        <w:rPr>
+          <w:sz w:val="36"/>
+          <w:szCs w:val="36"/>
+        </w:rPr>
+      </w:pPr>
+    </w:p>
+    <w:p>
+      <w:pPr>
+        <w:rPr>
+          <w:sz w:val="36"/>
+          <w:szCs w:val="36"/>
+        </w:rPr>
+      </w:pPr>
+    </w:p>
+    <w:p>
+      <w:pPr>
+        <w:jc w:val="center"/>
+        <w:rPr>
+          <w:sz w:val="36"/>
+          <w:szCs w:val="36"/>
+        </w:rPr>
+      </w:pPr>
+      <w:r>
+        <w:rPr>
+          <w:sz w:val="36"/>
+          <w:szCs w:val="36"/>
+        </w:rPr>
+        <w:t>RECIBIO</w:t>
+      </w:r>
+    </w:p>
+    <w:p>
+      <w:pPr>
+        <w:jc w:val="center"/>
+        <w:rPr>
+          <w:sz w:val="36"/>
+          <w:szCs w:val="36"/>
+        </w:rPr>
+      </w:pPr>
+    </w:p>
+    <w:p>
+      <w:pPr>
+        <w:jc w:val="center"/>
+        <w:rPr>
+          <w:sz w:val="36"/>
+          <w:szCs w:val="36"/>
+        </w:rPr>
+      </w:pPr>
+    </w:p>
+    <w:p>
+      <w:pPr>
+        <w:jc w:val="center"/>
+        <w:rPr>
+          <w:sz w:val="36"/>
+          <w:szCs w:val="36"/>
+        </w:rPr>
+      </w:pPr>
+      <w:r>
+        <w:rPr>
+          <w:sz w:val="36"/>
+          <w:szCs w:val="36"/>
+        </w:rPr>
+        <w:t>______________________</w:t>
+      </w:r>
+    </w:p>
+    <w:p>
+      <w:pPr>
+        <w:jc w:val="center"/>
+        <w:rPr>
+          <w:sz w:val="36"/>
+          <w:szCs w:val="36"/>
+        </w:rPr>
+      </w:pPr>
+      <w:r>
+        <w:rPr>
+          <w:sz w:val="36"/>
+          <w:szCs w:val="36"/>
+        </w:rPr>
+        <w:t>ISABEL BRIONES</w:t>
+      </w:r>
+    </w:p>
+    <w:p>
+      <w:pPr>
+        <w:rPr>
+          <w:sz w:val="36"/>
+          <w:szCs w:val="36"/>
+        </w:rPr>
+      </w:pPr>
+    </w:p>
+    <w:p>
+      <w:pPr>
+        <w:rPr>
+          <w:sz w:val="36"/>
+          <w:szCs w:val="36"/>
+        </w:rPr>
+      </w:pPr>
+    </w:p>
+    <w:p>
+      <w:pPr>
+        <w:rPr>
+          <w:sz w:val="36"/>
+          <w:szCs w:val="36"/>
+        </w:rPr>
+      </w:pPr>
+    </w:p>
+    <w:p>
+      <w:pPr>
+        <w:rPr>
+          <w:sz w:val="36"/>
+          <w:szCs w:val="36"/>
+        </w:rPr>
+      </w:pPr>
+    </w:p>
+    <w:p>
+      <w:pPr>
+        <w:jc w:val="center"/>
+        <w:rPr>
+          <w:sz w:val="36"/>
+          <w:szCs w:val="36"/>
+        </w:rPr>
+      </w:pPr>
+    </w:p>
+    <w:p>
+      <w:pPr>
+        <w:jc w:val="center"/>
+        <w:rPr>
+          <w:sz w:val="36"/>
+          <w:szCs w:val="36"/>
+        </w:rPr>
+      </w:pPr>
+      <w:r>
+        <w:rPr>
+          <w:sz w:val="36"/>
+          <w:szCs w:val="36"/>
+        </w:rPr>
+        <w:t>26 DE FEBRERO  2022</w:t>
+      </w:r>
+    </w:p>
+    <w:p>
+      <w:pPr>
+        <w:jc w:val="center"/>
+        <w:rPr>
+          <w:sz w:val="36"/>
+          <w:szCs w:val="36"/>
+        </w:rPr>
+      </w:pPr>
+    </w:p>
+    <w:p>
+      <w:pPr>
+        <w:jc w:val="center"/>
+        <w:rPr>
+          <w:sz w:val="36"/>
+          <w:szCs w:val="36"/>
+        </w:rPr>
+      </w:pPr>
+    </w:p>
+    <w:p>
+      <w:pPr>
+        <w:jc w:val="center"/>
+        <w:rPr>
+          <w:sz w:val="36"/>
+          <w:szCs w:val="36"/>
+        </w:rPr>
+      </w:pPr>
+    </w:p>
+    <w:p>
+      <w:pPr>
+        <w:jc w:val="center"/>
+        <w:rPr>
+          <w:sz w:val="36"/>
+          <w:szCs w:val="36"/>
+        </w:rPr>
+      </w:pPr>
+      <w:r>
+        <w:rPr>
+          <w:sz w:val="36"/>
+          <w:szCs w:val="36"/>
+        </w:rPr>
+        <w:t>OBRADOR</w:t>
+      </w:r>
+    </w:p>
+    <w:p>
+      <w:pPr>
+        <w:jc w:val="center"/>
+        <w:rPr>
+          <w:sz w:val="36"/>
+          <w:szCs w:val="36"/>
+        </w:rPr>
+      </w:pPr>
+    </w:p>
+    <w:p>
+      <w:pPr>
+        <w:jc w:val="center"/>
+        <w:rPr>
+          <w:sz w:val="36"/>
+          <w:szCs w:val="36"/>
+        </w:rPr>
+      </w:pPr>
+    </w:p>
+    <w:p>
+      <w:pPr>
+        <w:jc w:val="center"/>
+        <w:rPr>
+          <w:sz w:val="36"/>
+          <w:szCs w:val="36"/>
+        </w:rPr>
+      </w:pPr>
+    </w:p>
+    <w:p>
+      <w:pPr>
+        <w:jc w:val="center"/>
+        <w:rPr>
+          <w:sz w:val="36"/>
+          <w:szCs w:val="36"/>
+        </w:rPr>
+      </w:pPr>
+      <w:r>
+        <w:rPr>
+          <w:sz w:val="36"/>
+          <w:szCs w:val="36"/>
+        </w:rPr>
+        <w:t xml:space="preserve">REMISIONES   </w:t>
+      </w:r>
+      <w:proofErr w:type="gramStart"/>
+      <w:r>
+        <w:rPr>
+          <w:sz w:val="36"/>
+          <w:szCs w:val="36"/>
+        </w:rPr>
+        <w:t>#  13751</w:t>
+      </w:r>
+      <w:proofErr w:type="gramEnd"/>
+      <w:r>
+        <w:rPr>
+          <w:sz w:val="36"/>
+          <w:szCs w:val="36"/>
+        </w:rPr>
+        <w:t xml:space="preserve"> C    al   15000 C</w:t>
+      </w:r>
+    </w:p>
+    <w:p>
+      <w:pPr>
+        <w:jc w:val="center"/>
+        <w:rPr>
+          <w:sz w:val="36"/>
+          <w:szCs w:val="36"/>
+        </w:rPr>
+      </w:pPr>
+      <w:r>
+        <w:rPr>
+          <w:sz w:val="36"/>
+          <w:szCs w:val="36"/>
+        </w:rPr>
+        <w:t>SALIDAS OBRADOR  0751 I   al   1000 I</w:t>
+      </w:r>
+    </w:p>
+    <w:p>
+      <w:pPr>
+        <w:jc w:val="center"/>
+        <w:rPr>
+          <w:sz w:val="36"/>
+          <w:szCs w:val="36"/>
+        </w:rPr>
+      </w:pPr>
+    </w:p>
+    <w:p>
+      <w:pPr>
+        <w:jc w:val="center"/>
+        <w:rPr>
+          <w:sz w:val="36"/>
+          <w:szCs w:val="36"/>
+        </w:rPr>
+      </w:pPr>
+    </w:p>
+    <w:p>
+      <w:pPr>
+        <w:jc w:val="center"/>
+        <w:rPr>
+          <w:sz w:val="36"/>
+          <w:szCs w:val="36"/>
+        </w:rPr>
+      </w:pPr>
+    </w:p>
+    <w:p>
+      <w:pPr>
+        <w:jc w:val="center"/>
+        <w:rPr>
+          <w:sz w:val="36"/>
+          <w:szCs w:val="36"/>
+        </w:rPr>
+      </w:pPr>
+      <w:r>
+        <w:rPr>
+          <w:sz w:val="36"/>
+          <w:szCs w:val="36"/>
+        </w:rPr>
+        <w:t>RECIBIO</w:t>
+      </w:r>
+    </w:p>
+    <w:p>
+      <w:pPr>
+        <w:jc w:val="center"/>
+        <w:rPr>
+          <w:sz w:val="36"/>
+          <w:szCs w:val="36"/>
+        </w:rPr>
+      </w:pPr>
+    </w:p>
+    <w:p>
+      <w:pPr>
+        <w:jc w:val="center"/>
+        <w:rPr>
+          <w:sz w:val="36"/>
+          <w:szCs w:val="36"/>
+        </w:rPr>
+      </w:pPr>
+      <w:r>
+        <w:rPr>
+          <w:sz w:val="36"/>
+          <w:szCs w:val="36"/>
+        </w:rPr>
+        <w:t>_________________</w:t>
+      </w:r>
+    </w:p>
+    <w:p>
+      <w:pPr>
+        <w:jc w:val="center"/>
+        <w:rPr>
+          <w:sz w:val="36"/>
+          <w:szCs w:val="36"/>
+        </w:rPr>
+      </w:pPr>
+      <w:r>
+        <w:rPr>
+          <w:sz w:val="36"/>
+          <w:szCs w:val="36"/>
+        </w:rPr>
+        <w:t xml:space="preserve">ADRIANA SORIANO </w:t>
+      </w:r>
+    </w:p>
+    <w:p>
+      <w:pPr>
+        <w:jc w:val="center"/>
+        <w:rPr>
+          <w:sz w:val="36"/>
+          <w:szCs w:val="36"/>
+        </w:rPr>
+      </w:pPr>
+    </w:p>
+    <w:p>
+      <w:pPr>
+        <w:jc w:val="center"/>
+        <w:rPr>
+          <w:sz w:val="36"/>
+          <w:szCs w:val="36"/>
+        </w:rPr>
+      </w:pPr>
+    </w:p>
+    <w:p>
+      <w:pPr>
+        <w:jc w:val="center"/>
+        <w:rPr>
+          <w:sz w:val="36"/>
+          <w:szCs w:val="36"/>
+        </w:rPr>
+      </w:pPr>
+      <w:r>
+        <w:rPr>
+          <w:sz w:val="36"/>
+          <w:szCs w:val="36"/>
+        </w:rPr>
         <w:lastRenderedPageBreak/>
+        <w:t>12 FEBRERO  2022</w:t>
+      </w:r>
+    </w:p>
+    <w:p>
+      <w:pPr>
+        <w:jc w:val="center"/>
+        <w:rPr>
+          <w:sz w:val="36"/>
+          <w:szCs w:val="36"/>
+        </w:rPr>
+      </w:pPr>
+    </w:p>
+    <w:p>
+      <w:pPr>
+        <w:jc w:val="center"/>
+        <w:rPr>
+          <w:sz w:val="36"/>
+          <w:szCs w:val="36"/>
+        </w:rPr>
+      </w:pPr>
+    </w:p>
+    <w:p>
+      <w:pPr>
+        <w:rPr>
+          <w:sz w:val="36"/>
+          <w:szCs w:val="36"/>
+        </w:rPr>
+      </w:pPr>
+      <w:r>
+        <w:rPr>
+          <w:sz w:val="36"/>
+          <w:szCs w:val="36"/>
+        </w:rPr>
         <w:t>OBRADOR</w:t>
       </w:r>
     </w:p>
     <w:p>
       <w:pPr>
-        <w:jc w:val="center"/>
-        <w:rPr>
-          <w:sz w:val="36"/>
-          <w:szCs w:val="36"/>
-        </w:rPr>
-      </w:pPr>
-    </w:p>
-    <w:p>
-      <w:pPr>
-        <w:jc w:val="center"/>
-        <w:rPr>
-          <w:sz w:val="36"/>
-          <w:szCs w:val="36"/>
-        </w:rPr>
-      </w:pPr>
-    </w:p>
-    <w:p>
-      <w:pPr>
-        <w:jc w:val="center"/>
+        <w:rPr>
+          <w:sz w:val="36"/>
+          <w:szCs w:val="36"/>
+        </w:rPr>
+      </w:pPr>
+    </w:p>
+    <w:p>
+      <w:pPr>
+        <w:rPr>
+          <w:sz w:val="36"/>
+          <w:szCs w:val="36"/>
+        </w:rPr>
+      </w:pPr>
+    </w:p>
+    <w:p>
+      <w:pPr>
+        <w:rPr>
+          <w:sz w:val="36"/>
+          <w:szCs w:val="36"/>
+        </w:rPr>
+      </w:pPr>
+    </w:p>
+    <w:p>
+      <w:pPr>
         <w:rPr>
           <w:sz w:val="36"/>
           <w:szCs w:val="36"/>
@@ -807,340 +1553,89 @@
           <w:sz w:val="36"/>
           <w:szCs w:val="36"/>
         </w:rPr>
-        <w:t xml:space="preserve">  015001 C   al   016250 C  </w:t>
-      </w:r>
-    </w:p>
-    <w:p>
-      <w:pPr>
-        <w:rPr>
-          <w:sz w:val="36"/>
-          <w:szCs w:val="36"/>
-        </w:rPr>
-      </w:pPr>
-    </w:p>
-    <w:p>
-      <w:pPr>
-        <w:rPr>
-          <w:sz w:val="36"/>
-          <w:szCs w:val="36"/>
-        </w:rPr>
-      </w:pPr>
-    </w:p>
-    <w:p>
-      <w:pPr>
-        <w:rPr>
-          <w:sz w:val="36"/>
-          <w:szCs w:val="36"/>
-        </w:rPr>
-      </w:pPr>
-    </w:p>
-    <w:p>
-      <w:pPr>
-        <w:jc w:val="center"/>
-        <w:rPr>
-          <w:sz w:val="36"/>
-          <w:szCs w:val="36"/>
-        </w:rPr>
-      </w:pPr>
-      <w:r>
-        <w:rPr>
-          <w:sz w:val="36"/>
-          <w:szCs w:val="36"/>
-        </w:rPr>
-        <w:t>RECIBIO</w:t>
-      </w:r>
-    </w:p>
-    <w:p>
-      <w:pPr>
-        <w:jc w:val="center"/>
-        <w:rPr>
-          <w:sz w:val="36"/>
-          <w:szCs w:val="36"/>
-        </w:rPr>
-      </w:pPr>
-    </w:p>
-    <w:p>
-      <w:pPr>
-        <w:jc w:val="center"/>
-        <w:rPr>
-          <w:sz w:val="36"/>
-          <w:szCs w:val="36"/>
-        </w:rPr>
-      </w:pPr>
-    </w:p>
-    <w:p>
-      <w:pPr>
-        <w:jc w:val="center"/>
-        <w:rPr>
-          <w:sz w:val="36"/>
-          <w:szCs w:val="36"/>
-        </w:rPr>
-      </w:pPr>
-      <w:r>
-        <w:rPr>
-          <w:sz w:val="36"/>
-          <w:szCs w:val="36"/>
-        </w:rPr>
-        <w:t>______________________</w:t>
-      </w:r>
-    </w:p>
-    <w:p>
-      <w:pPr>
-        <w:jc w:val="center"/>
-        <w:rPr>
-          <w:sz w:val="36"/>
-          <w:szCs w:val="36"/>
-        </w:rPr>
-      </w:pPr>
-      <w:r>
-        <w:rPr>
-          <w:sz w:val="36"/>
-          <w:szCs w:val="36"/>
-        </w:rPr>
-        <w:t>ISABEL BRIONES</w:t>
-      </w:r>
-    </w:p>
-    <w:p>
-      <w:pPr>
-        <w:rPr>
-          <w:sz w:val="36"/>
-          <w:szCs w:val="36"/>
-        </w:rPr>
-      </w:pPr>
-    </w:p>
-    <w:p>
-      <w:pPr>
-        <w:rPr>
-          <w:sz w:val="36"/>
-          <w:szCs w:val="36"/>
-        </w:rPr>
-      </w:pPr>
-    </w:p>
-    <w:p>
-      <w:pPr>
-        <w:rPr>
-          <w:sz w:val="36"/>
-          <w:szCs w:val="36"/>
-        </w:rPr>
-      </w:pPr>
-    </w:p>
-    <w:p>
-      <w:pPr>
-        <w:rPr>
-          <w:sz w:val="36"/>
-          <w:szCs w:val="36"/>
-        </w:rPr>
-      </w:pPr>
-    </w:p>
-    <w:p>
-      <w:pPr>
-        <w:jc w:val="center"/>
-        <w:rPr>
-          <w:sz w:val="36"/>
-          <w:szCs w:val="36"/>
-        </w:rPr>
-      </w:pPr>
-    </w:p>
-    <w:p>
-      <w:pPr>
-        <w:jc w:val="center"/>
-        <w:rPr>
-          <w:sz w:val="36"/>
-          <w:szCs w:val="36"/>
-        </w:rPr>
-      </w:pPr>
-      <w:r>
-        <w:rPr>
-          <w:sz w:val="36"/>
-          <w:szCs w:val="36"/>
-        </w:rPr>
-        <w:t>26 DE FEBRERO  2022</w:t>
-      </w:r>
-    </w:p>
-    <w:p>
-      <w:pPr>
-        <w:jc w:val="center"/>
-        <w:rPr>
-          <w:sz w:val="36"/>
-          <w:szCs w:val="36"/>
-        </w:rPr>
-      </w:pPr>
-    </w:p>
-    <w:p>
-      <w:pPr>
-        <w:jc w:val="center"/>
-        <w:rPr>
-          <w:sz w:val="36"/>
-          <w:szCs w:val="36"/>
-        </w:rPr>
-      </w:pPr>
-    </w:p>
-    <w:p>
-      <w:pPr>
-        <w:jc w:val="center"/>
-        <w:rPr>
-          <w:sz w:val="36"/>
-          <w:szCs w:val="36"/>
-        </w:rPr>
-      </w:pPr>
-    </w:p>
-    <w:p>
-      <w:pPr>
-        <w:jc w:val="center"/>
-        <w:rPr>
-          <w:sz w:val="36"/>
-          <w:szCs w:val="36"/>
-        </w:rPr>
-      </w:pPr>
-      <w:r>
-        <w:rPr>
-          <w:sz w:val="36"/>
-          <w:szCs w:val="36"/>
-        </w:rPr>
-        <w:t>OBRADOR</w:t>
-      </w:r>
-    </w:p>
-    <w:p>
-      <w:pPr>
-        <w:jc w:val="center"/>
-        <w:rPr>
-          <w:sz w:val="36"/>
-          <w:szCs w:val="36"/>
-        </w:rPr>
-      </w:pPr>
-    </w:p>
-    <w:p>
-      <w:pPr>
-        <w:jc w:val="center"/>
-        <w:rPr>
-          <w:sz w:val="36"/>
-          <w:szCs w:val="36"/>
-        </w:rPr>
-      </w:pPr>
-    </w:p>
-    <w:p>
-      <w:pPr>
-        <w:jc w:val="center"/>
-        <w:rPr>
-          <w:sz w:val="36"/>
-          <w:szCs w:val="36"/>
-        </w:rPr>
-      </w:pPr>
-    </w:p>
-    <w:p>
-      <w:pPr>
-        <w:jc w:val="center"/>
-        <w:rPr>
-          <w:sz w:val="36"/>
-          <w:szCs w:val="36"/>
-        </w:rPr>
-      </w:pPr>
-      <w:r>
-        <w:rPr>
-          <w:sz w:val="36"/>
-          <w:szCs w:val="36"/>
-        </w:rPr>
-        <w:t xml:space="preserve">REMISIONES   </w:t>
-      </w:r>
-      <w:proofErr w:type="gramStart"/>
-      <w:r>
-        <w:rPr>
-          <w:sz w:val="36"/>
-          <w:szCs w:val="36"/>
-        </w:rPr>
-        <w:t>#  13751</w:t>
-      </w:r>
-      <w:proofErr w:type="gramEnd"/>
-      <w:r>
-        <w:rPr>
-          <w:sz w:val="36"/>
-          <w:szCs w:val="36"/>
-        </w:rPr>
-        <w:t xml:space="preserve"> C    al   15000 C</w:t>
-      </w:r>
-    </w:p>
-    <w:p>
-      <w:pPr>
-        <w:jc w:val="center"/>
-        <w:rPr>
-          <w:sz w:val="36"/>
-          <w:szCs w:val="36"/>
-        </w:rPr>
-      </w:pPr>
-      <w:r>
-        <w:rPr>
-          <w:sz w:val="36"/>
-          <w:szCs w:val="36"/>
-        </w:rPr>
-        <w:t>SALIDAS OBRADOR  0751 I   al   1000 I</w:t>
-      </w:r>
-    </w:p>
-    <w:p>
-      <w:pPr>
-        <w:jc w:val="center"/>
-        <w:rPr>
-          <w:sz w:val="36"/>
-          <w:szCs w:val="36"/>
-        </w:rPr>
-      </w:pPr>
-    </w:p>
-    <w:p>
-      <w:pPr>
-        <w:jc w:val="center"/>
-        <w:rPr>
-          <w:sz w:val="36"/>
-          <w:szCs w:val="36"/>
-        </w:rPr>
-      </w:pPr>
-    </w:p>
-    <w:p>
-      <w:pPr>
-        <w:jc w:val="center"/>
-        <w:rPr>
-          <w:sz w:val="36"/>
-          <w:szCs w:val="36"/>
-        </w:rPr>
-      </w:pPr>
-    </w:p>
-    <w:p>
-      <w:pPr>
-        <w:jc w:val="center"/>
-        <w:rPr>
-          <w:sz w:val="36"/>
-          <w:szCs w:val="36"/>
-        </w:rPr>
-      </w:pPr>
-      <w:r>
-        <w:rPr>
-          <w:sz w:val="36"/>
-          <w:szCs w:val="36"/>
-        </w:rPr>
-        <w:t>RECIBIO</w:t>
-      </w:r>
-    </w:p>
-    <w:p>
-      <w:pPr>
-        <w:jc w:val="center"/>
-        <w:rPr>
-          <w:sz w:val="36"/>
-          <w:szCs w:val="36"/>
-        </w:rPr>
-      </w:pPr>
-    </w:p>
-    <w:p>
-      <w:pPr>
-        <w:jc w:val="center"/>
-        <w:rPr>
-          <w:sz w:val="36"/>
-          <w:szCs w:val="36"/>
-        </w:rPr>
-      </w:pPr>
-      <w:r>
-        <w:rPr>
-          <w:sz w:val="36"/>
-          <w:szCs w:val="36"/>
-        </w:rPr>
-        <w:t>_________________</w:t>
+        <w:t xml:space="preserve">  12501 C   al  13750 C</w:t>
+      </w:r>
+    </w:p>
+    <w:p>
+      <w:pPr>
+        <w:rPr>
+          <w:sz w:val="36"/>
+          <w:szCs w:val="36"/>
+        </w:rPr>
+      </w:pPr>
+    </w:p>
+    <w:p>
+      <w:pPr>
+        <w:rPr>
+          <w:sz w:val="36"/>
+          <w:szCs w:val="36"/>
+        </w:rPr>
+      </w:pPr>
+    </w:p>
+    <w:p>
+      <w:pPr>
+        <w:rPr>
+          <w:sz w:val="36"/>
+          <w:szCs w:val="36"/>
+        </w:rPr>
+      </w:pPr>
+    </w:p>
+    <w:p>
+      <w:pPr>
+        <w:rPr>
+          <w:sz w:val="36"/>
+          <w:szCs w:val="36"/>
+        </w:rPr>
+      </w:pPr>
+    </w:p>
+    <w:p>
+      <w:pPr>
+        <w:jc w:val="center"/>
+        <w:rPr>
+          <w:sz w:val="36"/>
+          <w:szCs w:val="36"/>
+        </w:rPr>
+      </w:pPr>
+      <w:r>
+        <w:rPr>
+          <w:sz w:val="36"/>
+          <w:szCs w:val="36"/>
+        </w:rPr>
+        <w:t xml:space="preserve">RECIBIO </w:t>
+      </w:r>
+    </w:p>
+    <w:p>
+      <w:pPr>
+        <w:jc w:val="center"/>
+        <w:rPr>
+          <w:sz w:val="36"/>
+          <w:szCs w:val="36"/>
+        </w:rPr>
+      </w:pPr>
+    </w:p>
+    <w:p>
+      <w:pPr>
+        <w:jc w:val="center"/>
+        <w:rPr>
+          <w:sz w:val="36"/>
+          <w:szCs w:val="36"/>
+        </w:rPr>
+      </w:pPr>
+    </w:p>
+    <w:p>
+      <w:pPr>
+        <w:jc w:val="center"/>
+        <w:rPr>
+          <w:sz w:val="36"/>
+          <w:szCs w:val="36"/>
+        </w:rPr>
+      </w:pPr>
+      <w:r>
+        <w:rPr>
+          <w:sz w:val="36"/>
+          <w:szCs w:val="36"/>
+        </w:rPr>
+        <w:t>_____________________________</w:t>
       </w:r>
     </w:p>
     <w:p>
@@ -1190,228 +1685,7 @@
           <w:sz w:val="36"/>
           <w:szCs w:val="36"/>
         </w:rPr>
-        <w:t>12 FEBRERO  2022</w:t>
-      </w:r>
-    </w:p>
-    <w:p>
-      <w:pPr>
-        <w:jc w:val="center"/>
-        <w:rPr>
-          <w:sz w:val="36"/>
-          <w:szCs w:val="36"/>
-        </w:rPr>
-      </w:pPr>
-    </w:p>
-    <w:p>
-      <w:pPr>
-        <w:jc w:val="center"/>
-        <w:rPr>
-          <w:sz w:val="36"/>
-          <w:szCs w:val="36"/>
-        </w:rPr>
-      </w:pPr>
-    </w:p>
-    <w:p>
-      <w:pPr>
-        <w:rPr>
-          <w:sz w:val="36"/>
-          <w:szCs w:val="36"/>
-        </w:rPr>
-      </w:pPr>
-      <w:r>
-        <w:rPr>
-          <w:sz w:val="36"/>
-          <w:szCs w:val="36"/>
-        </w:rPr>
         <w:lastRenderedPageBreak/>
-        <w:t>OBRADOR</w:t>
-      </w:r>
-    </w:p>
-    <w:p>
-      <w:pPr>
-        <w:rPr>
-          <w:sz w:val="36"/>
-          <w:szCs w:val="36"/>
-        </w:rPr>
-      </w:pPr>
-    </w:p>
-    <w:p>
-      <w:pPr>
-        <w:rPr>
-          <w:sz w:val="36"/>
-          <w:szCs w:val="36"/>
-        </w:rPr>
-      </w:pPr>
-    </w:p>
-    <w:p>
-      <w:pPr>
-        <w:rPr>
-          <w:sz w:val="36"/>
-          <w:szCs w:val="36"/>
-        </w:rPr>
-      </w:pPr>
-    </w:p>
-    <w:p>
-      <w:pPr>
-        <w:rPr>
-          <w:sz w:val="36"/>
-          <w:szCs w:val="36"/>
-        </w:rPr>
-      </w:pPr>
-    </w:p>
-    <w:p>
-      <w:pPr>
-        <w:rPr>
-          <w:sz w:val="36"/>
-          <w:szCs w:val="36"/>
-        </w:rPr>
-      </w:pPr>
-      <w:proofErr w:type="gramStart"/>
-      <w:r>
-        <w:rPr>
-          <w:sz w:val="36"/>
-          <w:szCs w:val="36"/>
-        </w:rPr>
-        <w:t>REMISIONES  #</w:t>
-      </w:r>
-      <w:proofErr w:type="gramEnd"/>
-      <w:r>
-        <w:rPr>
-          <w:sz w:val="36"/>
-          <w:szCs w:val="36"/>
-        </w:rPr>
-        <w:t xml:space="preserve">  12501 C   al  13750 C</w:t>
-      </w:r>
-    </w:p>
-    <w:p>
-      <w:pPr>
-        <w:rPr>
-          <w:sz w:val="36"/>
-          <w:szCs w:val="36"/>
-        </w:rPr>
-      </w:pPr>
-    </w:p>
-    <w:p>
-      <w:pPr>
-        <w:rPr>
-          <w:sz w:val="36"/>
-          <w:szCs w:val="36"/>
-        </w:rPr>
-      </w:pPr>
-    </w:p>
-    <w:p>
-      <w:pPr>
-        <w:rPr>
-          <w:sz w:val="36"/>
-          <w:szCs w:val="36"/>
-        </w:rPr>
-      </w:pPr>
-    </w:p>
-    <w:p>
-      <w:pPr>
-        <w:rPr>
-          <w:sz w:val="36"/>
-          <w:szCs w:val="36"/>
-        </w:rPr>
-      </w:pPr>
-    </w:p>
-    <w:p>
-      <w:pPr>
-        <w:jc w:val="center"/>
-        <w:rPr>
-          <w:sz w:val="36"/>
-          <w:szCs w:val="36"/>
-        </w:rPr>
-      </w:pPr>
-      <w:r>
-        <w:rPr>
-          <w:sz w:val="36"/>
-          <w:szCs w:val="36"/>
-        </w:rPr>
-        <w:t xml:space="preserve">RECIBIO </w:t>
-      </w:r>
-    </w:p>
-    <w:p>
-      <w:pPr>
-        <w:jc w:val="center"/>
-        <w:rPr>
-          <w:sz w:val="36"/>
-          <w:szCs w:val="36"/>
-        </w:rPr>
-      </w:pPr>
-    </w:p>
-    <w:p>
-      <w:pPr>
-        <w:jc w:val="center"/>
-        <w:rPr>
-          <w:sz w:val="36"/>
-          <w:szCs w:val="36"/>
-        </w:rPr>
-      </w:pPr>
-    </w:p>
-    <w:p>
-      <w:pPr>
-        <w:jc w:val="center"/>
-        <w:rPr>
-          <w:sz w:val="36"/>
-          <w:szCs w:val="36"/>
-        </w:rPr>
-      </w:pPr>
-      <w:r>
-        <w:rPr>
-          <w:sz w:val="36"/>
-          <w:szCs w:val="36"/>
-        </w:rPr>
-        <w:t>_____________________________</w:t>
-      </w:r>
-    </w:p>
-    <w:p>
-      <w:pPr>
-        <w:jc w:val="center"/>
-        <w:rPr>
-          <w:sz w:val="36"/>
-          <w:szCs w:val="36"/>
-        </w:rPr>
-      </w:pPr>
-      <w:r>
-        <w:rPr>
-          <w:sz w:val="36"/>
-          <w:szCs w:val="36"/>
-        </w:rPr>
-        <w:t xml:space="preserve">ADRIANA SORIANO </w:t>
-      </w:r>
-    </w:p>
-    <w:p>
-      <w:pPr>
-        <w:jc w:val="center"/>
-        <w:rPr>
-          <w:sz w:val="36"/>
-          <w:szCs w:val="36"/>
-        </w:rPr>
-      </w:pPr>
-    </w:p>
-    <w:p>
-      <w:pPr>
-        <w:jc w:val="center"/>
-        <w:rPr>
-          <w:sz w:val="36"/>
-          <w:szCs w:val="36"/>
-        </w:rPr>
-      </w:pPr>
-    </w:p>
-    <w:p>
-      <w:pPr>
-        <w:jc w:val="center"/>
-        <w:rPr>
-          <w:sz w:val="36"/>
-          <w:szCs w:val="36"/>
-        </w:rPr>
-      </w:pPr>
-      <w:r>
-        <w:rPr>
-          <w:sz w:val="36"/>
-          <w:szCs w:val="36"/>
-        </w:rPr>
         <w:t>05 FEBRERO  2022</w:t>
       </w:r>
     </w:p>
@@ -1895,6 +2169,7 @@
           <w:sz w:val="36"/>
           <w:szCs w:val="36"/>
         </w:rPr>
+        <w:lastRenderedPageBreak/>
         <w:t>24- ENERO  2022</w:t>
       </w:r>
     </w:p>
@@ -2375,7 +2650,6 @@
           <w:sz w:val="36"/>
           <w:szCs w:val="36"/>
         </w:rPr>
-        <w:lastRenderedPageBreak/>
         <w:t>13 DE ENERO  2022</w:t>
       </w:r>
     </w:p>

</xml_diff>

<commit_message>
CIERRE 13 ABRIL 22
</commit_message>
<xml_diff>
--- a/01 DOCUEMENTOS/PAP FISCAL OBRADOR 2022.docx
+++ b/01 DOCUEMENTOS/PAP FISCAL OBRADOR 2022.docx
@@ -15,8 +15,17 @@
           <w:sz w:val="36"/>
           <w:szCs w:val="36"/>
         </w:rPr>
-        <w:t>02 DE ABRIL DE 2022</w:t>
-      </w:r>
+        <w:t>13 DE ABRIL 2022</w:t>
+      </w:r>
+    </w:p>
+    <w:p>
+      <w:pPr>
+        <w:jc w:val="center"/>
+        <w:rPr>
+          <w:sz w:val="36"/>
+          <w:szCs w:val="36"/>
+        </w:rPr>
+      </w:pPr>
     </w:p>
     <w:p>
       <w:pPr>
@@ -87,27 +96,13 @@
           <w:szCs w:val="36"/>
         </w:rPr>
       </w:pPr>
-      <w:r>
-        <w:rPr>
-          <w:sz w:val="36"/>
-          <w:szCs w:val="36"/>
-        </w:rPr>
-        <w:t>REMISIONES DEL</w:t>
-      </w:r>
-      <w:r>
-        <w:rPr>
-          <w:sz w:val="36"/>
-          <w:szCs w:val="36"/>
-        </w:rPr>
-        <w:t xml:space="preserve"> </w:t>
-      </w:r>
       <w:proofErr w:type="gramStart"/>
       <w:r>
         <w:rPr>
           <w:sz w:val="36"/>
           <w:szCs w:val="36"/>
         </w:rPr>
-        <w:t>#  17501</w:t>
+        <w:t>REMISIONES  #</w:t>
       </w:r>
       <w:proofErr w:type="gramEnd"/>
       <w:r>
@@ -115,7 +110,100 @@
           <w:sz w:val="36"/>
           <w:szCs w:val="36"/>
         </w:rPr>
-        <w:t xml:space="preserve"> C  al   18750 C</w:t>
+        <w:t xml:space="preserve">  18751 C  al  20000 C</w:t>
+      </w:r>
+    </w:p>
+    <w:p>
+      <w:pPr>
+        <w:jc w:val="center"/>
+        <w:rPr>
+          <w:sz w:val="36"/>
+          <w:szCs w:val="36"/>
+        </w:rPr>
+      </w:pPr>
+    </w:p>
+    <w:p>
+      <w:pPr>
+        <w:jc w:val="center"/>
+        <w:rPr>
+          <w:sz w:val="36"/>
+          <w:szCs w:val="36"/>
+        </w:rPr>
+      </w:pPr>
+    </w:p>
+    <w:p>
+      <w:pPr>
+        <w:jc w:val="center"/>
+        <w:rPr>
+          <w:sz w:val="36"/>
+          <w:szCs w:val="36"/>
+        </w:rPr>
+      </w:pPr>
+    </w:p>
+    <w:p>
+      <w:pPr>
+        <w:jc w:val="center"/>
+        <w:rPr>
+          <w:sz w:val="36"/>
+          <w:szCs w:val="36"/>
+        </w:rPr>
+      </w:pPr>
+    </w:p>
+    <w:p>
+      <w:pPr>
+        <w:jc w:val="center"/>
+        <w:rPr>
+          <w:sz w:val="36"/>
+          <w:szCs w:val="36"/>
+        </w:rPr>
+      </w:pPr>
+      <w:r>
+        <w:rPr>
+          <w:sz w:val="36"/>
+          <w:szCs w:val="36"/>
+        </w:rPr>
+        <w:t>RECIBIO</w:t>
+      </w:r>
+    </w:p>
+    <w:p>
+      <w:pPr>
+        <w:jc w:val="center"/>
+        <w:rPr>
+          <w:sz w:val="36"/>
+          <w:szCs w:val="36"/>
+        </w:rPr>
+      </w:pPr>
+    </w:p>
+    <w:p>
+      <w:pPr>
+        <w:jc w:val="center"/>
+        <w:rPr>
+          <w:sz w:val="36"/>
+          <w:szCs w:val="36"/>
+        </w:rPr>
+      </w:pPr>
+      <w:r>
+        <w:rPr>
+          <w:sz w:val="36"/>
+          <w:szCs w:val="36"/>
+        </w:rPr>
+        <w:t>__________________________</w:t>
+      </w:r>
+    </w:p>
+    <w:p>
+      <w:pPr>
+        <w:jc w:val="center"/>
+        <w:rPr>
+          <w:sz w:val="36"/>
+          <w:szCs w:val="36"/>
+        </w:rPr>
+      </w:pPr>
+      <w:r>
+        <w:rPr>
+          <w:sz w:val="36"/>
+          <w:szCs w:val="36"/>
+        </w:rPr>
+        <w:t>ADRIANA SORIANO</w:t>
       </w:r>
     </w:p>
     <w:p>
@@ -137,6 +225,158 @@
       </w:pPr>
       <w:bookmarkStart w:id="0" w:name="_GoBack"/>
       <w:bookmarkEnd w:id="0"/>
+    </w:p>
+    <w:p>
+      <w:pPr>
+        <w:jc w:val="center"/>
+        <w:rPr>
+          <w:sz w:val="36"/>
+          <w:szCs w:val="36"/>
+        </w:rPr>
+      </w:pPr>
+    </w:p>
+    <w:p>
+      <w:pPr>
+        <w:jc w:val="center"/>
+        <w:rPr>
+          <w:sz w:val="36"/>
+          <w:szCs w:val="36"/>
+        </w:rPr>
+      </w:pPr>
+    </w:p>
+    <w:p>
+      <w:pPr>
+        <w:jc w:val="center"/>
+        <w:rPr>
+          <w:sz w:val="36"/>
+          <w:szCs w:val="36"/>
+        </w:rPr>
+      </w:pPr>
+      <w:r>
+        <w:rPr>
+          <w:sz w:val="36"/>
+          <w:szCs w:val="36"/>
+        </w:rPr>
+        <w:t>02 DE ABRIL DE 2022</w:t>
+      </w:r>
+    </w:p>
+    <w:p>
+      <w:pPr>
+        <w:jc w:val="center"/>
+        <w:rPr>
+          <w:sz w:val="36"/>
+          <w:szCs w:val="36"/>
+        </w:rPr>
+      </w:pPr>
+    </w:p>
+    <w:p>
+      <w:pPr>
+        <w:jc w:val="center"/>
+        <w:rPr>
+          <w:sz w:val="36"/>
+          <w:szCs w:val="36"/>
+        </w:rPr>
+      </w:pPr>
+    </w:p>
+    <w:p>
+      <w:pPr>
+        <w:jc w:val="center"/>
+        <w:rPr>
+          <w:sz w:val="36"/>
+          <w:szCs w:val="36"/>
+        </w:rPr>
+      </w:pPr>
+      <w:r>
+        <w:rPr>
+          <w:sz w:val="36"/>
+          <w:szCs w:val="36"/>
+        </w:rPr>
+        <w:t>OBRADOR</w:t>
+      </w:r>
+    </w:p>
+    <w:p>
+      <w:pPr>
+        <w:jc w:val="center"/>
+        <w:rPr>
+          <w:sz w:val="36"/>
+          <w:szCs w:val="36"/>
+        </w:rPr>
+      </w:pPr>
+    </w:p>
+    <w:p>
+      <w:pPr>
+        <w:jc w:val="center"/>
+        <w:rPr>
+          <w:sz w:val="36"/>
+          <w:szCs w:val="36"/>
+        </w:rPr>
+      </w:pPr>
+    </w:p>
+    <w:p>
+      <w:pPr>
+        <w:jc w:val="center"/>
+        <w:rPr>
+          <w:sz w:val="36"/>
+          <w:szCs w:val="36"/>
+        </w:rPr>
+      </w:pPr>
+    </w:p>
+    <w:p>
+      <w:pPr>
+        <w:jc w:val="center"/>
+        <w:rPr>
+          <w:sz w:val="36"/>
+          <w:szCs w:val="36"/>
+        </w:rPr>
+      </w:pPr>
+      <w:r>
+        <w:rPr>
+          <w:sz w:val="36"/>
+          <w:szCs w:val="36"/>
+        </w:rPr>
+        <w:t>REMISIONES DEL</w:t>
+      </w:r>
+      <w:r>
+        <w:rPr>
+          <w:sz w:val="36"/>
+          <w:szCs w:val="36"/>
+        </w:rPr>
+        <w:t xml:space="preserve"> </w:t>
+      </w:r>
+      <w:proofErr w:type="gramStart"/>
+      <w:r>
+        <w:rPr>
+          <w:sz w:val="36"/>
+          <w:szCs w:val="36"/>
+        </w:rPr>
+        <w:t>#  17501</w:t>
+      </w:r>
+      <w:proofErr w:type="gramEnd"/>
+      <w:r>
+        <w:rPr>
+          <w:sz w:val="36"/>
+          <w:szCs w:val="36"/>
+        </w:rPr>
+        <w:t xml:space="preserve"> C  al   18750 C</w:t>
+      </w:r>
+    </w:p>
+    <w:p>
+      <w:pPr>
+        <w:jc w:val="center"/>
+        <w:rPr>
+          <w:sz w:val="36"/>
+          <w:szCs w:val="36"/>
+        </w:rPr>
+      </w:pPr>
+    </w:p>
+    <w:p>
+      <w:pPr>
+        <w:jc w:val="center"/>
+        <w:rPr>
+          <w:sz w:val="36"/>
+          <w:szCs w:val="36"/>
+        </w:rPr>
+      </w:pPr>
     </w:p>
     <w:p>
       <w:pPr>
@@ -501,25 +741,331 @@
           <w:sz w:val="36"/>
           <w:szCs w:val="36"/>
         </w:rPr>
+        <w:t>______________________________</w:t>
+      </w:r>
+    </w:p>
+    <w:p>
+      <w:pPr>
+        <w:jc w:val="center"/>
+        <w:rPr>
+          <w:sz w:val="36"/>
+          <w:szCs w:val="36"/>
+        </w:rPr>
+      </w:pPr>
+      <w:r>
+        <w:rPr>
+          <w:sz w:val="36"/>
+          <w:szCs w:val="36"/>
+        </w:rPr>
+        <w:t xml:space="preserve">Adriana Soriano </w:t>
+      </w:r>
+    </w:p>
+    <w:p>
+      <w:pPr>
+        <w:jc w:val="center"/>
+        <w:rPr>
+          <w:sz w:val="36"/>
+          <w:szCs w:val="36"/>
+        </w:rPr>
+      </w:pPr>
+    </w:p>
+    <w:p>
+      <w:pPr>
+        <w:jc w:val="center"/>
+        <w:rPr>
+          <w:sz w:val="36"/>
+          <w:szCs w:val="36"/>
+        </w:rPr>
+      </w:pPr>
+    </w:p>
+    <w:p>
+      <w:pPr>
+        <w:jc w:val="center"/>
+        <w:rPr>
+          <w:sz w:val="36"/>
+          <w:szCs w:val="36"/>
+        </w:rPr>
+      </w:pPr>
+      <w:proofErr w:type="gramStart"/>
+      <w:r>
+        <w:rPr>
+          <w:sz w:val="36"/>
+          <w:szCs w:val="36"/>
+        </w:rPr>
+        <w:t>29  DE</w:t>
+      </w:r>
+      <w:proofErr w:type="gramEnd"/>
+      <w:r>
+        <w:rPr>
+          <w:sz w:val="36"/>
+          <w:szCs w:val="36"/>
+        </w:rPr>
+        <w:t xml:space="preserve"> MARZO 2022</w:t>
+      </w:r>
+    </w:p>
+    <w:p>
+      <w:pPr>
+        <w:jc w:val="center"/>
+        <w:rPr>
+          <w:sz w:val="36"/>
+          <w:szCs w:val="36"/>
+        </w:rPr>
+      </w:pPr>
+    </w:p>
+    <w:p>
+      <w:pPr>
+        <w:jc w:val="center"/>
+        <w:rPr>
+          <w:sz w:val="36"/>
+          <w:szCs w:val="36"/>
+        </w:rPr>
+      </w:pPr>
+    </w:p>
+    <w:p>
+      <w:pPr>
+        <w:jc w:val="center"/>
+        <w:rPr>
+          <w:sz w:val="36"/>
+          <w:szCs w:val="36"/>
+        </w:rPr>
+      </w:pPr>
+      <w:r>
+        <w:rPr>
+          <w:sz w:val="36"/>
+          <w:szCs w:val="36"/>
+        </w:rPr>
+        <w:t>OBRADOR</w:t>
+      </w:r>
+    </w:p>
+    <w:p>
+      <w:pPr>
+        <w:jc w:val="center"/>
+        <w:rPr>
+          <w:sz w:val="36"/>
+          <w:szCs w:val="36"/>
+        </w:rPr>
+      </w:pPr>
+    </w:p>
+    <w:p>
+      <w:pPr>
+        <w:jc w:val="center"/>
+        <w:rPr>
+          <w:sz w:val="36"/>
+          <w:szCs w:val="36"/>
+        </w:rPr>
+      </w:pPr>
+    </w:p>
+    <w:p>
+      <w:pPr>
+        <w:jc w:val="center"/>
+        <w:rPr>
+          <w:sz w:val="36"/>
+          <w:szCs w:val="36"/>
+        </w:rPr>
+      </w:pPr>
+    </w:p>
+    <w:p>
+      <w:pPr>
+        <w:jc w:val="center"/>
+        <w:rPr>
+          <w:sz w:val="36"/>
+          <w:szCs w:val="36"/>
+        </w:rPr>
+      </w:pPr>
+      <w:r>
+        <w:rPr>
+          <w:sz w:val="36"/>
+          <w:szCs w:val="36"/>
+        </w:rPr>
+        <w:t xml:space="preserve">RECEPCION DE </w:t>
+      </w:r>
+      <w:proofErr w:type="gramStart"/>
+      <w:r>
+        <w:rPr>
+          <w:sz w:val="36"/>
+          <w:szCs w:val="36"/>
+        </w:rPr>
+        <w:t>PRODUCTO  #</w:t>
+      </w:r>
+      <w:proofErr w:type="gramEnd"/>
+      <w:r>
+        <w:rPr>
+          <w:sz w:val="36"/>
+          <w:szCs w:val="36"/>
+        </w:rPr>
+        <w:t xml:space="preserve">  10751  al  11000</w:t>
+      </w:r>
+    </w:p>
+    <w:p>
+      <w:pPr>
+        <w:jc w:val="center"/>
+        <w:rPr>
+          <w:sz w:val="36"/>
+          <w:szCs w:val="36"/>
+        </w:rPr>
+      </w:pPr>
+    </w:p>
+    <w:p>
+      <w:pPr>
+        <w:jc w:val="center"/>
+        <w:rPr>
+          <w:sz w:val="36"/>
+          <w:szCs w:val="36"/>
+        </w:rPr>
+      </w:pPr>
+    </w:p>
+    <w:p>
+      <w:pPr>
+        <w:jc w:val="center"/>
+        <w:rPr>
+          <w:sz w:val="36"/>
+          <w:szCs w:val="36"/>
+        </w:rPr>
+      </w:pPr>
+    </w:p>
+    <w:p>
+      <w:pPr>
+        <w:jc w:val="center"/>
+        <w:rPr>
+          <w:sz w:val="36"/>
+          <w:szCs w:val="36"/>
+        </w:rPr>
+      </w:pPr>
+      <w:r>
+        <w:rPr>
+          <w:sz w:val="36"/>
+          <w:szCs w:val="36"/>
+        </w:rPr>
+        <w:t>REC IBIO</w:t>
+      </w:r>
+    </w:p>
+    <w:p>
+      <w:pPr>
+        <w:jc w:val="center"/>
+        <w:rPr>
+          <w:sz w:val="36"/>
+          <w:szCs w:val="36"/>
+        </w:rPr>
+      </w:pPr>
+    </w:p>
+    <w:p>
+      <w:pPr>
+        <w:jc w:val="center"/>
+        <w:rPr>
+          <w:sz w:val="36"/>
+          <w:szCs w:val="36"/>
+        </w:rPr>
+      </w:pPr>
+    </w:p>
+    <w:p>
+      <w:pPr>
+        <w:jc w:val="center"/>
+        <w:rPr>
+          <w:sz w:val="36"/>
+          <w:szCs w:val="36"/>
+        </w:rPr>
+      </w:pPr>
+      <w:r>
+        <w:rPr>
+          <w:sz w:val="36"/>
+          <w:szCs w:val="36"/>
+        </w:rPr>
+        <w:t>_________________________</w:t>
+      </w:r>
+    </w:p>
+    <w:p>
+      <w:pPr>
+        <w:jc w:val="center"/>
+        <w:rPr>
+          <w:sz w:val="36"/>
+          <w:szCs w:val="36"/>
+        </w:rPr>
+      </w:pPr>
+      <w:r>
+        <w:rPr>
+          <w:sz w:val="36"/>
+          <w:szCs w:val="36"/>
+        </w:rPr>
         <w:lastRenderedPageBreak/>
-        <w:t>______________________________</w:t>
-      </w:r>
-    </w:p>
-    <w:p>
-      <w:pPr>
-        <w:jc w:val="center"/>
-        <w:rPr>
-          <w:sz w:val="36"/>
-          <w:szCs w:val="36"/>
-        </w:rPr>
-      </w:pPr>
-      <w:r>
-        <w:rPr>
-          <w:sz w:val="36"/>
-          <w:szCs w:val="36"/>
-        </w:rPr>
-        <w:t xml:space="preserve">Adriana Soriano </w:t>
-      </w:r>
+        <w:t>ADRIANA SORIANO</w:t>
+      </w:r>
+    </w:p>
+    <w:p>
+      <w:pPr>
+        <w:jc w:val="center"/>
+        <w:rPr>
+          <w:sz w:val="36"/>
+          <w:szCs w:val="36"/>
+        </w:rPr>
+      </w:pPr>
+    </w:p>
+    <w:p>
+      <w:pPr>
+        <w:jc w:val="center"/>
+        <w:rPr>
+          <w:sz w:val="36"/>
+          <w:szCs w:val="36"/>
+        </w:rPr>
+      </w:pPr>
+      <w:r>
+        <w:rPr>
+          <w:sz w:val="36"/>
+          <w:szCs w:val="36"/>
+        </w:rPr>
+        <w:t>19 MARZO 2022</w:t>
+      </w:r>
+    </w:p>
+    <w:p>
+      <w:pPr>
+        <w:jc w:val="center"/>
+        <w:rPr>
+          <w:sz w:val="36"/>
+          <w:szCs w:val="36"/>
+        </w:rPr>
+      </w:pPr>
+    </w:p>
+    <w:p>
+      <w:pPr>
+        <w:jc w:val="center"/>
+        <w:rPr>
+          <w:sz w:val="36"/>
+          <w:szCs w:val="36"/>
+        </w:rPr>
+      </w:pPr>
+    </w:p>
+    <w:p>
+      <w:pPr>
+        <w:jc w:val="center"/>
+        <w:rPr>
+          <w:sz w:val="36"/>
+          <w:szCs w:val="36"/>
+        </w:rPr>
+      </w:pPr>
+    </w:p>
+    <w:p>
+      <w:pPr>
+        <w:jc w:val="center"/>
+        <w:rPr>
+          <w:sz w:val="36"/>
+          <w:szCs w:val="36"/>
+        </w:rPr>
+      </w:pPr>
+      <w:r>
+        <w:rPr>
+          <w:sz w:val="36"/>
+          <w:szCs w:val="36"/>
+        </w:rPr>
+        <w:t>OBRADOR</w:t>
+      </w:r>
+    </w:p>
+    <w:p>
+      <w:pPr>
+        <w:jc w:val="center"/>
+        <w:rPr>
+          <w:sz w:val="36"/>
+          <w:szCs w:val="36"/>
+        </w:rPr>
+      </w:pPr>
     </w:p>
     <w:p>
       <w:pPr>
@@ -553,7 +1099,7 @@
           <w:sz w:val="36"/>
           <w:szCs w:val="36"/>
         </w:rPr>
-        <w:t>29  DE</w:t>
+        <w:t>REMISIONES  #</w:t>
       </w:r>
       <w:proofErr w:type="gramEnd"/>
       <w:r>
@@ -561,7 +1107,134 @@
           <w:sz w:val="36"/>
           <w:szCs w:val="36"/>
         </w:rPr>
-        <w:t xml:space="preserve"> MARZO 2022</w:t>
+        <w:t xml:space="preserve">  16251 C   al   17500 C</w:t>
+      </w:r>
+    </w:p>
+    <w:p>
+      <w:pPr>
+        <w:jc w:val="center"/>
+        <w:rPr>
+          <w:sz w:val="36"/>
+          <w:szCs w:val="36"/>
+        </w:rPr>
+      </w:pPr>
+    </w:p>
+    <w:p>
+      <w:pPr>
+        <w:jc w:val="center"/>
+        <w:rPr>
+          <w:sz w:val="36"/>
+          <w:szCs w:val="36"/>
+        </w:rPr>
+      </w:pPr>
+    </w:p>
+    <w:p>
+      <w:pPr>
+        <w:jc w:val="center"/>
+        <w:rPr>
+          <w:sz w:val="36"/>
+          <w:szCs w:val="36"/>
+        </w:rPr>
+      </w:pPr>
+    </w:p>
+    <w:p>
+      <w:pPr>
+        <w:jc w:val="center"/>
+        <w:rPr>
+          <w:sz w:val="36"/>
+          <w:szCs w:val="36"/>
+        </w:rPr>
+      </w:pPr>
+    </w:p>
+    <w:p>
+      <w:pPr>
+        <w:jc w:val="center"/>
+        <w:rPr>
+          <w:sz w:val="36"/>
+          <w:szCs w:val="36"/>
+        </w:rPr>
+      </w:pPr>
+      <w:r>
+        <w:rPr>
+          <w:sz w:val="36"/>
+          <w:szCs w:val="36"/>
+        </w:rPr>
+        <w:t>RECIBIO</w:t>
+      </w:r>
+    </w:p>
+    <w:p>
+      <w:pPr>
+        <w:jc w:val="center"/>
+        <w:rPr>
+          <w:sz w:val="36"/>
+          <w:szCs w:val="36"/>
+        </w:rPr>
+      </w:pPr>
+    </w:p>
+    <w:p>
+      <w:pPr>
+        <w:jc w:val="center"/>
+        <w:rPr>
+          <w:sz w:val="36"/>
+          <w:szCs w:val="36"/>
+        </w:rPr>
+      </w:pPr>
+    </w:p>
+    <w:p>
+      <w:pPr>
+        <w:jc w:val="center"/>
+        <w:rPr>
+          <w:sz w:val="36"/>
+          <w:szCs w:val="36"/>
+        </w:rPr>
+      </w:pPr>
+      <w:r>
+        <w:rPr>
+          <w:sz w:val="36"/>
+          <w:szCs w:val="36"/>
+        </w:rPr>
+        <w:t>_________________________</w:t>
+      </w:r>
+    </w:p>
+    <w:p>
+      <w:pPr>
+        <w:jc w:val="center"/>
+        <w:rPr>
+          <w:sz w:val="36"/>
+          <w:szCs w:val="36"/>
+        </w:rPr>
+      </w:pPr>
+      <w:r>
+        <w:rPr>
+          <w:sz w:val="36"/>
+          <w:szCs w:val="36"/>
+        </w:rPr>
+        <w:t>Adriana Soriano</w:t>
+      </w:r>
+    </w:p>
+    <w:p>
+      <w:pPr>
+        <w:jc w:val="center"/>
+        <w:rPr>
+          <w:sz w:val="36"/>
+          <w:szCs w:val="36"/>
+        </w:rPr>
+      </w:pPr>
+    </w:p>
+    <w:p>
+      <w:pPr>
+        <w:jc w:val="center"/>
+        <w:rPr>
+          <w:sz w:val="36"/>
+          <w:szCs w:val="36"/>
+        </w:rPr>
+      </w:pPr>
+      <w:r>
+        <w:rPr>
+          <w:sz w:val="36"/>
+          <w:szCs w:val="36"/>
+        </w:rPr>
+        <w:t>11 DE MARZO 2022</w:t>
       </w:r>
     </w:p>
     <w:p>
@@ -627,26 +1300,18 @@
     </w:p>
     <w:p>
       <w:pPr>
-        <w:jc w:val="center"/>
-        <w:rPr>
-          <w:sz w:val="36"/>
-          <w:szCs w:val="36"/>
-        </w:rPr>
-      </w:pPr>
-      <w:r>
-        <w:rPr>
-          <w:sz w:val="36"/>
-          <w:szCs w:val="36"/>
-        </w:rPr>
-        <w:t xml:space="preserve">RECEPCION DE </w:t>
-      </w:r>
+        <w:rPr>
+          <w:sz w:val="36"/>
+          <w:szCs w:val="36"/>
+        </w:rPr>
+      </w:pPr>
       <w:proofErr w:type="gramStart"/>
       <w:r>
         <w:rPr>
           <w:sz w:val="36"/>
           <w:szCs w:val="36"/>
         </w:rPr>
-        <w:t>PRODUCTO  #</w:t>
+        <w:t>REMISIONES  #</w:t>
       </w:r>
       <w:proofErr w:type="gramEnd"/>
       <w:r>
@@ -654,125 +1319,154 @@
           <w:sz w:val="36"/>
           <w:szCs w:val="36"/>
         </w:rPr>
-        <w:t xml:space="preserve">  10751  al  11000</w:t>
-      </w:r>
-    </w:p>
-    <w:p>
-      <w:pPr>
-        <w:jc w:val="center"/>
-        <w:rPr>
-          <w:sz w:val="36"/>
-          <w:szCs w:val="36"/>
-        </w:rPr>
-      </w:pPr>
-    </w:p>
-    <w:p>
-      <w:pPr>
-        <w:jc w:val="center"/>
-        <w:rPr>
-          <w:sz w:val="36"/>
-          <w:szCs w:val="36"/>
-        </w:rPr>
-      </w:pPr>
-    </w:p>
-    <w:p>
-      <w:pPr>
-        <w:jc w:val="center"/>
-        <w:rPr>
-          <w:sz w:val="36"/>
-          <w:szCs w:val="36"/>
-        </w:rPr>
-      </w:pPr>
-    </w:p>
-    <w:p>
-      <w:pPr>
-        <w:jc w:val="center"/>
-        <w:rPr>
-          <w:sz w:val="36"/>
-          <w:szCs w:val="36"/>
-        </w:rPr>
-      </w:pPr>
-      <w:r>
-        <w:rPr>
-          <w:sz w:val="36"/>
-          <w:szCs w:val="36"/>
-        </w:rPr>
-        <w:t>REC IBIO</w:t>
-      </w:r>
-    </w:p>
-    <w:p>
-      <w:pPr>
-        <w:jc w:val="center"/>
-        <w:rPr>
-          <w:sz w:val="36"/>
-          <w:szCs w:val="36"/>
-        </w:rPr>
-      </w:pPr>
-    </w:p>
-    <w:p>
-      <w:pPr>
-        <w:jc w:val="center"/>
-        <w:rPr>
-          <w:sz w:val="36"/>
-          <w:szCs w:val="36"/>
-        </w:rPr>
-      </w:pPr>
-    </w:p>
-    <w:p>
-      <w:pPr>
-        <w:jc w:val="center"/>
-        <w:rPr>
-          <w:sz w:val="36"/>
-          <w:szCs w:val="36"/>
-        </w:rPr>
-      </w:pPr>
-      <w:r>
-        <w:rPr>
-          <w:sz w:val="36"/>
-          <w:szCs w:val="36"/>
-        </w:rPr>
-        <w:t>_________________________</w:t>
-      </w:r>
-    </w:p>
-    <w:p>
-      <w:pPr>
-        <w:jc w:val="center"/>
-        <w:rPr>
-          <w:sz w:val="36"/>
-          <w:szCs w:val="36"/>
-        </w:rPr>
-      </w:pPr>
-      <w:r>
-        <w:rPr>
-          <w:sz w:val="36"/>
-          <w:szCs w:val="36"/>
-        </w:rPr>
-        <w:t>ADRIANA SORIANO</w:t>
-      </w:r>
-    </w:p>
-    <w:p>
-      <w:pPr>
-        <w:jc w:val="center"/>
-        <w:rPr>
-          <w:sz w:val="36"/>
-          <w:szCs w:val="36"/>
-        </w:rPr>
-      </w:pPr>
-    </w:p>
-    <w:p>
-      <w:pPr>
-        <w:jc w:val="center"/>
-        <w:rPr>
-          <w:sz w:val="36"/>
-          <w:szCs w:val="36"/>
-        </w:rPr>
-      </w:pPr>
-      <w:r>
-        <w:rPr>
-          <w:sz w:val="36"/>
-          <w:szCs w:val="36"/>
-        </w:rPr>
-        <w:t>19 MARZO 2022</w:t>
+        <w:t xml:space="preserve">  015001 C   al   016250 C  </w:t>
+      </w:r>
+    </w:p>
+    <w:p>
+      <w:pPr>
+        <w:rPr>
+          <w:sz w:val="36"/>
+          <w:szCs w:val="36"/>
+        </w:rPr>
+      </w:pPr>
+    </w:p>
+    <w:p>
+      <w:pPr>
+        <w:rPr>
+          <w:sz w:val="36"/>
+          <w:szCs w:val="36"/>
+        </w:rPr>
+      </w:pPr>
+    </w:p>
+    <w:p>
+      <w:pPr>
+        <w:rPr>
+          <w:sz w:val="36"/>
+          <w:szCs w:val="36"/>
+        </w:rPr>
+      </w:pPr>
+    </w:p>
+    <w:p>
+      <w:pPr>
+        <w:jc w:val="center"/>
+        <w:rPr>
+          <w:sz w:val="36"/>
+          <w:szCs w:val="36"/>
+        </w:rPr>
+      </w:pPr>
+      <w:r>
+        <w:rPr>
+          <w:sz w:val="36"/>
+          <w:szCs w:val="36"/>
+        </w:rPr>
+        <w:t>RECIBIO</w:t>
+      </w:r>
+    </w:p>
+    <w:p>
+      <w:pPr>
+        <w:jc w:val="center"/>
+        <w:rPr>
+          <w:sz w:val="36"/>
+          <w:szCs w:val="36"/>
+        </w:rPr>
+      </w:pPr>
+    </w:p>
+    <w:p>
+      <w:pPr>
+        <w:jc w:val="center"/>
+        <w:rPr>
+          <w:sz w:val="36"/>
+          <w:szCs w:val="36"/>
+        </w:rPr>
+      </w:pPr>
+    </w:p>
+    <w:p>
+      <w:pPr>
+        <w:jc w:val="center"/>
+        <w:rPr>
+          <w:sz w:val="36"/>
+          <w:szCs w:val="36"/>
+        </w:rPr>
+      </w:pPr>
+      <w:r>
+        <w:rPr>
+          <w:sz w:val="36"/>
+          <w:szCs w:val="36"/>
+        </w:rPr>
+        <w:t>______________________</w:t>
+      </w:r>
+    </w:p>
+    <w:p>
+      <w:pPr>
+        <w:jc w:val="center"/>
+        <w:rPr>
+          <w:sz w:val="36"/>
+          <w:szCs w:val="36"/>
+        </w:rPr>
+      </w:pPr>
+      <w:r>
+        <w:rPr>
+          <w:sz w:val="36"/>
+          <w:szCs w:val="36"/>
+        </w:rPr>
+        <w:t>ISABEL BRIONES</w:t>
+      </w:r>
+    </w:p>
+    <w:p>
+      <w:pPr>
+        <w:rPr>
+          <w:sz w:val="36"/>
+          <w:szCs w:val="36"/>
+        </w:rPr>
+      </w:pPr>
+    </w:p>
+    <w:p>
+      <w:pPr>
+        <w:rPr>
+          <w:sz w:val="36"/>
+          <w:szCs w:val="36"/>
+        </w:rPr>
+      </w:pPr>
+    </w:p>
+    <w:p>
+      <w:pPr>
+        <w:rPr>
+          <w:sz w:val="36"/>
+          <w:szCs w:val="36"/>
+        </w:rPr>
+      </w:pPr>
+    </w:p>
+    <w:p>
+      <w:pPr>
+        <w:rPr>
+          <w:sz w:val="36"/>
+          <w:szCs w:val="36"/>
+        </w:rPr>
+      </w:pPr>
+    </w:p>
+    <w:p>
+      <w:pPr>
+        <w:jc w:val="center"/>
+        <w:rPr>
+          <w:sz w:val="36"/>
+          <w:szCs w:val="36"/>
+        </w:rPr>
+      </w:pPr>
+    </w:p>
+    <w:p>
+      <w:pPr>
+        <w:jc w:val="center"/>
+        <w:rPr>
+          <w:sz w:val="36"/>
+          <w:szCs w:val="36"/>
+        </w:rPr>
+      </w:pPr>
+      <w:r>
+        <w:rPr>
+          <w:sz w:val="36"/>
+          <w:szCs w:val="36"/>
+        </w:rPr>
+        <w:t>26 DE FEBRERO  2022</w:t>
       </w:r>
     </w:p>
     <w:p>
@@ -853,12 +1547,242 @@
           <w:szCs w:val="36"/>
         </w:rPr>
       </w:pPr>
+      <w:r>
+        <w:rPr>
+          <w:sz w:val="36"/>
+          <w:szCs w:val="36"/>
+        </w:rPr>
+        <w:t xml:space="preserve">REMISIONES   </w:t>
+      </w:r>
       <w:proofErr w:type="gramStart"/>
       <w:r>
         <w:rPr>
           <w:sz w:val="36"/>
           <w:szCs w:val="36"/>
         </w:rPr>
+        <w:t>#  13751</w:t>
+      </w:r>
+      <w:proofErr w:type="gramEnd"/>
+      <w:r>
+        <w:rPr>
+          <w:sz w:val="36"/>
+          <w:szCs w:val="36"/>
+        </w:rPr>
+        <w:t xml:space="preserve"> C    al   15000 C</w:t>
+      </w:r>
+    </w:p>
+    <w:p>
+      <w:pPr>
+        <w:jc w:val="center"/>
+        <w:rPr>
+          <w:sz w:val="36"/>
+          <w:szCs w:val="36"/>
+        </w:rPr>
+      </w:pPr>
+      <w:r>
+        <w:rPr>
+          <w:sz w:val="36"/>
+          <w:szCs w:val="36"/>
+        </w:rPr>
+        <w:t>SALIDAS OBRADOR  0751 I   al   1000 I</w:t>
+      </w:r>
+    </w:p>
+    <w:p>
+      <w:pPr>
+        <w:jc w:val="center"/>
+        <w:rPr>
+          <w:sz w:val="36"/>
+          <w:szCs w:val="36"/>
+        </w:rPr>
+      </w:pPr>
+    </w:p>
+    <w:p>
+      <w:pPr>
+        <w:jc w:val="center"/>
+        <w:rPr>
+          <w:sz w:val="36"/>
+          <w:szCs w:val="36"/>
+        </w:rPr>
+      </w:pPr>
+    </w:p>
+    <w:p>
+      <w:pPr>
+        <w:jc w:val="center"/>
+        <w:rPr>
+          <w:sz w:val="36"/>
+          <w:szCs w:val="36"/>
+        </w:rPr>
+      </w:pPr>
+    </w:p>
+    <w:p>
+      <w:pPr>
+        <w:jc w:val="center"/>
+        <w:rPr>
+          <w:sz w:val="36"/>
+          <w:szCs w:val="36"/>
+        </w:rPr>
+      </w:pPr>
+      <w:r>
+        <w:rPr>
+          <w:sz w:val="36"/>
+          <w:szCs w:val="36"/>
+        </w:rPr>
+        <w:t>RECIBIO</w:t>
+      </w:r>
+    </w:p>
+    <w:p>
+      <w:pPr>
+        <w:jc w:val="center"/>
+        <w:rPr>
+          <w:sz w:val="36"/>
+          <w:szCs w:val="36"/>
+        </w:rPr>
+      </w:pPr>
+    </w:p>
+    <w:p>
+      <w:pPr>
+        <w:jc w:val="center"/>
+        <w:rPr>
+          <w:sz w:val="36"/>
+          <w:szCs w:val="36"/>
+        </w:rPr>
+      </w:pPr>
+      <w:r>
+        <w:rPr>
+          <w:sz w:val="36"/>
+          <w:szCs w:val="36"/>
+        </w:rPr>
+        <w:t>_________________</w:t>
+      </w:r>
+    </w:p>
+    <w:p>
+      <w:pPr>
+        <w:jc w:val="center"/>
+        <w:rPr>
+          <w:sz w:val="36"/>
+          <w:szCs w:val="36"/>
+        </w:rPr>
+      </w:pPr>
+      <w:r>
+        <w:rPr>
+          <w:sz w:val="36"/>
+          <w:szCs w:val="36"/>
+        </w:rPr>
+        <w:t xml:space="preserve">ADRIANA SORIANO </w:t>
+      </w:r>
+    </w:p>
+    <w:p>
+      <w:pPr>
+        <w:jc w:val="center"/>
+        <w:rPr>
+          <w:sz w:val="36"/>
+          <w:szCs w:val="36"/>
+        </w:rPr>
+      </w:pPr>
+    </w:p>
+    <w:p>
+      <w:pPr>
+        <w:jc w:val="center"/>
+        <w:rPr>
+          <w:sz w:val="36"/>
+          <w:szCs w:val="36"/>
+        </w:rPr>
+      </w:pPr>
+    </w:p>
+    <w:p>
+      <w:pPr>
+        <w:jc w:val="center"/>
+        <w:rPr>
+          <w:sz w:val="36"/>
+          <w:szCs w:val="36"/>
+        </w:rPr>
+      </w:pPr>
+      <w:r>
+        <w:rPr>
+          <w:sz w:val="36"/>
+          <w:szCs w:val="36"/>
+        </w:rPr>
+        <w:t>12 FEBRERO  2022</w:t>
+      </w:r>
+    </w:p>
+    <w:p>
+      <w:pPr>
+        <w:jc w:val="center"/>
+        <w:rPr>
+          <w:sz w:val="36"/>
+          <w:szCs w:val="36"/>
+        </w:rPr>
+      </w:pPr>
+    </w:p>
+    <w:p>
+      <w:pPr>
+        <w:jc w:val="center"/>
+        <w:rPr>
+          <w:sz w:val="36"/>
+          <w:szCs w:val="36"/>
+        </w:rPr>
+      </w:pPr>
+    </w:p>
+    <w:p>
+      <w:pPr>
+        <w:rPr>
+          <w:sz w:val="36"/>
+          <w:szCs w:val="36"/>
+        </w:rPr>
+      </w:pPr>
+      <w:r>
+        <w:rPr>
+          <w:sz w:val="36"/>
+          <w:szCs w:val="36"/>
+        </w:rPr>
+        <w:t>OBRADOR</w:t>
+      </w:r>
+    </w:p>
+    <w:p>
+      <w:pPr>
+        <w:rPr>
+          <w:sz w:val="36"/>
+          <w:szCs w:val="36"/>
+        </w:rPr>
+      </w:pPr>
+    </w:p>
+    <w:p>
+      <w:pPr>
+        <w:rPr>
+          <w:sz w:val="36"/>
+          <w:szCs w:val="36"/>
+        </w:rPr>
+      </w:pPr>
+    </w:p>
+    <w:p>
+      <w:pPr>
+        <w:rPr>
+          <w:sz w:val="36"/>
+          <w:szCs w:val="36"/>
+        </w:rPr>
+      </w:pPr>
+    </w:p>
+    <w:p>
+      <w:pPr>
+        <w:rPr>
+          <w:sz w:val="36"/>
+          <w:szCs w:val="36"/>
+        </w:rPr>
+      </w:pPr>
+    </w:p>
+    <w:p>
+      <w:pPr>
+        <w:rPr>
+          <w:sz w:val="36"/>
+          <w:szCs w:val="36"/>
+        </w:rPr>
+      </w:pPr>
+      <w:proofErr w:type="gramStart"/>
+      <w:r>
+        <w:rPr>
+          <w:sz w:val="36"/>
+          <w:szCs w:val="36"/>
+        </w:rPr>
         <w:t>REMISIONES  #</w:t>
       </w:r>
       <w:proofErr w:type="gramEnd"/>
@@ -867,553 +1791,89 @@
           <w:sz w:val="36"/>
           <w:szCs w:val="36"/>
         </w:rPr>
-        <w:t xml:space="preserve">  16251 C   al   17500 C</w:t>
-      </w:r>
-    </w:p>
-    <w:p>
-      <w:pPr>
-        <w:jc w:val="center"/>
-        <w:rPr>
-          <w:sz w:val="36"/>
-          <w:szCs w:val="36"/>
-        </w:rPr>
-      </w:pPr>
-    </w:p>
-    <w:p>
-      <w:pPr>
-        <w:jc w:val="center"/>
-        <w:rPr>
-          <w:sz w:val="36"/>
-          <w:szCs w:val="36"/>
-        </w:rPr>
-      </w:pPr>
-    </w:p>
-    <w:p>
-      <w:pPr>
-        <w:jc w:val="center"/>
-        <w:rPr>
-          <w:sz w:val="36"/>
-          <w:szCs w:val="36"/>
-        </w:rPr>
-      </w:pPr>
-    </w:p>
-    <w:p>
-      <w:pPr>
-        <w:jc w:val="center"/>
-        <w:rPr>
-          <w:sz w:val="36"/>
-          <w:szCs w:val="36"/>
-        </w:rPr>
-      </w:pPr>
-    </w:p>
-    <w:p>
-      <w:pPr>
-        <w:jc w:val="center"/>
-        <w:rPr>
-          <w:sz w:val="36"/>
-          <w:szCs w:val="36"/>
-        </w:rPr>
-      </w:pPr>
-      <w:r>
-        <w:rPr>
-          <w:sz w:val="36"/>
-          <w:szCs w:val="36"/>
-        </w:rPr>
-        <w:t>RECIBIO</w:t>
-      </w:r>
-    </w:p>
-    <w:p>
-      <w:pPr>
-        <w:jc w:val="center"/>
-        <w:rPr>
-          <w:sz w:val="36"/>
-          <w:szCs w:val="36"/>
-        </w:rPr>
-      </w:pPr>
-    </w:p>
-    <w:p>
-      <w:pPr>
-        <w:jc w:val="center"/>
-        <w:rPr>
-          <w:sz w:val="36"/>
-          <w:szCs w:val="36"/>
-        </w:rPr>
-      </w:pPr>
-    </w:p>
-    <w:p>
-      <w:pPr>
-        <w:jc w:val="center"/>
-        <w:rPr>
-          <w:sz w:val="36"/>
-          <w:szCs w:val="36"/>
-        </w:rPr>
-      </w:pPr>
-      <w:r>
-        <w:rPr>
-          <w:sz w:val="36"/>
-          <w:szCs w:val="36"/>
-        </w:rPr>
-        <w:t>_________________________</w:t>
-      </w:r>
-    </w:p>
-    <w:p>
-      <w:pPr>
-        <w:jc w:val="center"/>
-        <w:rPr>
-          <w:sz w:val="36"/>
-          <w:szCs w:val="36"/>
-        </w:rPr>
-      </w:pPr>
-      <w:r>
-        <w:rPr>
-          <w:sz w:val="36"/>
-          <w:szCs w:val="36"/>
-        </w:rPr>
-        <w:t>Adriana Soriano</w:t>
-      </w:r>
-    </w:p>
-    <w:p>
-      <w:pPr>
-        <w:jc w:val="center"/>
-        <w:rPr>
-          <w:sz w:val="36"/>
-          <w:szCs w:val="36"/>
-        </w:rPr>
-      </w:pPr>
-    </w:p>
-    <w:p>
-      <w:pPr>
-        <w:jc w:val="center"/>
-        <w:rPr>
-          <w:sz w:val="36"/>
-          <w:szCs w:val="36"/>
-        </w:rPr>
-      </w:pPr>
-      <w:r>
-        <w:rPr>
-          <w:sz w:val="36"/>
-          <w:szCs w:val="36"/>
-        </w:rPr>
-        <w:lastRenderedPageBreak/>
-        <w:t>11 DE MARZO 2022</w:t>
-      </w:r>
-    </w:p>
-    <w:p>
-      <w:pPr>
-        <w:jc w:val="center"/>
-        <w:rPr>
-          <w:sz w:val="36"/>
-          <w:szCs w:val="36"/>
-        </w:rPr>
-      </w:pPr>
-    </w:p>
-    <w:p>
-      <w:pPr>
-        <w:jc w:val="center"/>
-        <w:rPr>
-          <w:sz w:val="36"/>
-          <w:szCs w:val="36"/>
-        </w:rPr>
-      </w:pPr>
-    </w:p>
-    <w:p>
-      <w:pPr>
-        <w:jc w:val="center"/>
-        <w:rPr>
-          <w:sz w:val="36"/>
-          <w:szCs w:val="36"/>
-        </w:rPr>
-      </w:pPr>
-      <w:r>
-        <w:rPr>
-          <w:sz w:val="36"/>
-          <w:szCs w:val="36"/>
-        </w:rPr>
-        <w:t>OBRADOR</w:t>
-      </w:r>
-    </w:p>
-    <w:p>
-      <w:pPr>
-        <w:jc w:val="center"/>
-        <w:rPr>
-          <w:sz w:val="36"/>
-          <w:szCs w:val="36"/>
-        </w:rPr>
-      </w:pPr>
-    </w:p>
-    <w:p>
-      <w:pPr>
-        <w:jc w:val="center"/>
-        <w:rPr>
-          <w:sz w:val="36"/>
-          <w:szCs w:val="36"/>
-        </w:rPr>
-      </w:pPr>
-    </w:p>
-    <w:p>
-      <w:pPr>
-        <w:jc w:val="center"/>
-        <w:rPr>
-          <w:sz w:val="36"/>
-          <w:szCs w:val="36"/>
-        </w:rPr>
-      </w:pPr>
-    </w:p>
-    <w:p>
-      <w:pPr>
-        <w:rPr>
-          <w:sz w:val="36"/>
-          <w:szCs w:val="36"/>
-        </w:rPr>
-      </w:pPr>
-      <w:proofErr w:type="gramStart"/>
-      <w:r>
-        <w:rPr>
-          <w:sz w:val="36"/>
-          <w:szCs w:val="36"/>
-        </w:rPr>
-        <w:t>REMISIONES  #</w:t>
-      </w:r>
-      <w:proofErr w:type="gramEnd"/>
-      <w:r>
-        <w:rPr>
-          <w:sz w:val="36"/>
-          <w:szCs w:val="36"/>
-        </w:rPr>
-        <w:t xml:space="preserve">  015001 C   al   016250 C  </w:t>
-      </w:r>
-    </w:p>
-    <w:p>
-      <w:pPr>
-        <w:rPr>
-          <w:sz w:val="36"/>
-          <w:szCs w:val="36"/>
-        </w:rPr>
-      </w:pPr>
-    </w:p>
-    <w:p>
-      <w:pPr>
-        <w:rPr>
-          <w:sz w:val="36"/>
-          <w:szCs w:val="36"/>
-        </w:rPr>
-      </w:pPr>
-    </w:p>
-    <w:p>
-      <w:pPr>
-        <w:rPr>
-          <w:sz w:val="36"/>
-          <w:szCs w:val="36"/>
-        </w:rPr>
-      </w:pPr>
-    </w:p>
-    <w:p>
-      <w:pPr>
-        <w:jc w:val="center"/>
-        <w:rPr>
-          <w:sz w:val="36"/>
-          <w:szCs w:val="36"/>
-        </w:rPr>
-      </w:pPr>
-      <w:r>
-        <w:rPr>
-          <w:sz w:val="36"/>
-          <w:szCs w:val="36"/>
-        </w:rPr>
-        <w:t>RECIBIO</w:t>
-      </w:r>
-    </w:p>
-    <w:p>
-      <w:pPr>
-        <w:jc w:val="center"/>
-        <w:rPr>
-          <w:sz w:val="36"/>
-          <w:szCs w:val="36"/>
-        </w:rPr>
-      </w:pPr>
-    </w:p>
-    <w:p>
-      <w:pPr>
-        <w:jc w:val="center"/>
-        <w:rPr>
-          <w:sz w:val="36"/>
-          <w:szCs w:val="36"/>
-        </w:rPr>
-      </w:pPr>
-    </w:p>
-    <w:p>
-      <w:pPr>
-        <w:jc w:val="center"/>
-        <w:rPr>
-          <w:sz w:val="36"/>
-          <w:szCs w:val="36"/>
-        </w:rPr>
-      </w:pPr>
-      <w:r>
-        <w:rPr>
-          <w:sz w:val="36"/>
-          <w:szCs w:val="36"/>
-        </w:rPr>
-        <w:t>______________________</w:t>
-      </w:r>
-    </w:p>
-    <w:p>
-      <w:pPr>
-        <w:jc w:val="center"/>
-        <w:rPr>
-          <w:sz w:val="36"/>
-          <w:szCs w:val="36"/>
-        </w:rPr>
-      </w:pPr>
-      <w:r>
-        <w:rPr>
-          <w:sz w:val="36"/>
-          <w:szCs w:val="36"/>
-        </w:rPr>
-        <w:t>ISABEL BRIONES</w:t>
-      </w:r>
-    </w:p>
-    <w:p>
-      <w:pPr>
-        <w:rPr>
-          <w:sz w:val="36"/>
-          <w:szCs w:val="36"/>
-        </w:rPr>
-      </w:pPr>
-    </w:p>
-    <w:p>
-      <w:pPr>
-        <w:rPr>
-          <w:sz w:val="36"/>
-          <w:szCs w:val="36"/>
-        </w:rPr>
-      </w:pPr>
-    </w:p>
-    <w:p>
-      <w:pPr>
-        <w:rPr>
-          <w:sz w:val="36"/>
-          <w:szCs w:val="36"/>
-        </w:rPr>
-      </w:pPr>
-    </w:p>
-    <w:p>
-      <w:pPr>
-        <w:rPr>
-          <w:sz w:val="36"/>
-          <w:szCs w:val="36"/>
-        </w:rPr>
-      </w:pPr>
-    </w:p>
-    <w:p>
-      <w:pPr>
-        <w:jc w:val="center"/>
-        <w:rPr>
-          <w:sz w:val="36"/>
-          <w:szCs w:val="36"/>
-        </w:rPr>
-      </w:pPr>
-    </w:p>
-    <w:p>
-      <w:pPr>
-        <w:jc w:val="center"/>
-        <w:rPr>
-          <w:sz w:val="36"/>
-          <w:szCs w:val="36"/>
-        </w:rPr>
-      </w:pPr>
-      <w:r>
-        <w:rPr>
-          <w:sz w:val="36"/>
-          <w:szCs w:val="36"/>
-        </w:rPr>
-        <w:t>26 DE FEBRERO  2022</w:t>
-      </w:r>
-    </w:p>
-    <w:p>
-      <w:pPr>
-        <w:jc w:val="center"/>
-        <w:rPr>
-          <w:sz w:val="36"/>
-          <w:szCs w:val="36"/>
-        </w:rPr>
-      </w:pPr>
-    </w:p>
-    <w:p>
-      <w:pPr>
-        <w:jc w:val="center"/>
-        <w:rPr>
-          <w:sz w:val="36"/>
-          <w:szCs w:val="36"/>
-        </w:rPr>
-      </w:pPr>
-    </w:p>
-    <w:p>
-      <w:pPr>
-        <w:jc w:val="center"/>
-        <w:rPr>
-          <w:sz w:val="36"/>
-          <w:szCs w:val="36"/>
-        </w:rPr>
-      </w:pPr>
-    </w:p>
-    <w:p>
-      <w:pPr>
-        <w:jc w:val="center"/>
-        <w:rPr>
-          <w:sz w:val="36"/>
-          <w:szCs w:val="36"/>
-        </w:rPr>
-      </w:pPr>
-      <w:r>
-        <w:rPr>
-          <w:sz w:val="36"/>
-          <w:szCs w:val="36"/>
-        </w:rPr>
-        <w:t>OBRADOR</w:t>
-      </w:r>
-    </w:p>
-    <w:p>
-      <w:pPr>
-        <w:jc w:val="center"/>
-        <w:rPr>
-          <w:sz w:val="36"/>
-          <w:szCs w:val="36"/>
-        </w:rPr>
-      </w:pPr>
-    </w:p>
-    <w:p>
-      <w:pPr>
-        <w:jc w:val="center"/>
-        <w:rPr>
-          <w:sz w:val="36"/>
-          <w:szCs w:val="36"/>
-        </w:rPr>
-      </w:pPr>
-    </w:p>
-    <w:p>
-      <w:pPr>
-        <w:jc w:val="center"/>
-        <w:rPr>
-          <w:sz w:val="36"/>
-          <w:szCs w:val="36"/>
-        </w:rPr>
-      </w:pPr>
-    </w:p>
-    <w:p>
-      <w:pPr>
-        <w:jc w:val="center"/>
-        <w:rPr>
-          <w:sz w:val="36"/>
-          <w:szCs w:val="36"/>
-        </w:rPr>
-      </w:pPr>
-      <w:r>
-        <w:rPr>
-          <w:sz w:val="36"/>
-          <w:szCs w:val="36"/>
-        </w:rPr>
-        <w:t xml:space="preserve">REMISIONES   </w:t>
-      </w:r>
-      <w:proofErr w:type="gramStart"/>
-      <w:r>
-        <w:rPr>
-          <w:sz w:val="36"/>
-          <w:szCs w:val="36"/>
-        </w:rPr>
-        <w:t>#  13751</w:t>
-      </w:r>
-      <w:proofErr w:type="gramEnd"/>
-      <w:r>
-        <w:rPr>
-          <w:sz w:val="36"/>
-          <w:szCs w:val="36"/>
-        </w:rPr>
-        <w:t xml:space="preserve"> C    al   15000 C</w:t>
-      </w:r>
-    </w:p>
-    <w:p>
-      <w:pPr>
-        <w:jc w:val="center"/>
-        <w:rPr>
-          <w:sz w:val="36"/>
-          <w:szCs w:val="36"/>
-        </w:rPr>
-      </w:pPr>
-      <w:r>
-        <w:rPr>
-          <w:sz w:val="36"/>
-          <w:szCs w:val="36"/>
-        </w:rPr>
-        <w:t>SALIDAS OBRADOR  0751 I   al   1000 I</w:t>
-      </w:r>
-    </w:p>
-    <w:p>
-      <w:pPr>
-        <w:jc w:val="center"/>
-        <w:rPr>
-          <w:sz w:val="36"/>
-          <w:szCs w:val="36"/>
-        </w:rPr>
-      </w:pPr>
-    </w:p>
-    <w:p>
-      <w:pPr>
-        <w:jc w:val="center"/>
-        <w:rPr>
-          <w:sz w:val="36"/>
-          <w:szCs w:val="36"/>
-        </w:rPr>
-      </w:pPr>
-    </w:p>
-    <w:p>
-      <w:pPr>
-        <w:jc w:val="center"/>
-        <w:rPr>
-          <w:sz w:val="36"/>
-          <w:szCs w:val="36"/>
-        </w:rPr>
-      </w:pPr>
-    </w:p>
-    <w:p>
-      <w:pPr>
-        <w:jc w:val="center"/>
-        <w:rPr>
-          <w:sz w:val="36"/>
-          <w:szCs w:val="36"/>
-        </w:rPr>
-      </w:pPr>
-      <w:r>
-        <w:rPr>
-          <w:sz w:val="36"/>
-          <w:szCs w:val="36"/>
-        </w:rPr>
-        <w:t>RECIBIO</w:t>
-      </w:r>
-    </w:p>
-    <w:p>
-      <w:pPr>
-        <w:jc w:val="center"/>
-        <w:rPr>
-          <w:sz w:val="36"/>
-          <w:szCs w:val="36"/>
-        </w:rPr>
-      </w:pPr>
-    </w:p>
-    <w:p>
-      <w:pPr>
-        <w:jc w:val="center"/>
-        <w:rPr>
-          <w:sz w:val="36"/>
-          <w:szCs w:val="36"/>
-        </w:rPr>
-      </w:pPr>
-      <w:r>
-        <w:rPr>
-          <w:sz w:val="36"/>
-          <w:szCs w:val="36"/>
-        </w:rPr>
-        <w:t>_________________</w:t>
+        <w:t xml:space="preserve">  12501 C   al  13750 C</w:t>
+      </w:r>
+    </w:p>
+    <w:p>
+      <w:pPr>
+        <w:rPr>
+          <w:sz w:val="36"/>
+          <w:szCs w:val="36"/>
+        </w:rPr>
+      </w:pPr>
+    </w:p>
+    <w:p>
+      <w:pPr>
+        <w:rPr>
+          <w:sz w:val="36"/>
+          <w:szCs w:val="36"/>
+        </w:rPr>
+      </w:pPr>
+    </w:p>
+    <w:p>
+      <w:pPr>
+        <w:rPr>
+          <w:sz w:val="36"/>
+          <w:szCs w:val="36"/>
+        </w:rPr>
+      </w:pPr>
+    </w:p>
+    <w:p>
+      <w:pPr>
+        <w:rPr>
+          <w:sz w:val="36"/>
+          <w:szCs w:val="36"/>
+        </w:rPr>
+      </w:pPr>
+    </w:p>
+    <w:p>
+      <w:pPr>
+        <w:jc w:val="center"/>
+        <w:rPr>
+          <w:sz w:val="36"/>
+          <w:szCs w:val="36"/>
+        </w:rPr>
+      </w:pPr>
+      <w:r>
+        <w:rPr>
+          <w:sz w:val="36"/>
+          <w:szCs w:val="36"/>
+        </w:rPr>
+        <w:t xml:space="preserve">RECIBIO </w:t>
+      </w:r>
+    </w:p>
+    <w:p>
+      <w:pPr>
+        <w:jc w:val="center"/>
+        <w:rPr>
+          <w:sz w:val="36"/>
+          <w:szCs w:val="36"/>
+        </w:rPr>
+      </w:pPr>
+    </w:p>
+    <w:p>
+      <w:pPr>
+        <w:jc w:val="center"/>
+        <w:rPr>
+          <w:sz w:val="36"/>
+          <w:szCs w:val="36"/>
+        </w:rPr>
+      </w:pPr>
+    </w:p>
+    <w:p>
+      <w:pPr>
+        <w:jc w:val="center"/>
+        <w:rPr>
+          <w:sz w:val="36"/>
+          <w:szCs w:val="36"/>
+        </w:rPr>
+      </w:pPr>
+      <w:r>
+        <w:rPr>
+          <w:sz w:val="36"/>
+          <w:szCs w:val="36"/>
+        </w:rPr>
+        <w:t>_____________________________</w:t>
       </w:r>
     </w:p>
     <w:p>
@@ -1463,229 +1923,6 @@
           <w:sz w:val="36"/>
           <w:szCs w:val="36"/>
         </w:rPr>
-        <w:lastRenderedPageBreak/>
-        <w:t>12 FEBRERO  2022</w:t>
-      </w:r>
-    </w:p>
-    <w:p>
-      <w:pPr>
-        <w:jc w:val="center"/>
-        <w:rPr>
-          <w:sz w:val="36"/>
-          <w:szCs w:val="36"/>
-        </w:rPr>
-      </w:pPr>
-    </w:p>
-    <w:p>
-      <w:pPr>
-        <w:jc w:val="center"/>
-        <w:rPr>
-          <w:sz w:val="36"/>
-          <w:szCs w:val="36"/>
-        </w:rPr>
-      </w:pPr>
-    </w:p>
-    <w:p>
-      <w:pPr>
-        <w:rPr>
-          <w:sz w:val="36"/>
-          <w:szCs w:val="36"/>
-        </w:rPr>
-      </w:pPr>
-      <w:r>
-        <w:rPr>
-          <w:sz w:val="36"/>
-          <w:szCs w:val="36"/>
-        </w:rPr>
-        <w:t>OBRADOR</w:t>
-      </w:r>
-    </w:p>
-    <w:p>
-      <w:pPr>
-        <w:rPr>
-          <w:sz w:val="36"/>
-          <w:szCs w:val="36"/>
-        </w:rPr>
-      </w:pPr>
-    </w:p>
-    <w:p>
-      <w:pPr>
-        <w:rPr>
-          <w:sz w:val="36"/>
-          <w:szCs w:val="36"/>
-        </w:rPr>
-      </w:pPr>
-    </w:p>
-    <w:p>
-      <w:pPr>
-        <w:rPr>
-          <w:sz w:val="36"/>
-          <w:szCs w:val="36"/>
-        </w:rPr>
-      </w:pPr>
-    </w:p>
-    <w:p>
-      <w:pPr>
-        <w:rPr>
-          <w:sz w:val="36"/>
-          <w:szCs w:val="36"/>
-        </w:rPr>
-      </w:pPr>
-    </w:p>
-    <w:p>
-      <w:pPr>
-        <w:rPr>
-          <w:sz w:val="36"/>
-          <w:szCs w:val="36"/>
-        </w:rPr>
-      </w:pPr>
-      <w:proofErr w:type="gramStart"/>
-      <w:r>
-        <w:rPr>
-          <w:sz w:val="36"/>
-          <w:szCs w:val="36"/>
-        </w:rPr>
-        <w:t>REMISIONES  #</w:t>
-      </w:r>
-      <w:proofErr w:type="gramEnd"/>
-      <w:r>
-        <w:rPr>
-          <w:sz w:val="36"/>
-          <w:szCs w:val="36"/>
-        </w:rPr>
-        <w:t xml:space="preserve">  12501 C   al  13750 C</w:t>
-      </w:r>
-    </w:p>
-    <w:p>
-      <w:pPr>
-        <w:rPr>
-          <w:sz w:val="36"/>
-          <w:szCs w:val="36"/>
-        </w:rPr>
-      </w:pPr>
-    </w:p>
-    <w:p>
-      <w:pPr>
-        <w:rPr>
-          <w:sz w:val="36"/>
-          <w:szCs w:val="36"/>
-        </w:rPr>
-      </w:pPr>
-    </w:p>
-    <w:p>
-      <w:pPr>
-        <w:rPr>
-          <w:sz w:val="36"/>
-          <w:szCs w:val="36"/>
-        </w:rPr>
-      </w:pPr>
-    </w:p>
-    <w:p>
-      <w:pPr>
-        <w:rPr>
-          <w:sz w:val="36"/>
-          <w:szCs w:val="36"/>
-        </w:rPr>
-      </w:pPr>
-    </w:p>
-    <w:p>
-      <w:pPr>
-        <w:jc w:val="center"/>
-        <w:rPr>
-          <w:sz w:val="36"/>
-          <w:szCs w:val="36"/>
-        </w:rPr>
-      </w:pPr>
-      <w:r>
-        <w:rPr>
-          <w:sz w:val="36"/>
-          <w:szCs w:val="36"/>
-        </w:rPr>
-        <w:t xml:space="preserve">RECIBIO </w:t>
-      </w:r>
-    </w:p>
-    <w:p>
-      <w:pPr>
-        <w:jc w:val="center"/>
-        <w:rPr>
-          <w:sz w:val="36"/>
-          <w:szCs w:val="36"/>
-        </w:rPr>
-      </w:pPr>
-    </w:p>
-    <w:p>
-      <w:pPr>
-        <w:jc w:val="center"/>
-        <w:rPr>
-          <w:sz w:val="36"/>
-          <w:szCs w:val="36"/>
-        </w:rPr>
-      </w:pPr>
-    </w:p>
-    <w:p>
-      <w:pPr>
-        <w:jc w:val="center"/>
-        <w:rPr>
-          <w:sz w:val="36"/>
-          <w:szCs w:val="36"/>
-        </w:rPr>
-      </w:pPr>
-      <w:r>
-        <w:rPr>
-          <w:sz w:val="36"/>
-          <w:szCs w:val="36"/>
-        </w:rPr>
-        <w:t>_____________________________</w:t>
-      </w:r>
-    </w:p>
-    <w:p>
-      <w:pPr>
-        <w:jc w:val="center"/>
-        <w:rPr>
-          <w:sz w:val="36"/>
-          <w:szCs w:val="36"/>
-        </w:rPr>
-      </w:pPr>
-      <w:r>
-        <w:rPr>
-          <w:sz w:val="36"/>
-          <w:szCs w:val="36"/>
-        </w:rPr>
-        <w:t xml:space="preserve">ADRIANA SORIANO </w:t>
-      </w:r>
-    </w:p>
-    <w:p>
-      <w:pPr>
-        <w:jc w:val="center"/>
-        <w:rPr>
-          <w:sz w:val="36"/>
-          <w:szCs w:val="36"/>
-        </w:rPr>
-      </w:pPr>
-    </w:p>
-    <w:p>
-      <w:pPr>
-        <w:jc w:val="center"/>
-        <w:rPr>
-          <w:sz w:val="36"/>
-          <w:szCs w:val="36"/>
-        </w:rPr>
-      </w:pPr>
-    </w:p>
-    <w:p>
-      <w:pPr>
-        <w:jc w:val="center"/>
-        <w:rPr>
-          <w:sz w:val="36"/>
-          <w:szCs w:val="36"/>
-        </w:rPr>
-      </w:pPr>
-      <w:r>
-        <w:rPr>
-          <w:sz w:val="36"/>
-          <w:szCs w:val="36"/>
-        </w:rPr>
-        <w:lastRenderedPageBreak/>
         <w:t>05 FEBRERO  2022</w:t>
       </w:r>
     </w:p>
@@ -2169,444 +2406,444 @@
           <w:sz w:val="36"/>
           <w:szCs w:val="36"/>
         </w:rPr>
+        <w:t>24- ENERO  2022</w:t>
+      </w:r>
+    </w:p>
+    <w:p>
+      <w:pPr>
+        <w:jc w:val="center"/>
+        <w:rPr>
+          <w:sz w:val="36"/>
+          <w:szCs w:val="36"/>
+        </w:rPr>
+      </w:pPr>
+    </w:p>
+    <w:p>
+      <w:pPr>
+        <w:jc w:val="center"/>
+        <w:rPr>
+          <w:sz w:val="36"/>
+          <w:szCs w:val="36"/>
+        </w:rPr>
+      </w:pPr>
+    </w:p>
+    <w:p>
+      <w:pPr>
+        <w:jc w:val="center"/>
+        <w:rPr>
+          <w:sz w:val="36"/>
+          <w:szCs w:val="36"/>
+        </w:rPr>
+      </w:pPr>
+    </w:p>
+    <w:p>
+      <w:pPr>
+        <w:jc w:val="center"/>
+        <w:rPr>
+          <w:sz w:val="36"/>
+          <w:szCs w:val="36"/>
+        </w:rPr>
+      </w:pPr>
+      <w:r>
+        <w:rPr>
+          <w:sz w:val="36"/>
+          <w:szCs w:val="36"/>
+        </w:rPr>
+        <w:t>OBRADOR</w:t>
+      </w:r>
+    </w:p>
+    <w:p>
+      <w:pPr>
+        <w:jc w:val="center"/>
+        <w:rPr>
+          <w:sz w:val="36"/>
+          <w:szCs w:val="36"/>
+        </w:rPr>
+      </w:pPr>
+    </w:p>
+    <w:p>
+      <w:pPr>
+        <w:jc w:val="center"/>
+        <w:rPr>
+          <w:sz w:val="36"/>
+          <w:szCs w:val="36"/>
+        </w:rPr>
+      </w:pPr>
+    </w:p>
+    <w:p>
+      <w:pPr>
+        <w:jc w:val="center"/>
+        <w:rPr>
+          <w:sz w:val="36"/>
+          <w:szCs w:val="36"/>
+        </w:rPr>
+      </w:pPr>
+    </w:p>
+    <w:p>
+      <w:pPr>
+        <w:jc w:val="center"/>
+        <w:rPr>
+          <w:sz w:val="36"/>
+          <w:szCs w:val="36"/>
+        </w:rPr>
+      </w:pPr>
+      <w:proofErr w:type="gramStart"/>
+      <w:r>
+        <w:rPr>
+          <w:sz w:val="36"/>
+          <w:szCs w:val="36"/>
+        </w:rPr>
+        <w:t>REMISIONES  #</w:t>
+      </w:r>
+      <w:proofErr w:type="gramEnd"/>
+      <w:r>
+        <w:rPr>
+          <w:sz w:val="36"/>
+          <w:szCs w:val="36"/>
+        </w:rPr>
+        <w:t xml:space="preserve">  10001 C  al  11250 C</w:t>
+      </w:r>
+    </w:p>
+    <w:p>
+      <w:pPr>
+        <w:jc w:val="center"/>
+        <w:rPr>
+          <w:sz w:val="36"/>
+          <w:szCs w:val="36"/>
+        </w:rPr>
+      </w:pPr>
+    </w:p>
+    <w:p>
+      <w:pPr>
+        <w:jc w:val="center"/>
+        <w:rPr>
+          <w:sz w:val="36"/>
+          <w:szCs w:val="36"/>
+        </w:rPr>
+      </w:pPr>
+    </w:p>
+    <w:p>
+      <w:pPr>
+        <w:jc w:val="center"/>
+        <w:rPr>
+          <w:sz w:val="36"/>
+          <w:szCs w:val="36"/>
+        </w:rPr>
+      </w:pPr>
+    </w:p>
+    <w:p>
+      <w:pPr>
+        <w:jc w:val="center"/>
+        <w:rPr>
+          <w:sz w:val="36"/>
+          <w:szCs w:val="36"/>
+        </w:rPr>
+      </w:pPr>
+    </w:p>
+    <w:p>
+      <w:pPr>
+        <w:jc w:val="center"/>
+        <w:rPr>
+          <w:sz w:val="36"/>
+          <w:szCs w:val="36"/>
+        </w:rPr>
+      </w:pPr>
+      <w:r>
+        <w:rPr>
+          <w:sz w:val="36"/>
+          <w:szCs w:val="36"/>
+        </w:rPr>
+        <w:t>RECIBIO</w:t>
+      </w:r>
+    </w:p>
+    <w:p>
+      <w:pPr>
+        <w:jc w:val="center"/>
+        <w:rPr>
+          <w:sz w:val="36"/>
+          <w:szCs w:val="36"/>
+        </w:rPr>
+      </w:pPr>
+    </w:p>
+    <w:p>
+      <w:pPr>
+        <w:jc w:val="center"/>
+        <w:rPr>
+          <w:sz w:val="36"/>
+          <w:szCs w:val="36"/>
+        </w:rPr>
+      </w:pPr>
+    </w:p>
+    <w:p>
+      <w:pPr>
+        <w:jc w:val="center"/>
+        <w:rPr>
+          <w:sz w:val="36"/>
+          <w:szCs w:val="36"/>
+        </w:rPr>
+      </w:pPr>
+      <w:r>
+        <w:rPr>
+          <w:sz w:val="36"/>
+          <w:szCs w:val="36"/>
+        </w:rPr>
+        <w:t>________________________</w:t>
+      </w:r>
+    </w:p>
+    <w:p>
+      <w:pPr>
+        <w:jc w:val="center"/>
+        <w:rPr>
+          <w:sz w:val="36"/>
+          <w:szCs w:val="36"/>
+        </w:rPr>
+      </w:pPr>
+      <w:r>
+        <w:rPr>
+          <w:sz w:val="36"/>
+          <w:szCs w:val="36"/>
+        </w:rPr>
+        <w:t>ADRIANA SORIANO</w:t>
+      </w:r>
+    </w:p>
+    <w:p>
+      <w:pPr>
+        <w:jc w:val="center"/>
+        <w:rPr>
+          <w:sz w:val="36"/>
+          <w:szCs w:val="36"/>
+        </w:rPr>
+      </w:pPr>
+    </w:p>
+    <w:p>
+      <w:pPr>
+        <w:jc w:val="center"/>
+        <w:rPr>
+          <w:sz w:val="36"/>
+          <w:szCs w:val="36"/>
+        </w:rPr>
+      </w:pPr>
+    </w:p>
+    <w:p>
+      <w:pPr>
+        <w:jc w:val="center"/>
+        <w:rPr>
+          <w:sz w:val="36"/>
+          <w:szCs w:val="36"/>
+        </w:rPr>
+      </w:pPr>
+    </w:p>
+    <w:p>
+      <w:pPr>
+        <w:jc w:val="center"/>
+        <w:rPr>
+          <w:sz w:val="36"/>
+          <w:szCs w:val="36"/>
+        </w:rPr>
+      </w:pPr>
+      <w:r>
+        <w:rPr>
+          <w:sz w:val="36"/>
+          <w:szCs w:val="36"/>
+        </w:rPr>
+        <w:t>14 DE ENERO 2022</w:t>
+      </w:r>
+    </w:p>
+    <w:p>
+      <w:pPr>
+        <w:jc w:val="center"/>
+        <w:rPr>
+          <w:sz w:val="36"/>
+          <w:szCs w:val="36"/>
+        </w:rPr>
+      </w:pPr>
+    </w:p>
+    <w:p>
+      <w:pPr>
+        <w:jc w:val="center"/>
+        <w:rPr>
+          <w:sz w:val="36"/>
+          <w:szCs w:val="36"/>
+        </w:rPr>
+      </w:pPr>
+    </w:p>
+    <w:p>
+      <w:pPr>
+        <w:jc w:val="center"/>
+        <w:rPr>
+          <w:sz w:val="36"/>
+          <w:szCs w:val="36"/>
+        </w:rPr>
+      </w:pPr>
+      <w:r>
+        <w:rPr>
+          <w:sz w:val="36"/>
+          <w:szCs w:val="36"/>
+        </w:rPr>
+        <w:t>OBRADOR</w:t>
+      </w:r>
+    </w:p>
+    <w:p>
+      <w:pPr>
+        <w:jc w:val="center"/>
+        <w:rPr>
+          <w:sz w:val="36"/>
+          <w:szCs w:val="36"/>
+        </w:rPr>
+      </w:pPr>
+    </w:p>
+    <w:p>
+      <w:pPr>
+        <w:jc w:val="center"/>
+        <w:rPr>
+          <w:sz w:val="36"/>
+          <w:szCs w:val="36"/>
+        </w:rPr>
+      </w:pPr>
+    </w:p>
+    <w:p>
+      <w:pPr>
+        <w:jc w:val="center"/>
+        <w:rPr>
+          <w:sz w:val="36"/>
+          <w:szCs w:val="36"/>
+        </w:rPr>
+      </w:pPr>
+    </w:p>
+    <w:p>
+      <w:pPr>
+        <w:jc w:val="center"/>
+        <w:rPr>
+          <w:sz w:val="36"/>
+          <w:szCs w:val="36"/>
+        </w:rPr>
+      </w:pPr>
+    </w:p>
+    <w:p>
+      <w:pPr>
+        <w:jc w:val="center"/>
+        <w:rPr>
+          <w:sz w:val="36"/>
+          <w:szCs w:val="36"/>
+        </w:rPr>
+      </w:pPr>
+      <w:r>
+        <w:rPr>
+          <w:sz w:val="36"/>
+          <w:szCs w:val="36"/>
+        </w:rPr>
+        <w:t>SALIDAS # 0401 I   al   # 0500 I</w:t>
+      </w:r>
+    </w:p>
+    <w:p>
+      <w:pPr>
+        <w:jc w:val="center"/>
+        <w:rPr>
+          <w:sz w:val="36"/>
+          <w:szCs w:val="36"/>
+        </w:rPr>
+      </w:pPr>
+    </w:p>
+    <w:p>
+      <w:pPr>
+        <w:jc w:val="center"/>
+        <w:rPr>
+          <w:sz w:val="36"/>
+          <w:szCs w:val="36"/>
+        </w:rPr>
+      </w:pPr>
+    </w:p>
+    <w:p>
+      <w:pPr>
+        <w:jc w:val="center"/>
+        <w:rPr>
+          <w:sz w:val="36"/>
+          <w:szCs w:val="36"/>
+        </w:rPr>
+      </w:pPr>
+    </w:p>
+    <w:p>
+      <w:pPr>
+        <w:jc w:val="center"/>
+        <w:rPr>
+          <w:sz w:val="36"/>
+          <w:szCs w:val="36"/>
+        </w:rPr>
+      </w:pPr>
+    </w:p>
+    <w:p>
+      <w:pPr>
+        <w:jc w:val="center"/>
+        <w:rPr>
+          <w:sz w:val="36"/>
+          <w:szCs w:val="36"/>
+        </w:rPr>
+      </w:pPr>
+    </w:p>
+    <w:p>
+      <w:pPr>
+        <w:jc w:val="center"/>
+        <w:rPr>
+          <w:sz w:val="36"/>
+          <w:szCs w:val="36"/>
+        </w:rPr>
+      </w:pPr>
+      <w:r>
+        <w:rPr>
+          <w:sz w:val="36"/>
+          <w:szCs w:val="36"/>
+        </w:rPr>
+        <w:t>RECIBIO</w:t>
+      </w:r>
+    </w:p>
+    <w:p>
+      <w:pPr>
+        <w:jc w:val="center"/>
+        <w:rPr>
+          <w:sz w:val="36"/>
+          <w:szCs w:val="36"/>
+        </w:rPr>
+      </w:pPr>
+    </w:p>
+    <w:p>
+      <w:pPr>
+        <w:jc w:val="center"/>
+        <w:rPr>
+          <w:sz w:val="36"/>
+          <w:szCs w:val="36"/>
+        </w:rPr>
+      </w:pPr>
+    </w:p>
+    <w:p>
+      <w:pPr>
+        <w:jc w:val="center"/>
+        <w:rPr>
+          <w:sz w:val="36"/>
+          <w:szCs w:val="36"/>
+        </w:rPr>
+      </w:pPr>
+      <w:r>
+        <w:rPr>
+          <w:sz w:val="36"/>
+          <w:szCs w:val="36"/>
+        </w:rPr>
+        <w:t>_____________________________</w:t>
+      </w:r>
+    </w:p>
+    <w:p>
+      <w:pPr>
+        <w:jc w:val="center"/>
+        <w:rPr>
+          <w:sz w:val="36"/>
+          <w:szCs w:val="36"/>
+        </w:rPr>
+      </w:pPr>
+      <w:r>
+        <w:rPr>
+          <w:sz w:val="36"/>
+          <w:szCs w:val="36"/>
+        </w:rPr>
         <w:lastRenderedPageBreak/>
-        <w:t>24- ENERO  2022</w:t>
-      </w:r>
-    </w:p>
-    <w:p>
-      <w:pPr>
-        <w:jc w:val="center"/>
-        <w:rPr>
-          <w:sz w:val="36"/>
-          <w:szCs w:val="36"/>
-        </w:rPr>
-      </w:pPr>
-    </w:p>
-    <w:p>
-      <w:pPr>
-        <w:jc w:val="center"/>
-        <w:rPr>
-          <w:sz w:val="36"/>
-          <w:szCs w:val="36"/>
-        </w:rPr>
-      </w:pPr>
-    </w:p>
-    <w:p>
-      <w:pPr>
-        <w:jc w:val="center"/>
-        <w:rPr>
-          <w:sz w:val="36"/>
-          <w:szCs w:val="36"/>
-        </w:rPr>
-      </w:pPr>
-    </w:p>
-    <w:p>
-      <w:pPr>
-        <w:jc w:val="center"/>
-        <w:rPr>
-          <w:sz w:val="36"/>
-          <w:szCs w:val="36"/>
-        </w:rPr>
-      </w:pPr>
-      <w:r>
-        <w:rPr>
-          <w:sz w:val="36"/>
-          <w:szCs w:val="36"/>
-        </w:rPr>
-        <w:t>OBRADOR</w:t>
-      </w:r>
-    </w:p>
-    <w:p>
-      <w:pPr>
-        <w:jc w:val="center"/>
-        <w:rPr>
-          <w:sz w:val="36"/>
-          <w:szCs w:val="36"/>
-        </w:rPr>
-      </w:pPr>
-    </w:p>
-    <w:p>
-      <w:pPr>
-        <w:jc w:val="center"/>
-        <w:rPr>
-          <w:sz w:val="36"/>
-          <w:szCs w:val="36"/>
-        </w:rPr>
-      </w:pPr>
-    </w:p>
-    <w:p>
-      <w:pPr>
-        <w:jc w:val="center"/>
-        <w:rPr>
-          <w:sz w:val="36"/>
-          <w:szCs w:val="36"/>
-        </w:rPr>
-      </w:pPr>
-    </w:p>
-    <w:p>
-      <w:pPr>
-        <w:jc w:val="center"/>
-        <w:rPr>
-          <w:sz w:val="36"/>
-          <w:szCs w:val="36"/>
-        </w:rPr>
-      </w:pPr>
-      <w:proofErr w:type="gramStart"/>
-      <w:r>
-        <w:rPr>
-          <w:sz w:val="36"/>
-          <w:szCs w:val="36"/>
-        </w:rPr>
-        <w:t>REMISIONES  #</w:t>
-      </w:r>
-      <w:proofErr w:type="gramEnd"/>
-      <w:r>
-        <w:rPr>
-          <w:sz w:val="36"/>
-          <w:szCs w:val="36"/>
-        </w:rPr>
-        <w:t xml:space="preserve">  10001 C  al  11250 C</w:t>
-      </w:r>
-    </w:p>
-    <w:p>
-      <w:pPr>
-        <w:jc w:val="center"/>
-        <w:rPr>
-          <w:sz w:val="36"/>
-          <w:szCs w:val="36"/>
-        </w:rPr>
-      </w:pPr>
-    </w:p>
-    <w:p>
-      <w:pPr>
-        <w:jc w:val="center"/>
-        <w:rPr>
-          <w:sz w:val="36"/>
-          <w:szCs w:val="36"/>
-        </w:rPr>
-      </w:pPr>
-    </w:p>
-    <w:p>
-      <w:pPr>
-        <w:jc w:val="center"/>
-        <w:rPr>
-          <w:sz w:val="36"/>
-          <w:szCs w:val="36"/>
-        </w:rPr>
-      </w:pPr>
-    </w:p>
-    <w:p>
-      <w:pPr>
-        <w:jc w:val="center"/>
-        <w:rPr>
-          <w:sz w:val="36"/>
-          <w:szCs w:val="36"/>
-        </w:rPr>
-      </w:pPr>
-    </w:p>
-    <w:p>
-      <w:pPr>
-        <w:jc w:val="center"/>
-        <w:rPr>
-          <w:sz w:val="36"/>
-          <w:szCs w:val="36"/>
-        </w:rPr>
-      </w:pPr>
-      <w:r>
-        <w:rPr>
-          <w:sz w:val="36"/>
-          <w:szCs w:val="36"/>
-        </w:rPr>
-        <w:t>RECIBIO</w:t>
-      </w:r>
-    </w:p>
-    <w:p>
-      <w:pPr>
-        <w:jc w:val="center"/>
-        <w:rPr>
-          <w:sz w:val="36"/>
-          <w:szCs w:val="36"/>
-        </w:rPr>
-      </w:pPr>
-    </w:p>
-    <w:p>
-      <w:pPr>
-        <w:jc w:val="center"/>
-        <w:rPr>
-          <w:sz w:val="36"/>
-          <w:szCs w:val="36"/>
-        </w:rPr>
-      </w:pPr>
-    </w:p>
-    <w:p>
-      <w:pPr>
-        <w:jc w:val="center"/>
-        <w:rPr>
-          <w:sz w:val="36"/>
-          <w:szCs w:val="36"/>
-        </w:rPr>
-      </w:pPr>
-      <w:r>
-        <w:rPr>
-          <w:sz w:val="36"/>
-          <w:szCs w:val="36"/>
-        </w:rPr>
-        <w:t>________________________</w:t>
-      </w:r>
-    </w:p>
-    <w:p>
-      <w:pPr>
-        <w:jc w:val="center"/>
-        <w:rPr>
-          <w:sz w:val="36"/>
-          <w:szCs w:val="36"/>
-        </w:rPr>
-      </w:pPr>
-      <w:r>
-        <w:rPr>
-          <w:sz w:val="36"/>
-          <w:szCs w:val="36"/>
-        </w:rPr>
-        <w:t>ADRIANA SORIANO</w:t>
-      </w:r>
-    </w:p>
-    <w:p>
-      <w:pPr>
-        <w:jc w:val="center"/>
-        <w:rPr>
-          <w:sz w:val="36"/>
-          <w:szCs w:val="36"/>
-        </w:rPr>
-      </w:pPr>
-    </w:p>
-    <w:p>
-      <w:pPr>
-        <w:jc w:val="center"/>
-        <w:rPr>
-          <w:sz w:val="36"/>
-          <w:szCs w:val="36"/>
-        </w:rPr>
-      </w:pPr>
-    </w:p>
-    <w:p>
-      <w:pPr>
-        <w:jc w:val="center"/>
-        <w:rPr>
-          <w:sz w:val="36"/>
-          <w:szCs w:val="36"/>
-        </w:rPr>
-      </w:pPr>
-    </w:p>
-    <w:p>
-      <w:pPr>
-        <w:jc w:val="center"/>
-        <w:rPr>
-          <w:sz w:val="36"/>
-          <w:szCs w:val="36"/>
-        </w:rPr>
-      </w:pPr>
-      <w:r>
-        <w:rPr>
-          <w:sz w:val="36"/>
-          <w:szCs w:val="36"/>
-        </w:rPr>
-        <w:t>14 DE ENERO 2022</w:t>
-      </w:r>
-    </w:p>
-    <w:p>
-      <w:pPr>
-        <w:jc w:val="center"/>
-        <w:rPr>
-          <w:sz w:val="36"/>
-          <w:szCs w:val="36"/>
-        </w:rPr>
-      </w:pPr>
-    </w:p>
-    <w:p>
-      <w:pPr>
-        <w:jc w:val="center"/>
-        <w:rPr>
-          <w:sz w:val="36"/>
-          <w:szCs w:val="36"/>
-        </w:rPr>
-      </w:pPr>
-    </w:p>
-    <w:p>
-      <w:pPr>
-        <w:jc w:val="center"/>
-        <w:rPr>
-          <w:sz w:val="36"/>
-          <w:szCs w:val="36"/>
-        </w:rPr>
-      </w:pPr>
-      <w:r>
-        <w:rPr>
-          <w:sz w:val="36"/>
-          <w:szCs w:val="36"/>
-        </w:rPr>
-        <w:t>OBRADOR</w:t>
-      </w:r>
-    </w:p>
-    <w:p>
-      <w:pPr>
-        <w:jc w:val="center"/>
-        <w:rPr>
-          <w:sz w:val="36"/>
-          <w:szCs w:val="36"/>
-        </w:rPr>
-      </w:pPr>
-    </w:p>
-    <w:p>
-      <w:pPr>
-        <w:jc w:val="center"/>
-        <w:rPr>
-          <w:sz w:val="36"/>
-          <w:szCs w:val="36"/>
-        </w:rPr>
-      </w:pPr>
-    </w:p>
-    <w:p>
-      <w:pPr>
-        <w:jc w:val="center"/>
-        <w:rPr>
-          <w:sz w:val="36"/>
-          <w:szCs w:val="36"/>
-        </w:rPr>
-      </w:pPr>
-    </w:p>
-    <w:p>
-      <w:pPr>
-        <w:jc w:val="center"/>
-        <w:rPr>
-          <w:sz w:val="36"/>
-          <w:szCs w:val="36"/>
-        </w:rPr>
-      </w:pPr>
-    </w:p>
-    <w:p>
-      <w:pPr>
-        <w:jc w:val="center"/>
-        <w:rPr>
-          <w:sz w:val="36"/>
-          <w:szCs w:val="36"/>
-        </w:rPr>
-      </w:pPr>
-      <w:r>
-        <w:rPr>
-          <w:sz w:val="36"/>
-          <w:szCs w:val="36"/>
-        </w:rPr>
-        <w:t>SALIDAS # 0401 I   al   # 0500 I</w:t>
-      </w:r>
-    </w:p>
-    <w:p>
-      <w:pPr>
-        <w:jc w:val="center"/>
-        <w:rPr>
-          <w:sz w:val="36"/>
-          <w:szCs w:val="36"/>
-        </w:rPr>
-      </w:pPr>
-    </w:p>
-    <w:p>
-      <w:pPr>
-        <w:jc w:val="center"/>
-        <w:rPr>
-          <w:sz w:val="36"/>
-          <w:szCs w:val="36"/>
-        </w:rPr>
-      </w:pPr>
-    </w:p>
-    <w:p>
-      <w:pPr>
-        <w:jc w:val="center"/>
-        <w:rPr>
-          <w:sz w:val="36"/>
-          <w:szCs w:val="36"/>
-        </w:rPr>
-      </w:pPr>
-    </w:p>
-    <w:p>
-      <w:pPr>
-        <w:jc w:val="center"/>
-        <w:rPr>
-          <w:sz w:val="36"/>
-          <w:szCs w:val="36"/>
-        </w:rPr>
-      </w:pPr>
-    </w:p>
-    <w:p>
-      <w:pPr>
-        <w:jc w:val="center"/>
-        <w:rPr>
-          <w:sz w:val="36"/>
-          <w:szCs w:val="36"/>
-        </w:rPr>
-      </w:pPr>
-    </w:p>
-    <w:p>
-      <w:pPr>
-        <w:jc w:val="center"/>
-        <w:rPr>
-          <w:sz w:val="36"/>
-          <w:szCs w:val="36"/>
-        </w:rPr>
-      </w:pPr>
-      <w:r>
-        <w:rPr>
-          <w:sz w:val="36"/>
-          <w:szCs w:val="36"/>
-        </w:rPr>
-        <w:t>RECIBIO</w:t>
-      </w:r>
-    </w:p>
-    <w:p>
-      <w:pPr>
-        <w:jc w:val="center"/>
-        <w:rPr>
-          <w:sz w:val="36"/>
-          <w:szCs w:val="36"/>
-        </w:rPr>
-      </w:pPr>
-    </w:p>
-    <w:p>
-      <w:pPr>
-        <w:jc w:val="center"/>
-        <w:rPr>
-          <w:sz w:val="36"/>
-          <w:szCs w:val="36"/>
-        </w:rPr>
-      </w:pPr>
-    </w:p>
-    <w:p>
-      <w:pPr>
-        <w:jc w:val="center"/>
-        <w:rPr>
-          <w:sz w:val="36"/>
-          <w:szCs w:val="36"/>
-        </w:rPr>
-      </w:pPr>
-      <w:r>
-        <w:rPr>
-          <w:sz w:val="36"/>
-          <w:szCs w:val="36"/>
-        </w:rPr>
-        <w:t>_____________________________</w:t>
-      </w:r>
-    </w:p>
-    <w:p>
-      <w:pPr>
-        <w:jc w:val="center"/>
-        <w:rPr>
-          <w:sz w:val="36"/>
-          <w:szCs w:val="36"/>
-        </w:rPr>
-      </w:pPr>
-      <w:r>
-        <w:rPr>
-          <w:sz w:val="36"/>
-          <w:szCs w:val="36"/>
-        </w:rPr>
         <w:t>ADRIANA SORIANO</w:t>
       </w:r>
     </w:p>

</xml_diff>

<commit_message>
cierre 5 May 22
</commit_message>
<xml_diff>
--- a/01 DOCUEMENTOS/PAP FISCAL OBRADOR 2022.docx
+++ b/01 DOCUEMENTOS/PAP FISCAL OBRADOR 2022.docx
@@ -24,7 +24,7 @@
           <w:sz w:val="36"/>
           <w:szCs w:val="36"/>
         </w:rPr>
-        <w:t>25- ABRIL 2022</w:t>
+        <w:t>5 DE MAYO 2022</w:t>
       </w:r>
     </w:p>
     <w:p>
@@ -87,38 +87,13 @@
           <w:szCs w:val="36"/>
         </w:rPr>
       </w:pPr>
-    </w:p>
-    <w:p>
-      <w:pPr>
-        <w:jc w:val="center"/>
-        <w:rPr>
-          <w:sz w:val="36"/>
-          <w:szCs w:val="36"/>
-        </w:rPr>
-      </w:pPr>
-    </w:p>
-    <w:p>
-      <w:pPr>
-        <w:jc w:val="center"/>
-        <w:rPr>
-          <w:sz w:val="36"/>
-          <w:szCs w:val="36"/>
-        </w:rPr>
-      </w:pPr>
-      <w:r>
-        <w:rPr>
-          <w:sz w:val="36"/>
-          <w:szCs w:val="36"/>
-        </w:rPr>
-        <w:t xml:space="preserve">REMISIONES   </w:t>
-      </w:r>
       <w:proofErr w:type="gramStart"/>
       <w:r>
         <w:rPr>
           <w:sz w:val="36"/>
           <w:szCs w:val="36"/>
         </w:rPr>
-        <w:t>#  020001</w:t>
+        <w:t>REMISIONES  #</w:t>
       </w:r>
       <w:proofErr w:type="gramEnd"/>
       <w:r>
@@ -126,17 +101,40 @@
           <w:sz w:val="36"/>
           <w:szCs w:val="36"/>
         </w:rPr>
-        <w:t xml:space="preserve"> C   al    021250 C</w:t>
-      </w:r>
-    </w:p>
-    <w:p>
-      <w:pPr>
-        <w:jc w:val="center"/>
-        <w:rPr>
-          <w:sz w:val="36"/>
-          <w:szCs w:val="36"/>
-        </w:rPr>
-      </w:pPr>
+        <w:t xml:space="preserve">  22251 C   al   22500 C</w:t>
+      </w:r>
+    </w:p>
+    <w:p>
+      <w:pPr>
+        <w:jc w:val="center"/>
+        <w:rPr>
+          <w:sz w:val="36"/>
+          <w:szCs w:val="36"/>
+        </w:rPr>
+      </w:pPr>
+      <w:r>
+        <w:rPr>
+          <w:sz w:val="36"/>
+          <w:szCs w:val="36"/>
+        </w:rPr>
+        <w:t xml:space="preserve">SALIDAS OBRADOR   </w:t>
+      </w:r>
+      <w:proofErr w:type="gramStart"/>
+      <w:r>
+        <w:rPr>
+          <w:sz w:val="36"/>
+          <w:szCs w:val="36"/>
+        </w:rPr>
+        <w:t>#  0001</w:t>
+      </w:r>
+      <w:proofErr w:type="gramEnd"/>
+      <w:r>
+        <w:rPr>
+          <w:sz w:val="36"/>
+          <w:szCs w:val="36"/>
+        </w:rPr>
+        <w:t xml:space="preserve"> J  al   #  00250 J</w:t>
+      </w:r>
     </w:p>
     <w:p>
       <w:pPr>
@@ -180,31 +178,38 @@
           <w:szCs w:val="36"/>
         </w:rPr>
       </w:pPr>
-      <w:r>
-        <w:rPr>
-          <w:sz w:val="36"/>
-          <w:szCs w:val="36"/>
-        </w:rPr>
-        <w:t>_____________________</w:t>
-      </w:r>
-    </w:p>
-    <w:p>
-      <w:pPr>
-        <w:jc w:val="center"/>
-        <w:rPr>
-          <w:sz w:val="36"/>
-          <w:szCs w:val="36"/>
-        </w:rPr>
-      </w:pPr>
-    </w:p>
-    <w:p>
-      <w:pPr>
-        <w:jc w:val="center"/>
-        <w:rPr>
-          <w:sz w:val="36"/>
-          <w:szCs w:val="36"/>
-        </w:rPr>
-      </w:pPr>
+    </w:p>
+    <w:p>
+      <w:pPr>
+        <w:jc w:val="center"/>
+        <w:rPr>
+          <w:sz w:val="36"/>
+          <w:szCs w:val="36"/>
+        </w:rPr>
+      </w:pPr>
+      <w:r>
+        <w:rPr>
+          <w:sz w:val="36"/>
+          <w:szCs w:val="36"/>
+        </w:rPr>
+        <w:t>___________________</w:t>
+      </w:r>
+    </w:p>
+    <w:p>
+      <w:pPr>
+        <w:jc w:val="center"/>
+        <w:rPr>
+          <w:sz w:val="36"/>
+          <w:szCs w:val="36"/>
+        </w:rPr>
+      </w:pPr>
+      <w:r>
+        <w:rPr>
+          <w:sz w:val="36"/>
+          <w:szCs w:val="36"/>
+        </w:rPr>
+        <w:t>ADRIANA SORIANO</w:t>
+      </w:r>
     </w:p>
     <w:p>
       <w:pPr>
@@ -270,6 +275,264 @@
           <w:szCs w:val="36"/>
         </w:rPr>
       </w:pPr>
+    </w:p>
+    <w:p>
+      <w:pPr>
+        <w:jc w:val="center"/>
+        <w:rPr>
+          <w:sz w:val="36"/>
+          <w:szCs w:val="36"/>
+        </w:rPr>
+      </w:pPr>
+      <w:r>
+        <w:rPr>
+          <w:sz w:val="36"/>
+          <w:szCs w:val="36"/>
+        </w:rPr>
+        <w:t>25- ABRIL 2022</w:t>
+      </w:r>
+    </w:p>
+    <w:p>
+      <w:pPr>
+        <w:jc w:val="center"/>
+        <w:rPr>
+          <w:sz w:val="36"/>
+          <w:szCs w:val="36"/>
+        </w:rPr>
+      </w:pPr>
+    </w:p>
+    <w:p>
+      <w:pPr>
+        <w:jc w:val="center"/>
+        <w:rPr>
+          <w:sz w:val="36"/>
+          <w:szCs w:val="36"/>
+        </w:rPr>
+      </w:pPr>
+    </w:p>
+    <w:p>
+      <w:pPr>
+        <w:jc w:val="center"/>
+        <w:rPr>
+          <w:sz w:val="36"/>
+          <w:szCs w:val="36"/>
+        </w:rPr>
+      </w:pPr>
+      <w:r>
+        <w:rPr>
+          <w:sz w:val="36"/>
+          <w:szCs w:val="36"/>
+        </w:rPr>
+        <w:t>OBRADOR</w:t>
+      </w:r>
+    </w:p>
+    <w:p>
+      <w:pPr>
+        <w:jc w:val="center"/>
+        <w:rPr>
+          <w:sz w:val="36"/>
+          <w:szCs w:val="36"/>
+        </w:rPr>
+      </w:pPr>
+    </w:p>
+    <w:p>
+      <w:pPr>
+        <w:jc w:val="center"/>
+        <w:rPr>
+          <w:sz w:val="36"/>
+          <w:szCs w:val="36"/>
+        </w:rPr>
+      </w:pPr>
+    </w:p>
+    <w:p>
+      <w:pPr>
+        <w:jc w:val="center"/>
+        <w:rPr>
+          <w:sz w:val="36"/>
+          <w:szCs w:val="36"/>
+        </w:rPr>
+      </w:pPr>
+    </w:p>
+    <w:p>
+      <w:pPr>
+        <w:jc w:val="center"/>
+        <w:rPr>
+          <w:sz w:val="36"/>
+          <w:szCs w:val="36"/>
+        </w:rPr>
+      </w:pPr>
+    </w:p>
+    <w:p>
+      <w:pPr>
+        <w:jc w:val="center"/>
+        <w:rPr>
+          <w:sz w:val="36"/>
+          <w:szCs w:val="36"/>
+        </w:rPr>
+      </w:pPr>
+      <w:r>
+        <w:rPr>
+          <w:sz w:val="36"/>
+          <w:szCs w:val="36"/>
+        </w:rPr>
+        <w:t xml:space="preserve">REMISIONES   </w:t>
+      </w:r>
+      <w:proofErr w:type="gramStart"/>
+      <w:r>
+        <w:rPr>
+          <w:sz w:val="36"/>
+          <w:szCs w:val="36"/>
+        </w:rPr>
+        <w:t>#  020001</w:t>
+      </w:r>
+      <w:proofErr w:type="gramEnd"/>
+      <w:r>
+        <w:rPr>
+          <w:sz w:val="36"/>
+          <w:szCs w:val="36"/>
+        </w:rPr>
+        <w:t xml:space="preserve"> C   al    021250 C</w:t>
+      </w:r>
+    </w:p>
+    <w:p>
+      <w:pPr>
+        <w:jc w:val="center"/>
+        <w:rPr>
+          <w:sz w:val="36"/>
+          <w:szCs w:val="36"/>
+        </w:rPr>
+      </w:pPr>
+    </w:p>
+    <w:p>
+      <w:pPr>
+        <w:jc w:val="center"/>
+        <w:rPr>
+          <w:sz w:val="36"/>
+          <w:szCs w:val="36"/>
+        </w:rPr>
+      </w:pPr>
+    </w:p>
+    <w:p>
+      <w:pPr>
+        <w:jc w:val="center"/>
+        <w:rPr>
+          <w:sz w:val="36"/>
+          <w:szCs w:val="36"/>
+        </w:rPr>
+      </w:pPr>
+    </w:p>
+    <w:p>
+      <w:pPr>
+        <w:jc w:val="center"/>
+        <w:rPr>
+          <w:sz w:val="36"/>
+          <w:szCs w:val="36"/>
+        </w:rPr>
+      </w:pPr>
+      <w:r>
+        <w:rPr>
+          <w:sz w:val="36"/>
+          <w:szCs w:val="36"/>
+        </w:rPr>
+        <w:t>RECIBIO</w:t>
+      </w:r>
+    </w:p>
+    <w:p>
+      <w:pPr>
+        <w:jc w:val="center"/>
+        <w:rPr>
+          <w:sz w:val="36"/>
+          <w:szCs w:val="36"/>
+        </w:rPr>
+      </w:pPr>
+      <w:r>
+        <w:rPr>
+          <w:sz w:val="36"/>
+          <w:szCs w:val="36"/>
+        </w:rPr>
+        <w:t>_____________________</w:t>
+      </w:r>
+    </w:p>
+    <w:p>
+      <w:pPr>
+        <w:jc w:val="center"/>
+        <w:rPr>
+          <w:sz w:val="36"/>
+          <w:szCs w:val="36"/>
+        </w:rPr>
+      </w:pPr>
+    </w:p>
+    <w:p>
+      <w:pPr>
+        <w:jc w:val="center"/>
+        <w:rPr>
+          <w:sz w:val="36"/>
+          <w:szCs w:val="36"/>
+        </w:rPr>
+      </w:pPr>
+    </w:p>
+    <w:p>
+      <w:pPr>
+        <w:jc w:val="center"/>
+        <w:rPr>
+          <w:sz w:val="36"/>
+          <w:szCs w:val="36"/>
+        </w:rPr>
+      </w:pPr>
+    </w:p>
+    <w:p>
+      <w:pPr>
+        <w:jc w:val="center"/>
+        <w:rPr>
+          <w:sz w:val="36"/>
+          <w:szCs w:val="36"/>
+        </w:rPr>
+      </w:pPr>
+    </w:p>
+    <w:p>
+      <w:pPr>
+        <w:jc w:val="center"/>
+        <w:rPr>
+          <w:sz w:val="36"/>
+          <w:szCs w:val="36"/>
+        </w:rPr>
+      </w:pPr>
+    </w:p>
+    <w:p>
+      <w:pPr>
+        <w:jc w:val="center"/>
+        <w:rPr>
+          <w:sz w:val="36"/>
+          <w:szCs w:val="36"/>
+        </w:rPr>
+      </w:pPr>
+    </w:p>
+    <w:p>
+      <w:pPr>
+        <w:jc w:val="center"/>
+        <w:rPr>
+          <w:sz w:val="36"/>
+          <w:szCs w:val="36"/>
+        </w:rPr>
+      </w:pPr>
+    </w:p>
+    <w:p>
+      <w:pPr>
+        <w:jc w:val="center"/>
+        <w:rPr>
+          <w:sz w:val="36"/>
+          <w:szCs w:val="36"/>
+        </w:rPr>
+      </w:pPr>
+    </w:p>
+    <w:p>
+      <w:pPr>
+        <w:jc w:val="center"/>
+        <w:rPr>
+          <w:sz w:val="36"/>
+          <w:szCs w:val="36"/>
+        </w:rPr>
+      </w:pPr>
       <w:r>
         <w:rPr>
           <w:sz w:val="36"/>
@@ -463,6 +726,7 @@
           <w:sz w:val="36"/>
           <w:szCs w:val="36"/>
         </w:rPr>
+        <w:lastRenderedPageBreak/>
         <w:t>ADRIANA SORIANO</w:t>
       </w:r>
     </w:p>
@@ -701,6 +965,7 @@
           <w:sz w:val="36"/>
           <w:szCs w:val="36"/>
         </w:rPr>
+        <w:lastRenderedPageBreak/>
         <w:t>________________________</w:t>
       </w:r>
     </w:p>
@@ -717,184 +982,184 @@
           <w:sz w:val="36"/>
           <w:szCs w:val="36"/>
         </w:rPr>
+        <w:t>Adriana Soriano</w:t>
+      </w:r>
+    </w:p>
+    <w:p>
+      <w:pPr>
+        <w:jc w:val="center"/>
+        <w:rPr>
+          <w:sz w:val="36"/>
+          <w:szCs w:val="36"/>
+        </w:rPr>
+      </w:pPr>
+    </w:p>
+    <w:p>
+      <w:pPr>
+        <w:jc w:val="center"/>
+        <w:rPr>
+          <w:sz w:val="36"/>
+          <w:szCs w:val="36"/>
+        </w:rPr>
+      </w:pPr>
+    </w:p>
+    <w:p>
+      <w:pPr>
+        <w:jc w:val="center"/>
+        <w:rPr>
+          <w:sz w:val="36"/>
+          <w:szCs w:val="36"/>
+        </w:rPr>
+      </w:pPr>
+    </w:p>
+    <w:p>
+      <w:pPr>
+        <w:jc w:val="center"/>
+        <w:rPr>
+          <w:sz w:val="36"/>
+          <w:szCs w:val="36"/>
+        </w:rPr>
+      </w:pPr>
+    </w:p>
+    <w:p>
+      <w:pPr>
+        <w:jc w:val="center"/>
+        <w:rPr>
+          <w:sz w:val="36"/>
+          <w:szCs w:val="36"/>
+        </w:rPr>
+      </w:pPr>
+    </w:p>
+    <w:p>
+      <w:pPr>
+        <w:jc w:val="center"/>
+        <w:rPr>
+          <w:sz w:val="36"/>
+          <w:szCs w:val="36"/>
+        </w:rPr>
+      </w:pPr>
+    </w:p>
+    <w:p>
+      <w:pPr>
+        <w:jc w:val="center"/>
+        <w:rPr>
+          <w:sz w:val="36"/>
+          <w:szCs w:val="36"/>
+        </w:rPr>
+      </w:pPr>
+      <w:r>
+        <w:rPr>
+          <w:sz w:val="36"/>
+          <w:szCs w:val="36"/>
+        </w:rPr>
+        <w:t>02 DE ABRIL 2022</w:t>
+      </w:r>
+    </w:p>
+    <w:p>
+      <w:pPr>
+        <w:jc w:val="center"/>
+        <w:rPr>
+          <w:sz w:val="36"/>
+          <w:szCs w:val="36"/>
+        </w:rPr>
+      </w:pPr>
+    </w:p>
+    <w:p>
+      <w:pPr>
+        <w:jc w:val="center"/>
+        <w:rPr>
+          <w:sz w:val="36"/>
+          <w:szCs w:val="36"/>
+        </w:rPr>
+      </w:pPr>
+      <w:r>
+        <w:rPr>
+          <w:sz w:val="36"/>
+          <w:szCs w:val="36"/>
+        </w:rPr>
+        <w:t>OBRADOR</w:t>
+      </w:r>
+    </w:p>
+    <w:p>
+      <w:pPr>
+        <w:jc w:val="center"/>
+        <w:rPr>
+          <w:sz w:val="36"/>
+          <w:szCs w:val="36"/>
+        </w:rPr>
+      </w:pPr>
+    </w:p>
+    <w:p>
+      <w:pPr>
+        <w:jc w:val="center"/>
+        <w:rPr>
+          <w:sz w:val="36"/>
+          <w:szCs w:val="36"/>
+        </w:rPr>
+      </w:pPr>
+      <w:r>
+        <w:rPr>
+          <w:sz w:val="36"/>
+          <w:szCs w:val="36"/>
+        </w:rPr>
+        <w:t>SE HACE INST</w:t>
+      </w:r>
+      <w:r>
+        <w:rPr>
+          <w:sz w:val="36"/>
+          <w:szCs w:val="36"/>
+        </w:rPr>
+        <w:t xml:space="preserve">ALACION DE UNA IMPRESORA NUEVA PUNTO DE MATRIZ MODELO </w:t>
+      </w:r>
+      <w:proofErr w:type="gramStart"/>
+      <w:r>
+        <w:rPr>
+          <w:sz w:val="36"/>
+          <w:szCs w:val="36"/>
+        </w:rPr>
+        <w:t>EPSON  LX</w:t>
+      </w:r>
+      <w:proofErr w:type="gramEnd"/>
+      <w:r>
+        <w:rPr>
+          <w:sz w:val="36"/>
+          <w:szCs w:val="36"/>
+        </w:rPr>
+        <w:t>-350</w:t>
+      </w:r>
+      <w:r>
+        <w:rPr>
+          <w:sz w:val="36"/>
+          <w:szCs w:val="36"/>
+        </w:rPr>
+        <w:t xml:space="preserve">  SERIE Q75Y242220</w:t>
+      </w:r>
+    </w:p>
+    <w:p>
+      <w:pPr>
+        <w:jc w:val="center"/>
+        <w:rPr>
+          <w:sz w:val="36"/>
+          <w:szCs w:val="36"/>
+        </w:rPr>
+      </w:pPr>
+    </w:p>
+    <w:p>
+      <w:pPr>
+        <w:jc w:val="center"/>
+        <w:rPr>
+          <w:sz w:val="36"/>
+          <w:szCs w:val="36"/>
+        </w:rPr>
+      </w:pPr>
+      <w:r>
+        <w:rPr>
+          <w:noProof/>
+          <w:sz w:val="36"/>
+          <w:szCs w:val="36"/>
+          <w:lang w:eastAsia="es-MX"/>
+        </w:rPr>
         <w:lastRenderedPageBreak/>
-        <w:t>Adriana Soriano</w:t>
-      </w:r>
-    </w:p>
-    <w:p>
-      <w:pPr>
-        <w:jc w:val="center"/>
-        <w:rPr>
-          <w:sz w:val="36"/>
-          <w:szCs w:val="36"/>
-        </w:rPr>
-      </w:pPr>
-    </w:p>
-    <w:p>
-      <w:pPr>
-        <w:jc w:val="center"/>
-        <w:rPr>
-          <w:sz w:val="36"/>
-          <w:szCs w:val="36"/>
-        </w:rPr>
-      </w:pPr>
-    </w:p>
-    <w:p>
-      <w:pPr>
-        <w:jc w:val="center"/>
-        <w:rPr>
-          <w:sz w:val="36"/>
-          <w:szCs w:val="36"/>
-        </w:rPr>
-      </w:pPr>
-    </w:p>
-    <w:p>
-      <w:pPr>
-        <w:jc w:val="center"/>
-        <w:rPr>
-          <w:sz w:val="36"/>
-          <w:szCs w:val="36"/>
-        </w:rPr>
-      </w:pPr>
-    </w:p>
-    <w:p>
-      <w:pPr>
-        <w:jc w:val="center"/>
-        <w:rPr>
-          <w:sz w:val="36"/>
-          <w:szCs w:val="36"/>
-        </w:rPr>
-      </w:pPr>
-    </w:p>
-    <w:p>
-      <w:pPr>
-        <w:jc w:val="center"/>
-        <w:rPr>
-          <w:sz w:val="36"/>
-          <w:szCs w:val="36"/>
-        </w:rPr>
-      </w:pPr>
-    </w:p>
-    <w:p>
-      <w:pPr>
-        <w:jc w:val="center"/>
-        <w:rPr>
-          <w:sz w:val="36"/>
-          <w:szCs w:val="36"/>
-        </w:rPr>
-      </w:pPr>
-      <w:r>
-        <w:rPr>
-          <w:sz w:val="36"/>
-          <w:szCs w:val="36"/>
-        </w:rPr>
-        <w:t>02 DE ABRIL 2022</w:t>
-      </w:r>
-    </w:p>
-    <w:p>
-      <w:pPr>
-        <w:jc w:val="center"/>
-        <w:rPr>
-          <w:sz w:val="36"/>
-          <w:szCs w:val="36"/>
-        </w:rPr>
-      </w:pPr>
-    </w:p>
-    <w:p>
-      <w:pPr>
-        <w:jc w:val="center"/>
-        <w:rPr>
-          <w:sz w:val="36"/>
-          <w:szCs w:val="36"/>
-        </w:rPr>
-      </w:pPr>
-      <w:r>
-        <w:rPr>
-          <w:sz w:val="36"/>
-          <w:szCs w:val="36"/>
-        </w:rPr>
-        <w:t>OBRADOR</w:t>
-      </w:r>
-    </w:p>
-    <w:p>
-      <w:pPr>
-        <w:jc w:val="center"/>
-        <w:rPr>
-          <w:sz w:val="36"/>
-          <w:szCs w:val="36"/>
-        </w:rPr>
-      </w:pPr>
-    </w:p>
-    <w:p>
-      <w:pPr>
-        <w:jc w:val="center"/>
-        <w:rPr>
-          <w:sz w:val="36"/>
-          <w:szCs w:val="36"/>
-        </w:rPr>
-      </w:pPr>
-      <w:r>
-        <w:rPr>
-          <w:sz w:val="36"/>
-          <w:szCs w:val="36"/>
-        </w:rPr>
-        <w:t>SE HACE INST</w:t>
-      </w:r>
-      <w:r>
-        <w:rPr>
-          <w:sz w:val="36"/>
-          <w:szCs w:val="36"/>
-        </w:rPr>
-        <w:t xml:space="preserve">ALACION DE UNA IMPRESORA NUEVA PUNTO DE MATRIZ MODELO </w:t>
-      </w:r>
-      <w:proofErr w:type="gramStart"/>
-      <w:r>
-        <w:rPr>
-          <w:sz w:val="36"/>
-          <w:szCs w:val="36"/>
-        </w:rPr>
-        <w:t>EPSON  LX</w:t>
-      </w:r>
-      <w:proofErr w:type="gramEnd"/>
-      <w:r>
-        <w:rPr>
-          <w:sz w:val="36"/>
-          <w:szCs w:val="36"/>
-        </w:rPr>
-        <w:t>-350</w:t>
-      </w:r>
-      <w:r>
-        <w:rPr>
-          <w:sz w:val="36"/>
-          <w:szCs w:val="36"/>
-        </w:rPr>
-        <w:t xml:space="preserve">  SERIE Q75Y242220</w:t>
-      </w:r>
-    </w:p>
-    <w:p>
-      <w:pPr>
-        <w:jc w:val="center"/>
-        <w:rPr>
-          <w:sz w:val="36"/>
-          <w:szCs w:val="36"/>
-        </w:rPr>
-      </w:pPr>
-    </w:p>
-    <w:p>
-      <w:pPr>
-        <w:jc w:val="center"/>
-        <w:rPr>
-          <w:sz w:val="36"/>
-          <w:szCs w:val="36"/>
-        </w:rPr>
-      </w:pPr>
-      <w:r>
-        <w:rPr>
-          <w:noProof/>
-          <w:sz w:val="36"/>
-          <w:szCs w:val="36"/>
-          <w:lang w:eastAsia="es-MX"/>
-        </w:rPr>
         <w:drawing>
           <wp:inline distT="0" distB="0" distL="0" distR="0">
             <wp:extent cx="4686300" cy="2636044"/>
@@ -1357,6 +1622,7 @@
           <w:sz w:val="36"/>
           <w:szCs w:val="36"/>
         </w:rPr>
+        <w:lastRenderedPageBreak/>
         <w:t>REMISIONES  #</w:t>
       </w:r>
       <w:proofErr w:type="gramEnd"/>
@@ -1810,6 +2076,7 @@
           <w:sz w:val="36"/>
           <w:szCs w:val="36"/>
         </w:rPr>
+        <w:lastRenderedPageBreak/>
         <w:t xml:space="preserve">REMISIONES   </w:t>
       </w:r>
       <w:proofErr w:type="gramStart"/>
@@ -1910,7 +2177,6 @@
           <w:sz w:val="36"/>
           <w:szCs w:val="36"/>
         </w:rPr>
-        <w:lastRenderedPageBreak/>
         <w:t>_________________</w:t>
       </w:r>
     </w:p>
@@ -2132,7 +2398,6 @@
           <w:sz w:val="36"/>
           <w:szCs w:val="36"/>
         </w:rPr>
-        <w:lastRenderedPageBreak/>
         <w:t>_____________________________</w:t>
       </w:r>
     </w:p>
@@ -2373,7 +2638,6 @@
           <w:sz w:val="36"/>
           <w:szCs w:val="36"/>
         </w:rPr>
-        <w:lastRenderedPageBreak/>
         <w:t>Adriana Soriano</w:t>
       </w:r>
     </w:p>
@@ -2540,6 +2804,7 @@
           <w:sz w:val="36"/>
           <w:szCs w:val="36"/>
         </w:rPr>
+        <w:lastRenderedPageBreak/>
         <w:t>.</w:t>
       </w:r>
     </w:p>
@@ -2624,377 +2889,376 @@
           <w:sz w:val="36"/>
           <w:szCs w:val="36"/>
         </w:rPr>
+        <w:t>ADRIANA SORIANO</w:t>
+      </w:r>
+    </w:p>
+    <w:p>
+      <w:pPr>
+        <w:jc w:val="center"/>
+        <w:rPr>
+          <w:sz w:val="36"/>
+          <w:szCs w:val="36"/>
+        </w:rPr>
+      </w:pPr>
+    </w:p>
+    <w:p>
+      <w:pPr>
+        <w:jc w:val="center"/>
+        <w:rPr>
+          <w:sz w:val="36"/>
+          <w:szCs w:val="36"/>
+        </w:rPr>
+      </w:pPr>
+    </w:p>
+    <w:p>
+      <w:pPr>
+        <w:jc w:val="center"/>
+        <w:rPr>
+          <w:sz w:val="36"/>
+          <w:szCs w:val="36"/>
+        </w:rPr>
+      </w:pPr>
+    </w:p>
+    <w:p>
+      <w:pPr>
+        <w:jc w:val="center"/>
+        <w:rPr>
+          <w:sz w:val="36"/>
+          <w:szCs w:val="36"/>
+        </w:rPr>
+      </w:pPr>
+      <w:r>
+        <w:rPr>
+          <w:sz w:val="36"/>
+          <w:szCs w:val="36"/>
+        </w:rPr>
+        <w:t>24- ENERO  2022</w:t>
+      </w:r>
+    </w:p>
+    <w:p>
+      <w:pPr>
+        <w:jc w:val="center"/>
+        <w:rPr>
+          <w:sz w:val="36"/>
+          <w:szCs w:val="36"/>
+        </w:rPr>
+      </w:pPr>
+    </w:p>
+    <w:p>
+      <w:pPr>
+        <w:jc w:val="center"/>
+        <w:rPr>
+          <w:sz w:val="36"/>
+          <w:szCs w:val="36"/>
+        </w:rPr>
+      </w:pPr>
+    </w:p>
+    <w:p>
+      <w:pPr>
+        <w:jc w:val="center"/>
+        <w:rPr>
+          <w:sz w:val="36"/>
+          <w:szCs w:val="36"/>
+        </w:rPr>
+      </w:pPr>
+    </w:p>
+    <w:p>
+      <w:pPr>
+        <w:jc w:val="center"/>
+        <w:rPr>
+          <w:sz w:val="36"/>
+          <w:szCs w:val="36"/>
+        </w:rPr>
+      </w:pPr>
+      <w:r>
+        <w:rPr>
+          <w:sz w:val="36"/>
+          <w:szCs w:val="36"/>
+        </w:rPr>
+        <w:t>OBRADOR</w:t>
+      </w:r>
+    </w:p>
+    <w:p>
+      <w:pPr>
+        <w:jc w:val="center"/>
+        <w:rPr>
+          <w:sz w:val="36"/>
+          <w:szCs w:val="36"/>
+        </w:rPr>
+      </w:pPr>
+    </w:p>
+    <w:p>
+      <w:pPr>
+        <w:jc w:val="center"/>
+        <w:rPr>
+          <w:sz w:val="36"/>
+          <w:szCs w:val="36"/>
+        </w:rPr>
+      </w:pPr>
+    </w:p>
+    <w:p>
+      <w:pPr>
+        <w:jc w:val="center"/>
+        <w:rPr>
+          <w:sz w:val="36"/>
+          <w:szCs w:val="36"/>
+        </w:rPr>
+      </w:pPr>
+    </w:p>
+    <w:p>
+      <w:pPr>
+        <w:jc w:val="center"/>
+        <w:rPr>
+          <w:sz w:val="36"/>
+          <w:szCs w:val="36"/>
+        </w:rPr>
+      </w:pPr>
+      <w:proofErr w:type="gramStart"/>
+      <w:r>
+        <w:rPr>
+          <w:sz w:val="36"/>
+          <w:szCs w:val="36"/>
+        </w:rPr>
+        <w:t>REMISIONES  #</w:t>
+      </w:r>
+      <w:proofErr w:type="gramEnd"/>
+      <w:r>
+        <w:rPr>
+          <w:sz w:val="36"/>
+          <w:szCs w:val="36"/>
+        </w:rPr>
+        <w:t xml:space="preserve">  10001 C  al  11250 C</w:t>
+      </w:r>
+    </w:p>
+    <w:p>
+      <w:pPr>
+        <w:jc w:val="center"/>
+        <w:rPr>
+          <w:sz w:val="36"/>
+          <w:szCs w:val="36"/>
+        </w:rPr>
+      </w:pPr>
+    </w:p>
+    <w:p>
+      <w:pPr>
+        <w:jc w:val="center"/>
+        <w:rPr>
+          <w:sz w:val="36"/>
+          <w:szCs w:val="36"/>
+        </w:rPr>
+      </w:pPr>
+    </w:p>
+    <w:p>
+      <w:pPr>
+        <w:jc w:val="center"/>
+        <w:rPr>
+          <w:sz w:val="36"/>
+          <w:szCs w:val="36"/>
+        </w:rPr>
+      </w:pPr>
+    </w:p>
+    <w:p>
+      <w:pPr>
+        <w:jc w:val="center"/>
+        <w:rPr>
+          <w:sz w:val="36"/>
+          <w:szCs w:val="36"/>
+        </w:rPr>
+      </w:pPr>
+    </w:p>
+    <w:p>
+      <w:pPr>
+        <w:jc w:val="center"/>
+        <w:rPr>
+          <w:sz w:val="36"/>
+          <w:szCs w:val="36"/>
+        </w:rPr>
+      </w:pPr>
+      <w:r>
+        <w:rPr>
+          <w:sz w:val="36"/>
+          <w:szCs w:val="36"/>
+        </w:rPr>
+        <w:t>RECIBIO</w:t>
+      </w:r>
+    </w:p>
+    <w:p>
+      <w:pPr>
+        <w:jc w:val="center"/>
+        <w:rPr>
+          <w:sz w:val="36"/>
+          <w:szCs w:val="36"/>
+        </w:rPr>
+      </w:pPr>
+    </w:p>
+    <w:p>
+      <w:pPr>
+        <w:jc w:val="center"/>
+        <w:rPr>
+          <w:sz w:val="36"/>
+          <w:szCs w:val="36"/>
+        </w:rPr>
+      </w:pPr>
+    </w:p>
+    <w:p>
+      <w:pPr>
+        <w:jc w:val="center"/>
+        <w:rPr>
+          <w:sz w:val="36"/>
+          <w:szCs w:val="36"/>
+        </w:rPr>
+      </w:pPr>
+      <w:r>
+        <w:rPr>
+          <w:sz w:val="36"/>
+          <w:szCs w:val="36"/>
+        </w:rPr>
+        <w:t>________________________</w:t>
+      </w:r>
+    </w:p>
+    <w:p>
+      <w:pPr>
+        <w:jc w:val="center"/>
+        <w:rPr>
+          <w:sz w:val="36"/>
+          <w:szCs w:val="36"/>
+        </w:rPr>
+      </w:pPr>
+      <w:r>
+        <w:rPr>
+          <w:sz w:val="36"/>
+          <w:szCs w:val="36"/>
+        </w:rPr>
+        <w:t>ADRIANA SORIANO</w:t>
+      </w:r>
+    </w:p>
+    <w:p>
+      <w:pPr>
+        <w:jc w:val="center"/>
+        <w:rPr>
+          <w:sz w:val="36"/>
+          <w:szCs w:val="36"/>
+        </w:rPr>
+      </w:pPr>
+    </w:p>
+    <w:p>
+      <w:pPr>
+        <w:jc w:val="center"/>
+        <w:rPr>
+          <w:sz w:val="36"/>
+          <w:szCs w:val="36"/>
+        </w:rPr>
+      </w:pPr>
+    </w:p>
+    <w:p>
+      <w:pPr>
+        <w:jc w:val="center"/>
+        <w:rPr>
+          <w:sz w:val="36"/>
+          <w:szCs w:val="36"/>
+        </w:rPr>
+      </w:pPr>
+    </w:p>
+    <w:p>
+      <w:pPr>
+        <w:jc w:val="center"/>
+        <w:rPr>
+          <w:sz w:val="36"/>
+          <w:szCs w:val="36"/>
+        </w:rPr>
+      </w:pPr>
+      <w:r>
+        <w:rPr>
+          <w:sz w:val="36"/>
+          <w:szCs w:val="36"/>
+        </w:rPr>
+        <w:t>14 DE ENERO 2022</w:t>
+      </w:r>
+    </w:p>
+    <w:p>
+      <w:pPr>
+        <w:jc w:val="center"/>
+        <w:rPr>
+          <w:sz w:val="36"/>
+          <w:szCs w:val="36"/>
+        </w:rPr>
+      </w:pPr>
+    </w:p>
+    <w:p>
+      <w:pPr>
+        <w:jc w:val="center"/>
+        <w:rPr>
+          <w:sz w:val="36"/>
+          <w:szCs w:val="36"/>
+        </w:rPr>
+      </w:pPr>
+    </w:p>
+    <w:p>
+      <w:pPr>
+        <w:jc w:val="center"/>
+        <w:rPr>
+          <w:sz w:val="36"/>
+          <w:szCs w:val="36"/>
+        </w:rPr>
+      </w:pPr>
+      <w:r>
+        <w:rPr>
+          <w:sz w:val="36"/>
+          <w:szCs w:val="36"/>
+        </w:rPr>
+        <w:t>OBRADOR</w:t>
+      </w:r>
+    </w:p>
+    <w:p>
+      <w:pPr>
+        <w:jc w:val="center"/>
+        <w:rPr>
+          <w:sz w:val="36"/>
+          <w:szCs w:val="36"/>
+        </w:rPr>
+      </w:pPr>
+    </w:p>
+    <w:p>
+      <w:pPr>
+        <w:jc w:val="center"/>
+        <w:rPr>
+          <w:sz w:val="36"/>
+          <w:szCs w:val="36"/>
+        </w:rPr>
+      </w:pPr>
+    </w:p>
+    <w:p>
+      <w:pPr>
+        <w:jc w:val="center"/>
+        <w:rPr>
+          <w:sz w:val="36"/>
+          <w:szCs w:val="36"/>
+        </w:rPr>
+      </w:pPr>
+    </w:p>
+    <w:p>
+      <w:pPr>
+        <w:jc w:val="center"/>
+        <w:rPr>
+          <w:sz w:val="36"/>
+          <w:szCs w:val="36"/>
+        </w:rPr>
+      </w:pPr>
+    </w:p>
+    <w:p>
+      <w:pPr>
+        <w:jc w:val="center"/>
+        <w:rPr>
+          <w:sz w:val="36"/>
+          <w:szCs w:val="36"/>
+        </w:rPr>
+      </w:pPr>
+      <w:r>
+        <w:rPr>
+          <w:sz w:val="36"/>
+          <w:szCs w:val="36"/>
+        </w:rPr>
         <w:lastRenderedPageBreak/>
-        <w:t>ADRIANA SORIANO</w:t>
-      </w:r>
-    </w:p>
-    <w:p>
-      <w:pPr>
-        <w:jc w:val="center"/>
-        <w:rPr>
-          <w:sz w:val="36"/>
-          <w:szCs w:val="36"/>
-        </w:rPr>
-      </w:pPr>
-    </w:p>
-    <w:p>
-      <w:pPr>
-        <w:jc w:val="center"/>
-        <w:rPr>
-          <w:sz w:val="36"/>
-          <w:szCs w:val="36"/>
-        </w:rPr>
-      </w:pPr>
-    </w:p>
-    <w:p>
-      <w:pPr>
-        <w:jc w:val="center"/>
-        <w:rPr>
-          <w:sz w:val="36"/>
-          <w:szCs w:val="36"/>
-        </w:rPr>
-      </w:pPr>
-    </w:p>
-    <w:p>
-      <w:pPr>
-        <w:jc w:val="center"/>
-        <w:rPr>
-          <w:sz w:val="36"/>
-          <w:szCs w:val="36"/>
-        </w:rPr>
-      </w:pPr>
-      <w:r>
-        <w:rPr>
-          <w:sz w:val="36"/>
-          <w:szCs w:val="36"/>
-        </w:rPr>
-        <w:t>24- ENERO  2022</w:t>
-      </w:r>
-    </w:p>
-    <w:p>
-      <w:pPr>
-        <w:jc w:val="center"/>
-        <w:rPr>
-          <w:sz w:val="36"/>
-          <w:szCs w:val="36"/>
-        </w:rPr>
-      </w:pPr>
-    </w:p>
-    <w:p>
-      <w:pPr>
-        <w:jc w:val="center"/>
-        <w:rPr>
-          <w:sz w:val="36"/>
-          <w:szCs w:val="36"/>
-        </w:rPr>
-      </w:pPr>
-    </w:p>
-    <w:p>
-      <w:pPr>
-        <w:jc w:val="center"/>
-        <w:rPr>
-          <w:sz w:val="36"/>
-          <w:szCs w:val="36"/>
-        </w:rPr>
-      </w:pPr>
-    </w:p>
-    <w:p>
-      <w:pPr>
-        <w:jc w:val="center"/>
-        <w:rPr>
-          <w:sz w:val="36"/>
-          <w:szCs w:val="36"/>
-        </w:rPr>
-      </w:pPr>
-      <w:r>
-        <w:rPr>
-          <w:sz w:val="36"/>
-          <w:szCs w:val="36"/>
-        </w:rPr>
-        <w:t>OBRADOR</w:t>
-      </w:r>
-    </w:p>
-    <w:p>
-      <w:pPr>
-        <w:jc w:val="center"/>
-        <w:rPr>
-          <w:sz w:val="36"/>
-          <w:szCs w:val="36"/>
-        </w:rPr>
-      </w:pPr>
-    </w:p>
-    <w:p>
-      <w:pPr>
-        <w:jc w:val="center"/>
-        <w:rPr>
-          <w:sz w:val="36"/>
-          <w:szCs w:val="36"/>
-        </w:rPr>
-      </w:pPr>
-    </w:p>
-    <w:p>
-      <w:pPr>
-        <w:jc w:val="center"/>
-        <w:rPr>
-          <w:sz w:val="36"/>
-          <w:szCs w:val="36"/>
-        </w:rPr>
-      </w:pPr>
-    </w:p>
-    <w:p>
-      <w:pPr>
-        <w:jc w:val="center"/>
-        <w:rPr>
-          <w:sz w:val="36"/>
-          <w:szCs w:val="36"/>
-        </w:rPr>
-      </w:pPr>
-      <w:proofErr w:type="gramStart"/>
-      <w:r>
-        <w:rPr>
-          <w:sz w:val="36"/>
-          <w:szCs w:val="36"/>
-        </w:rPr>
-        <w:t>REMISIONES  #</w:t>
-      </w:r>
-      <w:proofErr w:type="gramEnd"/>
-      <w:r>
-        <w:rPr>
-          <w:sz w:val="36"/>
-          <w:szCs w:val="36"/>
-        </w:rPr>
-        <w:t xml:space="preserve">  10001 C  al  11250 C</w:t>
-      </w:r>
-    </w:p>
-    <w:p>
-      <w:pPr>
-        <w:jc w:val="center"/>
-        <w:rPr>
-          <w:sz w:val="36"/>
-          <w:szCs w:val="36"/>
-        </w:rPr>
-      </w:pPr>
-    </w:p>
-    <w:p>
-      <w:pPr>
-        <w:jc w:val="center"/>
-        <w:rPr>
-          <w:sz w:val="36"/>
-          <w:szCs w:val="36"/>
-        </w:rPr>
-      </w:pPr>
-    </w:p>
-    <w:p>
-      <w:pPr>
-        <w:jc w:val="center"/>
-        <w:rPr>
-          <w:sz w:val="36"/>
-          <w:szCs w:val="36"/>
-        </w:rPr>
-      </w:pPr>
-    </w:p>
-    <w:p>
-      <w:pPr>
-        <w:jc w:val="center"/>
-        <w:rPr>
-          <w:sz w:val="36"/>
-          <w:szCs w:val="36"/>
-        </w:rPr>
-      </w:pPr>
-    </w:p>
-    <w:p>
-      <w:pPr>
-        <w:jc w:val="center"/>
-        <w:rPr>
-          <w:sz w:val="36"/>
-          <w:szCs w:val="36"/>
-        </w:rPr>
-      </w:pPr>
-      <w:r>
-        <w:rPr>
-          <w:sz w:val="36"/>
-          <w:szCs w:val="36"/>
-        </w:rPr>
-        <w:t>RECIBIO</w:t>
-      </w:r>
-    </w:p>
-    <w:p>
-      <w:pPr>
-        <w:jc w:val="center"/>
-        <w:rPr>
-          <w:sz w:val="36"/>
-          <w:szCs w:val="36"/>
-        </w:rPr>
-      </w:pPr>
-    </w:p>
-    <w:p>
-      <w:pPr>
-        <w:jc w:val="center"/>
-        <w:rPr>
-          <w:sz w:val="36"/>
-          <w:szCs w:val="36"/>
-        </w:rPr>
-      </w:pPr>
-    </w:p>
-    <w:p>
-      <w:pPr>
-        <w:jc w:val="center"/>
-        <w:rPr>
-          <w:sz w:val="36"/>
-          <w:szCs w:val="36"/>
-        </w:rPr>
-      </w:pPr>
-      <w:r>
-        <w:rPr>
-          <w:sz w:val="36"/>
-          <w:szCs w:val="36"/>
-        </w:rPr>
-        <w:lastRenderedPageBreak/>
-        <w:t>________________________</w:t>
-      </w:r>
-    </w:p>
-    <w:p>
-      <w:pPr>
-        <w:jc w:val="center"/>
-        <w:rPr>
-          <w:sz w:val="36"/>
-          <w:szCs w:val="36"/>
-        </w:rPr>
-      </w:pPr>
-      <w:r>
-        <w:rPr>
-          <w:sz w:val="36"/>
-          <w:szCs w:val="36"/>
-        </w:rPr>
-        <w:t>ADRIANA SORIANO</w:t>
-      </w:r>
-    </w:p>
-    <w:p>
-      <w:pPr>
-        <w:jc w:val="center"/>
-        <w:rPr>
-          <w:sz w:val="36"/>
-          <w:szCs w:val="36"/>
-        </w:rPr>
-      </w:pPr>
-    </w:p>
-    <w:p>
-      <w:pPr>
-        <w:jc w:val="center"/>
-        <w:rPr>
-          <w:sz w:val="36"/>
-          <w:szCs w:val="36"/>
-        </w:rPr>
-      </w:pPr>
-    </w:p>
-    <w:p>
-      <w:pPr>
-        <w:jc w:val="center"/>
-        <w:rPr>
-          <w:sz w:val="36"/>
-          <w:szCs w:val="36"/>
-        </w:rPr>
-      </w:pPr>
-    </w:p>
-    <w:p>
-      <w:pPr>
-        <w:jc w:val="center"/>
-        <w:rPr>
-          <w:sz w:val="36"/>
-          <w:szCs w:val="36"/>
-        </w:rPr>
-      </w:pPr>
-      <w:r>
-        <w:rPr>
-          <w:sz w:val="36"/>
-          <w:szCs w:val="36"/>
-        </w:rPr>
-        <w:t>14 DE ENERO 2022</w:t>
-      </w:r>
-    </w:p>
-    <w:p>
-      <w:pPr>
-        <w:jc w:val="center"/>
-        <w:rPr>
-          <w:sz w:val="36"/>
-          <w:szCs w:val="36"/>
-        </w:rPr>
-      </w:pPr>
-    </w:p>
-    <w:p>
-      <w:pPr>
-        <w:jc w:val="center"/>
-        <w:rPr>
-          <w:sz w:val="36"/>
-          <w:szCs w:val="36"/>
-        </w:rPr>
-      </w:pPr>
-    </w:p>
-    <w:p>
-      <w:pPr>
-        <w:jc w:val="center"/>
-        <w:rPr>
-          <w:sz w:val="36"/>
-          <w:szCs w:val="36"/>
-        </w:rPr>
-      </w:pPr>
-      <w:r>
-        <w:rPr>
-          <w:sz w:val="36"/>
-          <w:szCs w:val="36"/>
-        </w:rPr>
-        <w:t>OBRADOR</w:t>
-      </w:r>
-    </w:p>
-    <w:p>
-      <w:pPr>
-        <w:jc w:val="center"/>
-        <w:rPr>
-          <w:sz w:val="36"/>
-          <w:szCs w:val="36"/>
-        </w:rPr>
-      </w:pPr>
-    </w:p>
-    <w:p>
-      <w:pPr>
-        <w:jc w:val="center"/>
-        <w:rPr>
-          <w:sz w:val="36"/>
-          <w:szCs w:val="36"/>
-        </w:rPr>
-      </w:pPr>
-    </w:p>
-    <w:p>
-      <w:pPr>
-        <w:jc w:val="center"/>
-        <w:rPr>
-          <w:sz w:val="36"/>
-          <w:szCs w:val="36"/>
-        </w:rPr>
-      </w:pPr>
-    </w:p>
-    <w:p>
-      <w:pPr>
-        <w:jc w:val="center"/>
-        <w:rPr>
-          <w:sz w:val="36"/>
-          <w:szCs w:val="36"/>
-        </w:rPr>
-      </w:pPr>
-    </w:p>
-    <w:p>
-      <w:pPr>
-        <w:jc w:val="center"/>
-        <w:rPr>
-          <w:sz w:val="36"/>
-          <w:szCs w:val="36"/>
-        </w:rPr>
-      </w:pPr>
-      <w:r>
-        <w:rPr>
-          <w:sz w:val="36"/>
-          <w:szCs w:val="36"/>
-        </w:rPr>
         <w:t>SALIDAS # 0401 I   al   # 0500 I</w:t>
       </w:r>
     </w:p>

</xml_diff>

<commit_message>
CIERRE 18 MAY 22
</commit_message>
<xml_diff>
--- a/01 DOCUEMENTOS/PAP FISCAL OBRADOR 2022.docx
+++ b/01 DOCUEMENTOS/PAP FISCAL OBRADOR 2022.docx
@@ -24,8 +24,26 @@
           <w:sz w:val="36"/>
           <w:szCs w:val="36"/>
         </w:rPr>
-        <w:t>5 DE MAYO 2022</w:t>
-      </w:r>
+        <w:t>18 DE MAYO 2022</w:t>
+      </w:r>
+    </w:p>
+    <w:p>
+      <w:pPr>
+        <w:jc w:val="center"/>
+        <w:rPr>
+          <w:sz w:val="36"/>
+          <w:szCs w:val="36"/>
+        </w:rPr>
+      </w:pPr>
+    </w:p>
+    <w:p>
+      <w:pPr>
+        <w:jc w:val="center"/>
+        <w:rPr>
+          <w:sz w:val="36"/>
+          <w:szCs w:val="36"/>
+        </w:rPr>
+      </w:pPr>
     </w:p>
     <w:p>
       <w:pPr>
@@ -87,6 +105,15 @@
           <w:szCs w:val="36"/>
         </w:rPr>
       </w:pPr>
+    </w:p>
+    <w:p>
+      <w:pPr>
+        <w:jc w:val="center"/>
+        <w:rPr>
+          <w:sz w:val="36"/>
+          <w:szCs w:val="36"/>
+        </w:rPr>
+      </w:pPr>
       <w:proofErr w:type="gramStart"/>
       <w:r>
         <w:rPr>
@@ -101,40 +128,17 @@
           <w:sz w:val="36"/>
           <w:szCs w:val="36"/>
         </w:rPr>
-        <w:t xml:space="preserve">  22251 C   al   22500 C</w:t>
-      </w:r>
-    </w:p>
-    <w:p>
-      <w:pPr>
-        <w:jc w:val="center"/>
-        <w:rPr>
-          <w:sz w:val="36"/>
-          <w:szCs w:val="36"/>
-        </w:rPr>
-      </w:pPr>
-      <w:r>
-        <w:rPr>
-          <w:sz w:val="36"/>
-          <w:szCs w:val="36"/>
-        </w:rPr>
-        <w:t xml:space="preserve">SALIDAS OBRADOR   </w:t>
-      </w:r>
-      <w:proofErr w:type="gramStart"/>
-      <w:r>
-        <w:rPr>
-          <w:sz w:val="36"/>
-          <w:szCs w:val="36"/>
-        </w:rPr>
-        <w:t>#  0001</w:t>
-      </w:r>
-      <w:proofErr w:type="gramEnd"/>
-      <w:r>
-        <w:rPr>
-          <w:sz w:val="36"/>
-          <w:szCs w:val="36"/>
-        </w:rPr>
-        <w:t xml:space="preserve"> J  al   #  00250 J</w:t>
-      </w:r>
+        <w:t xml:space="preserve">  22501 C  al  23750 C </w:t>
+      </w:r>
+    </w:p>
+    <w:p>
+      <w:pPr>
+        <w:jc w:val="center"/>
+        <w:rPr>
+          <w:sz w:val="36"/>
+          <w:szCs w:val="36"/>
+        </w:rPr>
+      </w:pPr>
     </w:p>
     <w:p>
       <w:pPr>
@@ -192,60 +196,24 @@
           <w:sz w:val="36"/>
           <w:szCs w:val="36"/>
         </w:rPr>
-        <w:t>___________________</w:t>
-      </w:r>
-    </w:p>
-    <w:p>
-      <w:pPr>
-        <w:jc w:val="center"/>
-        <w:rPr>
-          <w:sz w:val="36"/>
-          <w:szCs w:val="36"/>
-        </w:rPr>
-      </w:pPr>
-      <w:r>
-        <w:rPr>
-          <w:sz w:val="36"/>
-          <w:szCs w:val="36"/>
-        </w:rPr>
-        <w:t>ADRIANA SORIANO</w:t>
-      </w:r>
-    </w:p>
-    <w:p>
-      <w:pPr>
-        <w:jc w:val="center"/>
-        <w:rPr>
-          <w:sz w:val="36"/>
-          <w:szCs w:val="36"/>
-        </w:rPr>
-      </w:pPr>
-    </w:p>
-    <w:p>
-      <w:pPr>
-        <w:jc w:val="center"/>
-        <w:rPr>
-          <w:sz w:val="36"/>
-          <w:szCs w:val="36"/>
-        </w:rPr>
-      </w:pPr>
-    </w:p>
-    <w:p>
-      <w:pPr>
-        <w:jc w:val="center"/>
-        <w:rPr>
-          <w:sz w:val="36"/>
-          <w:szCs w:val="36"/>
-        </w:rPr>
-      </w:pPr>
-    </w:p>
-    <w:p>
-      <w:pPr>
-        <w:jc w:val="center"/>
-        <w:rPr>
-          <w:sz w:val="36"/>
-          <w:szCs w:val="36"/>
-        </w:rPr>
-      </w:pPr>
+        <w:t>_______________________</w:t>
+      </w:r>
+    </w:p>
+    <w:p>
+      <w:pPr>
+        <w:jc w:val="center"/>
+        <w:rPr>
+          <w:sz w:val="36"/>
+          <w:szCs w:val="36"/>
+        </w:rPr>
+      </w:pPr>
+      <w:r>
+        <w:rPr>
+          <w:sz w:val="36"/>
+          <w:szCs w:val="36"/>
+        </w:rPr>
+        <w:t>Adriana Soriano</w:t>
+      </w:r>
     </w:p>
     <w:p>
       <w:pPr>
@@ -257,6 +225,269 @@
       </w:pPr>
       <w:bookmarkStart w:id="0" w:name="_GoBack"/>
       <w:bookmarkEnd w:id="0"/>
+    </w:p>
+    <w:p>
+      <w:pPr>
+        <w:jc w:val="center"/>
+        <w:rPr>
+          <w:sz w:val="36"/>
+          <w:szCs w:val="36"/>
+        </w:rPr>
+      </w:pPr>
+    </w:p>
+    <w:p>
+      <w:pPr>
+        <w:jc w:val="center"/>
+        <w:rPr>
+          <w:sz w:val="36"/>
+          <w:szCs w:val="36"/>
+        </w:rPr>
+      </w:pPr>
+    </w:p>
+    <w:p>
+      <w:pPr>
+        <w:jc w:val="center"/>
+        <w:rPr>
+          <w:sz w:val="36"/>
+          <w:szCs w:val="36"/>
+        </w:rPr>
+      </w:pPr>
+      <w:r>
+        <w:rPr>
+          <w:sz w:val="36"/>
+          <w:szCs w:val="36"/>
+        </w:rPr>
+        <w:t>5 DE MAYO 2022</w:t>
+      </w:r>
+    </w:p>
+    <w:p>
+      <w:pPr>
+        <w:jc w:val="center"/>
+        <w:rPr>
+          <w:sz w:val="36"/>
+          <w:szCs w:val="36"/>
+        </w:rPr>
+      </w:pPr>
+    </w:p>
+    <w:p>
+      <w:pPr>
+        <w:jc w:val="center"/>
+        <w:rPr>
+          <w:sz w:val="36"/>
+          <w:szCs w:val="36"/>
+        </w:rPr>
+      </w:pPr>
+    </w:p>
+    <w:p>
+      <w:pPr>
+        <w:jc w:val="center"/>
+        <w:rPr>
+          <w:sz w:val="36"/>
+          <w:szCs w:val="36"/>
+        </w:rPr>
+      </w:pPr>
+      <w:r>
+        <w:rPr>
+          <w:sz w:val="36"/>
+          <w:szCs w:val="36"/>
+        </w:rPr>
+        <w:t>OBRADOR</w:t>
+      </w:r>
+    </w:p>
+    <w:p>
+      <w:pPr>
+        <w:jc w:val="center"/>
+        <w:rPr>
+          <w:sz w:val="36"/>
+          <w:szCs w:val="36"/>
+        </w:rPr>
+      </w:pPr>
+    </w:p>
+    <w:p>
+      <w:pPr>
+        <w:jc w:val="center"/>
+        <w:rPr>
+          <w:sz w:val="36"/>
+          <w:szCs w:val="36"/>
+        </w:rPr>
+      </w:pPr>
+    </w:p>
+    <w:p>
+      <w:pPr>
+        <w:jc w:val="center"/>
+        <w:rPr>
+          <w:sz w:val="36"/>
+          <w:szCs w:val="36"/>
+        </w:rPr>
+      </w:pPr>
+      <w:proofErr w:type="gramStart"/>
+      <w:r>
+        <w:rPr>
+          <w:sz w:val="36"/>
+          <w:szCs w:val="36"/>
+        </w:rPr>
+        <w:t>REMISIONES  #</w:t>
+      </w:r>
+      <w:proofErr w:type="gramEnd"/>
+      <w:r>
+        <w:rPr>
+          <w:sz w:val="36"/>
+          <w:szCs w:val="36"/>
+        </w:rPr>
+        <w:t xml:space="preserve">  22251 C   al   22500 C</w:t>
+      </w:r>
+    </w:p>
+    <w:p>
+      <w:pPr>
+        <w:jc w:val="center"/>
+        <w:rPr>
+          <w:sz w:val="36"/>
+          <w:szCs w:val="36"/>
+        </w:rPr>
+      </w:pPr>
+      <w:r>
+        <w:rPr>
+          <w:sz w:val="36"/>
+          <w:szCs w:val="36"/>
+        </w:rPr>
+        <w:t xml:space="preserve">SALIDAS OBRADOR   </w:t>
+      </w:r>
+      <w:proofErr w:type="gramStart"/>
+      <w:r>
+        <w:rPr>
+          <w:sz w:val="36"/>
+          <w:szCs w:val="36"/>
+        </w:rPr>
+        <w:t>#  0001</w:t>
+      </w:r>
+      <w:proofErr w:type="gramEnd"/>
+      <w:r>
+        <w:rPr>
+          <w:sz w:val="36"/>
+          <w:szCs w:val="36"/>
+        </w:rPr>
+        <w:t xml:space="preserve"> J  al   #  00250 J</w:t>
+      </w:r>
+    </w:p>
+    <w:p>
+      <w:pPr>
+        <w:jc w:val="center"/>
+        <w:rPr>
+          <w:sz w:val="36"/>
+          <w:szCs w:val="36"/>
+        </w:rPr>
+      </w:pPr>
+    </w:p>
+    <w:p>
+      <w:pPr>
+        <w:jc w:val="center"/>
+        <w:rPr>
+          <w:sz w:val="36"/>
+          <w:szCs w:val="36"/>
+        </w:rPr>
+      </w:pPr>
+    </w:p>
+    <w:p>
+      <w:pPr>
+        <w:jc w:val="center"/>
+        <w:rPr>
+          <w:sz w:val="36"/>
+          <w:szCs w:val="36"/>
+        </w:rPr>
+      </w:pPr>
+      <w:r>
+        <w:rPr>
+          <w:sz w:val="36"/>
+          <w:szCs w:val="36"/>
+        </w:rPr>
+        <w:t>RECIBIO</w:t>
+      </w:r>
+    </w:p>
+    <w:p>
+      <w:pPr>
+        <w:jc w:val="center"/>
+        <w:rPr>
+          <w:sz w:val="36"/>
+          <w:szCs w:val="36"/>
+        </w:rPr>
+      </w:pPr>
+    </w:p>
+    <w:p>
+      <w:pPr>
+        <w:jc w:val="center"/>
+        <w:rPr>
+          <w:sz w:val="36"/>
+          <w:szCs w:val="36"/>
+        </w:rPr>
+      </w:pPr>
+      <w:r>
+        <w:rPr>
+          <w:sz w:val="36"/>
+          <w:szCs w:val="36"/>
+        </w:rPr>
+        <w:t>___________________</w:t>
+      </w:r>
+    </w:p>
+    <w:p>
+      <w:pPr>
+        <w:jc w:val="center"/>
+        <w:rPr>
+          <w:sz w:val="36"/>
+          <w:szCs w:val="36"/>
+        </w:rPr>
+      </w:pPr>
+      <w:r>
+        <w:rPr>
+          <w:sz w:val="36"/>
+          <w:szCs w:val="36"/>
+        </w:rPr>
+        <w:t>ADRIANA SORIANO</w:t>
+      </w:r>
+    </w:p>
+    <w:p>
+      <w:pPr>
+        <w:jc w:val="center"/>
+        <w:rPr>
+          <w:sz w:val="36"/>
+          <w:szCs w:val="36"/>
+        </w:rPr>
+      </w:pPr>
+    </w:p>
+    <w:p>
+      <w:pPr>
+        <w:jc w:val="center"/>
+        <w:rPr>
+          <w:sz w:val="36"/>
+          <w:szCs w:val="36"/>
+        </w:rPr>
+      </w:pPr>
+    </w:p>
+    <w:p>
+      <w:pPr>
+        <w:jc w:val="center"/>
+        <w:rPr>
+          <w:sz w:val="36"/>
+          <w:szCs w:val="36"/>
+        </w:rPr>
+      </w:pPr>
+    </w:p>
+    <w:p>
+      <w:pPr>
+        <w:jc w:val="center"/>
+        <w:rPr>
+          <w:sz w:val="36"/>
+          <w:szCs w:val="36"/>
+        </w:rPr>
+      </w:pPr>
+    </w:p>
+    <w:p>
+      <w:pPr>
+        <w:jc w:val="center"/>
+        <w:rPr>
+          <w:sz w:val="36"/>
+          <w:szCs w:val="36"/>
+        </w:rPr>
+      </w:pPr>
     </w:p>
     <w:p>
       <w:pPr>

</xml_diff>

<commit_message>
CIERRE 8 JUN 22
</commit_message>
<xml_diff>
--- a/01 DOCUEMENTOS/PAP FISCAL OBRADOR 2022.docx
+++ b/01 DOCUEMENTOS/PAP FISCAL OBRADOR 2022.docx
@@ -10,21 +10,12 @@
           <w:szCs w:val="36"/>
         </w:rPr>
       </w:pPr>
-    </w:p>
-    <w:p>
-      <w:pPr>
-        <w:jc w:val="center"/>
-        <w:rPr>
-          <w:sz w:val="36"/>
-          <w:szCs w:val="36"/>
-        </w:rPr>
-      </w:pPr>
-      <w:r>
-        <w:rPr>
-          <w:sz w:val="36"/>
-          <w:szCs w:val="36"/>
-        </w:rPr>
-        <w:t>28 DE MAYO  2022</w:t>
+      <w:r>
+        <w:rPr>
+          <w:sz w:val="36"/>
+          <w:szCs w:val="36"/>
+        </w:rPr>
+        <w:t>8 DE JUNIO 2022</w:t>
       </w:r>
     </w:p>
     <w:p>
@@ -96,13 +87,31 @@
           <w:szCs w:val="36"/>
         </w:rPr>
       </w:pPr>
+    </w:p>
+    <w:p>
+      <w:pPr>
+        <w:jc w:val="center"/>
+        <w:rPr>
+          <w:sz w:val="36"/>
+          <w:szCs w:val="36"/>
+        </w:rPr>
+      </w:pPr>
+    </w:p>
+    <w:p>
+      <w:pPr>
+        <w:jc w:val="center"/>
+        <w:rPr>
+          <w:sz w:val="36"/>
+          <w:szCs w:val="36"/>
+        </w:rPr>
+      </w:pPr>
       <w:proofErr w:type="gramStart"/>
       <w:r>
         <w:rPr>
           <w:sz w:val="36"/>
           <w:szCs w:val="36"/>
         </w:rPr>
-        <w:t>REMISIONES  DEL</w:t>
+        <w:t>REMISIONES  #</w:t>
       </w:r>
       <w:proofErr w:type="gramEnd"/>
       <w:r>
@@ -110,26 +119,8 @@
           <w:sz w:val="36"/>
           <w:szCs w:val="36"/>
         </w:rPr>
-        <w:t xml:space="preserve">   #  23751 C   al   #  25000 C</w:t>
-      </w:r>
-    </w:p>
-    <w:p>
-      <w:pPr>
-        <w:jc w:val="center"/>
-        <w:rPr>
-          <w:sz w:val="36"/>
-          <w:szCs w:val="36"/>
-        </w:rPr>
-      </w:pPr>
-    </w:p>
-    <w:p>
-      <w:pPr>
-        <w:jc w:val="center"/>
-        <w:rPr>
-          <w:sz w:val="36"/>
-          <w:szCs w:val="36"/>
-        </w:rPr>
-      </w:pPr>
+        <w:t xml:space="preserve">  00001 D   al    #  001250 D</w:t>
+      </w:r>
     </w:p>
     <w:p>
       <w:pPr>
@@ -196,51 +187,24 @@
           <w:sz w:val="36"/>
           <w:szCs w:val="36"/>
         </w:rPr>
-        <w:t>______________________</w:t>
-      </w:r>
-    </w:p>
-    <w:p>
-      <w:pPr>
-        <w:jc w:val="center"/>
-        <w:rPr>
-          <w:sz w:val="36"/>
-          <w:szCs w:val="36"/>
-        </w:rPr>
-      </w:pPr>
-      <w:r>
-        <w:rPr>
-          <w:sz w:val="36"/>
-          <w:szCs w:val="36"/>
-        </w:rPr>
-        <w:t>Adriana Soriano</w:t>
-      </w:r>
-    </w:p>
-    <w:p>
-      <w:pPr>
-        <w:jc w:val="center"/>
-        <w:rPr>
-          <w:sz w:val="36"/>
-          <w:szCs w:val="36"/>
-        </w:rPr>
-      </w:pPr>
-    </w:p>
-    <w:p>
-      <w:pPr>
-        <w:jc w:val="center"/>
-        <w:rPr>
-          <w:sz w:val="36"/>
-          <w:szCs w:val="36"/>
-        </w:rPr>
-      </w:pPr>
-    </w:p>
-    <w:p>
-      <w:pPr>
-        <w:jc w:val="center"/>
-        <w:rPr>
-          <w:sz w:val="36"/>
-          <w:szCs w:val="36"/>
-        </w:rPr>
-      </w:pPr>
+        <w:t>_______________________</w:t>
+      </w:r>
+    </w:p>
+    <w:p>
+      <w:pPr>
+        <w:jc w:val="center"/>
+        <w:rPr>
+          <w:sz w:val="36"/>
+          <w:szCs w:val="36"/>
+        </w:rPr>
+      </w:pPr>
+      <w:r>
+        <w:rPr>
+          <w:sz w:val="36"/>
+          <w:szCs w:val="36"/>
+        </w:rPr>
+        <w:t>ADRIANA SORIANO</w:t>
+      </w:r>
     </w:p>
     <w:p>
       <w:pPr>
@@ -252,6 +216,273 @@
       </w:pPr>
       <w:bookmarkStart w:id="0" w:name="_GoBack"/>
       <w:bookmarkEnd w:id="0"/>
+    </w:p>
+    <w:p>
+      <w:pPr>
+        <w:jc w:val="center"/>
+        <w:rPr>
+          <w:sz w:val="36"/>
+          <w:szCs w:val="36"/>
+        </w:rPr>
+      </w:pPr>
+    </w:p>
+    <w:p>
+      <w:pPr>
+        <w:jc w:val="center"/>
+        <w:rPr>
+          <w:sz w:val="36"/>
+          <w:szCs w:val="36"/>
+        </w:rPr>
+      </w:pPr>
+    </w:p>
+    <w:p>
+      <w:pPr>
+        <w:jc w:val="center"/>
+        <w:rPr>
+          <w:sz w:val="36"/>
+          <w:szCs w:val="36"/>
+        </w:rPr>
+      </w:pPr>
+    </w:p>
+    <w:p>
+      <w:pPr>
+        <w:jc w:val="center"/>
+        <w:rPr>
+          <w:sz w:val="36"/>
+          <w:szCs w:val="36"/>
+        </w:rPr>
+      </w:pPr>
+      <w:r>
+        <w:rPr>
+          <w:sz w:val="36"/>
+          <w:szCs w:val="36"/>
+        </w:rPr>
+        <w:t>28 DE MAYO  2022</w:t>
+      </w:r>
+    </w:p>
+    <w:p>
+      <w:pPr>
+        <w:jc w:val="center"/>
+        <w:rPr>
+          <w:sz w:val="36"/>
+          <w:szCs w:val="36"/>
+        </w:rPr>
+      </w:pPr>
+    </w:p>
+    <w:p>
+      <w:pPr>
+        <w:jc w:val="center"/>
+        <w:rPr>
+          <w:sz w:val="36"/>
+          <w:szCs w:val="36"/>
+        </w:rPr>
+      </w:pPr>
+    </w:p>
+    <w:p>
+      <w:pPr>
+        <w:jc w:val="center"/>
+        <w:rPr>
+          <w:sz w:val="36"/>
+          <w:szCs w:val="36"/>
+        </w:rPr>
+      </w:pPr>
+    </w:p>
+    <w:p>
+      <w:pPr>
+        <w:jc w:val="center"/>
+        <w:rPr>
+          <w:sz w:val="36"/>
+          <w:szCs w:val="36"/>
+        </w:rPr>
+      </w:pPr>
+      <w:r>
+        <w:rPr>
+          <w:sz w:val="36"/>
+          <w:szCs w:val="36"/>
+        </w:rPr>
+        <w:t>OBRADOR</w:t>
+      </w:r>
+    </w:p>
+    <w:p>
+      <w:pPr>
+        <w:jc w:val="center"/>
+        <w:rPr>
+          <w:sz w:val="36"/>
+          <w:szCs w:val="36"/>
+        </w:rPr>
+      </w:pPr>
+    </w:p>
+    <w:p>
+      <w:pPr>
+        <w:jc w:val="center"/>
+        <w:rPr>
+          <w:sz w:val="36"/>
+          <w:szCs w:val="36"/>
+        </w:rPr>
+      </w:pPr>
+    </w:p>
+    <w:p>
+      <w:pPr>
+        <w:jc w:val="center"/>
+        <w:rPr>
+          <w:sz w:val="36"/>
+          <w:szCs w:val="36"/>
+        </w:rPr>
+      </w:pPr>
+      <w:proofErr w:type="gramStart"/>
+      <w:r>
+        <w:rPr>
+          <w:sz w:val="36"/>
+          <w:szCs w:val="36"/>
+        </w:rPr>
+        <w:t>REMISIONES  DEL</w:t>
+      </w:r>
+      <w:proofErr w:type="gramEnd"/>
+      <w:r>
+        <w:rPr>
+          <w:sz w:val="36"/>
+          <w:szCs w:val="36"/>
+        </w:rPr>
+        <w:t xml:space="preserve">   #  23751 C   al   #  25000 C</w:t>
+      </w:r>
+    </w:p>
+    <w:p>
+      <w:pPr>
+        <w:jc w:val="center"/>
+        <w:rPr>
+          <w:sz w:val="36"/>
+          <w:szCs w:val="36"/>
+        </w:rPr>
+      </w:pPr>
+    </w:p>
+    <w:p>
+      <w:pPr>
+        <w:jc w:val="center"/>
+        <w:rPr>
+          <w:sz w:val="36"/>
+          <w:szCs w:val="36"/>
+        </w:rPr>
+      </w:pPr>
+    </w:p>
+    <w:p>
+      <w:pPr>
+        <w:jc w:val="center"/>
+        <w:rPr>
+          <w:sz w:val="36"/>
+          <w:szCs w:val="36"/>
+        </w:rPr>
+      </w:pPr>
+    </w:p>
+    <w:p>
+      <w:pPr>
+        <w:jc w:val="center"/>
+        <w:rPr>
+          <w:sz w:val="36"/>
+          <w:szCs w:val="36"/>
+        </w:rPr>
+      </w:pPr>
+    </w:p>
+    <w:p>
+      <w:pPr>
+        <w:jc w:val="center"/>
+        <w:rPr>
+          <w:sz w:val="36"/>
+          <w:szCs w:val="36"/>
+        </w:rPr>
+      </w:pPr>
+    </w:p>
+    <w:p>
+      <w:pPr>
+        <w:jc w:val="center"/>
+        <w:rPr>
+          <w:sz w:val="36"/>
+          <w:szCs w:val="36"/>
+        </w:rPr>
+      </w:pPr>
+      <w:r>
+        <w:rPr>
+          <w:sz w:val="36"/>
+          <w:szCs w:val="36"/>
+        </w:rPr>
+        <w:t>RECIBIO</w:t>
+      </w:r>
+    </w:p>
+    <w:p>
+      <w:pPr>
+        <w:jc w:val="center"/>
+        <w:rPr>
+          <w:sz w:val="36"/>
+          <w:szCs w:val="36"/>
+        </w:rPr>
+      </w:pPr>
+    </w:p>
+    <w:p>
+      <w:pPr>
+        <w:jc w:val="center"/>
+        <w:rPr>
+          <w:sz w:val="36"/>
+          <w:szCs w:val="36"/>
+        </w:rPr>
+      </w:pPr>
+      <w:r>
+        <w:rPr>
+          <w:sz w:val="36"/>
+          <w:szCs w:val="36"/>
+        </w:rPr>
+        <w:t>______________________</w:t>
+      </w:r>
+    </w:p>
+    <w:p>
+      <w:pPr>
+        <w:jc w:val="center"/>
+        <w:rPr>
+          <w:sz w:val="36"/>
+          <w:szCs w:val="36"/>
+        </w:rPr>
+      </w:pPr>
+      <w:r>
+        <w:rPr>
+          <w:sz w:val="36"/>
+          <w:szCs w:val="36"/>
+        </w:rPr>
+        <w:t>Adriana Soriano</w:t>
+      </w:r>
+    </w:p>
+    <w:p>
+      <w:pPr>
+        <w:jc w:val="center"/>
+        <w:rPr>
+          <w:sz w:val="36"/>
+          <w:szCs w:val="36"/>
+        </w:rPr>
+      </w:pPr>
+    </w:p>
+    <w:p>
+      <w:pPr>
+        <w:jc w:val="center"/>
+        <w:rPr>
+          <w:sz w:val="36"/>
+          <w:szCs w:val="36"/>
+        </w:rPr>
+      </w:pPr>
+    </w:p>
+    <w:p>
+      <w:pPr>
+        <w:jc w:val="center"/>
+        <w:rPr>
+          <w:sz w:val="36"/>
+          <w:szCs w:val="36"/>
+        </w:rPr>
+      </w:pPr>
+    </w:p>
+    <w:p>
+      <w:pPr>
+        <w:jc w:val="center"/>
+        <w:rPr>
+          <w:sz w:val="36"/>
+          <w:szCs w:val="36"/>
+        </w:rPr>
+      </w:pPr>
     </w:p>
     <w:p>
       <w:pPr>

</xml_diff>

<commit_message>
CIERRE 24 JUN 2022
</commit_message>
<xml_diff>
--- a/01 DOCUEMENTOS/PAP FISCAL OBRADOR 2022.docx
+++ b/01 DOCUEMENTOS/PAP FISCAL OBRADOR 2022.docx
@@ -19,12 +19,21 @@
           <w:szCs w:val="36"/>
         </w:rPr>
       </w:pPr>
-      <w:r>
-        <w:rPr>
-          <w:sz w:val="36"/>
-          <w:szCs w:val="36"/>
-        </w:rPr>
-        <w:t>18-JUNIO   2022</w:t>
+      <w:proofErr w:type="gramStart"/>
+      <w:r>
+        <w:rPr>
+          <w:sz w:val="36"/>
+          <w:szCs w:val="36"/>
+        </w:rPr>
+        <w:t>24  JUNIO</w:t>
+      </w:r>
+      <w:proofErr w:type="gramEnd"/>
+      <w:r>
+        <w:rPr>
+          <w:sz w:val="36"/>
+          <w:szCs w:val="36"/>
+        </w:rPr>
+        <w:t xml:space="preserve">  2022</w:t>
       </w:r>
     </w:p>
     <w:p>
@@ -105,13 +114,20 @@
           <w:szCs w:val="36"/>
         </w:rPr>
       </w:pPr>
+      <w:r>
+        <w:rPr>
+          <w:sz w:val="36"/>
+          <w:szCs w:val="36"/>
+        </w:rPr>
+        <w:t xml:space="preserve">SALIDAS </w:t>
+      </w:r>
       <w:proofErr w:type="gramStart"/>
       <w:r>
         <w:rPr>
           <w:sz w:val="36"/>
           <w:szCs w:val="36"/>
         </w:rPr>
-        <w:t>REMISIONES  #</w:t>
+        <w:t>OBRADOR  #</w:t>
       </w:r>
       <w:proofErr w:type="gramEnd"/>
       <w:r>
@@ -119,104 +135,102 @@
           <w:sz w:val="36"/>
           <w:szCs w:val="36"/>
         </w:rPr>
-        <w:t xml:space="preserve">  001251 D    al  #  002500 D</w:t>
-      </w:r>
-    </w:p>
-    <w:p>
-      <w:pPr>
-        <w:jc w:val="center"/>
-        <w:rPr>
-          <w:sz w:val="36"/>
-          <w:szCs w:val="36"/>
-        </w:rPr>
-      </w:pPr>
-    </w:p>
-    <w:p>
-      <w:pPr>
-        <w:jc w:val="center"/>
-        <w:rPr>
-          <w:sz w:val="36"/>
-          <w:szCs w:val="36"/>
-        </w:rPr>
-      </w:pPr>
-    </w:p>
-    <w:p>
-      <w:pPr>
-        <w:jc w:val="center"/>
-        <w:rPr>
-          <w:sz w:val="36"/>
-          <w:szCs w:val="36"/>
-        </w:rPr>
-      </w:pPr>
-    </w:p>
-    <w:p>
-      <w:pPr>
-        <w:jc w:val="center"/>
-        <w:rPr>
-          <w:sz w:val="36"/>
-          <w:szCs w:val="36"/>
-        </w:rPr>
-      </w:pPr>
-    </w:p>
-    <w:p>
-      <w:pPr>
-        <w:jc w:val="center"/>
-        <w:rPr>
-          <w:sz w:val="36"/>
-          <w:szCs w:val="36"/>
-        </w:rPr>
-      </w:pPr>
-    </w:p>
-    <w:p>
-      <w:pPr>
-        <w:jc w:val="center"/>
-        <w:rPr>
-          <w:sz w:val="36"/>
-          <w:szCs w:val="36"/>
-        </w:rPr>
-      </w:pPr>
-      <w:proofErr w:type="spellStart"/>
-      <w:r>
-        <w:rPr>
-          <w:sz w:val="36"/>
-          <w:szCs w:val="36"/>
-        </w:rPr>
-        <w:t>Recibio</w:t>
-      </w:r>
-      <w:proofErr w:type="spellEnd"/>
-    </w:p>
-    <w:p>
-      <w:pPr>
-        <w:jc w:val="center"/>
-        <w:rPr>
-          <w:sz w:val="36"/>
-          <w:szCs w:val="36"/>
-        </w:rPr>
-      </w:pPr>
-    </w:p>
-    <w:p>
-      <w:pPr>
-        <w:jc w:val="center"/>
-        <w:rPr>
-          <w:sz w:val="36"/>
-          <w:szCs w:val="36"/>
-        </w:rPr>
-      </w:pPr>
-    </w:p>
-    <w:p>
-      <w:pPr>
-        <w:jc w:val="center"/>
-        <w:rPr>
-          <w:sz w:val="36"/>
-          <w:szCs w:val="36"/>
-        </w:rPr>
-      </w:pPr>
-      <w:r>
-        <w:rPr>
-          <w:sz w:val="36"/>
-          <w:szCs w:val="36"/>
-        </w:rPr>
-        <w:t>____________________________</w:t>
+        <w:t xml:space="preserve">  0251 J   al   0500 J</w:t>
+      </w:r>
+    </w:p>
+    <w:p>
+      <w:pPr>
+        <w:jc w:val="center"/>
+        <w:rPr>
+          <w:sz w:val="36"/>
+          <w:szCs w:val="36"/>
+        </w:rPr>
+      </w:pPr>
+    </w:p>
+    <w:p>
+      <w:pPr>
+        <w:jc w:val="center"/>
+        <w:rPr>
+          <w:sz w:val="36"/>
+          <w:szCs w:val="36"/>
+        </w:rPr>
+      </w:pPr>
+    </w:p>
+    <w:p>
+      <w:pPr>
+        <w:jc w:val="center"/>
+        <w:rPr>
+          <w:sz w:val="36"/>
+          <w:szCs w:val="36"/>
+        </w:rPr>
+      </w:pPr>
+    </w:p>
+    <w:p>
+      <w:pPr>
+        <w:jc w:val="center"/>
+        <w:rPr>
+          <w:sz w:val="36"/>
+          <w:szCs w:val="36"/>
+        </w:rPr>
+      </w:pPr>
+    </w:p>
+    <w:p>
+      <w:pPr>
+        <w:jc w:val="center"/>
+        <w:rPr>
+          <w:sz w:val="36"/>
+          <w:szCs w:val="36"/>
+        </w:rPr>
+      </w:pPr>
+    </w:p>
+    <w:p>
+      <w:pPr>
+        <w:jc w:val="center"/>
+        <w:rPr>
+          <w:sz w:val="36"/>
+          <w:szCs w:val="36"/>
+        </w:rPr>
+      </w:pPr>
+    </w:p>
+    <w:p>
+      <w:pPr>
+        <w:jc w:val="center"/>
+        <w:rPr>
+          <w:sz w:val="36"/>
+          <w:szCs w:val="36"/>
+        </w:rPr>
+      </w:pPr>
+      <w:r>
+        <w:rPr>
+          <w:sz w:val="36"/>
+          <w:szCs w:val="36"/>
+        </w:rPr>
+        <w:t>Recibió</w:t>
+      </w:r>
+    </w:p>
+    <w:p>
+      <w:pPr>
+        <w:jc w:val="center"/>
+        <w:rPr>
+          <w:sz w:val="36"/>
+          <w:szCs w:val="36"/>
+        </w:rPr>
+      </w:pPr>
+    </w:p>
+    <w:p>
+      <w:pPr>
+        <w:jc w:val="center"/>
+        <w:rPr>
+          <w:sz w:val="36"/>
+          <w:szCs w:val="36"/>
+        </w:rPr>
+      </w:pPr>
+      <w:r>
+        <w:rPr>
+          <w:sz w:val="36"/>
+          <w:szCs w:val="36"/>
+        </w:rPr>
+        <w:t>______________________________</w:t>
       </w:r>
     </w:p>
     <w:p>
@@ -234,6 +248,15 @@
         </w:rPr>
         <w:t>ADRIANA SORIANO</w:t>
       </w:r>
+    </w:p>
+    <w:p>
+      <w:pPr>
+        <w:jc w:val="center"/>
+        <w:rPr>
+          <w:sz w:val="36"/>
+          <w:szCs w:val="36"/>
+        </w:rPr>
+      </w:pPr>
       <w:bookmarkStart w:id="0" w:name="_GoBack"/>
       <w:bookmarkEnd w:id="0"/>
     </w:p>
@@ -254,6 +277,249 @@
           <w:szCs w:val="36"/>
         </w:rPr>
       </w:pPr>
+    </w:p>
+    <w:p>
+      <w:pPr>
+        <w:jc w:val="center"/>
+        <w:rPr>
+          <w:sz w:val="36"/>
+          <w:szCs w:val="36"/>
+        </w:rPr>
+      </w:pPr>
+      <w:r>
+        <w:rPr>
+          <w:sz w:val="36"/>
+          <w:szCs w:val="36"/>
+        </w:rPr>
+        <w:t>18-JUNIO   2022</w:t>
+      </w:r>
+    </w:p>
+    <w:p>
+      <w:pPr>
+        <w:jc w:val="center"/>
+        <w:rPr>
+          <w:sz w:val="36"/>
+          <w:szCs w:val="36"/>
+        </w:rPr>
+      </w:pPr>
+    </w:p>
+    <w:p>
+      <w:pPr>
+        <w:jc w:val="center"/>
+        <w:rPr>
+          <w:sz w:val="36"/>
+          <w:szCs w:val="36"/>
+        </w:rPr>
+      </w:pPr>
+    </w:p>
+    <w:p>
+      <w:pPr>
+        <w:jc w:val="center"/>
+        <w:rPr>
+          <w:sz w:val="36"/>
+          <w:szCs w:val="36"/>
+        </w:rPr>
+      </w:pPr>
+    </w:p>
+    <w:p>
+      <w:pPr>
+        <w:jc w:val="center"/>
+        <w:rPr>
+          <w:sz w:val="36"/>
+          <w:szCs w:val="36"/>
+        </w:rPr>
+      </w:pPr>
+      <w:r>
+        <w:rPr>
+          <w:sz w:val="36"/>
+          <w:szCs w:val="36"/>
+        </w:rPr>
+        <w:t>OBRADOR</w:t>
+      </w:r>
+    </w:p>
+    <w:p>
+      <w:pPr>
+        <w:jc w:val="center"/>
+        <w:rPr>
+          <w:sz w:val="36"/>
+          <w:szCs w:val="36"/>
+        </w:rPr>
+      </w:pPr>
+    </w:p>
+    <w:p>
+      <w:pPr>
+        <w:jc w:val="center"/>
+        <w:rPr>
+          <w:sz w:val="36"/>
+          <w:szCs w:val="36"/>
+        </w:rPr>
+      </w:pPr>
+    </w:p>
+    <w:p>
+      <w:pPr>
+        <w:jc w:val="center"/>
+        <w:rPr>
+          <w:sz w:val="36"/>
+          <w:szCs w:val="36"/>
+        </w:rPr>
+      </w:pPr>
+    </w:p>
+    <w:p>
+      <w:pPr>
+        <w:jc w:val="center"/>
+        <w:rPr>
+          <w:sz w:val="36"/>
+          <w:szCs w:val="36"/>
+        </w:rPr>
+      </w:pPr>
+      <w:proofErr w:type="gramStart"/>
+      <w:r>
+        <w:rPr>
+          <w:sz w:val="36"/>
+          <w:szCs w:val="36"/>
+        </w:rPr>
+        <w:t>REMISIONES  #</w:t>
+      </w:r>
+      <w:proofErr w:type="gramEnd"/>
+      <w:r>
+        <w:rPr>
+          <w:sz w:val="36"/>
+          <w:szCs w:val="36"/>
+        </w:rPr>
+        <w:t xml:space="preserve">  001251 D    al  #  002500 D</w:t>
+      </w:r>
+    </w:p>
+    <w:p>
+      <w:pPr>
+        <w:jc w:val="center"/>
+        <w:rPr>
+          <w:sz w:val="36"/>
+          <w:szCs w:val="36"/>
+        </w:rPr>
+      </w:pPr>
+    </w:p>
+    <w:p>
+      <w:pPr>
+        <w:jc w:val="center"/>
+        <w:rPr>
+          <w:sz w:val="36"/>
+          <w:szCs w:val="36"/>
+        </w:rPr>
+      </w:pPr>
+    </w:p>
+    <w:p>
+      <w:pPr>
+        <w:jc w:val="center"/>
+        <w:rPr>
+          <w:sz w:val="36"/>
+          <w:szCs w:val="36"/>
+        </w:rPr>
+      </w:pPr>
+    </w:p>
+    <w:p>
+      <w:pPr>
+        <w:jc w:val="center"/>
+        <w:rPr>
+          <w:sz w:val="36"/>
+          <w:szCs w:val="36"/>
+        </w:rPr>
+      </w:pPr>
+    </w:p>
+    <w:p>
+      <w:pPr>
+        <w:jc w:val="center"/>
+        <w:rPr>
+          <w:sz w:val="36"/>
+          <w:szCs w:val="36"/>
+        </w:rPr>
+      </w:pPr>
+    </w:p>
+    <w:p>
+      <w:pPr>
+        <w:jc w:val="center"/>
+        <w:rPr>
+          <w:sz w:val="36"/>
+          <w:szCs w:val="36"/>
+        </w:rPr>
+      </w:pPr>
+      <w:proofErr w:type="spellStart"/>
+      <w:r>
+        <w:rPr>
+          <w:sz w:val="36"/>
+          <w:szCs w:val="36"/>
+        </w:rPr>
+        <w:t>Recibio</w:t>
+      </w:r>
+      <w:proofErr w:type="spellEnd"/>
+    </w:p>
+    <w:p>
+      <w:pPr>
+        <w:jc w:val="center"/>
+        <w:rPr>
+          <w:sz w:val="36"/>
+          <w:szCs w:val="36"/>
+        </w:rPr>
+      </w:pPr>
+    </w:p>
+    <w:p>
+      <w:pPr>
+        <w:jc w:val="center"/>
+        <w:rPr>
+          <w:sz w:val="36"/>
+          <w:szCs w:val="36"/>
+        </w:rPr>
+      </w:pPr>
+    </w:p>
+    <w:p>
+      <w:pPr>
+        <w:jc w:val="center"/>
+        <w:rPr>
+          <w:sz w:val="36"/>
+          <w:szCs w:val="36"/>
+        </w:rPr>
+      </w:pPr>
+      <w:r>
+        <w:rPr>
+          <w:sz w:val="36"/>
+          <w:szCs w:val="36"/>
+        </w:rPr>
+        <w:lastRenderedPageBreak/>
+        <w:t>____________________________</w:t>
+      </w:r>
+    </w:p>
+    <w:p>
+      <w:pPr>
+        <w:jc w:val="center"/>
+        <w:rPr>
+          <w:sz w:val="36"/>
+          <w:szCs w:val="36"/>
+        </w:rPr>
+      </w:pPr>
+      <w:r>
+        <w:rPr>
+          <w:sz w:val="36"/>
+          <w:szCs w:val="36"/>
+        </w:rPr>
+        <w:t>ADRIANA SORIANO</w:t>
+      </w:r>
+    </w:p>
+    <w:p>
+      <w:pPr>
+        <w:jc w:val="center"/>
+        <w:rPr>
+          <w:sz w:val="36"/>
+          <w:szCs w:val="36"/>
+        </w:rPr>
+      </w:pPr>
+    </w:p>
+    <w:p>
+      <w:pPr>
+        <w:jc w:val="center"/>
+        <w:rPr>
+          <w:sz w:val="36"/>
+          <w:szCs w:val="36"/>
+        </w:rPr>
+      </w:pPr>
       <w:r>
         <w:rPr>
           <w:sz w:val="36"/>
@@ -672,255 +938,6 @@
           <w:szCs w:val="36"/>
         </w:rPr>
         <w:t>______________________</w:t>
-      </w:r>
-    </w:p>
-    <w:p>
-      <w:pPr>
-        <w:jc w:val="center"/>
-        <w:rPr>
-          <w:sz w:val="36"/>
-          <w:szCs w:val="36"/>
-        </w:rPr>
-      </w:pPr>
-      <w:r>
-        <w:rPr>
-          <w:sz w:val="36"/>
-          <w:szCs w:val="36"/>
-        </w:rPr>
-        <w:t>Adriana Soriano</w:t>
-      </w:r>
-    </w:p>
-    <w:p>
-      <w:pPr>
-        <w:jc w:val="center"/>
-        <w:rPr>
-          <w:sz w:val="36"/>
-          <w:szCs w:val="36"/>
-        </w:rPr>
-      </w:pPr>
-    </w:p>
-    <w:p>
-      <w:pPr>
-        <w:jc w:val="center"/>
-        <w:rPr>
-          <w:sz w:val="36"/>
-          <w:szCs w:val="36"/>
-        </w:rPr>
-      </w:pPr>
-    </w:p>
-    <w:p>
-      <w:pPr>
-        <w:jc w:val="center"/>
-        <w:rPr>
-          <w:sz w:val="36"/>
-          <w:szCs w:val="36"/>
-        </w:rPr>
-      </w:pPr>
-    </w:p>
-    <w:p>
-      <w:pPr>
-        <w:jc w:val="center"/>
-        <w:rPr>
-          <w:sz w:val="36"/>
-          <w:szCs w:val="36"/>
-        </w:rPr>
-      </w:pPr>
-    </w:p>
-    <w:p>
-      <w:pPr>
-        <w:jc w:val="center"/>
-        <w:rPr>
-          <w:sz w:val="36"/>
-          <w:szCs w:val="36"/>
-        </w:rPr>
-      </w:pPr>
-    </w:p>
-    <w:p>
-      <w:pPr>
-        <w:jc w:val="center"/>
-        <w:rPr>
-          <w:sz w:val="36"/>
-          <w:szCs w:val="36"/>
-        </w:rPr>
-      </w:pPr>
-      <w:r>
-        <w:rPr>
-          <w:sz w:val="36"/>
-          <w:szCs w:val="36"/>
-        </w:rPr>
-        <w:t>18 DE MAYO 2022</w:t>
-      </w:r>
-    </w:p>
-    <w:p>
-      <w:pPr>
-        <w:jc w:val="center"/>
-        <w:rPr>
-          <w:sz w:val="36"/>
-          <w:szCs w:val="36"/>
-        </w:rPr>
-      </w:pPr>
-    </w:p>
-    <w:p>
-      <w:pPr>
-        <w:jc w:val="center"/>
-        <w:rPr>
-          <w:sz w:val="36"/>
-          <w:szCs w:val="36"/>
-        </w:rPr>
-      </w:pPr>
-    </w:p>
-    <w:p>
-      <w:pPr>
-        <w:jc w:val="center"/>
-        <w:rPr>
-          <w:sz w:val="36"/>
-          <w:szCs w:val="36"/>
-        </w:rPr>
-      </w:pPr>
-    </w:p>
-    <w:p>
-      <w:pPr>
-        <w:jc w:val="center"/>
-        <w:rPr>
-          <w:sz w:val="36"/>
-          <w:szCs w:val="36"/>
-        </w:rPr>
-      </w:pPr>
-    </w:p>
-    <w:p>
-      <w:pPr>
-        <w:jc w:val="center"/>
-        <w:rPr>
-          <w:sz w:val="36"/>
-          <w:szCs w:val="36"/>
-        </w:rPr>
-      </w:pPr>
-      <w:r>
-        <w:rPr>
-          <w:sz w:val="36"/>
-          <w:szCs w:val="36"/>
-        </w:rPr>
-        <w:t>OBRADOR</w:t>
-      </w:r>
-    </w:p>
-    <w:p>
-      <w:pPr>
-        <w:jc w:val="center"/>
-        <w:rPr>
-          <w:sz w:val="36"/>
-          <w:szCs w:val="36"/>
-        </w:rPr>
-      </w:pPr>
-    </w:p>
-    <w:p>
-      <w:pPr>
-        <w:jc w:val="center"/>
-        <w:rPr>
-          <w:sz w:val="36"/>
-          <w:szCs w:val="36"/>
-        </w:rPr>
-      </w:pPr>
-    </w:p>
-    <w:p>
-      <w:pPr>
-        <w:jc w:val="center"/>
-        <w:rPr>
-          <w:sz w:val="36"/>
-          <w:szCs w:val="36"/>
-        </w:rPr>
-      </w:pPr>
-    </w:p>
-    <w:p>
-      <w:pPr>
-        <w:jc w:val="center"/>
-        <w:rPr>
-          <w:sz w:val="36"/>
-          <w:szCs w:val="36"/>
-        </w:rPr>
-      </w:pPr>
-      <w:proofErr w:type="gramStart"/>
-      <w:r>
-        <w:rPr>
-          <w:sz w:val="36"/>
-          <w:szCs w:val="36"/>
-        </w:rPr>
-        <w:t>REMISIONES  #</w:t>
-      </w:r>
-      <w:proofErr w:type="gramEnd"/>
-      <w:r>
-        <w:rPr>
-          <w:sz w:val="36"/>
-          <w:szCs w:val="36"/>
-        </w:rPr>
-        <w:t xml:space="preserve">  22501 C  al  23750 C </w:t>
-      </w:r>
-    </w:p>
-    <w:p>
-      <w:pPr>
-        <w:jc w:val="center"/>
-        <w:rPr>
-          <w:sz w:val="36"/>
-          <w:szCs w:val="36"/>
-        </w:rPr>
-      </w:pPr>
-    </w:p>
-    <w:p>
-      <w:pPr>
-        <w:jc w:val="center"/>
-        <w:rPr>
-          <w:sz w:val="36"/>
-          <w:szCs w:val="36"/>
-        </w:rPr>
-      </w:pPr>
-    </w:p>
-    <w:p>
-      <w:pPr>
-        <w:jc w:val="center"/>
-        <w:rPr>
-          <w:sz w:val="36"/>
-          <w:szCs w:val="36"/>
-        </w:rPr>
-      </w:pPr>
-    </w:p>
-    <w:p>
-      <w:pPr>
-        <w:jc w:val="center"/>
-        <w:rPr>
-          <w:sz w:val="36"/>
-          <w:szCs w:val="36"/>
-        </w:rPr>
-      </w:pPr>
-      <w:r>
-        <w:rPr>
-          <w:sz w:val="36"/>
-          <w:szCs w:val="36"/>
-        </w:rPr>
-        <w:t>RECIBIO</w:t>
-      </w:r>
-    </w:p>
-    <w:p>
-      <w:pPr>
-        <w:jc w:val="center"/>
-        <w:rPr>
-          <w:sz w:val="36"/>
-          <w:szCs w:val="36"/>
-        </w:rPr>
-      </w:pPr>
-    </w:p>
-    <w:p>
-      <w:pPr>
-        <w:jc w:val="center"/>
-        <w:rPr>
-          <w:sz w:val="36"/>
-          <w:szCs w:val="36"/>
-        </w:rPr>
-      </w:pPr>
-      <w:r>
-        <w:rPr>
-          <w:sz w:val="36"/>
-          <w:szCs w:val="36"/>
-        </w:rPr>
-        <w:t>_______________________</w:t>
       </w:r>
     </w:p>
     <w:p>
@@ -975,6 +992,255 @@
           <w:szCs w:val="36"/>
         </w:rPr>
       </w:pPr>
+    </w:p>
+    <w:p>
+      <w:pPr>
+        <w:jc w:val="center"/>
+        <w:rPr>
+          <w:sz w:val="36"/>
+          <w:szCs w:val="36"/>
+        </w:rPr>
+      </w:pPr>
+    </w:p>
+    <w:p>
+      <w:pPr>
+        <w:jc w:val="center"/>
+        <w:rPr>
+          <w:sz w:val="36"/>
+          <w:szCs w:val="36"/>
+        </w:rPr>
+      </w:pPr>
+      <w:r>
+        <w:rPr>
+          <w:sz w:val="36"/>
+          <w:szCs w:val="36"/>
+        </w:rPr>
+        <w:t>18 DE MAYO 2022</w:t>
+      </w:r>
+    </w:p>
+    <w:p>
+      <w:pPr>
+        <w:jc w:val="center"/>
+        <w:rPr>
+          <w:sz w:val="36"/>
+          <w:szCs w:val="36"/>
+        </w:rPr>
+      </w:pPr>
+    </w:p>
+    <w:p>
+      <w:pPr>
+        <w:jc w:val="center"/>
+        <w:rPr>
+          <w:sz w:val="36"/>
+          <w:szCs w:val="36"/>
+        </w:rPr>
+      </w:pPr>
+    </w:p>
+    <w:p>
+      <w:pPr>
+        <w:jc w:val="center"/>
+        <w:rPr>
+          <w:sz w:val="36"/>
+          <w:szCs w:val="36"/>
+        </w:rPr>
+      </w:pPr>
+    </w:p>
+    <w:p>
+      <w:pPr>
+        <w:jc w:val="center"/>
+        <w:rPr>
+          <w:sz w:val="36"/>
+          <w:szCs w:val="36"/>
+        </w:rPr>
+      </w:pPr>
+    </w:p>
+    <w:p>
+      <w:pPr>
+        <w:jc w:val="center"/>
+        <w:rPr>
+          <w:sz w:val="36"/>
+          <w:szCs w:val="36"/>
+        </w:rPr>
+      </w:pPr>
+      <w:r>
+        <w:rPr>
+          <w:sz w:val="36"/>
+          <w:szCs w:val="36"/>
+        </w:rPr>
+        <w:t>OBRADOR</w:t>
+      </w:r>
+    </w:p>
+    <w:p>
+      <w:pPr>
+        <w:jc w:val="center"/>
+        <w:rPr>
+          <w:sz w:val="36"/>
+          <w:szCs w:val="36"/>
+        </w:rPr>
+      </w:pPr>
+    </w:p>
+    <w:p>
+      <w:pPr>
+        <w:jc w:val="center"/>
+        <w:rPr>
+          <w:sz w:val="36"/>
+          <w:szCs w:val="36"/>
+        </w:rPr>
+      </w:pPr>
+    </w:p>
+    <w:p>
+      <w:pPr>
+        <w:jc w:val="center"/>
+        <w:rPr>
+          <w:sz w:val="36"/>
+          <w:szCs w:val="36"/>
+        </w:rPr>
+      </w:pPr>
+    </w:p>
+    <w:p>
+      <w:pPr>
+        <w:jc w:val="center"/>
+        <w:rPr>
+          <w:sz w:val="36"/>
+          <w:szCs w:val="36"/>
+        </w:rPr>
+      </w:pPr>
+      <w:proofErr w:type="gramStart"/>
+      <w:r>
+        <w:rPr>
+          <w:sz w:val="36"/>
+          <w:szCs w:val="36"/>
+        </w:rPr>
+        <w:t>REMISIONES  #</w:t>
+      </w:r>
+      <w:proofErr w:type="gramEnd"/>
+      <w:r>
+        <w:rPr>
+          <w:sz w:val="36"/>
+          <w:szCs w:val="36"/>
+        </w:rPr>
+        <w:t xml:space="preserve">  22501 C  al  23750 C </w:t>
+      </w:r>
+    </w:p>
+    <w:p>
+      <w:pPr>
+        <w:jc w:val="center"/>
+        <w:rPr>
+          <w:sz w:val="36"/>
+          <w:szCs w:val="36"/>
+        </w:rPr>
+      </w:pPr>
+    </w:p>
+    <w:p>
+      <w:pPr>
+        <w:jc w:val="center"/>
+        <w:rPr>
+          <w:sz w:val="36"/>
+          <w:szCs w:val="36"/>
+        </w:rPr>
+      </w:pPr>
+    </w:p>
+    <w:p>
+      <w:pPr>
+        <w:jc w:val="center"/>
+        <w:rPr>
+          <w:sz w:val="36"/>
+          <w:szCs w:val="36"/>
+        </w:rPr>
+      </w:pPr>
+    </w:p>
+    <w:p>
+      <w:pPr>
+        <w:jc w:val="center"/>
+        <w:rPr>
+          <w:sz w:val="36"/>
+          <w:szCs w:val="36"/>
+        </w:rPr>
+      </w:pPr>
+      <w:r>
+        <w:rPr>
+          <w:sz w:val="36"/>
+          <w:szCs w:val="36"/>
+        </w:rPr>
+        <w:t>RECIBIO</w:t>
+      </w:r>
+    </w:p>
+    <w:p>
+      <w:pPr>
+        <w:jc w:val="center"/>
+        <w:rPr>
+          <w:sz w:val="36"/>
+          <w:szCs w:val="36"/>
+        </w:rPr>
+      </w:pPr>
+    </w:p>
+    <w:p>
+      <w:pPr>
+        <w:jc w:val="center"/>
+        <w:rPr>
+          <w:sz w:val="36"/>
+          <w:szCs w:val="36"/>
+        </w:rPr>
+      </w:pPr>
+      <w:r>
+        <w:rPr>
+          <w:sz w:val="36"/>
+          <w:szCs w:val="36"/>
+        </w:rPr>
+        <w:t>_______________________</w:t>
+      </w:r>
+    </w:p>
+    <w:p>
+      <w:pPr>
+        <w:jc w:val="center"/>
+        <w:rPr>
+          <w:sz w:val="36"/>
+          <w:szCs w:val="36"/>
+        </w:rPr>
+      </w:pPr>
+      <w:r>
+        <w:rPr>
+          <w:sz w:val="36"/>
+          <w:szCs w:val="36"/>
+        </w:rPr>
+        <w:t>Adriana Soriano</w:t>
+      </w:r>
+    </w:p>
+    <w:p>
+      <w:pPr>
+        <w:jc w:val="center"/>
+        <w:rPr>
+          <w:sz w:val="36"/>
+          <w:szCs w:val="36"/>
+        </w:rPr>
+      </w:pPr>
+    </w:p>
+    <w:p>
+      <w:pPr>
+        <w:jc w:val="center"/>
+        <w:rPr>
+          <w:sz w:val="36"/>
+          <w:szCs w:val="36"/>
+        </w:rPr>
+      </w:pPr>
+    </w:p>
+    <w:p>
+      <w:pPr>
+        <w:jc w:val="center"/>
+        <w:rPr>
+          <w:sz w:val="36"/>
+          <w:szCs w:val="36"/>
+        </w:rPr>
+      </w:pPr>
+    </w:p>
+    <w:p>
+      <w:pPr>
+        <w:jc w:val="center"/>
+        <w:rPr>
+          <w:sz w:val="36"/>
+          <w:szCs w:val="36"/>
+        </w:rPr>
+      </w:pPr>
       <w:r>
         <w:rPr>
           <w:sz w:val="36"/>
@@ -1404,6 +1670,7 @@
           <w:sz w:val="36"/>
           <w:szCs w:val="36"/>
         </w:rPr>
+        <w:lastRenderedPageBreak/>
         <w:t>_____________________</w:t>
       </w:r>
     </w:p>
@@ -1639,7 +1906,6 @@
           <w:sz w:val="36"/>
           <w:szCs w:val="36"/>
         </w:rPr>
-        <w:lastRenderedPageBreak/>
         <w:t>RECIBIO</w:t>
       </w:r>
     </w:p>

</xml_diff>

<commit_message>
CIERRE 1 JUL 22
</commit_message>
<xml_diff>
--- a/01 DOCUEMENTOS/PAP FISCAL OBRADOR 2022.docx
+++ b/01 DOCUEMENTOS/PAP FISCAL OBRADOR 2022.docx
@@ -19,13 +19,99 @@
           <w:szCs w:val="36"/>
         </w:rPr>
       </w:pPr>
+      <w:r>
+        <w:rPr>
+          <w:sz w:val="36"/>
+          <w:szCs w:val="36"/>
+        </w:rPr>
+        <w:t>01 DE JULIO 2022</w:t>
+      </w:r>
+    </w:p>
+    <w:p>
+      <w:pPr>
+        <w:jc w:val="center"/>
+        <w:rPr>
+          <w:sz w:val="36"/>
+          <w:szCs w:val="36"/>
+        </w:rPr>
+      </w:pPr>
+    </w:p>
+    <w:p>
+      <w:pPr>
+        <w:jc w:val="center"/>
+        <w:rPr>
+          <w:sz w:val="36"/>
+          <w:szCs w:val="36"/>
+        </w:rPr>
+      </w:pPr>
+    </w:p>
+    <w:p>
+      <w:pPr>
+        <w:jc w:val="center"/>
+        <w:rPr>
+          <w:sz w:val="36"/>
+          <w:szCs w:val="36"/>
+        </w:rPr>
+      </w:pPr>
+    </w:p>
+    <w:p>
+      <w:pPr>
+        <w:jc w:val="center"/>
+        <w:rPr>
+          <w:sz w:val="36"/>
+          <w:szCs w:val="36"/>
+        </w:rPr>
+      </w:pPr>
+      <w:r>
+        <w:rPr>
+          <w:sz w:val="36"/>
+          <w:szCs w:val="36"/>
+        </w:rPr>
+        <w:t>OBRADOR</w:t>
+      </w:r>
+    </w:p>
+    <w:p>
+      <w:pPr>
+        <w:jc w:val="center"/>
+        <w:rPr>
+          <w:sz w:val="36"/>
+          <w:szCs w:val="36"/>
+        </w:rPr>
+      </w:pPr>
+    </w:p>
+    <w:p>
+      <w:pPr>
+        <w:jc w:val="center"/>
+        <w:rPr>
+          <w:sz w:val="36"/>
+          <w:szCs w:val="36"/>
+        </w:rPr>
+      </w:pPr>
+    </w:p>
+    <w:p>
+      <w:pPr>
+        <w:jc w:val="center"/>
+        <w:rPr>
+          <w:sz w:val="36"/>
+          <w:szCs w:val="36"/>
+        </w:rPr>
+      </w:pPr>
+    </w:p>
+    <w:p>
+      <w:pPr>
+        <w:jc w:val="center"/>
+        <w:rPr>
+          <w:sz w:val="36"/>
+          <w:szCs w:val="36"/>
+        </w:rPr>
+      </w:pPr>
       <w:proofErr w:type="gramStart"/>
       <w:r>
         <w:rPr>
           <w:sz w:val="36"/>
           <w:szCs w:val="36"/>
         </w:rPr>
-        <w:t>24  JUNIO</w:t>
+        <w:t>REMISIONES  DEL</w:t>
       </w:r>
       <w:proofErr w:type="gramEnd"/>
       <w:r>
@@ -33,221 +119,112 @@
           <w:sz w:val="36"/>
           <w:szCs w:val="36"/>
         </w:rPr>
-        <w:t xml:space="preserve">  2022</w:t>
-      </w:r>
-    </w:p>
-    <w:p>
-      <w:pPr>
-        <w:jc w:val="center"/>
-        <w:rPr>
-          <w:sz w:val="36"/>
-          <w:szCs w:val="36"/>
-        </w:rPr>
-      </w:pPr>
-    </w:p>
-    <w:p>
-      <w:pPr>
-        <w:jc w:val="center"/>
-        <w:rPr>
-          <w:sz w:val="36"/>
-          <w:szCs w:val="36"/>
-        </w:rPr>
-      </w:pPr>
-    </w:p>
-    <w:p>
-      <w:pPr>
-        <w:jc w:val="center"/>
-        <w:rPr>
-          <w:sz w:val="36"/>
-          <w:szCs w:val="36"/>
-        </w:rPr>
-      </w:pPr>
-    </w:p>
-    <w:p>
-      <w:pPr>
-        <w:jc w:val="center"/>
-        <w:rPr>
-          <w:sz w:val="36"/>
-          <w:szCs w:val="36"/>
-        </w:rPr>
-      </w:pPr>
-      <w:r>
-        <w:rPr>
-          <w:sz w:val="36"/>
-          <w:szCs w:val="36"/>
-        </w:rPr>
-        <w:t>OBRADOR</w:t>
-      </w:r>
-    </w:p>
-    <w:p>
-      <w:pPr>
-        <w:jc w:val="center"/>
-        <w:rPr>
-          <w:sz w:val="36"/>
-          <w:szCs w:val="36"/>
-        </w:rPr>
-      </w:pPr>
-    </w:p>
-    <w:p>
-      <w:pPr>
-        <w:jc w:val="center"/>
-        <w:rPr>
-          <w:sz w:val="36"/>
-          <w:szCs w:val="36"/>
-        </w:rPr>
-      </w:pPr>
-    </w:p>
-    <w:p>
-      <w:pPr>
-        <w:jc w:val="center"/>
-        <w:rPr>
-          <w:sz w:val="36"/>
-          <w:szCs w:val="36"/>
-        </w:rPr>
-      </w:pPr>
-    </w:p>
-    <w:p>
-      <w:pPr>
-        <w:jc w:val="center"/>
-        <w:rPr>
-          <w:sz w:val="36"/>
-          <w:szCs w:val="36"/>
-        </w:rPr>
-      </w:pPr>
-      <w:r>
-        <w:rPr>
-          <w:sz w:val="36"/>
-          <w:szCs w:val="36"/>
-        </w:rPr>
-        <w:t xml:space="preserve">SALIDAS </w:t>
-      </w:r>
-      <w:proofErr w:type="gramStart"/>
-      <w:r>
-        <w:rPr>
-          <w:sz w:val="36"/>
-          <w:szCs w:val="36"/>
-        </w:rPr>
-        <w:t>OBRADOR  #</w:t>
-      </w:r>
-      <w:proofErr w:type="gramEnd"/>
-      <w:r>
-        <w:rPr>
-          <w:sz w:val="36"/>
-          <w:szCs w:val="36"/>
-        </w:rPr>
-        <w:t xml:space="preserve">  0251 J   al   0500 J</w:t>
-      </w:r>
-    </w:p>
-    <w:p>
-      <w:pPr>
-        <w:jc w:val="center"/>
-        <w:rPr>
-          <w:sz w:val="36"/>
-          <w:szCs w:val="36"/>
-        </w:rPr>
-      </w:pPr>
-    </w:p>
-    <w:p>
-      <w:pPr>
-        <w:jc w:val="center"/>
-        <w:rPr>
-          <w:sz w:val="36"/>
-          <w:szCs w:val="36"/>
-        </w:rPr>
-      </w:pPr>
-    </w:p>
-    <w:p>
-      <w:pPr>
-        <w:jc w:val="center"/>
-        <w:rPr>
-          <w:sz w:val="36"/>
-          <w:szCs w:val="36"/>
-        </w:rPr>
-      </w:pPr>
-    </w:p>
-    <w:p>
-      <w:pPr>
-        <w:jc w:val="center"/>
-        <w:rPr>
-          <w:sz w:val="36"/>
-          <w:szCs w:val="36"/>
-        </w:rPr>
-      </w:pPr>
-    </w:p>
-    <w:p>
-      <w:pPr>
-        <w:jc w:val="center"/>
-        <w:rPr>
-          <w:sz w:val="36"/>
-          <w:szCs w:val="36"/>
-        </w:rPr>
-      </w:pPr>
-    </w:p>
-    <w:p>
-      <w:pPr>
-        <w:jc w:val="center"/>
-        <w:rPr>
-          <w:sz w:val="36"/>
-          <w:szCs w:val="36"/>
-        </w:rPr>
-      </w:pPr>
-    </w:p>
-    <w:p>
-      <w:pPr>
-        <w:jc w:val="center"/>
-        <w:rPr>
-          <w:sz w:val="36"/>
-          <w:szCs w:val="36"/>
-        </w:rPr>
-      </w:pPr>
-      <w:r>
-        <w:rPr>
-          <w:sz w:val="36"/>
-          <w:szCs w:val="36"/>
-        </w:rPr>
-        <w:t>Recibió</w:t>
-      </w:r>
-    </w:p>
-    <w:p>
-      <w:pPr>
-        <w:jc w:val="center"/>
-        <w:rPr>
-          <w:sz w:val="36"/>
-          <w:szCs w:val="36"/>
-        </w:rPr>
-      </w:pPr>
-    </w:p>
-    <w:p>
-      <w:pPr>
-        <w:jc w:val="center"/>
-        <w:rPr>
-          <w:sz w:val="36"/>
-          <w:szCs w:val="36"/>
-        </w:rPr>
-      </w:pPr>
-      <w:r>
-        <w:rPr>
-          <w:sz w:val="36"/>
-          <w:szCs w:val="36"/>
-        </w:rPr>
-        <w:t>______________________________</w:t>
-      </w:r>
-    </w:p>
-    <w:p>
-      <w:pPr>
-        <w:jc w:val="center"/>
-        <w:rPr>
-          <w:sz w:val="36"/>
-          <w:szCs w:val="36"/>
-        </w:rPr>
-      </w:pPr>
-      <w:r>
-        <w:rPr>
-          <w:sz w:val="36"/>
-          <w:szCs w:val="36"/>
-        </w:rPr>
-        <w:t>ADRIANA SORIANO</w:t>
-      </w:r>
+        <w:t xml:space="preserve"> #  002501 D   al   005000 D</w:t>
+      </w:r>
+    </w:p>
+    <w:p>
+      <w:pPr>
+        <w:jc w:val="center"/>
+        <w:rPr>
+          <w:sz w:val="36"/>
+          <w:szCs w:val="36"/>
+        </w:rPr>
+      </w:pPr>
+    </w:p>
+    <w:p>
+      <w:pPr>
+        <w:jc w:val="center"/>
+        <w:rPr>
+          <w:sz w:val="36"/>
+          <w:szCs w:val="36"/>
+        </w:rPr>
+      </w:pPr>
+    </w:p>
+    <w:p>
+      <w:pPr>
+        <w:jc w:val="center"/>
+        <w:rPr>
+          <w:sz w:val="36"/>
+          <w:szCs w:val="36"/>
+        </w:rPr>
+      </w:pPr>
+    </w:p>
+    <w:p>
+      <w:pPr>
+        <w:jc w:val="center"/>
+        <w:rPr>
+          <w:sz w:val="36"/>
+          <w:szCs w:val="36"/>
+        </w:rPr>
+      </w:pPr>
+      <w:proofErr w:type="spellStart"/>
+      <w:r>
+        <w:rPr>
+          <w:sz w:val="36"/>
+          <w:szCs w:val="36"/>
+        </w:rPr>
+        <w:t>Recibio</w:t>
+      </w:r>
+      <w:proofErr w:type="spellEnd"/>
+    </w:p>
+    <w:p>
+      <w:pPr>
+        <w:jc w:val="center"/>
+        <w:rPr>
+          <w:sz w:val="36"/>
+          <w:szCs w:val="36"/>
+        </w:rPr>
+      </w:pPr>
+    </w:p>
+    <w:p>
+      <w:pPr>
+        <w:jc w:val="center"/>
+        <w:rPr>
+          <w:sz w:val="36"/>
+          <w:szCs w:val="36"/>
+        </w:rPr>
+      </w:pPr>
+      <w:r>
+        <w:rPr>
+          <w:sz w:val="36"/>
+          <w:szCs w:val="36"/>
+        </w:rPr>
+        <w:t>____________________________</w:t>
+      </w:r>
+    </w:p>
+    <w:p>
+      <w:pPr>
+        <w:jc w:val="center"/>
+        <w:rPr>
+          <w:sz w:val="36"/>
+          <w:szCs w:val="36"/>
+        </w:rPr>
+      </w:pPr>
+      <w:r>
+        <w:rPr>
+          <w:sz w:val="36"/>
+          <w:szCs w:val="36"/>
+        </w:rPr>
+        <w:t xml:space="preserve">Adriana Soriano </w:t>
+      </w:r>
+    </w:p>
+    <w:p>
+      <w:pPr>
+        <w:jc w:val="center"/>
+        <w:rPr>
+          <w:sz w:val="36"/>
+          <w:szCs w:val="36"/>
+        </w:rPr>
+      </w:pPr>
+    </w:p>
+    <w:p>
+      <w:pPr>
+        <w:jc w:val="center"/>
+        <w:rPr>
+          <w:sz w:val="36"/>
+          <w:szCs w:val="36"/>
+        </w:rPr>
+      </w:pPr>
     </w:p>
     <w:p>
       <w:pPr>
@@ -286,6 +263,272 @@
           <w:szCs w:val="36"/>
         </w:rPr>
       </w:pPr>
+      <w:proofErr w:type="gramStart"/>
+      <w:r>
+        <w:rPr>
+          <w:sz w:val="36"/>
+          <w:szCs w:val="36"/>
+        </w:rPr>
+        <w:t>24  JUNIO</w:t>
+      </w:r>
+      <w:proofErr w:type="gramEnd"/>
+      <w:r>
+        <w:rPr>
+          <w:sz w:val="36"/>
+          <w:szCs w:val="36"/>
+        </w:rPr>
+        <w:t xml:space="preserve">  2022</w:t>
+      </w:r>
+    </w:p>
+    <w:p>
+      <w:pPr>
+        <w:jc w:val="center"/>
+        <w:rPr>
+          <w:sz w:val="36"/>
+          <w:szCs w:val="36"/>
+        </w:rPr>
+      </w:pPr>
+    </w:p>
+    <w:p>
+      <w:pPr>
+        <w:jc w:val="center"/>
+        <w:rPr>
+          <w:sz w:val="36"/>
+          <w:szCs w:val="36"/>
+        </w:rPr>
+      </w:pPr>
+    </w:p>
+    <w:p>
+      <w:pPr>
+        <w:jc w:val="center"/>
+        <w:rPr>
+          <w:sz w:val="36"/>
+          <w:szCs w:val="36"/>
+        </w:rPr>
+      </w:pPr>
+    </w:p>
+    <w:p>
+      <w:pPr>
+        <w:jc w:val="center"/>
+        <w:rPr>
+          <w:sz w:val="36"/>
+          <w:szCs w:val="36"/>
+        </w:rPr>
+      </w:pPr>
+      <w:r>
+        <w:rPr>
+          <w:sz w:val="36"/>
+          <w:szCs w:val="36"/>
+        </w:rPr>
+        <w:t>OBRADOR</w:t>
+      </w:r>
+    </w:p>
+    <w:p>
+      <w:pPr>
+        <w:jc w:val="center"/>
+        <w:rPr>
+          <w:sz w:val="36"/>
+          <w:szCs w:val="36"/>
+        </w:rPr>
+      </w:pPr>
+    </w:p>
+    <w:p>
+      <w:pPr>
+        <w:jc w:val="center"/>
+        <w:rPr>
+          <w:sz w:val="36"/>
+          <w:szCs w:val="36"/>
+        </w:rPr>
+      </w:pPr>
+    </w:p>
+    <w:p>
+      <w:pPr>
+        <w:jc w:val="center"/>
+        <w:rPr>
+          <w:sz w:val="36"/>
+          <w:szCs w:val="36"/>
+        </w:rPr>
+      </w:pPr>
+    </w:p>
+    <w:p>
+      <w:pPr>
+        <w:jc w:val="center"/>
+        <w:rPr>
+          <w:sz w:val="36"/>
+          <w:szCs w:val="36"/>
+        </w:rPr>
+      </w:pPr>
+      <w:r>
+        <w:rPr>
+          <w:sz w:val="36"/>
+          <w:szCs w:val="36"/>
+        </w:rPr>
+        <w:t xml:space="preserve">SALIDAS </w:t>
+      </w:r>
+      <w:proofErr w:type="gramStart"/>
+      <w:r>
+        <w:rPr>
+          <w:sz w:val="36"/>
+          <w:szCs w:val="36"/>
+        </w:rPr>
+        <w:t>OBRADOR  #</w:t>
+      </w:r>
+      <w:proofErr w:type="gramEnd"/>
+      <w:r>
+        <w:rPr>
+          <w:sz w:val="36"/>
+          <w:szCs w:val="36"/>
+        </w:rPr>
+        <w:t xml:space="preserve">  0251 J   al   0500 J</w:t>
+      </w:r>
+    </w:p>
+    <w:p>
+      <w:pPr>
+        <w:jc w:val="center"/>
+        <w:rPr>
+          <w:sz w:val="36"/>
+          <w:szCs w:val="36"/>
+        </w:rPr>
+      </w:pPr>
+    </w:p>
+    <w:p>
+      <w:pPr>
+        <w:jc w:val="center"/>
+        <w:rPr>
+          <w:sz w:val="36"/>
+          <w:szCs w:val="36"/>
+        </w:rPr>
+      </w:pPr>
+    </w:p>
+    <w:p>
+      <w:pPr>
+        <w:jc w:val="center"/>
+        <w:rPr>
+          <w:sz w:val="36"/>
+          <w:szCs w:val="36"/>
+        </w:rPr>
+      </w:pPr>
+    </w:p>
+    <w:p>
+      <w:pPr>
+        <w:jc w:val="center"/>
+        <w:rPr>
+          <w:sz w:val="36"/>
+          <w:szCs w:val="36"/>
+        </w:rPr>
+      </w:pPr>
+    </w:p>
+    <w:p>
+      <w:pPr>
+        <w:jc w:val="center"/>
+        <w:rPr>
+          <w:sz w:val="36"/>
+          <w:szCs w:val="36"/>
+        </w:rPr>
+      </w:pPr>
+    </w:p>
+    <w:p>
+      <w:pPr>
+        <w:jc w:val="center"/>
+        <w:rPr>
+          <w:sz w:val="36"/>
+          <w:szCs w:val="36"/>
+        </w:rPr>
+      </w:pPr>
+    </w:p>
+    <w:p>
+      <w:pPr>
+        <w:jc w:val="center"/>
+        <w:rPr>
+          <w:sz w:val="36"/>
+          <w:szCs w:val="36"/>
+        </w:rPr>
+      </w:pPr>
+      <w:r>
+        <w:rPr>
+          <w:sz w:val="36"/>
+          <w:szCs w:val="36"/>
+        </w:rPr>
+        <w:t>Recibió</w:t>
+      </w:r>
+    </w:p>
+    <w:p>
+      <w:pPr>
+        <w:jc w:val="center"/>
+        <w:rPr>
+          <w:sz w:val="36"/>
+          <w:szCs w:val="36"/>
+        </w:rPr>
+      </w:pPr>
+    </w:p>
+    <w:p>
+      <w:pPr>
+        <w:jc w:val="center"/>
+        <w:rPr>
+          <w:sz w:val="36"/>
+          <w:szCs w:val="36"/>
+        </w:rPr>
+      </w:pPr>
+      <w:r>
+        <w:rPr>
+          <w:sz w:val="36"/>
+          <w:szCs w:val="36"/>
+        </w:rPr>
+        <w:t>______________________________</w:t>
+      </w:r>
+    </w:p>
+    <w:p>
+      <w:pPr>
+        <w:jc w:val="center"/>
+        <w:rPr>
+          <w:sz w:val="36"/>
+          <w:szCs w:val="36"/>
+        </w:rPr>
+      </w:pPr>
+      <w:r>
+        <w:rPr>
+          <w:sz w:val="36"/>
+          <w:szCs w:val="36"/>
+        </w:rPr>
+        <w:lastRenderedPageBreak/>
+        <w:t>ADRIANA SORIANO</w:t>
+      </w:r>
+    </w:p>
+    <w:p>
+      <w:pPr>
+        <w:jc w:val="center"/>
+        <w:rPr>
+          <w:sz w:val="36"/>
+          <w:szCs w:val="36"/>
+        </w:rPr>
+      </w:pPr>
+    </w:p>
+    <w:p>
+      <w:pPr>
+        <w:jc w:val="center"/>
+        <w:rPr>
+          <w:sz w:val="36"/>
+          <w:szCs w:val="36"/>
+        </w:rPr>
+      </w:pPr>
+    </w:p>
+    <w:p>
+      <w:pPr>
+        <w:jc w:val="center"/>
+        <w:rPr>
+          <w:sz w:val="36"/>
+          <w:szCs w:val="36"/>
+        </w:rPr>
+      </w:pPr>
+    </w:p>
+    <w:p>
+      <w:pPr>
+        <w:jc w:val="center"/>
+        <w:rPr>
+          <w:sz w:val="36"/>
+          <w:szCs w:val="36"/>
+        </w:rPr>
+      </w:pPr>
       <w:r>
         <w:rPr>
           <w:sz w:val="36"/>
@@ -483,23 +726,236 @@
           <w:sz w:val="36"/>
           <w:szCs w:val="36"/>
         </w:rPr>
+        <w:t>____________________________</w:t>
+      </w:r>
+    </w:p>
+    <w:p>
+      <w:pPr>
+        <w:jc w:val="center"/>
+        <w:rPr>
+          <w:sz w:val="36"/>
+          <w:szCs w:val="36"/>
+        </w:rPr>
+      </w:pPr>
+      <w:r>
+        <w:rPr>
+          <w:sz w:val="36"/>
+          <w:szCs w:val="36"/>
+        </w:rPr>
+        <w:t>ADRIANA SORIANO</w:t>
+      </w:r>
+    </w:p>
+    <w:p>
+      <w:pPr>
+        <w:jc w:val="center"/>
+        <w:rPr>
+          <w:sz w:val="36"/>
+          <w:szCs w:val="36"/>
+        </w:rPr>
+      </w:pPr>
+    </w:p>
+    <w:p>
+      <w:pPr>
+        <w:jc w:val="center"/>
+        <w:rPr>
+          <w:sz w:val="36"/>
+          <w:szCs w:val="36"/>
+        </w:rPr>
+      </w:pPr>
+      <w:r>
+        <w:rPr>
+          <w:sz w:val="36"/>
+          <w:szCs w:val="36"/>
+        </w:rPr>
+        <w:t>8 DE JUNIO 2022</w:t>
+      </w:r>
+    </w:p>
+    <w:p>
+      <w:pPr>
+        <w:jc w:val="center"/>
+        <w:rPr>
+          <w:sz w:val="36"/>
+          <w:szCs w:val="36"/>
+        </w:rPr>
+      </w:pPr>
+    </w:p>
+    <w:p>
+      <w:pPr>
+        <w:jc w:val="center"/>
+        <w:rPr>
+          <w:sz w:val="36"/>
+          <w:szCs w:val="36"/>
+        </w:rPr>
+      </w:pPr>
+    </w:p>
+    <w:p>
+      <w:pPr>
+        <w:jc w:val="center"/>
+        <w:rPr>
+          <w:sz w:val="36"/>
+          <w:szCs w:val="36"/>
+        </w:rPr>
+      </w:pPr>
+    </w:p>
+    <w:p>
+      <w:pPr>
+        <w:jc w:val="center"/>
+        <w:rPr>
+          <w:sz w:val="36"/>
+          <w:szCs w:val="36"/>
+        </w:rPr>
+      </w:pPr>
+      <w:r>
+        <w:rPr>
+          <w:sz w:val="36"/>
+          <w:szCs w:val="36"/>
+        </w:rPr>
+        <w:t>OBRADOR</w:t>
+      </w:r>
+    </w:p>
+    <w:p>
+      <w:pPr>
+        <w:jc w:val="center"/>
+        <w:rPr>
+          <w:sz w:val="36"/>
+          <w:szCs w:val="36"/>
+        </w:rPr>
+      </w:pPr>
+    </w:p>
+    <w:p>
+      <w:pPr>
+        <w:jc w:val="center"/>
+        <w:rPr>
+          <w:sz w:val="36"/>
+          <w:szCs w:val="36"/>
+        </w:rPr>
+      </w:pPr>
+    </w:p>
+    <w:p>
+      <w:pPr>
+        <w:jc w:val="center"/>
+        <w:rPr>
+          <w:sz w:val="36"/>
+          <w:szCs w:val="36"/>
+        </w:rPr>
+      </w:pPr>
+    </w:p>
+    <w:p>
+      <w:pPr>
+        <w:jc w:val="center"/>
+        <w:rPr>
+          <w:sz w:val="36"/>
+          <w:szCs w:val="36"/>
+        </w:rPr>
+      </w:pPr>
+    </w:p>
+    <w:p>
+      <w:pPr>
+        <w:jc w:val="center"/>
+        <w:rPr>
+          <w:sz w:val="36"/>
+          <w:szCs w:val="36"/>
+        </w:rPr>
+      </w:pPr>
+      <w:proofErr w:type="gramStart"/>
+      <w:r>
+        <w:rPr>
+          <w:sz w:val="36"/>
+          <w:szCs w:val="36"/>
+        </w:rPr>
+        <w:t>REMISIONES  #</w:t>
+      </w:r>
+      <w:proofErr w:type="gramEnd"/>
+      <w:r>
+        <w:rPr>
+          <w:sz w:val="36"/>
+          <w:szCs w:val="36"/>
+        </w:rPr>
+        <w:t xml:space="preserve">  00001 D   al    #  001250 D</w:t>
+      </w:r>
+    </w:p>
+    <w:p>
+      <w:pPr>
+        <w:jc w:val="center"/>
+        <w:rPr>
+          <w:sz w:val="36"/>
+          <w:szCs w:val="36"/>
+        </w:rPr>
+      </w:pPr>
+    </w:p>
+    <w:p>
+      <w:pPr>
+        <w:jc w:val="center"/>
+        <w:rPr>
+          <w:sz w:val="36"/>
+          <w:szCs w:val="36"/>
+        </w:rPr>
+      </w:pPr>
+    </w:p>
+    <w:p>
+      <w:pPr>
+        <w:jc w:val="center"/>
+        <w:rPr>
+          <w:sz w:val="36"/>
+          <w:szCs w:val="36"/>
+        </w:rPr>
+      </w:pPr>
+    </w:p>
+    <w:p>
+      <w:pPr>
+        <w:jc w:val="center"/>
+        <w:rPr>
+          <w:sz w:val="36"/>
+          <w:szCs w:val="36"/>
+        </w:rPr>
+      </w:pPr>
+      <w:r>
+        <w:rPr>
+          <w:sz w:val="36"/>
+          <w:szCs w:val="36"/>
+        </w:rPr>
+        <w:t>RECIBIO</w:t>
+      </w:r>
+    </w:p>
+    <w:p>
+      <w:pPr>
+        <w:jc w:val="center"/>
+        <w:rPr>
+          <w:sz w:val="36"/>
+          <w:szCs w:val="36"/>
+        </w:rPr>
+      </w:pPr>
+    </w:p>
+    <w:p>
+      <w:pPr>
+        <w:jc w:val="center"/>
+        <w:rPr>
+          <w:sz w:val="36"/>
+          <w:szCs w:val="36"/>
+        </w:rPr>
+      </w:pPr>
+      <w:r>
+        <w:rPr>
+          <w:sz w:val="36"/>
+          <w:szCs w:val="36"/>
+        </w:rPr>
+        <w:t>_______________________</w:t>
+      </w:r>
+    </w:p>
+    <w:p>
+      <w:pPr>
+        <w:jc w:val="center"/>
+        <w:rPr>
+          <w:sz w:val="36"/>
+          <w:szCs w:val="36"/>
+        </w:rPr>
+      </w:pPr>
+      <w:r>
+        <w:rPr>
+          <w:sz w:val="36"/>
+          <w:szCs w:val="36"/>
+        </w:rPr>
         <w:lastRenderedPageBreak/>
-        <w:t>____________________________</w:t>
-      </w:r>
-    </w:p>
-    <w:p>
-      <w:pPr>
-        <w:jc w:val="center"/>
-        <w:rPr>
-          <w:sz w:val="36"/>
-          <w:szCs w:val="36"/>
-        </w:rPr>
-      </w:pPr>
-      <w:r>
-        <w:rPr>
-          <w:sz w:val="36"/>
-          <w:szCs w:val="36"/>
-        </w:rPr>
         <w:t>ADRIANA SORIANO</w:t>
       </w:r>
     </w:p>
@@ -520,12 +976,39 @@
           <w:szCs w:val="36"/>
         </w:rPr>
       </w:pPr>
-      <w:r>
-        <w:rPr>
-          <w:sz w:val="36"/>
-          <w:szCs w:val="36"/>
-        </w:rPr>
-        <w:t>8 DE JUNIO 2022</w:t>
+    </w:p>
+    <w:p>
+      <w:pPr>
+        <w:jc w:val="center"/>
+        <w:rPr>
+          <w:sz w:val="36"/>
+          <w:szCs w:val="36"/>
+        </w:rPr>
+      </w:pPr>
+    </w:p>
+    <w:p>
+      <w:pPr>
+        <w:jc w:val="center"/>
+        <w:rPr>
+          <w:sz w:val="36"/>
+          <w:szCs w:val="36"/>
+        </w:rPr>
+      </w:pPr>
+    </w:p>
+    <w:p>
+      <w:pPr>
+        <w:jc w:val="center"/>
+        <w:rPr>
+          <w:sz w:val="36"/>
+          <w:szCs w:val="36"/>
+        </w:rPr>
+      </w:pPr>
+      <w:r>
+        <w:rPr>
+          <w:sz w:val="36"/>
+          <w:szCs w:val="36"/>
+        </w:rPr>
+        <w:t>28 DE MAYO  2022</w:t>
       </w:r>
     </w:p>
     <w:p>
@@ -597,30 +1080,280 @@
           <w:szCs w:val="36"/>
         </w:rPr>
       </w:pPr>
-    </w:p>
-    <w:p>
-      <w:pPr>
-        <w:jc w:val="center"/>
-        <w:rPr>
-          <w:sz w:val="36"/>
-          <w:szCs w:val="36"/>
-        </w:rPr>
-      </w:pPr>
-    </w:p>
-    <w:p>
-      <w:pPr>
-        <w:jc w:val="center"/>
-        <w:rPr>
-          <w:sz w:val="36"/>
-          <w:szCs w:val="36"/>
-        </w:rPr>
-      </w:pPr>
       <w:proofErr w:type="gramStart"/>
       <w:r>
         <w:rPr>
           <w:sz w:val="36"/>
           <w:szCs w:val="36"/>
         </w:rPr>
+        <w:t>REMISIONES  DEL</w:t>
+      </w:r>
+      <w:proofErr w:type="gramEnd"/>
+      <w:r>
+        <w:rPr>
+          <w:sz w:val="36"/>
+          <w:szCs w:val="36"/>
+        </w:rPr>
+        <w:t xml:space="preserve">   #  23751 C   al   #  25000 C</w:t>
+      </w:r>
+    </w:p>
+    <w:p>
+      <w:pPr>
+        <w:jc w:val="center"/>
+        <w:rPr>
+          <w:sz w:val="36"/>
+          <w:szCs w:val="36"/>
+        </w:rPr>
+      </w:pPr>
+    </w:p>
+    <w:p>
+      <w:pPr>
+        <w:jc w:val="center"/>
+        <w:rPr>
+          <w:sz w:val="36"/>
+          <w:szCs w:val="36"/>
+        </w:rPr>
+      </w:pPr>
+    </w:p>
+    <w:p>
+      <w:pPr>
+        <w:jc w:val="center"/>
+        <w:rPr>
+          <w:sz w:val="36"/>
+          <w:szCs w:val="36"/>
+        </w:rPr>
+      </w:pPr>
+    </w:p>
+    <w:p>
+      <w:pPr>
+        <w:jc w:val="center"/>
+        <w:rPr>
+          <w:sz w:val="36"/>
+          <w:szCs w:val="36"/>
+        </w:rPr>
+      </w:pPr>
+    </w:p>
+    <w:p>
+      <w:pPr>
+        <w:jc w:val="center"/>
+        <w:rPr>
+          <w:sz w:val="36"/>
+          <w:szCs w:val="36"/>
+        </w:rPr>
+      </w:pPr>
+    </w:p>
+    <w:p>
+      <w:pPr>
+        <w:jc w:val="center"/>
+        <w:rPr>
+          <w:sz w:val="36"/>
+          <w:szCs w:val="36"/>
+        </w:rPr>
+      </w:pPr>
+      <w:r>
+        <w:rPr>
+          <w:sz w:val="36"/>
+          <w:szCs w:val="36"/>
+        </w:rPr>
+        <w:t>RECIBIO</w:t>
+      </w:r>
+    </w:p>
+    <w:p>
+      <w:pPr>
+        <w:jc w:val="center"/>
+        <w:rPr>
+          <w:sz w:val="36"/>
+          <w:szCs w:val="36"/>
+        </w:rPr>
+      </w:pPr>
+    </w:p>
+    <w:p>
+      <w:pPr>
+        <w:jc w:val="center"/>
+        <w:rPr>
+          <w:sz w:val="36"/>
+          <w:szCs w:val="36"/>
+        </w:rPr>
+      </w:pPr>
+      <w:r>
+        <w:rPr>
+          <w:sz w:val="36"/>
+          <w:szCs w:val="36"/>
+        </w:rPr>
+        <w:lastRenderedPageBreak/>
+        <w:t>______________________</w:t>
+      </w:r>
+    </w:p>
+    <w:p>
+      <w:pPr>
+        <w:jc w:val="center"/>
+        <w:rPr>
+          <w:sz w:val="36"/>
+          <w:szCs w:val="36"/>
+        </w:rPr>
+      </w:pPr>
+      <w:r>
+        <w:rPr>
+          <w:sz w:val="36"/>
+          <w:szCs w:val="36"/>
+        </w:rPr>
+        <w:t>Adriana Soriano</w:t>
+      </w:r>
+    </w:p>
+    <w:p>
+      <w:pPr>
+        <w:jc w:val="center"/>
+        <w:rPr>
+          <w:sz w:val="36"/>
+          <w:szCs w:val="36"/>
+        </w:rPr>
+      </w:pPr>
+    </w:p>
+    <w:p>
+      <w:pPr>
+        <w:jc w:val="center"/>
+        <w:rPr>
+          <w:sz w:val="36"/>
+          <w:szCs w:val="36"/>
+        </w:rPr>
+      </w:pPr>
+    </w:p>
+    <w:p>
+      <w:pPr>
+        <w:jc w:val="center"/>
+        <w:rPr>
+          <w:sz w:val="36"/>
+          <w:szCs w:val="36"/>
+        </w:rPr>
+      </w:pPr>
+    </w:p>
+    <w:p>
+      <w:pPr>
+        <w:jc w:val="center"/>
+        <w:rPr>
+          <w:sz w:val="36"/>
+          <w:szCs w:val="36"/>
+        </w:rPr>
+      </w:pPr>
+    </w:p>
+    <w:p>
+      <w:pPr>
+        <w:jc w:val="center"/>
+        <w:rPr>
+          <w:sz w:val="36"/>
+          <w:szCs w:val="36"/>
+        </w:rPr>
+      </w:pPr>
+    </w:p>
+    <w:p>
+      <w:pPr>
+        <w:jc w:val="center"/>
+        <w:rPr>
+          <w:sz w:val="36"/>
+          <w:szCs w:val="36"/>
+        </w:rPr>
+      </w:pPr>
+      <w:r>
+        <w:rPr>
+          <w:sz w:val="36"/>
+          <w:szCs w:val="36"/>
+        </w:rPr>
+        <w:t>18 DE MAYO 2022</w:t>
+      </w:r>
+    </w:p>
+    <w:p>
+      <w:pPr>
+        <w:jc w:val="center"/>
+        <w:rPr>
+          <w:sz w:val="36"/>
+          <w:szCs w:val="36"/>
+        </w:rPr>
+      </w:pPr>
+    </w:p>
+    <w:p>
+      <w:pPr>
+        <w:jc w:val="center"/>
+        <w:rPr>
+          <w:sz w:val="36"/>
+          <w:szCs w:val="36"/>
+        </w:rPr>
+      </w:pPr>
+    </w:p>
+    <w:p>
+      <w:pPr>
+        <w:jc w:val="center"/>
+        <w:rPr>
+          <w:sz w:val="36"/>
+          <w:szCs w:val="36"/>
+        </w:rPr>
+      </w:pPr>
+    </w:p>
+    <w:p>
+      <w:pPr>
+        <w:jc w:val="center"/>
+        <w:rPr>
+          <w:sz w:val="36"/>
+          <w:szCs w:val="36"/>
+        </w:rPr>
+      </w:pPr>
+    </w:p>
+    <w:p>
+      <w:pPr>
+        <w:jc w:val="center"/>
+        <w:rPr>
+          <w:sz w:val="36"/>
+          <w:szCs w:val="36"/>
+        </w:rPr>
+      </w:pPr>
+      <w:r>
+        <w:rPr>
+          <w:sz w:val="36"/>
+          <w:szCs w:val="36"/>
+        </w:rPr>
+        <w:t>OBRADOR</w:t>
+      </w:r>
+    </w:p>
+    <w:p>
+      <w:pPr>
+        <w:jc w:val="center"/>
+        <w:rPr>
+          <w:sz w:val="36"/>
+          <w:szCs w:val="36"/>
+        </w:rPr>
+      </w:pPr>
+    </w:p>
+    <w:p>
+      <w:pPr>
+        <w:jc w:val="center"/>
+        <w:rPr>
+          <w:sz w:val="36"/>
+          <w:szCs w:val="36"/>
+        </w:rPr>
+      </w:pPr>
+    </w:p>
+    <w:p>
+      <w:pPr>
+        <w:jc w:val="center"/>
+        <w:rPr>
+          <w:sz w:val="36"/>
+          <w:szCs w:val="36"/>
+        </w:rPr>
+      </w:pPr>
+    </w:p>
+    <w:p>
+      <w:pPr>
+        <w:jc w:val="center"/>
+        <w:rPr>
+          <w:sz w:val="36"/>
+          <w:szCs w:val="36"/>
+        </w:rPr>
+      </w:pPr>
+      <w:proofErr w:type="gramStart"/>
+      <w:r>
+        <w:rPr>
+          <w:sz w:val="36"/>
+          <w:szCs w:val="36"/>
+        </w:rPr>
         <w:t>REMISIONES  #</w:t>
       </w:r>
       <w:proofErr w:type="gramEnd"/>
@@ -629,49 +1362,50 @@
           <w:sz w:val="36"/>
           <w:szCs w:val="36"/>
         </w:rPr>
-        <w:t xml:space="preserve">  00001 D   al    #  001250 D</w:t>
-      </w:r>
-    </w:p>
-    <w:p>
-      <w:pPr>
-        <w:jc w:val="center"/>
-        <w:rPr>
-          <w:sz w:val="36"/>
-          <w:szCs w:val="36"/>
-        </w:rPr>
-      </w:pPr>
-    </w:p>
-    <w:p>
-      <w:pPr>
-        <w:jc w:val="center"/>
-        <w:rPr>
-          <w:sz w:val="36"/>
-          <w:szCs w:val="36"/>
-        </w:rPr>
-      </w:pPr>
-    </w:p>
-    <w:p>
-      <w:pPr>
-        <w:jc w:val="center"/>
-        <w:rPr>
-          <w:sz w:val="36"/>
-          <w:szCs w:val="36"/>
-        </w:rPr>
-      </w:pPr>
-    </w:p>
-    <w:p>
-      <w:pPr>
-        <w:jc w:val="center"/>
-        <w:rPr>
-          <w:sz w:val="36"/>
-          <w:szCs w:val="36"/>
-        </w:rPr>
-      </w:pPr>
-      <w:r>
-        <w:rPr>
-          <w:sz w:val="36"/>
-          <w:szCs w:val="36"/>
-        </w:rPr>
+        <w:t xml:space="preserve">  22501 C  al  23750 C </w:t>
+      </w:r>
+    </w:p>
+    <w:p>
+      <w:pPr>
+        <w:jc w:val="center"/>
+        <w:rPr>
+          <w:sz w:val="36"/>
+          <w:szCs w:val="36"/>
+        </w:rPr>
+      </w:pPr>
+    </w:p>
+    <w:p>
+      <w:pPr>
+        <w:jc w:val="center"/>
+        <w:rPr>
+          <w:sz w:val="36"/>
+          <w:szCs w:val="36"/>
+        </w:rPr>
+      </w:pPr>
+    </w:p>
+    <w:p>
+      <w:pPr>
+        <w:jc w:val="center"/>
+        <w:rPr>
+          <w:sz w:val="36"/>
+          <w:szCs w:val="36"/>
+        </w:rPr>
+      </w:pPr>
+    </w:p>
+    <w:p>
+      <w:pPr>
+        <w:jc w:val="center"/>
+        <w:rPr>
+          <w:sz w:val="36"/>
+          <w:szCs w:val="36"/>
+        </w:rPr>
+      </w:pPr>
+      <w:r>
+        <w:rPr>
+          <w:sz w:val="36"/>
+          <w:szCs w:val="36"/>
+        </w:rPr>
+        <w:lastRenderedPageBreak/>
         <w:t>RECIBIO</w:t>
       </w:r>
     </w:p>
@@ -713,6 +1447,234 @@
           <w:sz w:val="36"/>
           <w:szCs w:val="36"/>
         </w:rPr>
+        <w:t>Adriana Soriano</w:t>
+      </w:r>
+    </w:p>
+    <w:p>
+      <w:pPr>
+        <w:jc w:val="center"/>
+        <w:rPr>
+          <w:sz w:val="36"/>
+          <w:szCs w:val="36"/>
+        </w:rPr>
+      </w:pPr>
+    </w:p>
+    <w:p>
+      <w:pPr>
+        <w:jc w:val="center"/>
+        <w:rPr>
+          <w:sz w:val="36"/>
+          <w:szCs w:val="36"/>
+        </w:rPr>
+      </w:pPr>
+    </w:p>
+    <w:p>
+      <w:pPr>
+        <w:jc w:val="center"/>
+        <w:rPr>
+          <w:sz w:val="36"/>
+          <w:szCs w:val="36"/>
+        </w:rPr>
+      </w:pPr>
+    </w:p>
+    <w:p>
+      <w:pPr>
+        <w:jc w:val="center"/>
+        <w:rPr>
+          <w:sz w:val="36"/>
+          <w:szCs w:val="36"/>
+        </w:rPr>
+      </w:pPr>
+      <w:r>
+        <w:rPr>
+          <w:sz w:val="36"/>
+          <w:szCs w:val="36"/>
+        </w:rPr>
+        <w:t>5 DE MAYO 2022</w:t>
+      </w:r>
+    </w:p>
+    <w:p>
+      <w:pPr>
+        <w:jc w:val="center"/>
+        <w:rPr>
+          <w:sz w:val="36"/>
+          <w:szCs w:val="36"/>
+        </w:rPr>
+      </w:pPr>
+    </w:p>
+    <w:p>
+      <w:pPr>
+        <w:jc w:val="center"/>
+        <w:rPr>
+          <w:sz w:val="36"/>
+          <w:szCs w:val="36"/>
+        </w:rPr>
+      </w:pPr>
+    </w:p>
+    <w:p>
+      <w:pPr>
+        <w:jc w:val="center"/>
+        <w:rPr>
+          <w:sz w:val="36"/>
+          <w:szCs w:val="36"/>
+        </w:rPr>
+      </w:pPr>
+      <w:r>
+        <w:rPr>
+          <w:sz w:val="36"/>
+          <w:szCs w:val="36"/>
+        </w:rPr>
+        <w:t>OBRADOR</w:t>
+      </w:r>
+    </w:p>
+    <w:p>
+      <w:pPr>
+        <w:jc w:val="center"/>
+        <w:rPr>
+          <w:sz w:val="36"/>
+          <w:szCs w:val="36"/>
+        </w:rPr>
+      </w:pPr>
+    </w:p>
+    <w:p>
+      <w:pPr>
+        <w:jc w:val="center"/>
+        <w:rPr>
+          <w:sz w:val="36"/>
+          <w:szCs w:val="36"/>
+        </w:rPr>
+      </w:pPr>
+    </w:p>
+    <w:p>
+      <w:pPr>
+        <w:jc w:val="center"/>
+        <w:rPr>
+          <w:sz w:val="36"/>
+          <w:szCs w:val="36"/>
+        </w:rPr>
+      </w:pPr>
+      <w:proofErr w:type="gramStart"/>
+      <w:r>
+        <w:rPr>
+          <w:sz w:val="36"/>
+          <w:szCs w:val="36"/>
+        </w:rPr>
+        <w:t>REMISIONES  #</w:t>
+      </w:r>
+      <w:proofErr w:type="gramEnd"/>
+      <w:r>
+        <w:rPr>
+          <w:sz w:val="36"/>
+          <w:szCs w:val="36"/>
+        </w:rPr>
+        <w:t xml:space="preserve">  22251 C   al   22500 C</w:t>
+      </w:r>
+    </w:p>
+    <w:p>
+      <w:pPr>
+        <w:jc w:val="center"/>
+        <w:rPr>
+          <w:sz w:val="36"/>
+          <w:szCs w:val="36"/>
+        </w:rPr>
+      </w:pPr>
+      <w:r>
+        <w:rPr>
+          <w:sz w:val="36"/>
+          <w:szCs w:val="36"/>
+        </w:rPr>
+        <w:t xml:space="preserve">SALIDAS OBRADOR   </w:t>
+      </w:r>
+      <w:proofErr w:type="gramStart"/>
+      <w:r>
+        <w:rPr>
+          <w:sz w:val="36"/>
+          <w:szCs w:val="36"/>
+        </w:rPr>
+        <w:t>#  0001</w:t>
+      </w:r>
+      <w:proofErr w:type="gramEnd"/>
+      <w:r>
+        <w:rPr>
+          <w:sz w:val="36"/>
+          <w:szCs w:val="36"/>
+        </w:rPr>
+        <w:t xml:space="preserve"> J  al   #  00250 J</w:t>
+      </w:r>
+    </w:p>
+    <w:p>
+      <w:pPr>
+        <w:jc w:val="center"/>
+        <w:rPr>
+          <w:sz w:val="36"/>
+          <w:szCs w:val="36"/>
+        </w:rPr>
+      </w:pPr>
+    </w:p>
+    <w:p>
+      <w:pPr>
+        <w:jc w:val="center"/>
+        <w:rPr>
+          <w:sz w:val="36"/>
+          <w:szCs w:val="36"/>
+        </w:rPr>
+      </w:pPr>
+    </w:p>
+    <w:p>
+      <w:pPr>
+        <w:jc w:val="center"/>
+        <w:rPr>
+          <w:sz w:val="36"/>
+          <w:szCs w:val="36"/>
+        </w:rPr>
+      </w:pPr>
+      <w:r>
+        <w:rPr>
+          <w:sz w:val="36"/>
+          <w:szCs w:val="36"/>
+        </w:rPr>
+        <w:t>RECIBIO</w:t>
+      </w:r>
+    </w:p>
+    <w:p>
+      <w:pPr>
+        <w:jc w:val="center"/>
+        <w:rPr>
+          <w:sz w:val="36"/>
+          <w:szCs w:val="36"/>
+        </w:rPr>
+      </w:pPr>
+    </w:p>
+    <w:p>
+      <w:pPr>
+        <w:jc w:val="center"/>
+        <w:rPr>
+          <w:sz w:val="36"/>
+          <w:szCs w:val="36"/>
+        </w:rPr>
+      </w:pPr>
+      <w:r>
+        <w:rPr>
+          <w:sz w:val="36"/>
+          <w:szCs w:val="36"/>
+        </w:rPr>
+        <w:t>___________________</w:t>
+      </w:r>
+    </w:p>
+    <w:p>
+      <w:pPr>
+        <w:jc w:val="center"/>
+        <w:rPr>
+          <w:sz w:val="36"/>
+          <w:szCs w:val="36"/>
+        </w:rPr>
+      </w:pPr>
+      <w:r>
+        <w:rPr>
+          <w:sz w:val="36"/>
+          <w:szCs w:val="36"/>
+        </w:rPr>
+        <w:lastRenderedPageBreak/>
         <w:t>ADRIANA SORIANO</w:t>
       </w:r>
     </w:p>
@@ -760,22 +1722,40 @@
           <w:szCs w:val="36"/>
         </w:rPr>
       </w:pPr>
-      <w:r>
-        <w:rPr>
-          <w:sz w:val="36"/>
-          <w:szCs w:val="36"/>
-        </w:rPr>
-        <w:t>28 DE MAYO  2022</w:t>
-      </w:r>
-    </w:p>
-    <w:p>
-      <w:pPr>
-        <w:jc w:val="center"/>
-        <w:rPr>
-          <w:sz w:val="36"/>
-          <w:szCs w:val="36"/>
-        </w:rPr>
-      </w:pPr>
+    </w:p>
+    <w:p>
+      <w:pPr>
+        <w:jc w:val="center"/>
+        <w:rPr>
+          <w:sz w:val="36"/>
+          <w:szCs w:val="36"/>
+        </w:rPr>
+      </w:pPr>
+    </w:p>
+    <w:p>
+      <w:pPr>
+        <w:jc w:val="center"/>
+        <w:rPr>
+          <w:sz w:val="36"/>
+          <w:szCs w:val="36"/>
+        </w:rPr>
+      </w:pPr>
+    </w:p>
+    <w:p>
+      <w:pPr>
+        <w:jc w:val="center"/>
+        <w:rPr>
+          <w:sz w:val="36"/>
+          <w:szCs w:val="36"/>
+        </w:rPr>
+      </w:pPr>
+      <w:r>
+        <w:rPr>
+          <w:sz w:val="36"/>
+          <w:szCs w:val="36"/>
+        </w:rPr>
+        <w:t>25- ABRIL 2022</w:t>
+      </w:r>
     </w:p>
     <w:p>
       <w:pPr>
@@ -837,13 +1817,38 @@
           <w:szCs w:val="36"/>
         </w:rPr>
       </w:pPr>
+    </w:p>
+    <w:p>
+      <w:pPr>
+        <w:jc w:val="center"/>
+        <w:rPr>
+          <w:sz w:val="36"/>
+          <w:szCs w:val="36"/>
+        </w:rPr>
+      </w:pPr>
+    </w:p>
+    <w:p>
+      <w:pPr>
+        <w:jc w:val="center"/>
+        <w:rPr>
+          <w:sz w:val="36"/>
+          <w:szCs w:val="36"/>
+        </w:rPr>
+      </w:pPr>
+      <w:r>
+        <w:rPr>
+          <w:sz w:val="36"/>
+          <w:szCs w:val="36"/>
+        </w:rPr>
+        <w:t xml:space="preserve">REMISIONES   </w:t>
+      </w:r>
       <w:proofErr w:type="gramStart"/>
       <w:r>
         <w:rPr>
           <w:sz w:val="36"/>
           <w:szCs w:val="36"/>
         </w:rPr>
-        <w:t>REMISIONES  DEL</w:t>
+        <w:t>#  020001</w:t>
       </w:r>
       <w:proofErr w:type="gramEnd"/>
       <w:r>
@@ -851,67 +1856,50 @@
           <w:sz w:val="36"/>
           <w:szCs w:val="36"/>
         </w:rPr>
-        <w:t xml:space="preserve">   #  23751 C   al   #  25000 C</w:t>
-      </w:r>
-    </w:p>
-    <w:p>
-      <w:pPr>
-        <w:jc w:val="center"/>
-        <w:rPr>
-          <w:sz w:val="36"/>
-          <w:szCs w:val="36"/>
-        </w:rPr>
-      </w:pPr>
-    </w:p>
-    <w:p>
-      <w:pPr>
-        <w:jc w:val="center"/>
-        <w:rPr>
-          <w:sz w:val="36"/>
-          <w:szCs w:val="36"/>
-        </w:rPr>
-      </w:pPr>
-    </w:p>
-    <w:p>
-      <w:pPr>
-        <w:jc w:val="center"/>
-        <w:rPr>
-          <w:sz w:val="36"/>
-          <w:szCs w:val="36"/>
-        </w:rPr>
-      </w:pPr>
-    </w:p>
-    <w:p>
-      <w:pPr>
-        <w:jc w:val="center"/>
-        <w:rPr>
-          <w:sz w:val="36"/>
-          <w:szCs w:val="36"/>
-        </w:rPr>
-      </w:pPr>
-    </w:p>
-    <w:p>
-      <w:pPr>
-        <w:jc w:val="center"/>
-        <w:rPr>
-          <w:sz w:val="36"/>
-          <w:szCs w:val="36"/>
-        </w:rPr>
-      </w:pPr>
-    </w:p>
-    <w:p>
-      <w:pPr>
-        <w:jc w:val="center"/>
-        <w:rPr>
-          <w:sz w:val="36"/>
-          <w:szCs w:val="36"/>
-        </w:rPr>
-      </w:pPr>
-      <w:r>
-        <w:rPr>
-          <w:sz w:val="36"/>
-          <w:szCs w:val="36"/>
-        </w:rPr>
+        <w:t xml:space="preserve"> C   al    021250 C</w:t>
+      </w:r>
+    </w:p>
+    <w:p>
+      <w:pPr>
+        <w:jc w:val="center"/>
+        <w:rPr>
+          <w:sz w:val="36"/>
+          <w:szCs w:val="36"/>
+        </w:rPr>
+      </w:pPr>
+    </w:p>
+    <w:p>
+      <w:pPr>
+        <w:jc w:val="center"/>
+        <w:rPr>
+          <w:sz w:val="36"/>
+          <w:szCs w:val="36"/>
+        </w:rPr>
+      </w:pPr>
+    </w:p>
+    <w:p>
+      <w:pPr>
+        <w:jc w:val="center"/>
+        <w:rPr>
+          <w:sz w:val="36"/>
+          <w:szCs w:val="36"/>
+        </w:rPr>
+      </w:pPr>
+    </w:p>
+    <w:p>
+      <w:pPr>
+        <w:jc w:val="center"/>
+        <w:rPr>
+          <w:sz w:val="36"/>
+          <w:szCs w:val="36"/>
+        </w:rPr>
+      </w:pPr>
+      <w:r>
+        <w:rPr>
+          <w:sz w:val="36"/>
+          <w:szCs w:val="36"/>
+        </w:rPr>
+        <w:lastRenderedPageBreak/>
         <w:t>RECIBIO</w:t>
       </w:r>
     </w:p>
@@ -923,754 +1911,11 @@
           <w:szCs w:val="36"/>
         </w:rPr>
       </w:pPr>
-    </w:p>
-    <w:p>
-      <w:pPr>
-        <w:jc w:val="center"/>
-        <w:rPr>
-          <w:sz w:val="36"/>
-          <w:szCs w:val="36"/>
-        </w:rPr>
-      </w:pPr>
-      <w:r>
-        <w:rPr>
-          <w:sz w:val="36"/>
-          <w:szCs w:val="36"/>
-        </w:rPr>
-        <w:t>______________________</w:t>
-      </w:r>
-    </w:p>
-    <w:p>
-      <w:pPr>
-        <w:jc w:val="center"/>
-        <w:rPr>
-          <w:sz w:val="36"/>
-          <w:szCs w:val="36"/>
-        </w:rPr>
-      </w:pPr>
-      <w:r>
-        <w:rPr>
-          <w:sz w:val="36"/>
-          <w:szCs w:val="36"/>
-        </w:rPr>
-        <w:lastRenderedPageBreak/>
-        <w:t>Adriana Soriano</w:t>
-      </w:r>
-    </w:p>
-    <w:p>
-      <w:pPr>
-        <w:jc w:val="center"/>
-        <w:rPr>
-          <w:sz w:val="36"/>
-          <w:szCs w:val="36"/>
-        </w:rPr>
-      </w:pPr>
-    </w:p>
-    <w:p>
-      <w:pPr>
-        <w:jc w:val="center"/>
-        <w:rPr>
-          <w:sz w:val="36"/>
-          <w:szCs w:val="36"/>
-        </w:rPr>
-      </w:pPr>
-    </w:p>
-    <w:p>
-      <w:pPr>
-        <w:jc w:val="center"/>
-        <w:rPr>
-          <w:sz w:val="36"/>
-          <w:szCs w:val="36"/>
-        </w:rPr>
-      </w:pPr>
-    </w:p>
-    <w:p>
-      <w:pPr>
-        <w:jc w:val="center"/>
-        <w:rPr>
-          <w:sz w:val="36"/>
-          <w:szCs w:val="36"/>
-        </w:rPr>
-      </w:pPr>
-    </w:p>
-    <w:p>
-      <w:pPr>
-        <w:jc w:val="center"/>
-        <w:rPr>
-          <w:sz w:val="36"/>
-          <w:szCs w:val="36"/>
-        </w:rPr>
-      </w:pPr>
-    </w:p>
-    <w:p>
-      <w:pPr>
-        <w:jc w:val="center"/>
-        <w:rPr>
-          <w:sz w:val="36"/>
-          <w:szCs w:val="36"/>
-        </w:rPr>
-      </w:pPr>
-      <w:r>
-        <w:rPr>
-          <w:sz w:val="36"/>
-          <w:szCs w:val="36"/>
-        </w:rPr>
-        <w:t>18 DE MAYO 2022</w:t>
-      </w:r>
-    </w:p>
-    <w:p>
-      <w:pPr>
-        <w:jc w:val="center"/>
-        <w:rPr>
-          <w:sz w:val="36"/>
-          <w:szCs w:val="36"/>
-        </w:rPr>
-      </w:pPr>
-    </w:p>
-    <w:p>
-      <w:pPr>
-        <w:jc w:val="center"/>
-        <w:rPr>
-          <w:sz w:val="36"/>
-          <w:szCs w:val="36"/>
-        </w:rPr>
-      </w:pPr>
-    </w:p>
-    <w:p>
-      <w:pPr>
-        <w:jc w:val="center"/>
-        <w:rPr>
-          <w:sz w:val="36"/>
-          <w:szCs w:val="36"/>
-        </w:rPr>
-      </w:pPr>
-    </w:p>
-    <w:p>
-      <w:pPr>
-        <w:jc w:val="center"/>
-        <w:rPr>
-          <w:sz w:val="36"/>
-          <w:szCs w:val="36"/>
-        </w:rPr>
-      </w:pPr>
-    </w:p>
-    <w:p>
-      <w:pPr>
-        <w:jc w:val="center"/>
-        <w:rPr>
-          <w:sz w:val="36"/>
-          <w:szCs w:val="36"/>
-        </w:rPr>
-      </w:pPr>
-      <w:r>
-        <w:rPr>
-          <w:sz w:val="36"/>
-          <w:szCs w:val="36"/>
-        </w:rPr>
-        <w:t>OBRADOR</w:t>
-      </w:r>
-    </w:p>
-    <w:p>
-      <w:pPr>
-        <w:jc w:val="center"/>
-        <w:rPr>
-          <w:sz w:val="36"/>
-          <w:szCs w:val="36"/>
-        </w:rPr>
-      </w:pPr>
-    </w:p>
-    <w:p>
-      <w:pPr>
-        <w:jc w:val="center"/>
-        <w:rPr>
-          <w:sz w:val="36"/>
-          <w:szCs w:val="36"/>
-        </w:rPr>
-      </w:pPr>
-    </w:p>
-    <w:p>
-      <w:pPr>
-        <w:jc w:val="center"/>
-        <w:rPr>
-          <w:sz w:val="36"/>
-          <w:szCs w:val="36"/>
-        </w:rPr>
-      </w:pPr>
-    </w:p>
-    <w:p>
-      <w:pPr>
-        <w:jc w:val="center"/>
-        <w:rPr>
-          <w:sz w:val="36"/>
-          <w:szCs w:val="36"/>
-        </w:rPr>
-      </w:pPr>
-      <w:proofErr w:type="gramStart"/>
-      <w:r>
-        <w:rPr>
-          <w:sz w:val="36"/>
-          <w:szCs w:val="36"/>
-        </w:rPr>
-        <w:t>REMISIONES  #</w:t>
-      </w:r>
-      <w:proofErr w:type="gramEnd"/>
-      <w:r>
-        <w:rPr>
-          <w:sz w:val="36"/>
-          <w:szCs w:val="36"/>
-        </w:rPr>
-        <w:t xml:space="preserve">  22501 C  al  23750 C </w:t>
-      </w:r>
-    </w:p>
-    <w:p>
-      <w:pPr>
-        <w:jc w:val="center"/>
-        <w:rPr>
-          <w:sz w:val="36"/>
-          <w:szCs w:val="36"/>
-        </w:rPr>
-      </w:pPr>
-    </w:p>
-    <w:p>
-      <w:pPr>
-        <w:jc w:val="center"/>
-        <w:rPr>
-          <w:sz w:val="36"/>
-          <w:szCs w:val="36"/>
-        </w:rPr>
-      </w:pPr>
-    </w:p>
-    <w:p>
-      <w:pPr>
-        <w:jc w:val="center"/>
-        <w:rPr>
-          <w:sz w:val="36"/>
-          <w:szCs w:val="36"/>
-        </w:rPr>
-      </w:pPr>
-    </w:p>
-    <w:p>
-      <w:pPr>
-        <w:jc w:val="center"/>
-        <w:rPr>
-          <w:sz w:val="36"/>
-          <w:szCs w:val="36"/>
-        </w:rPr>
-      </w:pPr>
-      <w:r>
-        <w:rPr>
-          <w:sz w:val="36"/>
-          <w:szCs w:val="36"/>
-        </w:rPr>
-        <w:t>RECIBIO</w:t>
-      </w:r>
-    </w:p>
-    <w:p>
-      <w:pPr>
-        <w:jc w:val="center"/>
-        <w:rPr>
-          <w:sz w:val="36"/>
-          <w:szCs w:val="36"/>
-        </w:rPr>
-      </w:pPr>
-    </w:p>
-    <w:p>
-      <w:pPr>
-        <w:jc w:val="center"/>
-        <w:rPr>
-          <w:sz w:val="36"/>
-          <w:szCs w:val="36"/>
-        </w:rPr>
-      </w:pPr>
-      <w:r>
-        <w:rPr>
-          <w:sz w:val="36"/>
-          <w:szCs w:val="36"/>
-        </w:rPr>
-        <w:t>_______________________</w:t>
-      </w:r>
-    </w:p>
-    <w:p>
-      <w:pPr>
-        <w:jc w:val="center"/>
-        <w:rPr>
-          <w:sz w:val="36"/>
-          <w:szCs w:val="36"/>
-        </w:rPr>
-      </w:pPr>
-      <w:r>
-        <w:rPr>
-          <w:sz w:val="36"/>
-          <w:szCs w:val="36"/>
-        </w:rPr>
-        <w:t>Adriana Soriano</w:t>
-      </w:r>
-    </w:p>
-    <w:p>
-      <w:pPr>
-        <w:jc w:val="center"/>
-        <w:rPr>
-          <w:sz w:val="36"/>
-          <w:szCs w:val="36"/>
-        </w:rPr>
-      </w:pPr>
-    </w:p>
-    <w:p>
-      <w:pPr>
-        <w:jc w:val="center"/>
-        <w:rPr>
-          <w:sz w:val="36"/>
-          <w:szCs w:val="36"/>
-        </w:rPr>
-      </w:pPr>
-    </w:p>
-    <w:p>
-      <w:pPr>
-        <w:jc w:val="center"/>
-        <w:rPr>
-          <w:sz w:val="36"/>
-          <w:szCs w:val="36"/>
-        </w:rPr>
-      </w:pPr>
-    </w:p>
-    <w:p>
-      <w:pPr>
-        <w:jc w:val="center"/>
-        <w:rPr>
-          <w:sz w:val="36"/>
-          <w:szCs w:val="36"/>
-        </w:rPr>
-      </w:pPr>
-      <w:r>
-        <w:rPr>
-          <w:sz w:val="36"/>
-          <w:szCs w:val="36"/>
-        </w:rPr>
-        <w:t>5 DE MAYO 2022</w:t>
-      </w:r>
-    </w:p>
-    <w:p>
-      <w:pPr>
-        <w:jc w:val="center"/>
-        <w:rPr>
-          <w:sz w:val="36"/>
-          <w:szCs w:val="36"/>
-        </w:rPr>
-      </w:pPr>
-    </w:p>
-    <w:p>
-      <w:pPr>
-        <w:jc w:val="center"/>
-        <w:rPr>
-          <w:sz w:val="36"/>
-          <w:szCs w:val="36"/>
-        </w:rPr>
-      </w:pPr>
-    </w:p>
-    <w:p>
-      <w:pPr>
-        <w:jc w:val="center"/>
-        <w:rPr>
-          <w:sz w:val="36"/>
-          <w:szCs w:val="36"/>
-        </w:rPr>
-      </w:pPr>
-      <w:r>
-        <w:rPr>
-          <w:sz w:val="36"/>
-          <w:szCs w:val="36"/>
-        </w:rPr>
-        <w:t>OBRADOR</w:t>
-      </w:r>
-    </w:p>
-    <w:p>
-      <w:pPr>
-        <w:jc w:val="center"/>
-        <w:rPr>
-          <w:sz w:val="36"/>
-          <w:szCs w:val="36"/>
-        </w:rPr>
-      </w:pPr>
-    </w:p>
-    <w:p>
-      <w:pPr>
-        <w:jc w:val="center"/>
-        <w:rPr>
-          <w:sz w:val="36"/>
-          <w:szCs w:val="36"/>
-        </w:rPr>
-      </w:pPr>
-    </w:p>
-    <w:p>
-      <w:pPr>
-        <w:jc w:val="center"/>
-        <w:rPr>
-          <w:sz w:val="36"/>
-          <w:szCs w:val="36"/>
-        </w:rPr>
-      </w:pPr>
-      <w:proofErr w:type="gramStart"/>
-      <w:r>
-        <w:rPr>
-          <w:sz w:val="36"/>
-          <w:szCs w:val="36"/>
-        </w:rPr>
-        <w:t>REMISIONES  #</w:t>
-      </w:r>
-      <w:proofErr w:type="gramEnd"/>
-      <w:r>
-        <w:rPr>
-          <w:sz w:val="36"/>
-          <w:szCs w:val="36"/>
-        </w:rPr>
-        <w:t xml:space="preserve">  22251 C   al   22500 C</w:t>
-      </w:r>
-    </w:p>
-    <w:p>
-      <w:pPr>
-        <w:jc w:val="center"/>
-        <w:rPr>
-          <w:sz w:val="36"/>
-          <w:szCs w:val="36"/>
-        </w:rPr>
-      </w:pPr>
-      <w:r>
-        <w:rPr>
-          <w:sz w:val="36"/>
-          <w:szCs w:val="36"/>
-        </w:rPr>
-        <w:t xml:space="preserve">SALIDAS OBRADOR   </w:t>
-      </w:r>
-      <w:proofErr w:type="gramStart"/>
-      <w:r>
-        <w:rPr>
-          <w:sz w:val="36"/>
-          <w:szCs w:val="36"/>
-        </w:rPr>
-        <w:t>#  0001</w:t>
-      </w:r>
-      <w:proofErr w:type="gramEnd"/>
-      <w:r>
-        <w:rPr>
-          <w:sz w:val="36"/>
-          <w:szCs w:val="36"/>
-        </w:rPr>
-        <w:t xml:space="preserve"> J  al   #  00250 J</w:t>
-      </w:r>
-    </w:p>
-    <w:p>
-      <w:pPr>
-        <w:jc w:val="center"/>
-        <w:rPr>
-          <w:sz w:val="36"/>
-          <w:szCs w:val="36"/>
-        </w:rPr>
-      </w:pPr>
-    </w:p>
-    <w:p>
-      <w:pPr>
-        <w:jc w:val="center"/>
-        <w:rPr>
-          <w:sz w:val="36"/>
-          <w:szCs w:val="36"/>
-        </w:rPr>
-      </w:pPr>
-    </w:p>
-    <w:p>
-      <w:pPr>
-        <w:jc w:val="center"/>
-        <w:rPr>
-          <w:sz w:val="36"/>
-          <w:szCs w:val="36"/>
-        </w:rPr>
-      </w:pPr>
-      <w:r>
-        <w:rPr>
-          <w:sz w:val="36"/>
-          <w:szCs w:val="36"/>
-        </w:rPr>
-        <w:t>RECIBIO</w:t>
-      </w:r>
-    </w:p>
-    <w:p>
-      <w:pPr>
-        <w:jc w:val="center"/>
-        <w:rPr>
-          <w:sz w:val="36"/>
-          <w:szCs w:val="36"/>
-        </w:rPr>
-      </w:pPr>
-    </w:p>
-    <w:p>
-      <w:pPr>
-        <w:jc w:val="center"/>
-        <w:rPr>
-          <w:sz w:val="36"/>
-          <w:szCs w:val="36"/>
-        </w:rPr>
-      </w:pPr>
-      <w:r>
-        <w:rPr>
-          <w:sz w:val="36"/>
-          <w:szCs w:val="36"/>
-        </w:rPr>
-        <w:t>___________________</w:t>
-      </w:r>
-    </w:p>
-    <w:p>
-      <w:pPr>
-        <w:jc w:val="center"/>
-        <w:rPr>
-          <w:sz w:val="36"/>
-          <w:szCs w:val="36"/>
-        </w:rPr>
-      </w:pPr>
-      <w:r>
-        <w:rPr>
-          <w:sz w:val="36"/>
-          <w:szCs w:val="36"/>
-        </w:rPr>
-        <w:t>ADRIANA SORIANO</w:t>
-      </w:r>
-    </w:p>
-    <w:p>
-      <w:pPr>
-        <w:jc w:val="center"/>
-        <w:rPr>
-          <w:sz w:val="36"/>
-          <w:szCs w:val="36"/>
-        </w:rPr>
-      </w:pPr>
-    </w:p>
-    <w:p>
-      <w:pPr>
-        <w:jc w:val="center"/>
-        <w:rPr>
-          <w:sz w:val="36"/>
-          <w:szCs w:val="36"/>
-        </w:rPr>
-      </w:pPr>
-    </w:p>
-    <w:p>
-      <w:pPr>
-        <w:jc w:val="center"/>
-        <w:rPr>
-          <w:sz w:val="36"/>
-          <w:szCs w:val="36"/>
-        </w:rPr>
-      </w:pPr>
-    </w:p>
-    <w:p>
-      <w:pPr>
-        <w:jc w:val="center"/>
-        <w:rPr>
-          <w:sz w:val="36"/>
-          <w:szCs w:val="36"/>
-        </w:rPr>
-      </w:pPr>
-    </w:p>
-    <w:p>
-      <w:pPr>
-        <w:jc w:val="center"/>
-        <w:rPr>
-          <w:sz w:val="36"/>
-          <w:szCs w:val="36"/>
-        </w:rPr>
-      </w:pPr>
-    </w:p>
-    <w:p>
-      <w:pPr>
-        <w:jc w:val="center"/>
-        <w:rPr>
-          <w:sz w:val="36"/>
-          <w:szCs w:val="36"/>
-        </w:rPr>
-      </w:pPr>
-    </w:p>
-    <w:p>
-      <w:pPr>
-        <w:jc w:val="center"/>
-        <w:rPr>
-          <w:sz w:val="36"/>
-          <w:szCs w:val="36"/>
-        </w:rPr>
-      </w:pPr>
-    </w:p>
-    <w:p>
-      <w:pPr>
-        <w:jc w:val="center"/>
-        <w:rPr>
-          <w:sz w:val="36"/>
-          <w:szCs w:val="36"/>
-        </w:rPr>
-      </w:pPr>
-      <w:r>
-        <w:rPr>
-          <w:sz w:val="36"/>
-          <w:szCs w:val="36"/>
-        </w:rPr>
-        <w:t>25- ABRIL 2022</w:t>
-      </w:r>
-    </w:p>
-    <w:p>
-      <w:pPr>
-        <w:jc w:val="center"/>
-        <w:rPr>
-          <w:sz w:val="36"/>
-          <w:szCs w:val="36"/>
-        </w:rPr>
-      </w:pPr>
-    </w:p>
-    <w:p>
-      <w:pPr>
-        <w:jc w:val="center"/>
-        <w:rPr>
-          <w:sz w:val="36"/>
-          <w:szCs w:val="36"/>
-        </w:rPr>
-      </w:pPr>
-    </w:p>
-    <w:p>
-      <w:pPr>
-        <w:jc w:val="center"/>
-        <w:rPr>
-          <w:sz w:val="36"/>
-          <w:szCs w:val="36"/>
-        </w:rPr>
-      </w:pPr>
-      <w:r>
-        <w:rPr>
-          <w:sz w:val="36"/>
-          <w:szCs w:val="36"/>
-        </w:rPr>
-        <w:t>OBRADOR</w:t>
-      </w:r>
-    </w:p>
-    <w:p>
-      <w:pPr>
-        <w:jc w:val="center"/>
-        <w:rPr>
-          <w:sz w:val="36"/>
-          <w:szCs w:val="36"/>
-        </w:rPr>
-      </w:pPr>
-    </w:p>
-    <w:p>
-      <w:pPr>
-        <w:jc w:val="center"/>
-        <w:rPr>
-          <w:sz w:val="36"/>
-          <w:szCs w:val="36"/>
-        </w:rPr>
-      </w:pPr>
-    </w:p>
-    <w:p>
-      <w:pPr>
-        <w:jc w:val="center"/>
-        <w:rPr>
-          <w:sz w:val="36"/>
-          <w:szCs w:val="36"/>
-        </w:rPr>
-      </w:pPr>
-    </w:p>
-    <w:p>
-      <w:pPr>
-        <w:jc w:val="center"/>
-        <w:rPr>
-          <w:sz w:val="36"/>
-          <w:szCs w:val="36"/>
-        </w:rPr>
-      </w:pPr>
-    </w:p>
-    <w:p>
-      <w:pPr>
-        <w:jc w:val="center"/>
-        <w:rPr>
-          <w:sz w:val="36"/>
-          <w:szCs w:val="36"/>
-        </w:rPr>
-      </w:pPr>
-      <w:r>
-        <w:rPr>
-          <w:sz w:val="36"/>
-          <w:szCs w:val="36"/>
-        </w:rPr>
-        <w:t xml:space="preserve">REMISIONES   </w:t>
-      </w:r>
-      <w:proofErr w:type="gramStart"/>
-      <w:r>
-        <w:rPr>
-          <w:sz w:val="36"/>
-          <w:szCs w:val="36"/>
-        </w:rPr>
-        <w:t>#  020001</w:t>
-      </w:r>
-      <w:proofErr w:type="gramEnd"/>
-      <w:r>
-        <w:rPr>
-          <w:sz w:val="36"/>
-          <w:szCs w:val="36"/>
-        </w:rPr>
-        <w:t xml:space="preserve"> C   al    021250 C</w:t>
-      </w:r>
-    </w:p>
-    <w:p>
-      <w:pPr>
-        <w:jc w:val="center"/>
-        <w:rPr>
-          <w:sz w:val="36"/>
-          <w:szCs w:val="36"/>
-        </w:rPr>
-      </w:pPr>
-    </w:p>
-    <w:p>
-      <w:pPr>
-        <w:jc w:val="center"/>
-        <w:rPr>
-          <w:sz w:val="36"/>
-          <w:szCs w:val="36"/>
-        </w:rPr>
-      </w:pPr>
-    </w:p>
-    <w:p>
-      <w:pPr>
-        <w:jc w:val="center"/>
-        <w:rPr>
-          <w:sz w:val="36"/>
-          <w:szCs w:val="36"/>
-        </w:rPr>
-      </w:pPr>
-    </w:p>
-    <w:p>
-      <w:pPr>
-        <w:jc w:val="center"/>
-        <w:rPr>
-          <w:sz w:val="36"/>
-          <w:szCs w:val="36"/>
-        </w:rPr>
-      </w:pPr>
-      <w:r>
-        <w:rPr>
-          <w:sz w:val="36"/>
-          <w:szCs w:val="36"/>
-        </w:rPr>
-        <w:t>RECIBIO</w:t>
-      </w:r>
-    </w:p>
-    <w:p>
-      <w:pPr>
-        <w:jc w:val="center"/>
-        <w:rPr>
-          <w:sz w:val="36"/>
-          <w:szCs w:val="36"/>
-        </w:rPr>
-      </w:pPr>
-      <w:r>
-        <w:rPr>
-          <w:sz w:val="36"/>
-          <w:szCs w:val="36"/>
-        </w:rPr>
-        <w:lastRenderedPageBreak/>
+      <w:r>
+        <w:rPr>
+          <w:sz w:val="36"/>
+          <w:szCs w:val="36"/>
+        </w:rPr>
         <w:t>_____________________</w:t>
       </w:r>
     </w:p>

</xml_diff>

<commit_message>
cierre 23 julio 2022
</commit_message>
<xml_diff>
--- a/01 DOCUEMENTOS/PAP FISCAL OBRADOR 2022.docx
+++ b/01 DOCUEMENTOS/PAP FISCAL OBRADOR 2022.docx
@@ -24,17 +24,8 @@
           <w:sz w:val="36"/>
           <w:szCs w:val="36"/>
         </w:rPr>
-        <w:t>01 DE JULIO 2022</w:t>
-      </w:r>
-    </w:p>
-    <w:p>
-      <w:pPr>
-        <w:jc w:val="center"/>
-        <w:rPr>
-          <w:sz w:val="36"/>
-          <w:szCs w:val="36"/>
-        </w:rPr>
-      </w:pPr>
+        <w:t>23 DE JULIO 2022</w:t>
+      </w:r>
     </w:p>
     <w:p>
       <w:pPr>
@@ -105,13 +96,20 @@
           <w:szCs w:val="36"/>
         </w:rPr>
       </w:pPr>
+      <w:r>
+        <w:rPr>
+          <w:sz w:val="36"/>
+          <w:szCs w:val="36"/>
+        </w:rPr>
+        <w:t xml:space="preserve">REMISIONES </w:t>
+      </w:r>
       <w:proofErr w:type="gramStart"/>
       <w:r>
         <w:rPr>
           <w:sz w:val="36"/>
           <w:szCs w:val="36"/>
         </w:rPr>
-        <w:t>REMISIONES  DEL</w:t>
+        <w:t>DEL  #</w:t>
       </w:r>
       <w:proofErr w:type="gramEnd"/>
       <w:r>
@@ -119,94 +117,110 @@
           <w:sz w:val="36"/>
           <w:szCs w:val="36"/>
         </w:rPr>
-        <w:t xml:space="preserve"> #  002501 D   al   005000 D</w:t>
-      </w:r>
-    </w:p>
-    <w:p>
-      <w:pPr>
-        <w:jc w:val="center"/>
-        <w:rPr>
-          <w:sz w:val="36"/>
-          <w:szCs w:val="36"/>
-        </w:rPr>
-      </w:pPr>
-    </w:p>
-    <w:p>
-      <w:pPr>
-        <w:jc w:val="center"/>
-        <w:rPr>
-          <w:sz w:val="36"/>
-          <w:szCs w:val="36"/>
-        </w:rPr>
-      </w:pPr>
-    </w:p>
-    <w:p>
-      <w:pPr>
-        <w:jc w:val="center"/>
-        <w:rPr>
-          <w:sz w:val="36"/>
-          <w:szCs w:val="36"/>
-        </w:rPr>
-      </w:pPr>
-    </w:p>
-    <w:p>
-      <w:pPr>
-        <w:jc w:val="center"/>
-        <w:rPr>
-          <w:sz w:val="36"/>
-          <w:szCs w:val="36"/>
-        </w:rPr>
-      </w:pPr>
-      <w:proofErr w:type="spellStart"/>
-      <w:r>
-        <w:rPr>
-          <w:sz w:val="36"/>
-          <w:szCs w:val="36"/>
-        </w:rPr>
-        <w:t>Recibio</w:t>
-      </w:r>
-      <w:proofErr w:type="spellEnd"/>
-    </w:p>
-    <w:p>
-      <w:pPr>
-        <w:jc w:val="center"/>
-        <w:rPr>
-          <w:sz w:val="36"/>
-          <w:szCs w:val="36"/>
-        </w:rPr>
-      </w:pPr>
-    </w:p>
-    <w:p>
-      <w:pPr>
-        <w:jc w:val="center"/>
-        <w:rPr>
-          <w:sz w:val="36"/>
-          <w:szCs w:val="36"/>
-        </w:rPr>
-      </w:pPr>
-      <w:r>
-        <w:rPr>
-          <w:sz w:val="36"/>
-          <w:szCs w:val="36"/>
-        </w:rPr>
-        <w:t>____________________________</w:t>
-      </w:r>
-    </w:p>
-    <w:p>
-      <w:pPr>
-        <w:jc w:val="center"/>
-        <w:rPr>
-          <w:sz w:val="36"/>
-          <w:szCs w:val="36"/>
-        </w:rPr>
-      </w:pPr>
-      <w:r>
-        <w:rPr>
-          <w:sz w:val="36"/>
-          <w:szCs w:val="36"/>
-        </w:rPr>
-        <w:t xml:space="preserve">Adriana Soriano </w:t>
-      </w:r>
+        <w:t xml:space="preserve">  005001 D    al    #  007500 D</w:t>
+      </w:r>
+    </w:p>
+    <w:p>
+      <w:pPr>
+        <w:jc w:val="center"/>
+        <w:rPr>
+          <w:sz w:val="36"/>
+          <w:szCs w:val="36"/>
+        </w:rPr>
+      </w:pPr>
+    </w:p>
+    <w:p>
+      <w:pPr>
+        <w:jc w:val="center"/>
+        <w:rPr>
+          <w:sz w:val="36"/>
+          <w:szCs w:val="36"/>
+        </w:rPr>
+      </w:pPr>
+    </w:p>
+    <w:p>
+      <w:pPr>
+        <w:jc w:val="center"/>
+        <w:rPr>
+          <w:sz w:val="36"/>
+          <w:szCs w:val="36"/>
+        </w:rPr>
+      </w:pPr>
+    </w:p>
+    <w:p>
+      <w:pPr>
+        <w:jc w:val="center"/>
+        <w:rPr>
+          <w:sz w:val="36"/>
+          <w:szCs w:val="36"/>
+        </w:rPr>
+      </w:pPr>
+      <w:r>
+        <w:rPr>
+          <w:sz w:val="36"/>
+          <w:szCs w:val="36"/>
+        </w:rPr>
+        <w:t>RECIBIO</w:t>
+      </w:r>
+    </w:p>
+    <w:p>
+      <w:pPr>
+        <w:jc w:val="center"/>
+        <w:rPr>
+          <w:sz w:val="36"/>
+          <w:szCs w:val="36"/>
+        </w:rPr>
+      </w:pPr>
+    </w:p>
+    <w:p>
+      <w:pPr>
+        <w:jc w:val="center"/>
+        <w:rPr>
+          <w:sz w:val="36"/>
+          <w:szCs w:val="36"/>
+        </w:rPr>
+      </w:pPr>
+    </w:p>
+    <w:p>
+      <w:pPr>
+        <w:jc w:val="center"/>
+        <w:rPr>
+          <w:sz w:val="36"/>
+          <w:szCs w:val="36"/>
+        </w:rPr>
+      </w:pPr>
+      <w:r>
+        <w:rPr>
+          <w:sz w:val="36"/>
+          <w:szCs w:val="36"/>
+        </w:rPr>
+        <w:t>___________________________</w:t>
+      </w:r>
+    </w:p>
+    <w:p>
+      <w:pPr>
+        <w:jc w:val="center"/>
+        <w:rPr>
+          <w:sz w:val="36"/>
+          <w:szCs w:val="36"/>
+        </w:rPr>
+      </w:pPr>
+      <w:r>
+        <w:rPr>
+          <w:sz w:val="36"/>
+          <w:szCs w:val="36"/>
+        </w:rPr>
+        <w:t xml:space="preserve">ADRIANA SORIANO </w:t>
+      </w:r>
+    </w:p>
+    <w:p>
+      <w:pPr>
+        <w:jc w:val="center"/>
+        <w:rPr>
+          <w:sz w:val="36"/>
+          <w:szCs w:val="36"/>
+        </w:rPr>
+      </w:pPr>
     </w:p>
     <w:p>
       <w:pPr>
@@ -263,12 +277,254 @@
           <w:szCs w:val="36"/>
         </w:rPr>
       </w:pPr>
+      <w:r>
+        <w:rPr>
+          <w:sz w:val="36"/>
+          <w:szCs w:val="36"/>
+        </w:rPr>
+        <w:t>01 DE JULIO 2022</w:t>
+      </w:r>
+    </w:p>
+    <w:p>
+      <w:pPr>
+        <w:jc w:val="center"/>
+        <w:rPr>
+          <w:sz w:val="36"/>
+          <w:szCs w:val="36"/>
+        </w:rPr>
+      </w:pPr>
+    </w:p>
+    <w:p>
+      <w:pPr>
+        <w:jc w:val="center"/>
+        <w:rPr>
+          <w:sz w:val="36"/>
+          <w:szCs w:val="36"/>
+        </w:rPr>
+      </w:pPr>
+    </w:p>
+    <w:p>
+      <w:pPr>
+        <w:jc w:val="center"/>
+        <w:rPr>
+          <w:sz w:val="36"/>
+          <w:szCs w:val="36"/>
+        </w:rPr>
+      </w:pPr>
+    </w:p>
+    <w:p>
+      <w:pPr>
+        <w:jc w:val="center"/>
+        <w:rPr>
+          <w:sz w:val="36"/>
+          <w:szCs w:val="36"/>
+        </w:rPr>
+      </w:pPr>
+      <w:r>
+        <w:rPr>
+          <w:sz w:val="36"/>
+          <w:szCs w:val="36"/>
+        </w:rPr>
+        <w:t>OBRADOR</w:t>
+      </w:r>
+    </w:p>
+    <w:p>
+      <w:pPr>
+        <w:jc w:val="center"/>
+        <w:rPr>
+          <w:sz w:val="36"/>
+          <w:szCs w:val="36"/>
+        </w:rPr>
+      </w:pPr>
+    </w:p>
+    <w:p>
+      <w:pPr>
+        <w:jc w:val="center"/>
+        <w:rPr>
+          <w:sz w:val="36"/>
+          <w:szCs w:val="36"/>
+        </w:rPr>
+      </w:pPr>
+    </w:p>
+    <w:p>
+      <w:pPr>
+        <w:jc w:val="center"/>
+        <w:rPr>
+          <w:sz w:val="36"/>
+          <w:szCs w:val="36"/>
+        </w:rPr>
+      </w:pPr>
+    </w:p>
+    <w:p>
+      <w:pPr>
+        <w:jc w:val="center"/>
+        <w:rPr>
+          <w:sz w:val="36"/>
+          <w:szCs w:val="36"/>
+        </w:rPr>
+      </w:pPr>
       <w:proofErr w:type="gramStart"/>
       <w:r>
         <w:rPr>
           <w:sz w:val="36"/>
           <w:szCs w:val="36"/>
         </w:rPr>
+        <w:t>REMISIONES  DEL</w:t>
+      </w:r>
+      <w:proofErr w:type="gramEnd"/>
+      <w:r>
+        <w:rPr>
+          <w:sz w:val="36"/>
+          <w:szCs w:val="36"/>
+        </w:rPr>
+        <w:t xml:space="preserve"> #  002501 D   al   005000 D</w:t>
+      </w:r>
+    </w:p>
+    <w:p>
+      <w:pPr>
+        <w:jc w:val="center"/>
+        <w:rPr>
+          <w:sz w:val="36"/>
+          <w:szCs w:val="36"/>
+        </w:rPr>
+      </w:pPr>
+    </w:p>
+    <w:p>
+      <w:pPr>
+        <w:jc w:val="center"/>
+        <w:rPr>
+          <w:sz w:val="36"/>
+          <w:szCs w:val="36"/>
+        </w:rPr>
+      </w:pPr>
+    </w:p>
+    <w:p>
+      <w:pPr>
+        <w:jc w:val="center"/>
+        <w:rPr>
+          <w:sz w:val="36"/>
+          <w:szCs w:val="36"/>
+        </w:rPr>
+      </w:pPr>
+    </w:p>
+    <w:p>
+      <w:pPr>
+        <w:jc w:val="center"/>
+        <w:rPr>
+          <w:sz w:val="36"/>
+          <w:szCs w:val="36"/>
+        </w:rPr>
+      </w:pPr>
+      <w:proofErr w:type="spellStart"/>
+      <w:r>
+        <w:rPr>
+          <w:sz w:val="36"/>
+          <w:szCs w:val="36"/>
+        </w:rPr>
+        <w:t>Recibio</w:t>
+      </w:r>
+      <w:proofErr w:type="spellEnd"/>
+    </w:p>
+    <w:p>
+      <w:pPr>
+        <w:jc w:val="center"/>
+        <w:rPr>
+          <w:sz w:val="36"/>
+          <w:szCs w:val="36"/>
+        </w:rPr>
+      </w:pPr>
+    </w:p>
+    <w:p>
+      <w:pPr>
+        <w:jc w:val="center"/>
+        <w:rPr>
+          <w:sz w:val="36"/>
+          <w:szCs w:val="36"/>
+        </w:rPr>
+      </w:pPr>
+      <w:r>
+        <w:rPr>
+          <w:sz w:val="36"/>
+          <w:szCs w:val="36"/>
+        </w:rPr>
+        <w:t>____________________________</w:t>
+      </w:r>
+    </w:p>
+    <w:p>
+      <w:pPr>
+        <w:jc w:val="center"/>
+        <w:rPr>
+          <w:sz w:val="36"/>
+          <w:szCs w:val="36"/>
+        </w:rPr>
+      </w:pPr>
+      <w:r>
+        <w:rPr>
+          <w:sz w:val="36"/>
+          <w:szCs w:val="36"/>
+        </w:rPr>
+        <w:t xml:space="preserve">Adriana Soriano </w:t>
+      </w:r>
+    </w:p>
+    <w:p>
+      <w:pPr>
+        <w:jc w:val="center"/>
+        <w:rPr>
+          <w:sz w:val="36"/>
+          <w:szCs w:val="36"/>
+        </w:rPr>
+      </w:pPr>
+    </w:p>
+    <w:p>
+      <w:pPr>
+        <w:jc w:val="center"/>
+        <w:rPr>
+          <w:sz w:val="36"/>
+          <w:szCs w:val="36"/>
+        </w:rPr>
+      </w:pPr>
+    </w:p>
+    <w:p>
+      <w:pPr>
+        <w:jc w:val="center"/>
+        <w:rPr>
+          <w:sz w:val="36"/>
+          <w:szCs w:val="36"/>
+        </w:rPr>
+      </w:pPr>
+    </w:p>
+    <w:p>
+      <w:pPr>
+        <w:jc w:val="center"/>
+        <w:rPr>
+          <w:sz w:val="36"/>
+          <w:szCs w:val="36"/>
+        </w:rPr>
+      </w:pPr>
+    </w:p>
+    <w:p>
+      <w:pPr>
+        <w:jc w:val="center"/>
+        <w:rPr>
+          <w:sz w:val="36"/>
+          <w:szCs w:val="36"/>
+        </w:rPr>
+      </w:pPr>
+    </w:p>
+    <w:p>
+      <w:pPr>
+        <w:jc w:val="center"/>
+        <w:rPr>
+          <w:sz w:val="36"/>
+          <w:szCs w:val="36"/>
+        </w:rPr>
+      </w:pPr>
+      <w:proofErr w:type="gramStart"/>
+      <w:r>
+        <w:rPr>
+          <w:sz w:val="36"/>
+          <w:szCs w:val="36"/>
+        </w:rPr>
         <w:t>24  JUNIO</w:t>
       </w:r>
       <w:proofErr w:type="gramEnd"/>
@@ -490,7 +746,258 @@
           <w:sz w:val="36"/>
           <w:szCs w:val="36"/>
         </w:rPr>
+        <w:t>ADRIANA SORIANO</w:t>
+      </w:r>
+    </w:p>
+    <w:p>
+      <w:pPr>
+        <w:jc w:val="center"/>
+        <w:rPr>
+          <w:sz w:val="36"/>
+          <w:szCs w:val="36"/>
+        </w:rPr>
+      </w:pPr>
+    </w:p>
+    <w:p>
+      <w:pPr>
+        <w:jc w:val="center"/>
+        <w:rPr>
+          <w:sz w:val="36"/>
+          <w:szCs w:val="36"/>
+        </w:rPr>
+      </w:pPr>
+    </w:p>
+    <w:p>
+      <w:pPr>
+        <w:jc w:val="center"/>
+        <w:rPr>
+          <w:sz w:val="36"/>
+          <w:szCs w:val="36"/>
+        </w:rPr>
+      </w:pPr>
+    </w:p>
+    <w:p>
+      <w:pPr>
+        <w:jc w:val="center"/>
+        <w:rPr>
+          <w:sz w:val="36"/>
+          <w:szCs w:val="36"/>
+        </w:rPr>
+      </w:pPr>
+      <w:r>
+        <w:rPr>
+          <w:sz w:val="36"/>
+          <w:szCs w:val="36"/>
+        </w:rPr>
+        <w:t>18-JUNIO   2022</w:t>
+      </w:r>
+    </w:p>
+    <w:p>
+      <w:pPr>
+        <w:jc w:val="center"/>
+        <w:rPr>
+          <w:sz w:val="36"/>
+          <w:szCs w:val="36"/>
+        </w:rPr>
+      </w:pPr>
+    </w:p>
+    <w:p>
+      <w:pPr>
+        <w:jc w:val="center"/>
+        <w:rPr>
+          <w:sz w:val="36"/>
+          <w:szCs w:val="36"/>
+        </w:rPr>
+      </w:pPr>
+    </w:p>
+    <w:p>
+      <w:pPr>
+        <w:jc w:val="center"/>
+        <w:rPr>
+          <w:sz w:val="36"/>
+          <w:szCs w:val="36"/>
+        </w:rPr>
+      </w:pPr>
+    </w:p>
+    <w:p>
+      <w:pPr>
+        <w:jc w:val="center"/>
+        <w:rPr>
+          <w:sz w:val="36"/>
+          <w:szCs w:val="36"/>
+        </w:rPr>
+      </w:pPr>
+      <w:r>
+        <w:rPr>
+          <w:sz w:val="36"/>
+          <w:szCs w:val="36"/>
+        </w:rPr>
+        <w:t>OBRADOR</w:t>
+      </w:r>
+    </w:p>
+    <w:p>
+      <w:pPr>
+        <w:jc w:val="center"/>
+        <w:rPr>
+          <w:sz w:val="36"/>
+          <w:szCs w:val="36"/>
+        </w:rPr>
+      </w:pPr>
+    </w:p>
+    <w:p>
+      <w:pPr>
+        <w:jc w:val="center"/>
+        <w:rPr>
+          <w:sz w:val="36"/>
+          <w:szCs w:val="36"/>
+        </w:rPr>
+      </w:pPr>
+    </w:p>
+    <w:p>
+      <w:pPr>
+        <w:jc w:val="center"/>
+        <w:rPr>
+          <w:sz w:val="36"/>
+          <w:szCs w:val="36"/>
+        </w:rPr>
+      </w:pPr>
+    </w:p>
+    <w:p>
+      <w:pPr>
+        <w:jc w:val="center"/>
+        <w:rPr>
+          <w:sz w:val="36"/>
+          <w:szCs w:val="36"/>
+        </w:rPr>
+      </w:pPr>
+      <w:proofErr w:type="gramStart"/>
+      <w:r>
+        <w:rPr>
+          <w:sz w:val="36"/>
+          <w:szCs w:val="36"/>
+        </w:rPr>
+        <w:t>REMISIONES  #</w:t>
+      </w:r>
+      <w:proofErr w:type="gramEnd"/>
+      <w:r>
+        <w:rPr>
+          <w:sz w:val="36"/>
+          <w:szCs w:val="36"/>
+        </w:rPr>
+        <w:t xml:space="preserve">  001251 D    al  #  002500 D</w:t>
+      </w:r>
+    </w:p>
+    <w:p>
+      <w:pPr>
+        <w:jc w:val="center"/>
+        <w:rPr>
+          <w:sz w:val="36"/>
+          <w:szCs w:val="36"/>
+        </w:rPr>
+      </w:pPr>
+    </w:p>
+    <w:p>
+      <w:pPr>
+        <w:jc w:val="center"/>
+        <w:rPr>
+          <w:sz w:val="36"/>
+          <w:szCs w:val="36"/>
+        </w:rPr>
+      </w:pPr>
+    </w:p>
+    <w:p>
+      <w:pPr>
+        <w:jc w:val="center"/>
+        <w:rPr>
+          <w:sz w:val="36"/>
+          <w:szCs w:val="36"/>
+        </w:rPr>
+      </w:pPr>
+    </w:p>
+    <w:p>
+      <w:pPr>
+        <w:jc w:val="center"/>
+        <w:rPr>
+          <w:sz w:val="36"/>
+          <w:szCs w:val="36"/>
+        </w:rPr>
+      </w:pPr>
+    </w:p>
+    <w:p>
+      <w:pPr>
+        <w:jc w:val="center"/>
+        <w:rPr>
+          <w:sz w:val="36"/>
+          <w:szCs w:val="36"/>
+        </w:rPr>
+      </w:pPr>
+    </w:p>
+    <w:p>
+      <w:pPr>
+        <w:jc w:val="center"/>
+        <w:rPr>
+          <w:sz w:val="36"/>
+          <w:szCs w:val="36"/>
+        </w:rPr>
+      </w:pPr>
+      <w:proofErr w:type="spellStart"/>
+      <w:r>
+        <w:rPr>
+          <w:sz w:val="36"/>
+          <w:szCs w:val="36"/>
+        </w:rPr>
         <w:lastRenderedPageBreak/>
+        <w:t>Recibio</w:t>
+      </w:r>
+      <w:proofErr w:type="spellEnd"/>
+    </w:p>
+    <w:p>
+      <w:pPr>
+        <w:jc w:val="center"/>
+        <w:rPr>
+          <w:sz w:val="36"/>
+          <w:szCs w:val="36"/>
+        </w:rPr>
+      </w:pPr>
+    </w:p>
+    <w:p>
+      <w:pPr>
+        <w:jc w:val="center"/>
+        <w:rPr>
+          <w:sz w:val="36"/>
+          <w:szCs w:val="36"/>
+        </w:rPr>
+      </w:pPr>
+    </w:p>
+    <w:p>
+      <w:pPr>
+        <w:jc w:val="center"/>
+        <w:rPr>
+          <w:sz w:val="36"/>
+          <w:szCs w:val="36"/>
+        </w:rPr>
+      </w:pPr>
+      <w:r>
+        <w:rPr>
+          <w:sz w:val="36"/>
+          <w:szCs w:val="36"/>
+        </w:rPr>
+        <w:t>____________________________</w:t>
+      </w:r>
+    </w:p>
+    <w:p>
+      <w:pPr>
+        <w:jc w:val="center"/>
+        <w:rPr>
+          <w:sz w:val="36"/>
+          <w:szCs w:val="36"/>
+        </w:rPr>
+      </w:pPr>
+      <w:r>
+        <w:rPr>
+          <w:sz w:val="36"/>
+          <w:szCs w:val="36"/>
+        </w:rPr>
         <w:t>ADRIANA SORIANO</w:t>
       </w:r>
     </w:p>
@@ -511,30 +1018,12 @@
           <w:szCs w:val="36"/>
         </w:rPr>
       </w:pPr>
-    </w:p>
-    <w:p>
-      <w:pPr>
-        <w:jc w:val="center"/>
-        <w:rPr>
-          <w:sz w:val="36"/>
-          <w:szCs w:val="36"/>
-        </w:rPr>
-      </w:pPr>
-    </w:p>
-    <w:p>
-      <w:pPr>
-        <w:jc w:val="center"/>
-        <w:rPr>
-          <w:sz w:val="36"/>
-          <w:szCs w:val="36"/>
-        </w:rPr>
-      </w:pPr>
-      <w:r>
-        <w:rPr>
-          <w:sz w:val="36"/>
-          <w:szCs w:val="36"/>
-        </w:rPr>
-        <w:t>18-JUNIO   2022</w:t>
+      <w:r>
+        <w:rPr>
+          <w:sz w:val="36"/>
+          <w:szCs w:val="36"/>
+        </w:rPr>
+        <w:t>8 DE JUNIO 2022</w:t>
       </w:r>
     </w:p>
     <w:p>
@@ -615,6 +1104,15 @@
           <w:szCs w:val="36"/>
         </w:rPr>
       </w:pPr>
+    </w:p>
+    <w:p>
+      <w:pPr>
+        <w:jc w:val="center"/>
+        <w:rPr>
+          <w:sz w:val="36"/>
+          <w:szCs w:val="36"/>
+        </w:rPr>
+      </w:pPr>
       <w:proofErr w:type="gramStart"/>
       <w:r>
         <w:rPr>
@@ -629,104 +1127,75 @@
           <w:sz w:val="36"/>
           <w:szCs w:val="36"/>
         </w:rPr>
-        <w:t xml:space="preserve">  001251 D    al  #  002500 D</w:t>
-      </w:r>
-    </w:p>
-    <w:p>
-      <w:pPr>
-        <w:jc w:val="center"/>
-        <w:rPr>
-          <w:sz w:val="36"/>
-          <w:szCs w:val="36"/>
-        </w:rPr>
-      </w:pPr>
-    </w:p>
-    <w:p>
-      <w:pPr>
-        <w:jc w:val="center"/>
-        <w:rPr>
-          <w:sz w:val="36"/>
-          <w:szCs w:val="36"/>
-        </w:rPr>
-      </w:pPr>
-    </w:p>
-    <w:p>
-      <w:pPr>
-        <w:jc w:val="center"/>
-        <w:rPr>
-          <w:sz w:val="36"/>
-          <w:szCs w:val="36"/>
-        </w:rPr>
-      </w:pPr>
-    </w:p>
-    <w:p>
-      <w:pPr>
-        <w:jc w:val="center"/>
-        <w:rPr>
-          <w:sz w:val="36"/>
-          <w:szCs w:val="36"/>
-        </w:rPr>
-      </w:pPr>
-    </w:p>
-    <w:p>
-      <w:pPr>
-        <w:jc w:val="center"/>
-        <w:rPr>
-          <w:sz w:val="36"/>
-          <w:szCs w:val="36"/>
-        </w:rPr>
-      </w:pPr>
-    </w:p>
-    <w:p>
-      <w:pPr>
-        <w:jc w:val="center"/>
-        <w:rPr>
-          <w:sz w:val="36"/>
-          <w:szCs w:val="36"/>
-        </w:rPr>
-      </w:pPr>
-      <w:proofErr w:type="spellStart"/>
-      <w:r>
-        <w:rPr>
-          <w:sz w:val="36"/>
-          <w:szCs w:val="36"/>
-        </w:rPr>
-        <w:t>Recibio</w:t>
-      </w:r>
-      <w:proofErr w:type="spellEnd"/>
-    </w:p>
-    <w:p>
-      <w:pPr>
-        <w:jc w:val="center"/>
-        <w:rPr>
-          <w:sz w:val="36"/>
-          <w:szCs w:val="36"/>
-        </w:rPr>
-      </w:pPr>
-    </w:p>
-    <w:p>
-      <w:pPr>
-        <w:jc w:val="center"/>
-        <w:rPr>
-          <w:sz w:val="36"/>
-          <w:szCs w:val="36"/>
-        </w:rPr>
-      </w:pPr>
-    </w:p>
-    <w:p>
-      <w:pPr>
-        <w:jc w:val="center"/>
-        <w:rPr>
-          <w:sz w:val="36"/>
-          <w:szCs w:val="36"/>
-        </w:rPr>
-      </w:pPr>
-      <w:r>
-        <w:rPr>
-          <w:sz w:val="36"/>
-          <w:szCs w:val="36"/>
-        </w:rPr>
-        <w:t>____________________________</w:t>
+        <w:t xml:space="preserve">  00001 D   al    #  001250 D</w:t>
+      </w:r>
+    </w:p>
+    <w:p>
+      <w:pPr>
+        <w:jc w:val="center"/>
+        <w:rPr>
+          <w:sz w:val="36"/>
+          <w:szCs w:val="36"/>
+        </w:rPr>
+      </w:pPr>
+    </w:p>
+    <w:p>
+      <w:pPr>
+        <w:jc w:val="center"/>
+        <w:rPr>
+          <w:sz w:val="36"/>
+          <w:szCs w:val="36"/>
+        </w:rPr>
+      </w:pPr>
+    </w:p>
+    <w:p>
+      <w:pPr>
+        <w:jc w:val="center"/>
+        <w:rPr>
+          <w:sz w:val="36"/>
+          <w:szCs w:val="36"/>
+        </w:rPr>
+      </w:pPr>
+    </w:p>
+    <w:p>
+      <w:pPr>
+        <w:jc w:val="center"/>
+        <w:rPr>
+          <w:sz w:val="36"/>
+          <w:szCs w:val="36"/>
+        </w:rPr>
+      </w:pPr>
+      <w:r>
+        <w:rPr>
+          <w:sz w:val="36"/>
+          <w:szCs w:val="36"/>
+        </w:rPr>
+        <w:t>RECIBIO</w:t>
+      </w:r>
+    </w:p>
+    <w:p>
+      <w:pPr>
+        <w:jc w:val="center"/>
+        <w:rPr>
+          <w:sz w:val="36"/>
+          <w:szCs w:val="36"/>
+        </w:rPr>
+      </w:pPr>
+    </w:p>
+    <w:p>
+      <w:pPr>
+        <w:jc w:val="center"/>
+        <w:rPr>
+          <w:sz w:val="36"/>
+          <w:szCs w:val="36"/>
+        </w:rPr>
+      </w:pPr>
+      <w:r>
+        <w:rPr>
+          <w:sz w:val="36"/>
+          <w:szCs w:val="36"/>
+        </w:rPr>
+        <w:t>_______________________</w:t>
       </w:r>
     </w:p>
     <w:p>
@@ -762,12 +1231,39 @@
           <w:szCs w:val="36"/>
         </w:rPr>
       </w:pPr>
-      <w:r>
-        <w:rPr>
-          <w:sz w:val="36"/>
-          <w:szCs w:val="36"/>
-        </w:rPr>
-        <w:t>8 DE JUNIO 2022</w:t>
+    </w:p>
+    <w:p>
+      <w:pPr>
+        <w:jc w:val="center"/>
+        <w:rPr>
+          <w:sz w:val="36"/>
+          <w:szCs w:val="36"/>
+        </w:rPr>
+      </w:pPr>
+    </w:p>
+    <w:p>
+      <w:pPr>
+        <w:jc w:val="center"/>
+        <w:rPr>
+          <w:sz w:val="36"/>
+          <w:szCs w:val="36"/>
+        </w:rPr>
+      </w:pPr>
+    </w:p>
+    <w:p>
+      <w:pPr>
+        <w:jc w:val="center"/>
+        <w:rPr>
+          <w:sz w:val="36"/>
+          <w:szCs w:val="36"/>
+        </w:rPr>
+      </w:pPr>
+      <w:r>
+        <w:rPr>
+          <w:sz w:val="36"/>
+          <w:szCs w:val="36"/>
+        </w:rPr>
+        <w:t>28 DE MAYO  2022</w:t>
       </w:r>
     </w:p>
     <w:p>
@@ -839,31 +1335,13 @@
           <w:szCs w:val="36"/>
         </w:rPr>
       </w:pPr>
-    </w:p>
-    <w:p>
-      <w:pPr>
-        <w:jc w:val="center"/>
-        <w:rPr>
-          <w:sz w:val="36"/>
-          <w:szCs w:val="36"/>
-        </w:rPr>
-      </w:pPr>
-    </w:p>
-    <w:p>
-      <w:pPr>
-        <w:jc w:val="center"/>
-        <w:rPr>
-          <w:sz w:val="36"/>
-          <w:szCs w:val="36"/>
-        </w:rPr>
-      </w:pPr>
       <w:proofErr w:type="gramStart"/>
       <w:r>
         <w:rPr>
           <w:sz w:val="36"/>
           <w:szCs w:val="36"/>
         </w:rPr>
-        <w:t>REMISIONES  #</w:t>
+        <w:t>REMISIONES  DEL</w:t>
       </w:r>
       <w:proofErr w:type="gramEnd"/>
       <w:r>
@@ -871,229 +1349,6 @@
           <w:sz w:val="36"/>
           <w:szCs w:val="36"/>
         </w:rPr>
-        <w:t xml:space="preserve">  00001 D   al    #  001250 D</w:t>
-      </w:r>
-    </w:p>
-    <w:p>
-      <w:pPr>
-        <w:jc w:val="center"/>
-        <w:rPr>
-          <w:sz w:val="36"/>
-          <w:szCs w:val="36"/>
-        </w:rPr>
-      </w:pPr>
-    </w:p>
-    <w:p>
-      <w:pPr>
-        <w:jc w:val="center"/>
-        <w:rPr>
-          <w:sz w:val="36"/>
-          <w:szCs w:val="36"/>
-        </w:rPr>
-      </w:pPr>
-    </w:p>
-    <w:p>
-      <w:pPr>
-        <w:jc w:val="center"/>
-        <w:rPr>
-          <w:sz w:val="36"/>
-          <w:szCs w:val="36"/>
-        </w:rPr>
-      </w:pPr>
-    </w:p>
-    <w:p>
-      <w:pPr>
-        <w:jc w:val="center"/>
-        <w:rPr>
-          <w:sz w:val="36"/>
-          <w:szCs w:val="36"/>
-        </w:rPr>
-      </w:pPr>
-      <w:r>
-        <w:rPr>
-          <w:sz w:val="36"/>
-          <w:szCs w:val="36"/>
-        </w:rPr>
-        <w:t>RECIBIO</w:t>
-      </w:r>
-    </w:p>
-    <w:p>
-      <w:pPr>
-        <w:jc w:val="center"/>
-        <w:rPr>
-          <w:sz w:val="36"/>
-          <w:szCs w:val="36"/>
-        </w:rPr>
-      </w:pPr>
-    </w:p>
-    <w:p>
-      <w:pPr>
-        <w:jc w:val="center"/>
-        <w:rPr>
-          <w:sz w:val="36"/>
-          <w:szCs w:val="36"/>
-        </w:rPr>
-      </w:pPr>
-      <w:r>
-        <w:rPr>
-          <w:sz w:val="36"/>
-          <w:szCs w:val="36"/>
-        </w:rPr>
-        <w:t>_______________________</w:t>
-      </w:r>
-    </w:p>
-    <w:p>
-      <w:pPr>
-        <w:jc w:val="center"/>
-        <w:rPr>
-          <w:sz w:val="36"/>
-          <w:szCs w:val="36"/>
-        </w:rPr>
-      </w:pPr>
-      <w:r>
-        <w:rPr>
-          <w:sz w:val="36"/>
-          <w:szCs w:val="36"/>
-        </w:rPr>
-        <w:lastRenderedPageBreak/>
-        <w:t>ADRIANA SORIANO</w:t>
-      </w:r>
-    </w:p>
-    <w:p>
-      <w:pPr>
-        <w:jc w:val="center"/>
-        <w:rPr>
-          <w:sz w:val="36"/>
-          <w:szCs w:val="36"/>
-        </w:rPr>
-      </w:pPr>
-    </w:p>
-    <w:p>
-      <w:pPr>
-        <w:jc w:val="center"/>
-        <w:rPr>
-          <w:sz w:val="36"/>
-          <w:szCs w:val="36"/>
-        </w:rPr>
-      </w:pPr>
-    </w:p>
-    <w:p>
-      <w:pPr>
-        <w:jc w:val="center"/>
-        <w:rPr>
-          <w:sz w:val="36"/>
-          <w:szCs w:val="36"/>
-        </w:rPr>
-      </w:pPr>
-    </w:p>
-    <w:p>
-      <w:pPr>
-        <w:jc w:val="center"/>
-        <w:rPr>
-          <w:sz w:val="36"/>
-          <w:szCs w:val="36"/>
-        </w:rPr>
-      </w:pPr>
-    </w:p>
-    <w:p>
-      <w:pPr>
-        <w:jc w:val="center"/>
-        <w:rPr>
-          <w:sz w:val="36"/>
-          <w:szCs w:val="36"/>
-        </w:rPr>
-      </w:pPr>
-      <w:r>
-        <w:rPr>
-          <w:sz w:val="36"/>
-          <w:szCs w:val="36"/>
-        </w:rPr>
-        <w:t>28 DE MAYO  2022</w:t>
-      </w:r>
-    </w:p>
-    <w:p>
-      <w:pPr>
-        <w:jc w:val="center"/>
-        <w:rPr>
-          <w:sz w:val="36"/>
-          <w:szCs w:val="36"/>
-        </w:rPr>
-      </w:pPr>
-    </w:p>
-    <w:p>
-      <w:pPr>
-        <w:jc w:val="center"/>
-        <w:rPr>
-          <w:sz w:val="36"/>
-          <w:szCs w:val="36"/>
-        </w:rPr>
-      </w:pPr>
-    </w:p>
-    <w:p>
-      <w:pPr>
-        <w:jc w:val="center"/>
-        <w:rPr>
-          <w:sz w:val="36"/>
-          <w:szCs w:val="36"/>
-        </w:rPr>
-      </w:pPr>
-    </w:p>
-    <w:p>
-      <w:pPr>
-        <w:jc w:val="center"/>
-        <w:rPr>
-          <w:sz w:val="36"/>
-          <w:szCs w:val="36"/>
-        </w:rPr>
-      </w:pPr>
-      <w:r>
-        <w:rPr>
-          <w:sz w:val="36"/>
-          <w:szCs w:val="36"/>
-        </w:rPr>
-        <w:t>OBRADOR</w:t>
-      </w:r>
-    </w:p>
-    <w:p>
-      <w:pPr>
-        <w:jc w:val="center"/>
-        <w:rPr>
-          <w:sz w:val="36"/>
-          <w:szCs w:val="36"/>
-        </w:rPr>
-      </w:pPr>
-    </w:p>
-    <w:p>
-      <w:pPr>
-        <w:jc w:val="center"/>
-        <w:rPr>
-          <w:sz w:val="36"/>
-          <w:szCs w:val="36"/>
-        </w:rPr>
-      </w:pPr>
-    </w:p>
-    <w:p>
-      <w:pPr>
-        <w:jc w:val="center"/>
-        <w:rPr>
-          <w:sz w:val="36"/>
-          <w:szCs w:val="36"/>
-        </w:rPr>
-      </w:pPr>
-      <w:proofErr w:type="gramStart"/>
-      <w:r>
-        <w:rPr>
-          <w:sz w:val="36"/>
-          <w:szCs w:val="36"/>
-        </w:rPr>
-        <w:t>REMISIONES  DEL</w:t>
-      </w:r>
-      <w:proofErr w:type="gramEnd"/>
-      <w:r>
-        <w:rPr>
-          <w:sz w:val="36"/>
-          <w:szCs w:val="36"/>
-        </w:rPr>
         <w:t xml:space="preserve">   #  23751 C   al   #  25000 C</w:t>
       </w:r>
     </w:p>
@@ -1114,256 +1369,6 @@
           <w:szCs w:val="36"/>
         </w:rPr>
       </w:pPr>
-    </w:p>
-    <w:p>
-      <w:pPr>
-        <w:jc w:val="center"/>
-        <w:rPr>
-          <w:sz w:val="36"/>
-          <w:szCs w:val="36"/>
-        </w:rPr>
-      </w:pPr>
-    </w:p>
-    <w:p>
-      <w:pPr>
-        <w:jc w:val="center"/>
-        <w:rPr>
-          <w:sz w:val="36"/>
-          <w:szCs w:val="36"/>
-        </w:rPr>
-      </w:pPr>
-    </w:p>
-    <w:p>
-      <w:pPr>
-        <w:jc w:val="center"/>
-        <w:rPr>
-          <w:sz w:val="36"/>
-          <w:szCs w:val="36"/>
-        </w:rPr>
-      </w:pPr>
-    </w:p>
-    <w:p>
-      <w:pPr>
-        <w:jc w:val="center"/>
-        <w:rPr>
-          <w:sz w:val="36"/>
-          <w:szCs w:val="36"/>
-        </w:rPr>
-      </w:pPr>
-      <w:r>
-        <w:rPr>
-          <w:sz w:val="36"/>
-          <w:szCs w:val="36"/>
-        </w:rPr>
-        <w:t>RECIBIO</w:t>
-      </w:r>
-    </w:p>
-    <w:p>
-      <w:pPr>
-        <w:jc w:val="center"/>
-        <w:rPr>
-          <w:sz w:val="36"/>
-          <w:szCs w:val="36"/>
-        </w:rPr>
-      </w:pPr>
-    </w:p>
-    <w:p>
-      <w:pPr>
-        <w:jc w:val="center"/>
-        <w:rPr>
-          <w:sz w:val="36"/>
-          <w:szCs w:val="36"/>
-        </w:rPr>
-      </w:pPr>
-      <w:r>
-        <w:rPr>
-          <w:sz w:val="36"/>
-          <w:szCs w:val="36"/>
-        </w:rPr>
-        <w:lastRenderedPageBreak/>
-        <w:t>______________________</w:t>
-      </w:r>
-    </w:p>
-    <w:p>
-      <w:pPr>
-        <w:jc w:val="center"/>
-        <w:rPr>
-          <w:sz w:val="36"/>
-          <w:szCs w:val="36"/>
-        </w:rPr>
-      </w:pPr>
-      <w:r>
-        <w:rPr>
-          <w:sz w:val="36"/>
-          <w:szCs w:val="36"/>
-        </w:rPr>
-        <w:t>Adriana Soriano</w:t>
-      </w:r>
-    </w:p>
-    <w:p>
-      <w:pPr>
-        <w:jc w:val="center"/>
-        <w:rPr>
-          <w:sz w:val="36"/>
-          <w:szCs w:val="36"/>
-        </w:rPr>
-      </w:pPr>
-    </w:p>
-    <w:p>
-      <w:pPr>
-        <w:jc w:val="center"/>
-        <w:rPr>
-          <w:sz w:val="36"/>
-          <w:szCs w:val="36"/>
-        </w:rPr>
-      </w:pPr>
-    </w:p>
-    <w:p>
-      <w:pPr>
-        <w:jc w:val="center"/>
-        <w:rPr>
-          <w:sz w:val="36"/>
-          <w:szCs w:val="36"/>
-        </w:rPr>
-      </w:pPr>
-    </w:p>
-    <w:p>
-      <w:pPr>
-        <w:jc w:val="center"/>
-        <w:rPr>
-          <w:sz w:val="36"/>
-          <w:szCs w:val="36"/>
-        </w:rPr>
-      </w:pPr>
-    </w:p>
-    <w:p>
-      <w:pPr>
-        <w:jc w:val="center"/>
-        <w:rPr>
-          <w:sz w:val="36"/>
-          <w:szCs w:val="36"/>
-        </w:rPr>
-      </w:pPr>
-    </w:p>
-    <w:p>
-      <w:pPr>
-        <w:jc w:val="center"/>
-        <w:rPr>
-          <w:sz w:val="36"/>
-          <w:szCs w:val="36"/>
-        </w:rPr>
-      </w:pPr>
-      <w:r>
-        <w:rPr>
-          <w:sz w:val="36"/>
-          <w:szCs w:val="36"/>
-        </w:rPr>
-        <w:t>18 DE MAYO 2022</w:t>
-      </w:r>
-    </w:p>
-    <w:p>
-      <w:pPr>
-        <w:jc w:val="center"/>
-        <w:rPr>
-          <w:sz w:val="36"/>
-          <w:szCs w:val="36"/>
-        </w:rPr>
-      </w:pPr>
-    </w:p>
-    <w:p>
-      <w:pPr>
-        <w:jc w:val="center"/>
-        <w:rPr>
-          <w:sz w:val="36"/>
-          <w:szCs w:val="36"/>
-        </w:rPr>
-      </w:pPr>
-    </w:p>
-    <w:p>
-      <w:pPr>
-        <w:jc w:val="center"/>
-        <w:rPr>
-          <w:sz w:val="36"/>
-          <w:szCs w:val="36"/>
-        </w:rPr>
-      </w:pPr>
-    </w:p>
-    <w:p>
-      <w:pPr>
-        <w:jc w:val="center"/>
-        <w:rPr>
-          <w:sz w:val="36"/>
-          <w:szCs w:val="36"/>
-        </w:rPr>
-      </w:pPr>
-    </w:p>
-    <w:p>
-      <w:pPr>
-        <w:jc w:val="center"/>
-        <w:rPr>
-          <w:sz w:val="36"/>
-          <w:szCs w:val="36"/>
-        </w:rPr>
-      </w:pPr>
-      <w:r>
-        <w:rPr>
-          <w:sz w:val="36"/>
-          <w:szCs w:val="36"/>
-        </w:rPr>
-        <w:t>OBRADOR</w:t>
-      </w:r>
-    </w:p>
-    <w:p>
-      <w:pPr>
-        <w:jc w:val="center"/>
-        <w:rPr>
-          <w:sz w:val="36"/>
-          <w:szCs w:val="36"/>
-        </w:rPr>
-      </w:pPr>
-    </w:p>
-    <w:p>
-      <w:pPr>
-        <w:jc w:val="center"/>
-        <w:rPr>
-          <w:sz w:val="36"/>
-          <w:szCs w:val="36"/>
-        </w:rPr>
-      </w:pPr>
-    </w:p>
-    <w:p>
-      <w:pPr>
-        <w:jc w:val="center"/>
-        <w:rPr>
-          <w:sz w:val="36"/>
-          <w:szCs w:val="36"/>
-        </w:rPr>
-      </w:pPr>
-    </w:p>
-    <w:p>
-      <w:pPr>
-        <w:jc w:val="center"/>
-        <w:rPr>
-          <w:sz w:val="36"/>
-          <w:szCs w:val="36"/>
-        </w:rPr>
-      </w:pPr>
-      <w:proofErr w:type="gramStart"/>
-      <w:r>
-        <w:rPr>
-          <w:sz w:val="36"/>
-          <w:szCs w:val="36"/>
-        </w:rPr>
-        <w:t>REMISIONES  #</w:t>
-      </w:r>
-      <w:proofErr w:type="gramEnd"/>
-      <w:r>
-        <w:rPr>
-          <w:sz w:val="36"/>
-          <w:szCs w:val="36"/>
-        </w:rPr>
-        <w:t xml:space="preserve">  22501 C  al  23750 C </w:t>
-      </w:r>
     </w:p>
     <w:p>
       <w:pPr>
@@ -1431,6 +1436,255 @@
           <w:sz w:val="36"/>
           <w:szCs w:val="36"/>
         </w:rPr>
+        <w:t>______________________</w:t>
+      </w:r>
+    </w:p>
+    <w:p>
+      <w:pPr>
+        <w:jc w:val="center"/>
+        <w:rPr>
+          <w:sz w:val="36"/>
+          <w:szCs w:val="36"/>
+        </w:rPr>
+      </w:pPr>
+      <w:r>
+        <w:rPr>
+          <w:sz w:val="36"/>
+          <w:szCs w:val="36"/>
+        </w:rPr>
+        <w:t>Adriana Soriano</w:t>
+      </w:r>
+    </w:p>
+    <w:p>
+      <w:pPr>
+        <w:jc w:val="center"/>
+        <w:rPr>
+          <w:sz w:val="36"/>
+          <w:szCs w:val="36"/>
+        </w:rPr>
+      </w:pPr>
+    </w:p>
+    <w:p>
+      <w:pPr>
+        <w:jc w:val="center"/>
+        <w:rPr>
+          <w:sz w:val="36"/>
+          <w:szCs w:val="36"/>
+        </w:rPr>
+      </w:pPr>
+    </w:p>
+    <w:p>
+      <w:pPr>
+        <w:jc w:val="center"/>
+        <w:rPr>
+          <w:sz w:val="36"/>
+          <w:szCs w:val="36"/>
+        </w:rPr>
+      </w:pPr>
+    </w:p>
+    <w:p>
+      <w:pPr>
+        <w:jc w:val="center"/>
+        <w:rPr>
+          <w:sz w:val="36"/>
+          <w:szCs w:val="36"/>
+        </w:rPr>
+      </w:pPr>
+    </w:p>
+    <w:p>
+      <w:pPr>
+        <w:jc w:val="center"/>
+        <w:rPr>
+          <w:sz w:val="36"/>
+          <w:szCs w:val="36"/>
+        </w:rPr>
+      </w:pPr>
+    </w:p>
+    <w:p>
+      <w:pPr>
+        <w:jc w:val="center"/>
+        <w:rPr>
+          <w:sz w:val="36"/>
+          <w:szCs w:val="36"/>
+        </w:rPr>
+      </w:pPr>
+      <w:r>
+        <w:rPr>
+          <w:sz w:val="36"/>
+          <w:szCs w:val="36"/>
+        </w:rPr>
+        <w:t>18 DE MAYO 2022</w:t>
+      </w:r>
+    </w:p>
+    <w:p>
+      <w:pPr>
+        <w:jc w:val="center"/>
+        <w:rPr>
+          <w:sz w:val="36"/>
+          <w:szCs w:val="36"/>
+        </w:rPr>
+      </w:pPr>
+    </w:p>
+    <w:p>
+      <w:pPr>
+        <w:jc w:val="center"/>
+        <w:rPr>
+          <w:sz w:val="36"/>
+          <w:szCs w:val="36"/>
+        </w:rPr>
+      </w:pPr>
+    </w:p>
+    <w:p>
+      <w:pPr>
+        <w:jc w:val="center"/>
+        <w:rPr>
+          <w:sz w:val="36"/>
+          <w:szCs w:val="36"/>
+        </w:rPr>
+      </w:pPr>
+    </w:p>
+    <w:p>
+      <w:pPr>
+        <w:jc w:val="center"/>
+        <w:rPr>
+          <w:sz w:val="36"/>
+          <w:szCs w:val="36"/>
+        </w:rPr>
+      </w:pPr>
+    </w:p>
+    <w:p>
+      <w:pPr>
+        <w:jc w:val="center"/>
+        <w:rPr>
+          <w:sz w:val="36"/>
+          <w:szCs w:val="36"/>
+        </w:rPr>
+      </w:pPr>
+      <w:r>
+        <w:rPr>
+          <w:sz w:val="36"/>
+          <w:szCs w:val="36"/>
+        </w:rPr>
+        <w:t>OBRADOR</w:t>
+      </w:r>
+    </w:p>
+    <w:p>
+      <w:pPr>
+        <w:jc w:val="center"/>
+        <w:rPr>
+          <w:sz w:val="36"/>
+          <w:szCs w:val="36"/>
+        </w:rPr>
+      </w:pPr>
+    </w:p>
+    <w:p>
+      <w:pPr>
+        <w:jc w:val="center"/>
+        <w:rPr>
+          <w:sz w:val="36"/>
+          <w:szCs w:val="36"/>
+        </w:rPr>
+      </w:pPr>
+    </w:p>
+    <w:p>
+      <w:pPr>
+        <w:jc w:val="center"/>
+        <w:rPr>
+          <w:sz w:val="36"/>
+          <w:szCs w:val="36"/>
+        </w:rPr>
+      </w:pPr>
+    </w:p>
+    <w:p>
+      <w:pPr>
+        <w:jc w:val="center"/>
+        <w:rPr>
+          <w:sz w:val="36"/>
+          <w:szCs w:val="36"/>
+        </w:rPr>
+      </w:pPr>
+      <w:proofErr w:type="gramStart"/>
+      <w:r>
+        <w:rPr>
+          <w:sz w:val="36"/>
+          <w:szCs w:val="36"/>
+        </w:rPr>
+        <w:t>REMISIONES  #</w:t>
+      </w:r>
+      <w:proofErr w:type="gramEnd"/>
+      <w:r>
+        <w:rPr>
+          <w:sz w:val="36"/>
+          <w:szCs w:val="36"/>
+        </w:rPr>
+        <w:t xml:space="preserve">  22501 C  al  23750 C </w:t>
+      </w:r>
+    </w:p>
+    <w:p>
+      <w:pPr>
+        <w:jc w:val="center"/>
+        <w:rPr>
+          <w:sz w:val="36"/>
+          <w:szCs w:val="36"/>
+        </w:rPr>
+      </w:pPr>
+    </w:p>
+    <w:p>
+      <w:pPr>
+        <w:jc w:val="center"/>
+        <w:rPr>
+          <w:sz w:val="36"/>
+          <w:szCs w:val="36"/>
+        </w:rPr>
+      </w:pPr>
+    </w:p>
+    <w:p>
+      <w:pPr>
+        <w:jc w:val="center"/>
+        <w:rPr>
+          <w:sz w:val="36"/>
+          <w:szCs w:val="36"/>
+        </w:rPr>
+      </w:pPr>
+    </w:p>
+    <w:p>
+      <w:pPr>
+        <w:jc w:val="center"/>
+        <w:rPr>
+          <w:sz w:val="36"/>
+          <w:szCs w:val="36"/>
+        </w:rPr>
+      </w:pPr>
+      <w:r>
+        <w:rPr>
+          <w:sz w:val="36"/>
+          <w:szCs w:val="36"/>
+        </w:rPr>
+        <w:t>RECIBIO</w:t>
+      </w:r>
+    </w:p>
+    <w:p>
+      <w:pPr>
+        <w:jc w:val="center"/>
+        <w:rPr>
+          <w:sz w:val="36"/>
+          <w:szCs w:val="36"/>
+        </w:rPr>
+      </w:pPr>
+    </w:p>
+    <w:p>
+      <w:pPr>
+        <w:jc w:val="center"/>
+        <w:rPr>
+          <w:sz w:val="36"/>
+          <w:szCs w:val="36"/>
+        </w:rPr>
+      </w:pPr>
+      <w:r>
+        <w:rPr>
+          <w:sz w:val="36"/>
+          <w:szCs w:val="36"/>
+        </w:rPr>
         <w:t>_______________________</w:t>
       </w:r>
     </w:p>
@@ -1674,7 +1928,523 @@
           <w:sz w:val="36"/>
           <w:szCs w:val="36"/>
         </w:rPr>
+        <w:t>ADRIANA SORIANO</w:t>
+      </w:r>
+    </w:p>
+    <w:p>
+      <w:pPr>
+        <w:jc w:val="center"/>
+        <w:rPr>
+          <w:sz w:val="36"/>
+          <w:szCs w:val="36"/>
+        </w:rPr>
+      </w:pPr>
+    </w:p>
+    <w:p>
+      <w:pPr>
+        <w:jc w:val="center"/>
+        <w:rPr>
+          <w:sz w:val="36"/>
+          <w:szCs w:val="36"/>
+        </w:rPr>
+      </w:pPr>
+    </w:p>
+    <w:p>
+      <w:pPr>
+        <w:jc w:val="center"/>
+        <w:rPr>
+          <w:sz w:val="36"/>
+          <w:szCs w:val="36"/>
+        </w:rPr>
+      </w:pPr>
+    </w:p>
+    <w:p>
+      <w:pPr>
+        <w:jc w:val="center"/>
+        <w:rPr>
+          <w:sz w:val="36"/>
+          <w:szCs w:val="36"/>
+        </w:rPr>
+      </w:pPr>
+    </w:p>
+    <w:p>
+      <w:pPr>
+        <w:jc w:val="center"/>
+        <w:rPr>
+          <w:sz w:val="36"/>
+          <w:szCs w:val="36"/>
+        </w:rPr>
+      </w:pPr>
+    </w:p>
+    <w:p>
+      <w:pPr>
+        <w:jc w:val="center"/>
+        <w:rPr>
+          <w:sz w:val="36"/>
+          <w:szCs w:val="36"/>
+        </w:rPr>
+      </w:pPr>
+    </w:p>
+    <w:p>
+      <w:pPr>
+        <w:jc w:val="center"/>
+        <w:rPr>
+          <w:sz w:val="36"/>
+          <w:szCs w:val="36"/>
+        </w:rPr>
+      </w:pPr>
+    </w:p>
+    <w:p>
+      <w:pPr>
+        <w:jc w:val="center"/>
+        <w:rPr>
+          <w:sz w:val="36"/>
+          <w:szCs w:val="36"/>
+        </w:rPr>
+      </w:pPr>
+      <w:r>
+        <w:rPr>
+          <w:sz w:val="36"/>
+          <w:szCs w:val="36"/>
+        </w:rPr>
+        <w:t>25- ABRIL 2022</w:t>
+      </w:r>
+    </w:p>
+    <w:p>
+      <w:pPr>
+        <w:jc w:val="center"/>
+        <w:rPr>
+          <w:sz w:val="36"/>
+          <w:szCs w:val="36"/>
+        </w:rPr>
+      </w:pPr>
+    </w:p>
+    <w:p>
+      <w:pPr>
+        <w:jc w:val="center"/>
+        <w:rPr>
+          <w:sz w:val="36"/>
+          <w:szCs w:val="36"/>
+        </w:rPr>
+      </w:pPr>
+    </w:p>
+    <w:p>
+      <w:pPr>
+        <w:jc w:val="center"/>
+        <w:rPr>
+          <w:sz w:val="36"/>
+          <w:szCs w:val="36"/>
+        </w:rPr>
+      </w:pPr>
+      <w:r>
+        <w:rPr>
+          <w:sz w:val="36"/>
+          <w:szCs w:val="36"/>
+        </w:rPr>
+        <w:t>OBRADOR</w:t>
+      </w:r>
+    </w:p>
+    <w:p>
+      <w:pPr>
+        <w:jc w:val="center"/>
+        <w:rPr>
+          <w:sz w:val="36"/>
+          <w:szCs w:val="36"/>
+        </w:rPr>
+      </w:pPr>
+    </w:p>
+    <w:p>
+      <w:pPr>
+        <w:jc w:val="center"/>
+        <w:rPr>
+          <w:sz w:val="36"/>
+          <w:szCs w:val="36"/>
+        </w:rPr>
+      </w:pPr>
+    </w:p>
+    <w:p>
+      <w:pPr>
+        <w:jc w:val="center"/>
+        <w:rPr>
+          <w:sz w:val="36"/>
+          <w:szCs w:val="36"/>
+        </w:rPr>
+      </w:pPr>
+    </w:p>
+    <w:p>
+      <w:pPr>
+        <w:jc w:val="center"/>
+        <w:rPr>
+          <w:sz w:val="36"/>
+          <w:szCs w:val="36"/>
+        </w:rPr>
+      </w:pPr>
+    </w:p>
+    <w:p>
+      <w:pPr>
+        <w:jc w:val="center"/>
+        <w:rPr>
+          <w:sz w:val="36"/>
+          <w:szCs w:val="36"/>
+        </w:rPr>
+      </w:pPr>
+      <w:r>
+        <w:rPr>
+          <w:sz w:val="36"/>
+          <w:szCs w:val="36"/>
+        </w:rPr>
+        <w:t xml:space="preserve">REMISIONES   </w:t>
+      </w:r>
+      <w:proofErr w:type="gramStart"/>
+      <w:r>
+        <w:rPr>
+          <w:sz w:val="36"/>
+          <w:szCs w:val="36"/>
+        </w:rPr>
+        <w:t>#  020001</w:t>
+      </w:r>
+      <w:proofErr w:type="gramEnd"/>
+      <w:r>
+        <w:rPr>
+          <w:sz w:val="36"/>
+          <w:szCs w:val="36"/>
+        </w:rPr>
+        <w:t xml:space="preserve"> C   al    021250 C</w:t>
+      </w:r>
+    </w:p>
+    <w:p>
+      <w:pPr>
+        <w:jc w:val="center"/>
+        <w:rPr>
+          <w:sz w:val="36"/>
+          <w:szCs w:val="36"/>
+        </w:rPr>
+      </w:pPr>
+    </w:p>
+    <w:p>
+      <w:pPr>
+        <w:jc w:val="center"/>
+        <w:rPr>
+          <w:sz w:val="36"/>
+          <w:szCs w:val="36"/>
+        </w:rPr>
+      </w:pPr>
+    </w:p>
+    <w:p>
+      <w:pPr>
+        <w:jc w:val="center"/>
+        <w:rPr>
+          <w:sz w:val="36"/>
+          <w:szCs w:val="36"/>
+        </w:rPr>
+      </w:pPr>
+    </w:p>
+    <w:p>
+      <w:pPr>
+        <w:jc w:val="center"/>
+        <w:rPr>
+          <w:sz w:val="36"/>
+          <w:szCs w:val="36"/>
+        </w:rPr>
+      </w:pPr>
+      <w:r>
+        <w:rPr>
+          <w:sz w:val="36"/>
+          <w:szCs w:val="36"/>
+        </w:rPr>
+        <w:t>RECIBIO</w:t>
+      </w:r>
+    </w:p>
+    <w:p>
+      <w:pPr>
+        <w:jc w:val="center"/>
+        <w:rPr>
+          <w:sz w:val="36"/>
+          <w:szCs w:val="36"/>
+        </w:rPr>
+      </w:pPr>
+      <w:r>
+        <w:rPr>
+          <w:sz w:val="36"/>
+          <w:szCs w:val="36"/>
+        </w:rPr>
+        <w:t>_____________________</w:t>
+      </w:r>
+    </w:p>
+    <w:p>
+      <w:pPr>
+        <w:jc w:val="center"/>
+        <w:rPr>
+          <w:sz w:val="36"/>
+          <w:szCs w:val="36"/>
+        </w:rPr>
+      </w:pPr>
+    </w:p>
+    <w:p>
+      <w:pPr>
+        <w:jc w:val="center"/>
+        <w:rPr>
+          <w:sz w:val="36"/>
+          <w:szCs w:val="36"/>
+        </w:rPr>
+      </w:pPr>
+    </w:p>
+    <w:p>
+      <w:pPr>
+        <w:jc w:val="center"/>
+        <w:rPr>
+          <w:sz w:val="36"/>
+          <w:szCs w:val="36"/>
+        </w:rPr>
+      </w:pPr>
+    </w:p>
+    <w:p>
+      <w:pPr>
+        <w:jc w:val="center"/>
+        <w:rPr>
+          <w:sz w:val="36"/>
+          <w:szCs w:val="36"/>
+        </w:rPr>
+      </w:pPr>
+    </w:p>
+    <w:p>
+      <w:pPr>
+        <w:jc w:val="center"/>
+        <w:rPr>
+          <w:sz w:val="36"/>
+          <w:szCs w:val="36"/>
+        </w:rPr>
+      </w:pPr>
+    </w:p>
+    <w:p>
+      <w:pPr>
+        <w:jc w:val="center"/>
+        <w:rPr>
+          <w:sz w:val="36"/>
+          <w:szCs w:val="36"/>
+        </w:rPr>
+      </w:pPr>
+    </w:p>
+    <w:p>
+      <w:pPr>
+        <w:jc w:val="center"/>
+        <w:rPr>
+          <w:sz w:val="36"/>
+          <w:szCs w:val="36"/>
+        </w:rPr>
+      </w:pPr>
+    </w:p>
+    <w:p>
+      <w:pPr>
+        <w:jc w:val="center"/>
+        <w:rPr>
+          <w:sz w:val="36"/>
+          <w:szCs w:val="36"/>
+        </w:rPr>
+      </w:pPr>
+    </w:p>
+    <w:p>
+      <w:pPr>
+        <w:jc w:val="center"/>
+        <w:rPr>
+          <w:sz w:val="36"/>
+          <w:szCs w:val="36"/>
+        </w:rPr>
+      </w:pPr>
+      <w:r>
+        <w:rPr>
+          <w:sz w:val="36"/>
+          <w:szCs w:val="36"/>
+        </w:rPr>
+        <w:t>13 DE ABRIL 2022</w:t>
+      </w:r>
+    </w:p>
+    <w:p>
+      <w:pPr>
+        <w:jc w:val="center"/>
+        <w:rPr>
+          <w:sz w:val="36"/>
+          <w:szCs w:val="36"/>
+        </w:rPr>
+      </w:pPr>
+    </w:p>
+    <w:p>
+      <w:pPr>
+        <w:jc w:val="center"/>
+        <w:rPr>
+          <w:sz w:val="36"/>
+          <w:szCs w:val="36"/>
+        </w:rPr>
+      </w:pPr>
+    </w:p>
+    <w:p>
+      <w:pPr>
+        <w:jc w:val="center"/>
+        <w:rPr>
+          <w:sz w:val="36"/>
+          <w:szCs w:val="36"/>
+        </w:rPr>
+      </w:pPr>
+    </w:p>
+    <w:p>
+      <w:pPr>
+        <w:jc w:val="center"/>
+        <w:rPr>
+          <w:sz w:val="36"/>
+          <w:szCs w:val="36"/>
+        </w:rPr>
+      </w:pPr>
+      <w:r>
+        <w:rPr>
+          <w:sz w:val="36"/>
+          <w:szCs w:val="36"/>
+        </w:rPr>
+        <w:t>OBRADOR</w:t>
+      </w:r>
+    </w:p>
+    <w:p>
+      <w:pPr>
+        <w:jc w:val="center"/>
+        <w:rPr>
+          <w:sz w:val="36"/>
+          <w:szCs w:val="36"/>
+        </w:rPr>
+      </w:pPr>
+    </w:p>
+    <w:p>
+      <w:pPr>
+        <w:jc w:val="center"/>
+        <w:rPr>
+          <w:sz w:val="36"/>
+          <w:szCs w:val="36"/>
+        </w:rPr>
+      </w:pPr>
+    </w:p>
+    <w:p>
+      <w:pPr>
+        <w:jc w:val="center"/>
+        <w:rPr>
+          <w:sz w:val="36"/>
+          <w:szCs w:val="36"/>
+        </w:rPr>
+      </w:pPr>
+    </w:p>
+    <w:p>
+      <w:pPr>
+        <w:jc w:val="center"/>
+        <w:rPr>
+          <w:sz w:val="36"/>
+          <w:szCs w:val="36"/>
+        </w:rPr>
+      </w:pPr>
+      <w:proofErr w:type="gramStart"/>
+      <w:r>
+        <w:rPr>
+          <w:sz w:val="36"/>
+          <w:szCs w:val="36"/>
+        </w:rPr>
         <w:lastRenderedPageBreak/>
+        <w:t>REMISIONES  #</w:t>
+      </w:r>
+      <w:proofErr w:type="gramEnd"/>
+      <w:r>
+        <w:rPr>
+          <w:sz w:val="36"/>
+          <w:szCs w:val="36"/>
+        </w:rPr>
+        <w:t xml:space="preserve">  18751 C  al  20000 C</w:t>
+      </w:r>
+    </w:p>
+    <w:p>
+      <w:pPr>
+        <w:jc w:val="center"/>
+        <w:rPr>
+          <w:sz w:val="36"/>
+          <w:szCs w:val="36"/>
+        </w:rPr>
+      </w:pPr>
+    </w:p>
+    <w:p>
+      <w:pPr>
+        <w:jc w:val="center"/>
+        <w:rPr>
+          <w:sz w:val="36"/>
+          <w:szCs w:val="36"/>
+        </w:rPr>
+      </w:pPr>
+    </w:p>
+    <w:p>
+      <w:pPr>
+        <w:jc w:val="center"/>
+        <w:rPr>
+          <w:sz w:val="36"/>
+          <w:szCs w:val="36"/>
+        </w:rPr>
+      </w:pPr>
+    </w:p>
+    <w:p>
+      <w:pPr>
+        <w:jc w:val="center"/>
+        <w:rPr>
+          <w:sz w:val="36"/>
+          <w:szCs w:val="36"/>
+        </w:rPr>
+      </w:pPr>
+    </w:p>
+    <w:p>
+      <w:pPr>
+        <w:jc w:val="center"/>
+        <w:rPr>
+          <w:sz w:val="36"/>
+          <w:szCs w:val="36"/>
+        </w:rPr>
+      </w:pPr>
+      <w:r>
+        <w:rPr>
+          <w:sz w:val="36"/>
+          <w:szCs w:val="36"/>
+        </w:rPr>
+        <w:t>RECIBIO</w:t>
+      </w:r>
+    </w:p>
+    <w:p>
+      <w:pPr>
+        <w:jc w:val="center"/>
+        <w:rPr>
+          <w:sz w:val="36"/>
+          <w:szCs w:val="36"/>
+        </w:rPr>
+      </w:pPr>
+    </w:p>
+    <w:p>
+      <w:pPr>
+        <w:jc w:val="center"/>
+        <w:rPr>
+          <w:sz w:val="36"/>
+          <w:szCs w:val="36"/>
+        </w:rPr>
+      </w:pPr>
+      <w:r>
+        <w:rPr>
+          <w:sz w:val="36"/>
+          <w:szCs w:val="36"/>
+        </w:rPr>
+        <w:t>__________________________</w:t>
+      </w:r>
+    </w:p>
+    <w:p>
+      <w:pPr>
+        <w:jc w:val="center"/>
+        <w:rPr>
+          <w:sz w:val="36"/>
+          <w:szCs w:val="36"/>
+        </w:rPr>
+      </w:pPr>
+      <w:r>
+        <w:rPr>
+          <w:sz w:val="36"/>
+          <w:szCs w:val="36"/>
+        </w:rPr>
         <w:t>ADRIANA SORIANO</w:t>
       </w:r>
     </w:p>
@@ -1722,39 +2492,12 @@
           <w:szCs w:val="36"/>
         </w:rPr>
       </w:pPr>
-    </w:p>
-    <w:p>
-      <w:pPr>
-        <w:jc w:val="center"/>
-        <w:rPr>
-          <w:sz w:val="36"/>
-          <w:szCs w:val="36"/>
-        </w:rPr>
-      </w:pPr>
-    </w:p>
-    <w:p>
-      <w:pPr>
-        <w:jc w:val="center"/>
-        <w:rPr>
-          <w:sz w:val="36"/>
-          <w:szCs w:val="36"/>
-        </w:rPr>
-      </w:pPr>
-    </w:p>
-    <w:p>
-      <w:pPr>
-        <w:jc w:val="center"/>
-        <w:rPr>
-          <w:sz w:val="36"/>
-          <w:szCs w:val="36"/>
-        </w:rPr>
-      </w:pPr>
-      <w:r>
-        <w:rPr>
-          <w:sz w:val="36"/>
-          <w:szCs w:val="36"/>
-        </w:rPr>
-        <w:t>25- ABRIL 2022</w:t>
+      <w:r>
+        <w:rPr>
+          <w:sz w:val="36"/>
+          <w:szCs w:val="36"/>
+        </w:rPr>
+        <w:t>02 DE ABRIL DE 2022</w:t>
       </w:r>
     </w:p>
     <w:p>
@@ -1826,21 +2569,20 @@
           <w:szCs w:val="36"/>
         </w:rPr>
       </w:pPr>
-    </w:p>
-    <w:p>
-      <w:pPr>
-        <w:jc w:val="center"/>
-        <w:rPr>
-          <w:sz w:val="36"/>
-          <w:szCs w:val="36"/>
-        </w:rPr>
-      </w:pPr>
-      <w:r>
-        <w:rPr>
-          <w:sz w:val="36"/>
-          <w:szCs w:val="36"/>
-        </w:rPr>
-        <w:t xml:space="preserve">REMISIONES   </w:t>
+      <w:r>
+        <w:rPr>
+          <w:sz w:val="36"/>
+          <w:szCs w:val="36"/>
+        </w:rPr>
+        <w:lastRenderedPageBreak/>
+        <w:t>REMISIONES DEL</w:t>
+      </w:r>
+      <w:r>
+        <w:rPr>
+          <w:sz w:val="36"/>
+          <w:szCs w:val="36"/>
+        </w:rPr>
+        <w:t xml:space="preserve"> </w:t>
       </w:r>
       <w:proofErr w:type="gramStart"/>
       <w:r>
@@ -1848,7 +2590,7 @@
           <w:sz w:val="36"/>
           <w:szCs w:val="36"/>
         </w:rPr>
-        <w:t>#  020001</w:t>
+        <w:t>#  17501</w:t>
       </w:r>
       <w:proofErr w:type="gramEnd"/>
       <w:r>
@@ -1856,26 +2598,205 @@
           <w:sz w:val="36"/>
           <w:szCs w:val="36"/>
         </w:rPr>
-        <w:t xml:space="preserve"> C   al    021250 C</w:t>
-      </w:r>
-    </w:p>
-    <w:p>
-      <w:pPr>
-        <w:jc w:val="center"/>
-        <w:rPr>
-          <w:sz w:val="36"/>
-          <w:szCs w:val="36"/>
-        </w:rPr>
-      </w:pPr>
-    </w:p>
-    <w:p>
-      <w:pPr>
-        <w:jc w:val="center"/>
-        <w:rPr>
-          <w:sz w:val="36"/>
-          <w:szCs w:val="36"/>
-        </w:rPr>
-      </w:pPr>
+        <w:t xml:space="preserve"> C  al   18750 C</w:t>
+      </w:r>
+    </w:p>
+    <w:p>
+      <w:pPr>
+        <w:jc w:val="center"/>
+        <w:rPr>
+          <w:sz w:val="36"/>
+          <w:szCs w:val="36"/>
+        </w:rPr>
+      </w:pPr>
+    </w:p>
+    <w:p>
+      <w:pPr>
+        <w:jc w:val="center"/>
+        <w:rPr>
+          <w:sz w:val="36"/>
+          <w:szCs w:val="36"/>
+        </w:rPr>
+      </w:pPr>
+    </w:p>
+    <w:p>
+      <w:pPr>
+        <w:jc w:val="center"/>
+        <w:rPr>
+          <w:sz w:val="36"/>
+          <w:szCs w:val="36"/>
+        </w:rPr>
+      </w:pPr>
+    </w:p>
+    <w:p>
+      <w:pPr>
+        <w:jc w:val="center"/>
+        <w:rPr>
+          <w:sz w:val="36"/>
+          <w:szCs w:val="36"/>
+        </w:rPr>
+      </w:pPr>
+    </w:p>
+    <w:p>
+      <w:pPr>
+        <w:jc w:val="center"/>
+        <w:rPr>
+          <w:sz w:val="36"/>
+          <w:szCs w:val="36"/>
+        </w:rPr>
+      </w:pPr>
+    </w:p>
+    <w:p>
+      <w:pPr>
+        <w:jc w:val="center"/>
+        <w:rPr>
+          <w:sz w:val="36"/>
+          <w:szCs w:val="36"/>
+        </w:rPr>
+      </w:pPr>
+      <w:r>
+        <w:rPr>
+          <w:sz w:val="36"/>
+          <w:szCs w:val="36"/>
+        </w:rPr>
+        <w:t>RECIBIO</w:t>
+      </w:r>
+    </w:p>
+    <w:p>
+      <w:pPr>
+        <w:jc w:val="center"/>
+        <w:rPr>
+          <w:sz w:val="36"/>
+          <w:szCs w:val="36"/>
+        </w:rPr>
+      </w:pPr>
+    </w:p>
+    <w:p>
+      <w:pPr>
+        <w:jc w:val="center"/>
+        <w:rPr>
+          <w:sz w:val="36"/>
+          <w:szCs w:val="36"/>
+        </w:rPr>
+      </w:pPr>
+      <w:r>
+        <w:rPr>
+          <w:sz w:val="36"/>
+          <w:szCs w:val="36"/>
+        </w:rPr>
+        <w:t>________________________</w:t>
+      </w:r>
+    </w:p>
+    <w:p>
+      <w:pPr>
+        <w:jc w:val="center"/>
+        <w:rPr>
+          <w:sz w:val="36"/>
+          <w:szCs w:val="36"/>
+        </w:rPr>
+      </w:pPr>
+      <w:r>
+        <w:rPr>
+          <w:sz w:val="36"/>
+          <w:szCs w:val="36"/>
+        </w:rPr>
+        <w:t>Adriana Soriano</w:t>
+      </w:r>
+    </w:p>
+    <w:p>
+      <w:pPr>
+        <w:jc w:val="center"/>
+        <w:rPr>
+          <w:sz w:val="36"/>
+          <w:szCs w:val="36"/>
+        </w:rPr>
+      </w:pPr>
+    </w:p>
+    <w:p>
+      <w:pPr>
+        <w:jc w:val="center"/>
+        <w:rPr>
+          <w:sz w:val="36"/>
+          <w:szCs w:val="36"/>
+        </w:rPr>
+      </w:pPr>
+    </w:p>
+    <w:p>
+      <w:pPr>
+        <w:jc w:val="center"/>
+        <w:rPr>
+          <w:sz w:val="36"/>
+          <w:szCs w:val="36"/>
+        </w:rPr>
+      </w:pPr>
+    </w:p>
+    <w:p>
+      <w:pPr>
+        <w:jc w:val="center"/>
+        <w:rPr>
+          <w:sz w:val="36"/>
+          <w:szCs w:val="36"/>
+        </w:rPr>
+      </w:pPr>
+    </w:p>
+    <w:p>
+      <w:pPr>
+        <w:jc w:val="center"/>
+        <w:rPr>
+          <w:sz w:val="36"/>
+          <w:szCs w:val="36"/>
+        </w:rPr>
+      </w:pPr>
+    </w:p>
+    <w:p>
+      <w:pPr>
+        <w:jc w:val="center"/>
+        <w:rPr>
+          <w:sz w:val="36"/>
+          <w:szCs w:val="36"/>
+        </w:rPr>
+      </w:pPr>
+    </w:p>
+    <w:p>
+      <w:pPr>
+        <w:jc w:val="center"/>
+        <w:rPr>
+          <w:sz w:val="36"/>
+          <w:szCs w:val="36"/>
+        </w:rPr>
+      </w:pPr>
+      <w:r>
+        <w:rPr>
+          <w:sz w:val="36"/>
+          <w:szCs w:val="36"/>
+        </w:rPr>
+        <w:t>02 DE ABRIL 2022</w:t>
+      </w:r>
+    </w:p>
+    <w:p>
+      <w:pPr>
+        <w:jc w:val="center"/>
+        <w:rPr>
+          <w:sz w:val="36"/>
+          <w:szCs w:val="36"/>
+        </w:rPr>
+      </w:pPr>
+    </w:p>
+    <w:p>
+      <w:pPr>
+        <w:jc w:val="center"/>
+        <w:rPr>
+          <w:sz w:val="36"/>
+          <w:szCs w:val="36"/>
+        </w:rPr>
+      </w:pPr>
+      <w:r>
+        <w:rPr>
+          <w:sz w:val="36"/>
+          <w:szCs w:val="36"/>
+        </w:rPr>
+        <w:t>OBRADOR</w:t>
+      </w:r>
     </w:p>
     <w:p>
       <w:pPr>
@@ -1900,198 +2821,22 @@
           <w:szCs w:val="36"/>
         </w:rPr>
         <w:lastRenderedPageBreak/>
-        <w:t>RECIBIO</w:t>
-      </w:r>
-    </w:p>
-    <w:p>
-      <w:pPr>
-        <w:jc w:val="center"/>
-        <w:rPr>
-          <w:sz w:val="36"/>
-          <w:szCs w:val="36"/>
-        </w:rPr>
-      </w:pPr>
-      <w:r>
-        <w:rPr>
-          <w:sz w:val="36"/>
-          <w:szCs w:val="36"/>
-        </w:rPr>
-        <w:t>_____________________</w:t>
-      </w:r>
-    </w:p>
-    <w:p>
-      <w:pPr>
-        <w:jc w:val="center"/>
-        <w:rPr>
-          <w:sz w:val="36"/>
-          <w:szCs w:val="36"/>
-        </w:rPr>
-      </w:pPr>
-    </w:p>
-    <w:p>
-      <w:pPr>
-        <w:jc w:val="center"/>
-        <w:rPr>
-          <w:sz w:val="36"/>
-          <w:szCs w:val="36"/>
-        </w:rPr>
-      </w:pPr>
-    </w:p>
-    <w:p>
-      <w:pPr>
-        <w:jc w:val="center"/>
-        <w:rPr>
-          <w:sz w:val="36"/>
-          <w:szCs w:val="36"/>
-        </w:rPr>
-      </w:pPr>
-    </w:p>
-    <w:p>
-      <w:pPr>
-        <w:jc w:val="center"/>
-        <w:rPr>
-          <w:sz w:val="36"/>
-          <w:szCs w:val="36"/>
-        </w:rPr>
-      </w:pPr>
-    </w:p>
-    <w:p>
-      <w:pPr>
-        <w:jc w:val="center"/>
-        <w:rPr>
-          <w:sz w:val="36"/>
-          <w:szCs w:val="36"/>
-        </w:rPr>
-      </w:pPr>
-    </w:p>
-    <w:p>
-      <w:pPr>
-        <w:jc w:val="center"/>
-        <w:rPr>
-          <w:sz w:val="36"/>
-          <w:szCs w:val="36"/>
-        </w:rPr>
-      </w:pPr>
-    </w:p>
-    <w:p>
-      <w:pPr>
-        <w:jc w:val="center"/>
-        <w:rPr>
-          <w:sz w:val="36"/>
-          <w:szCs w:val="36"/>
-        </w:rPr>
-      </w:pPr>
-    </w:p>
-    <w:p>
-      <w:pPr>
-        <w:jc w:val="center"/>
-        <w:rPr>
-          <w:sz w:val="36"/>
-          <w:szCs w:val="36"/>
-        </w:rPr>
-      </w:pPr>
-    </w:p>
-    <w:p>
-      <w:pPr>
-        <w:jc w:val="center"/>
-        <w:rPr>
-          <w:sz w:val="36"/>
-          <w:szCs w:val="36"/>
-        </w:rPr>
-      </w:pPr>
-      <w:r>
-        <w:rPr>
-          <w:sz w:val="36"/>
-          <w:szCs w:val="36"/>
-        </w:rPr>
-        <w:t>13 DE ABRIL 2022</w:t>
-      </w:r>
-    </w:p>
-    <w:p>
-      <w:pPr>
-        <w:jc w:val="center"/>
-        <w:rPr>
-          <w:sz w:val="36"/>
-          <w:szCs w:val="36"/>
-        </w:rPr>
-      </w:pPr>
-    </w:p>
-    <w:p>
-      <w:pPr>
-        <w:jc w:val="center"/>
-        <w:rPr>
-          <w:sz w:val="36"/>
-          <w:szCs w:val="36"/>
-        </w:rPr>
-      </w:pPr>
-    </w:p>
-    <w:p>
-      <w:pPr>
-        <w:jc w:val="center"/>
-        <w:rPr>
-          <w:sz w:val="36"/>
-          <w:szCs w:val="36"/>
-        </w:rPr>
-      </w:pPr>
-    </w:p>
-    <w:p>
-      <w:pPr>
-        <w:jc w:val="center"/>
-        <w:rPr>
-          <w:sz w:val="36"/>
-          <w:szCs w:val="36"/>
-        </w:rPr>
-      </w:pPr>
-      <w:r>
-        <w:rPr>
-          <w:sz w:val="36"/>
-          <w:szCs w:val="36"/>
-        </w:rPr>
-        <w:t>OBRADOR</w:t>
-      </w:r>
-    </w:p>
-    <w:p>
-      <w:pPr>
-        <w:jc w:val="center"/>
-        <w:rPr>
-          <w:sz w:val="36"/>
-          <w:szCs w:val="36"/>
-        </w:rPr>
-      </w:pPr>
-    </w:p>
-    <w:p>
-      <w:pPr>
-        <w:jc w:val="center"/>
-        <w:rPr>
-          <w:sz w:val="36"/>
-          <w:szCs w:val="36"/>
-        </w:rPr>
-      </w:pPr>
-    </w:p>
-    <w:p>
-      <w:pPr>
-        <w:jc w:val="center"/>
-        <w:rPr>
-          <w:sz w:val="36"/>
-          <w:szCs w:val="36"/>
-        </w:rPr>
-      </w:pPr>
-    </w:p>
-    <w:p>
-      <w:pPr>
-        <w:jc w:val="center"/>
-        <w:rPr>
-          <w:sz w:val="36"/>
-          <w:szCs w:val="36"/>
-        </w:rPr>
-      </w:pPr>
+        <w:t>SE HACE INST</w:t>
+      </w:r>
+      <w:r>
+        <w:rPr>
+          <w:sz w:val="36"/>
+          <w:szCs w:val="36"/>
+        </w:rPr>
+        <w:t xml:space="preserve">ALACION DE UNA IMPRESORA NUEVA PUNTO DE MATRIZ MODELO </w:t>
+      </w:r>
       <w:proofErr w:type="gramStart"/>
       <w:r>
         <w:rPr>
           <w:sz w:val="36"/>
           <w:szCs w:val="36"/>
         </w:rPr>
-        <w:t>REMISIONES  #</w:t>
+        <w:t>EPSON  LX</w:t>
       </w:r>
       <w:proofErr w:type="gramEnd"/>
       <w:r>
@@ -2099,496 +2844,6 @@
           <w:sz w:val="36"/>
           <w:szCs w:val="36"/>
         </w:rPr>
-        <w:t xml:space="preserve">  18751 C  al  20000 C</w:t>
-      </w:r>
-    </w:p>
-    <w:p>
-      <w:pPr>
-        <w:jc w:val="center"/>
-        <w:rPr>
-          <w:sz w:val="36"/>
-          <w:szCs w:val="36"/>
-        </w:rPr>
-      </w:pPr>
-    </w:p>
-    <w:p>
-      <w:pPr>
-        <w:jc w:val="center"/>
-        <w:rPr>
-          <w:sz w:val="36"/>
-          <w:szCs w:val="36"/>
-        </w:rPr>
-      </w:pPr>
-    </w:p>
-    <w:p>
-      <w:pPr>
-        <w:jc w:val="center"/>
-        <w:rPr>
-          <w:sz w:val="36"/>
-          <w:szCs w:val="36"/>
-        </w:rPr>
-      </w:pPr>
-    </w:p>
-    <w:p>
-      <w:pPr>
-        <w:jc w:val="center"/>
-        <w:rPr>
-          <w:sz w:val="36"/>
-          <w:szCs w:val="36"/>
-        </w:rPr>
-      </w:pPr>
-    </w:p>
-    <w:p>
-      <w:pPr>
-        <w:jc w:val="center"/>
-        <w:rPr>
-          <w:sz w:val="36"/>
-          <w:szCs w:val="36"/>
-        </w:rPr>
-      </w:pPr>
-      <w:r>
-        <w:rPr>
-          <w:sz w:val="36"/>
-          <w:szCs w:val="36"/>
-        </w:rPr>
-        <w:t>RECIBIO</w:t>
-      </w:r>
-    </w:p>
-    <w:p>
-      <w:pPr>
-        <w:jc w:val="center"/>
-        <w:rPr>
-          <w:sz w:val="36"/>
-          <w:szCs w:val="36"/>
-        </w:rPr>
-      </w:pPr>
-    </w:p>
-    <w:p>
-      <w:pPr>
-        <w:jc w:val="center"/>
-        <w:rPr>
-          <w:sz w:val="36"/>
-          <w:szCs w:val="36"/>
-        </w:rPr>
-      </w:pPr>
-      <w:r>
-        <w:rPr>
-          <w:sz w:val="36"/>
-          <w:szCs w:val="36"/>
-        </w:rPr>
-        <w:t>__________________________</w:t>
-      </w:r>
-    </w:p>
-    <w:p>
-      <w:pPr>
-        <w:jc w:val="center"/>
-        <w:rPr>
-          <w:sz w:val="36"/>
-          <w:szCs w:val="36"/>
-        </w:rPr>
-      </w:pPr>
-      <w:r>
-        <w:rPr>
-          <w:sz w:val="36"/>
-          <w:szCs w:val="36"/>
-        </w:rPr>
-        <w:t>ADRIANA SORIANO</w:t>
-      </w:r>
-    </w:p>
-    <w:p>
-      <w:pPr>
-        <w:jc w:val="center"/>
-        <w:rPr>
-          <w:sz w:val="36"/>
-          <w:szCs w:val="36"/>
-        </w:rPr>
-      </w:pPr>
-    </w:p>
-    <w:p>
-      <w:pPr>
-        <w:jc w:val="center"/>
-        <w:rPr>
-          <w:sz w:val="36"/>
-          <w:szCs w:val="36"/>
-        </w:rPr>
-      </w:pPr>
-    </w:p>
-    <w:p>
-      <w:pPr>
-        <w:jc w:val="center"/>
-        <w:rPr>
-          <w:sz w:val="36"/>
-          <w:szCs w:val="36"/>
-        </w:rPr>
-      </w:pPr>
-    </w:p>
-    <w:p>
-      <w:pPr>
-        <w:jc w:val="center"/>
-        <w:rPr>
-          <w:sz w:val="36"/>
-          <w:szCs w:val="36"/>
-        </w:rPr>
-      </w:pPr>
-    </w:p>
-    <w:p>
-      <w:pPr>
-        <w:jc w:val="center"/>
-        <w:rPr>
-          <w:sz w:val="36"/>
-          <w:szCs w:val="36"/>
-        </w:rPr>
-      </w:pPr>
-      <w:r>
-        <w:rPr>
-          <w:sz w:val="36"/>
-          <w:szCs w:val="36"/>
-        </w:rPr>
-        <w:t>02 DE ABRIL DE 2022</w:t>
-      </w:r>
-    </w:p>
-    <w:p>
-      <w:pPr>
-        <w:jc w:val="center"/>
-        <w:rPr>
-          <w:sz w:val="36"/>
-          <w:szCs w:val="36"/>
-        </w:rPr>
-      </w:pPr>
-    </w:p>
-    <w:p>
-      <w:pPr>
-        <w:jc w:val="center"/>
-        <w:rPr>
-          <w:sz w:val="36"/>
-          <w:szCs w:val="36"/>
-        </w:rPr>
-      </w:pPr>
-    </w:p>
-    <w:p>
-      <w:pPr>
-        <w:jc w:val="center"/>
-        <w:rPr>
-          <w:sz w:val="36"/>
-          <w:szCs w:val="36"/>
-        </w:rPr>
-      </w:pPr>
-      <w:r>
-        <w:rPr>
-          <w:sz w:val="36"/>
-          <w:szCs w:val="36"/>
-        </w:rPr>
-        <w:t>OBRADOR</w:t>
-      </w:r>
-    </w:p>
-    <w:p>
-      <w:pPr>
-        <w:jc w:val="center"/>
-        <w:rPr>
-          <w:sz w:val="36"/>
-          <w:szCs w:val="36"/>
-        </w:rPr>
-      </w:pPr>
-    </w:p>
-    <w:p>
-      <w:pPr>
-        <w:jc w:val="center"/>
-        <w:rPr>
-          <w:sz w:val="36"/>
-          <w:szCs w:val="36"/>
-        </w:rPr>
-      </w:pPr>
-    </w:p>
-    <w:p>
-      <w:pPr>
-        <w:jc w:val="center"/>
-        <w:rPr>
-          <w:sz w:val="36"/>
-          <w:szCs w:val="36"/>
-        </w:rPr>
-      </w:pPr>
-    </w:p>
-    <w:p>
-      <w:pPr>
-        <w:jc w:val="center"/>
-        <w:rPr>
-          <w:sz w:val="36"/>
-          <w:szCs w:val="36"/>
-        </w:rPr>
-      </w:pPr>
-      <w:r>
-        <w:rPr>
-          <w:sz w:val="36"/>
-          <w:szCs w:val="36"/>
-        </w:rPr>
-        <w:t>REMISIONES DEL</w:t>
-      </w:r>
-      <w:r>
-        <w:rPr>
-          <w:sz w:val="36"/>
-          <w:szCs w:val="36"/>
-        </w:rPr>
-        <w:t xml:space="preserve"> </w:t>
-      </w:r>
-      <w:proofErr w:type="gramStart"/>
-      <w:r>
-        <w:rPr>
-          <w:sz w:val="36"/>
-          <w:szCs w:val="36"/>
-        </w:rPr>
-        <w:t>#  17501</w:t>
-      </w:r>
-      <w:proofErr w:type="gramEnd"/>
-      <w:r>
-        <w:rPr>
-          <w:sz w:val="36"/>
-          <w:szCs w:val="36"/>
-        </w:rPr>
-        <w:t xml:space="preserve"> C  al   18750 C</w:t>
-      </w:r>
-    </w:p>
-    <w:p>
-      <w:pPr>
-        <w:jc w:val="center"/>
-        <w:rPr>
-          <w:sz w:val="36"/>
-          <w:szCs w:val="36"/>
-        </w:rPr>
-      </w:pPr>
-    </w:p>
-    <w:p>
-      <w:pPr>
-        <w:jc w:val="center"/>
-        <w:rPr>
-          <w:sz w:val="36"/>
-          <w:szCs w:val="36"/>
-        </w:rPr>
-      </w:pPr>
-    </w:p>
-    <w:p>
-      <w:pPr>
-        <w:jc w:val="center"/>
-        <w:rPr>
-          <w:sz w:val="36"/>
-          <w:szCs w:val="36"/>
-        </w:rPr>
-      </w:pPr>
-    </w:p>
-    <w:p>
-      <w:pPr>
-        <w:jc w:val="center"/>
-        <w:rPr>
-          <w:sz w:val="36"/>
-          <w:szCs w:val="36"/>
-        </w:rPr>
-      </w:pPr>
-    </w:p>
-    <w:p>
-      <w:pPr>
-        <w:jc w:val="center"/>
-        <w:rPr>
-          <w:sz w:val="36"/>
-          <w:szCs w:val="36"/>
-        </w:rPr>
-      </w:pPr>
-    </w:p>
-    <w:p>
-      <w:pPr>
-        <w:jc w:val="center"/>
-        <w:rPr>
-          <w:sz w:val="36"/>
-          <w:szCs w:val="36"/>
-        </w:rPr>
-      </w:pPr>
-      <w:r>
-        <w:rPr>
-          <w:sz w:val="36"/>
-          <w:szCs w:val="36"/>
-        </w:rPr>
-        <w:t>RECIBIO</w:t>
-      </w:r>
-    </w:p>
-    <w:p>
-      <w:pPr>
-        <w:jc w:val="center"/>
-        <w:rPr>
-          <w:sz w:val="36"/>
-          <w:szCs w:val="36"/>
-        </w:rPr>
-      </w:pPr>
-    </w:p>
-    <w:p>
-      <w:pPr>
-        <w:jc w:val="center"/>
-        <w:rPr>
-          <w:sz w:val="36"/>
-          <w:szCs w:val="36"/>
-        </w:rPr>
-      </w:pPr>
-      <w:r>
-        <w:rPr>
-          <w:sz w:val="36"/>
-          <w:szCs w:val="36"/>
-        </w:rPr>
-        <w:t>________________________</w:t>
-      </w:r>
-    </w:p>
-    <w:p>
-      <w:pPr>
-        <w:jc w:val="center"/>
-        <w:rPr>
-          <w:sz w:val="36"/>
-          <w:szCs w:val="36"/>
-        </w:rPr>
-      </w:pPr>
-      <w:r>
-        <w:rPr>
-          <w:sz w:val="36"/>
-          <w:szCs w:val="36"/>
-        </w:rPr>
-        <w:t>Adriana Soriano</w:t>
-      </w:r>
-    </w:p>
-    <w:p>
-      <w:pPr>
-        <w:jc w:val="center"/>
-        <w:rPr>
-          <w:sz w:val="36"/>
-          <w:szCs w:val="36"/>
-        </w:rPr>
-      </w:pPr>
-    </w:p>
-    <w:p>
-      <w:pPr>
-        <w:jc w:val="center"/>
-        <w:rPr>
-          <w:sz w:val="36"/>
-          <w:szCs w:val="36"/>
-        </w:rPr>
-      </w:pPr>
-    </w:p>
-    <w:p>
-      <w:pPr>
-        <w:jc w:val="center"/>
-        <w:rPr>
-          <w:sz w:val="36"/>
-          <w:szCs w:val="36"/>
-        </w:rPr>
-      </w:pPr>
-    </w:p>
-    <w:p>
-      <w:pPr>
-        <w:jc w:val="center"/>
-        <w:rPr>
-          <w:sz w:val="36"/>
-          <w:szCs w:val="36"/>
-        </w:rPr>
-      </w:pPr>
-    </w:p>
-    <w:p>
-      <w:pPr>
-        <w:jc w:val="center"/>
-        <w:rPr>
-          <w:sz w:val="36"/>
-          <w:szCs w:val="36"/>
-        </w:rPr>
-      </w:pPr>
-    </w:p>
-    <w:p>
-      <w:pPr>
-        <w:jc w:val="center"/>
-        <w:rPr>
-          <w:sz w:val="36"/>
-          <w:szCs w:val="36"/>
-        </w:rPr>
-      </w:pPr>
-    </w:p>
-    <w:p>
-      <w:pPr>
-        <w:jc w:val="center"/>
-        <w:rPr>
-          <w:sz w:val="36"/>
-          <w:szCs w:val="36"/>
-        </w:rPr>
-      </w:pPr>
-      <w:r>
-        <w:rPr>
-          <w:sz w:val="36"/>
-          <w:szCs w:val="36"/>
-        </w:rPr>
-        <w:t>02 DE ABRIL 2022</w:t>
-      </w:r>
-    </w:p>
-    <w:p>
-      <w:pPr>
-        <w:jc w:val="center"/>
-        <w:rPr>
-          <w:sz w:val="36"/>
-          <w:szCs w:val="36"/>
-        </w:rPr>
-      </w:pPr>
-    </w:p>
-    <w:p>
-      <w:pPr>
-        <w:jc w:val="center"/>
-        <w:rPr>
-          <w:sz w:val="36"/>
-          <w:szCs w:val="36"/>
-        </w:rPr>
-      </w:pPr>
-      <w:r>
-        <w:rPr>
-          <w:sz w:val="36"/>
-          <w:szCs w:val="36"/>
-        </w:rPr>
-        <w:t>OBRADOR</w:t>
-      </w:r>
-    </w:p>
-    <w:p>
-      <w:pPr>
-        <w:jc w:val="center"/>
-        <w:rPr>
-          <w:sz w:val="36"/>
-          <w:szCs w:val="36"/>
-        </w:rPr>
-      </w:pPr>
-    </w:p>
-    <w:p>
-      <w:pPr>
-        <w:jc w:val="center"/>
-        <w:rPr>
-          <w:sz w:val="36"/>
-          <w:szCs w:val="36"/>
-        </w:rPr>
-      </w:pPr>
-      <w:r>
-        <w:rPr>
-          <w:sz w:val="36"/>
-          <w:szCs w:val="36"/>
-        </w:rPr>
-        <w:t>SE HACE INST</w:t>
-      </w:r>
-      <w:r>
-        <w:rPr>
-          <w:sz w:val="36"/>
-          <w:szCs w:val="36"/>
-        </w:rPr>
-        <w:t xml:space="preserve">ALACION DE UNA IMPRESORA NUEVA PUNTO DE MATRIZ MODELO </w:t>
-      </w:r>
-      <w:proofErr w:type="gramStart"/>
-      <w:r>
-        <w:rPr>
-          <w:sz w:val="36"/>
-          <w:szCs w:val="36"/>
-        </w:rPr>
-        <w:t>EPSON  LX</w:t>
-      </w:r>
-      <w:proofErr w:type="gramEnd"/>
-      <w:r>
-        <w:rPr>
-          <w:sz w:val="36"/>
-          <w:szCs w:val="36"/>
-        </w:rPr>
         <w:t>-350</w:t>
       </w:r>
       <w:r>
@@ -2623,7 +2878,6 @@
           <w:szCs w:val="36"/>
           <w:lang w:eastAsia="es-MX"/>
         </w:rPr>
-        <w:lastRenderedPageBreak/>
         <w:drawing>
           <wp:inline distT="0" distB="0" distL="0" distR="0">
             <wp:extent cx="4686300" cy="2636044"/>
@@ -2822,6 +3076,7 @@
           <w:sz w:val="36"/>
           <w:szCs w:val="36"/>
         </w:rPr>
+        <w:lastRenderedPageBreak/>
         <w:t>OBRADOR</w:t>
       </w:r>
     </w:p>
@@ -3075,6 +3330,218 @@
     <w:p>
       <w:pPr>
         <w:jc w:val="center"/>
+        <w:rPr>
+          <w:sz w:val="36"/>
+          <w:szCs w:val="36"/>
+        </w:rPr>
+      </w:pPr>
+      <w:proofErr w:type="gramStart"/>
+      <w:r>
+        <w:rPr>
+          <w:sz w:val="36"/>
+          <w:szCs w:val="36"/>
+        </w:rPr>
+        <w:t>REMISIONES  #</w:t>
+      </w:r>
+      <w:proofErr w:type="gramEnd"/>
+      <w:r>
+        <w:rPr>
+          <w:sz w:val="36"/>
+          <w:szCs w:val="36"/>
+        </w:rPr>
+        <w:t xml:space="preserve">  16251 C   al   17500 C</w:t>
+      </w:r>
+    </w:p>
+    <w:p>
+      <w:pPr>
+        <w:jc w:val="center"/>
+        <w:rPr>
+          <w:sz w:val="36"/>
+          <w:szCs w:val="36"/>
+        </w:rPr>
+      </w:pPr>
+    </w:p>
+    <w:p>
+      <w:pPr>
+        <w:jc w:val="center"/>
+        <w:rPr>
+          <w:sz w:val="36"/>
+          <w:szCs w:val="36"/>
+        </w:rPr>
+      </w:pPr>
+    </w:p>
+    <w:p>
+      <w:pPr>
+        <w:jc w:val="center"/>
+        <w:rPr>
+          <w:sz w:val="36"/>
+          <w:szCs w:val="36"/>
+        </w:rPr>
+      </w:pPr>
+    </w:p>
+    <w:p>
+      <w:pPr>
+        <w:jc w:val="center"/>
+        <w:rPr>
+          <w:sz w:val="36"/>
+          <w:szCs w:val="36"/>
+        </w:rPr>
+      </w:pPr>
+    </w:p>
+    <w:p>
+      <w:pPr>
+        <w:jc w:val="center"/>
+        <w:rPr>
+          <w:sz w:val="36"/>
+          <w:szCs w:val="36"/>
+        </w:rPr>
+      </w:pPr>
+      <w:r>
+        <w:rPr>
+          <w:sz w:val="36"/>
+          <w:szCs w:val="36"/>
+        </w:rPr>
+        <w:t>RECIBIO</w:t>
+      </w:r>
+    </w:p>
+    <w:p>
+      <w:pPr>
+        <w:jc w:val="center"/>
+        <w:rPr>
+          <w:sz w:val="36"/>
+          <w:szCs w:val="36"/>
+        </w:rPr>
+      </w:pPr>
+    </w:p>
+    <w:p>
+      <w:pPr>
+        <w:jc w:val="center"/>
+        <w:rPr>
+          <w:sz w:val="36"/>
+          <w:szCs w:val="36"/>
+        </w:rPr>
+      </w:pPr>
+    </w:p>
+    <w:p>
+      <w:pPr>
+        <w:jc w:val="center"/>
+        <w:rPr>
+          <w:sz w:val="36"/>
+          <w:szCs w:val="36"/>
+        </w:rPr>
+      </w:pPr>
+      <w:r>
+        <w:rPr>
+          <w:sz w:val="36"/>
+          <w:szCs w:val="36"/>
+        </w:rPr>
+        <w:t>_________________________</w:t>
+      </w:r>
+    </w:p>
+    <w:p>
+      <w:pPr>
+        <w:jc w:val="center"/>
+        <w:rPr>
+          <w:sz w:val="36"/>
+          <w:szCs w:val="36"/>
+        </w:rPr>
+      </w:pPr>
+      <w:r>
+        <w:rPr>
+          <w:sz w:val="36"/>
+          <w:szCs w:val="36"/>
+        </w:rPr>
+        <w:t>Adriana Soriano</w:t>
+      </w:r>
+    </w:p>
+    <w:p>
+      <w:pPr>
+        <w:jc w:val="center"/>
+        <w:rPr>
+          <w:sz w:val="36"/>
+          <w:szCs w:val="36"/>
+        </w:rPr>
+      </w:pPr>
+    </w:p>
+    <w:p>
+      <w:pPr>
+        <w:jc w:val="center"/>
+        <w:rPr>
+          <w:sz w:val="36"/>
+          <w:szCs w:val="36"/>
+        </w:rPr>
+      </w:pPr>
+      <w:r>
+        <w:rPr>
+          <w:sz w:val="36"/>
+          <w:szCs w:val="36"/>
+        </w:rPr>
+        <w:t>11 DE MARZO 2022</w:t>
+      </w:r>
+    </w:p>
+    <w:p>
+      <w:pPr>
+        <w:jc w:val="center"/>
+        <w:rPr>
+          <w:sz w:val="36"/>
+          <w:szCs w:val="36"/>
+        </w:rPr>
+      </w:pPr>
+    </w:p>
+    <w:p>
+      <w:pPr>
+        <w:jc w:val="center"/>
+        <w:rPr>
+          <w:sz w:val="36"/>
+          <w:szCs w:val="36"/>
+        </w:rPr>
+      </w:pPr>
+    </w:p>
+    <w:p>
+      <w:pPr>
+        <w:jc w:val="center"/>
+        <w:rPr>
+          <w:sz w:val="36"/>
+          <w:szCs w:val="36"/>
+        </w:rPr>
+      </w:pPr>
+      <w:r>
+        <w:rPr>
+          <w:sz w:val="36"/>
+          <w:szCs w:val="36"/>
+        </w:rPr>
+        <w:t>OBRADOR</w:t>
+      </w:r>
+    </w:p>
+    <w:p>
+      <w:pPr>
+        <w:jc w:val="center"/>
+        <w:rPr>
+          <w:sz w:val="36"/>
+          <w:szCs w:val="36"/>
+        </w:rPr>
+      </w:pPr>
+    </w:p>
+    <w:p>
+      <w:pPr>
+        <w:jc w:val="center"/>
+        <w:rPr>
+          <w:sz w:val="36"/>
+          <w:szCs w:val="36"/>
+        </w:rPr>
+      </w:pPr>
+    </w:p>
+    <w:p>
+      <w:pPr>
+        <w:jc w:val="center"/>
+        <w:rPr>
+          <w:sz w:val="36"/>
+          <w:szCs w:val="36"/>
+        </w:rPr>
+      </w:pPr>
+    </w:p>
+    <w:p>
+      <w:pPr>
         <w:rPr>
           <w:sz w:val="36"/>
           <w:szCs w:val="36"/>
@@ -3095,39 +3562,27 @@
           <w:sz w:val="36"/>
           <w:szCs w:val="36"/>
         </w:rPr>
-        <w:t xml:space="preserve">  16251 C   al   17500 C</w:t>
-      </w:r>
-    </w:p>
-    <w:p>
-      <w:pPr>
-        <w:jc w:val="center"/>
-        <w:rPr>
-          <w:sz w:val="36"/>
-          <w:szCs w:val="36"/>
-        </w:rPr>
-      </w:pPr>
-    </w:p>
-    <w:p>
-      <w:pPr>
-        <w:jc w:val="center"/>
-        <w:rPr>
-          <w:sz w:val="36"/>
-          <w:szCs w:val="36"/>
-        </w:rPr>
-      </w:pPr>
-    </w:p>
-    <w:p>
-      <w:pPr>
-        <w:jc w:val="center"/>
-        <w:rPr>
-          <w:sz w:val="36"/>
-          <w:szCs w:val="36"/>
-        </w:rPr>
-      </w:pPr>
-    </w:p>
-    <w:p>
-      <w:pPr>
-        <w:jc w:val="center"/>
+        <w:t xml:space="preserve">  015001 C   al   016250 C  </w:t>
+      </w:r>
+    </w:p>
+    <w:p>
+      <w:pPr>
+        <w:rPr>
+          <w:sz w:val="36"/>
+          <w:szCs w:val="36"/>
+        </w:rPr>
+      </w:pPr>
+    </w:p>
+    <w:p>
+      <w:pPr>
+        <w:rPr>
+          <w:sz w:val="36"/>
+          <w:szCs w:val="36"/>
+        </w:rPr>
+      </w:pPr>
+    </w:p>
+    <w:p>
+      <w:pPr>
         <w:rPr>
           <w:sz w:val="36"/>
           <w:szCs w:val="36"/>
@@ -3181,49 +3636,90 @@
           <w:sz w:val="36"/>
           <w:szCs w:val="36"/>
         </w:rPr>
-        <w:t>_________________________</w:t>
-      </w:r>
-    </w:p>
-    <w:p>
-      <w:pPr>
-        <w:jc w:val="center"/>
-        <w:rPr>
-          <w:sz w:val="36"/>
-          <w:szCs w:val="36"/>
-        </w:rPr>
-      </w:pPr>
-      <w:r>
-        <w:rPr>
-          <w:sz w:val="36"/>
-          <w:szCs w:val="36"/>
-        </w:rPr>
-        <w:t>Adriana Soriano</w:t>
-      </w:r>
-    </w:p>
-    <w:p>
-      <w:pPr>
-        <w:jc w:val="center"/>
-        <w:rPr>
-          <w:sz w:val="36"/>
-          <w:szCs w:val="36"/>
-        </w:rPr>
-      </w:pPr>
-    </w:p>
-    <w:p>
-      <w:pPr>
-        <w:jc w:val="center"/>
-        <w:rPr>
-          <w:sz w:val="36"/>
-          <w:szCs w:val="36"/>
-        </w:rPr>
-      </w:pPr>
-      <w:r>
-        <w:rPr>
-          <w:sz w:val="36"/>
-          <w:szCs w:val="36"/>
-        </w:rPr>
-        <w:t>11 DE MARZO 2022</w:t>
-      </w:r>
+        <w:t>______________________</w:t>
+      </w:r>
+    </w:p>
+    <w:p>
+      <w:pPr>
+        <w:jc w:val="center"/>
+        <w:rPr>
+          <w:sz w:val="36"/>
+          <w:szCs w:val="36"/>
+        </w:rPr>
+      </w:pPr>
+      <w:r>
+        <w:rPr>
+          <w:sz w:val="36"/>
+          <w:szCs w:val="36"/>
+        </w:rPr>
+        <w:t>ISABEL BRIONES</w:t>
+      </w:r>
+    </w:p>
+    <w:p>
+      <w:pPr>
+        <w:rPr>
+          <w:sz w:val="36"/>
+          <w:szCs w:val="36"/>
+        </w:rPr>
+      </w:pPr>
+    </w:p>
+    <w:p>
+      <w:pPr>
+        <w:rPr>
+          <w:sz w:val="36"/>
+          <w:szCs w:val="36"/>
+        </w:rPr>
+      </w:pPr>
+    </w:p>
+    <w:p>
+      <w:pPr>
+        <w:rPr>
+          <w:sz w:val="36"/>
+          <w:szCs w:val="36"/>
+        </w:rPr>
+      </w:pPr>
+    </w:p>
+    <w:p>
+      <w:pPr>
+        <w:rPr>
+          <w:sz w:val="36"/>
+          <w:szCs w:val="36"/>
+        </w:rPr>
+      </w:pPr>
+    </w:p>
+    <w:p>
+      <w:pPr>
+        <w:jc w:val="center"/>
+        <w:rPr>
+          <w:sz w:val="36"/>
+          <w:szCs w:val="36"/>
+        </w:rPr>
+      </w:pPr>
+    </w:p>
+    <w:p>
+      <w:pPr>
+        <w:jc w:val="center"/>
+        <w:rPr>
+          <w:sz w:val="36"/>
+          <w:szCs w:val="36"/>
+        </w:rPr>
+      </w:pPr>
+      <w:r>
+        <w:rPr>
+          <w:sz w:val="36"/>
+          <w:szCs w:val="36"/>
+        </w:rPr>
+        <w:t>26 DE FEBRERO  2022</w:t>
+      </w:r>
+    </w:p>
+    <w:p>
+      <w:pPr>
+        <w:jc w:val="center"/>
+        <w:rPr>
+          <w:sz w:val="36"/>
+          <w:szCs w:val="36"/>
+        </w:rPr>
+      </w:pPr>
     </w:p>
     <w:p>
       <w:pPr>
@@ -3288,259 +3784,17 @@
     </w:p>
     <w:p>
       <w:pPr>
-        <w:rPr>
-          <w:sz w:val="36"/>
-          <w:szCs w:val="36"/>
-        </w:rPr>
-      </w:pPr>
-      <w:proofErr w:type="gramStart"/>
-      <w:r>
-        <w:rPr>
-          <w:sz w:val="36"/>
-          <w:szCs w:val="36"/>
-        </w:rPr>
-        <w:t>REMISIONES  #</w:t>
-      </w:r>
-      <w:proofErr w:type="gramEnd"/>
-      <w:r>
-        <w:rPr>
-          <w:sz w:val="36"/>
-          <w:szCs w:val="36"/>
-        </w:rPr>
-        <w:t xml:space="preserve">  015001 C   al   016250 C  </w:t>
-      </w:r>
-    </w:p>
-    <w:p>
-      <w:pPr>
-        <w:rPr>
-          <w:sz w:val="36"/>
-          <w:szCs w:val="36"/>
-        </w:rPr>
-      </w:pPr>
-    </w:p>
-    <w:p>
-      <w:pPr>
-        <w:rPr>
-          <w:sz w:val="36"/>
-          <w:szCs w:val="36"/>
-        </w:rPr>
-      </w:pPr>
-    </w:p>
-    <w:p>
-      <w:pPr>
-        <w:rPr>
-          <w:sz w:val="36"/>
-          <w:szCs w:val="36"/>
-        </w:rPr>
-      </w:pPr>
-    </w:p>
-    <w:p>
-      <w:pPr>
-        <w:jc w:val="center"/>
-        <w:rPr>
-          <w:sz w:val="36"/>
-          <w:szCs w:val="36"/>
-        </w:rPr>
-      </w:pPr>
-      <w:r>
-        <w:rPr>
-          <w:sz w:val="36"/>
-          <w:szCs w:val="36"/>
-        </w:rPr>
-        <w:t>RECIBIO</w:t>
-      </w:r>
-    </w:p>
-    <w:p>
-      <w:pPr>
-        <w:jc w:val="center"/>
-        <w:rPr>
-          <w:sz w:val="36"/>
-          <w:szCs w:val="36"/>
-        </w:rPr>
-      </w:pPr>
-    </w:p>
-    <w:p>
-      <w:pPr>
-        <w:jc w:val="center"/>
-        <w:rPr>
-          <w:sz w:val="36"/>
-          <w:szCs w:val="36"/>
-        </w:rPr>
-      </w:pPr>
-    </w:p>
-    <w:p>
-      <w:pPr>
-        <w:jc w:val="center"/>
-        <w:rPr>
-          <w:sz w:val="36"/>
-          <w:szCs w:val="36"/>
-        </w:rPr>
-      </w:pPr>
-      <w:r>
-        <w:rPr>
-          <w:sz w:val="36"/>
-          <w:szCs w:val="36"/>
-        </w:rPr>
-        <w:t>______________________</w:t>
-      </w:r>
-    </w:p>
-    <w:p>
-      <w:pPr>
-        <w:jc w:val="center"/>
-        <w:rPr>
-          <w:sz w:val="36"/>
-          <w:szCs w:val="36"/>
-        </w:rPr>
-      </w:pPr>
-      <w:r>
-        <w:rPr>
-          <w:sz w:val="36"/>
-          <w:szCs w:val="36"/>
-        </w:rPr>
-        <w:t>ISABEL BRIONES</w:t>
-      </w:r>
-    </w:p>
-    <w:p>
-      <w:pPr>
-        <w:rPr>
-          <w:sz w:val="36"/>
-          <w:szCs w:val="36"/>
-        </w:rPr>
-      </w:pPr>
-    </w:p>
-    <w:p>
-      <w:pPr>
-        <w:rPr>
-          <w:sz w:val="36"/>
-          <w:szCs w:val="36"/>
-        </w:rPr>
-      </w:pPr>
-    </w:p>
-    <w:p>
-      <w:pPr>
-        <w:rPr>
-          <w:sz w:val="36"/>
-          <w:szCs w:val="36"/>
-        </w:rPr>
-      </w:pPr>
-    </w:p>
-    <w:p>
-      <w:pPr>
-        <w:rPr>
-          <w:sz w:val="36"/>
-          <w:szCs w:val="36"/>
-        </w:rPr>
-      </w:pPr>
-    </w:p>
-    <w:p>
-      <w:pPr>
-        <w:jc w:val="center"/>
-        <w:rPr>
-          <w:sz w:val="36"/>
-          <w:szCs w:val="36"/>
-        </w:rPr>
-      </w:pPr>
-    </w:p>
-    <w:p>
-      <w:pPr>
-        <w:jc w:val="center"/>
-        <w:rPr>
-          <w:sz w:val="36"/>
-          <w:szCs w:val="36"/>
-        </w:rPr>
-      </w:pPr>
-      <w:r>
-        <w:rPr>
-          <w:sz w:val="36"/>
-          <w:szCs w:val="36"/>
-        </w:rPr>
-        <w:t>26 DE FEBRERO  2022</w:t>
-      </w:r>
-    </w:p>
-    <w:p>
-      <w:pPr>
-        <w:jc w:val="center"/>
-        <w:rPr>
-          <w:sz w:val="36"/>
-          <w:szCs w:val="36"/>
-        </w:rPr>
-      </w:pPr>
-    </w:p>
-    <w:p>
-      <w:pPr>
-        <w:jc w:val="center"/>
-        <w:rPr>
-          <w:sz w:val="36"/>
-          <w:szCs w:val="36"/>
-        </w:rPr>
-      </w:pPr>
-    </w:p>
-    <w:p>
-      <w:pPr>
-        <w:jc w:val="center"/>
-        <w:rPr>
-          <w:sz w:val="36"/>
-          <w:szCs w:val="36"/>
-        </w:rPr>
-      </w:pPr>
-    </w:p>
-    <w:p>
-      <w:pPr>
-        <w:jc w:val="center"/>
-        <w:rPr>
-          <w:sz w:val="36"/>
-          <w:szCs w:val="36"/>
-        </w:rPr>
-      </w:pPr>
-      <w:r>
-        <w:rPr>
-          <w:sz w:val="36"/>
-          <w:szCs w:val="36"/>
-        </w:rPr>
-        <w:t>OBRADOR</w:t>
-      </w:r>
-    </w:p>
-    <w:p>
-      <w:pPr>
-        <w:jc w:val="center"/>
-        <w:rPr>
-          <w:sz w:val="36"/>
-          <w:szCs w:val="36"/>
-        </w:rPr>
-      </w:pPr>
-    </w:p>
-    <w:p>
-      <w:pPr>
-        <w:jc w:val="center"/>
-        <w:rPr>
-          <w:sz w:val="36"/>
-          <w:szCs w:val="36"/>
-        </w:rPr>
-      </w:pPr>
-    </w:p>
-    <w:p>
-      <w:pPr>
-        <w:jc w:val="center"/>
-        <w:rPr>
-          <w:sz w:val="36"/>
-          <w:szCs w:val="36"/>
-        </w:rPr>
-      </w:pPr>
-    </w:p>
-    <w:p>
-      <w:pPr>
-        <w:jc w:val="center"/>
-        <w:rPr>
-          <w:sz w:val="36"/>
-          <w:szCs w:val="36"/>
-        </w:rPr>
-      </w:pPr>
-      <w:r>
-        <w:rPr>
-          <w:sz w:val="36"/>
-          <w:szCs w:val="36"/>
-        </w:rPr>
-        <w:lastRenderedPageBreak/>
+        <w:jc w:val="center"/>
+        <w:rPr>
+          <w:sz w:val="36"/>
+          <w:szCs w:val="36"/>
+        </w:rPr>
+      </w:pPr>
+      <w:r>
+        <w:rPr>
+          <w:sz w:val="36"/>
+          <w:szCs w:val="36"/>
+        </w:rPr>
         <w:t xml:space="preserve">REMISIONES   </w:t>
       </w:r>
       <w:proofErr w:type="gramStart"/>
@@ -4268,7 +4522,6 @@
           <w:sz w:val="36"/>
           <w:szCs w:val="36"/>
         </w:rPr>
-        <w:lastRenderedPageBreak/>
         <w:t>.</w:t>
       </w:r>
     </w:p>
@@ -4722,7 +4975,6 @@
           <w:sz w:val="36"/>
           <w:szCs w:val="36"/>
         </w:rPr>
-        <w:lastRenderedPageBreak/>
         <w:t>SALIDAS # 0401 I   al   # 0500 I</w:t>
       </w:r>
     </w:p>

</xml_diff>

<commit_message>
CIERRE 3 SEPT 22
</commit_message>
<xml_diff>
--- a/01 DOCUEMENTOS/PAP FISCAL OBRADOR 2022.docx
+++ b/01 DOCUEMENTOS/PAP FISCAL OBRADOR 2022.docx
@@ -15,7 +15,7 @@
           <w:sz w:val="36"/>
           <w:szCs w:val="36"/>
         </w:rPr>
-        <w:t>2 DE SEPTIEMBRE 2022</w:t>
+        <w:t>3 DE SEPTIEMBRE 2022</w:t>
       </w:r>
     </w:p>
     <w:p>
@@ -92,23 +92,7 @@
           <w:sz w:val="36"/>
           <w:szCs w:val="36"/>
         </w:rPr>
-        <w:t xml:space="preserve">RECEPCION INTERNA OBRADOR &amp; ALMACEN </w:t>
-      </w:r>
-    </w:p>
-    <w:p>
-      <w:pPr>
-        <w:jc w:val="center"/>
-        <w:rPr>
-          <w:sz w:val="36"/>
-          <w:szCs w:val="36"/>
-        </w:rPr>
-      </w:pPr>
-      <w:r>
-        <w:rPr>
-          <w:sz w:val="36"/>
-          <w:szCs w:val="36"/>
-        </w:rPr>
-        <w:t xml:space="preserve">#  0801 </w:t>
+        <w:t xml:space="preserve">SALIDAS </w:t>
       </w:r>
       <w:proofErr w:type="gramStart"/>
       <w:r>
@@ -116,7 +100,7 @@
           <w:sz w:val="36"/>
           <w:szCs w:val="36"/>
         </w:rPr>
-        <w:t>A  al</w:t>
+        <w:t>OBRADOR  #</w:t>
       </w:r>
       <w:proofErr w:type="gramEnd"/>
       <w:r>
@@ -124,75 +108,86 @@
           <w:sz w:val="36"/>
           <w:szCs w:val="36"/>
         </w:rPr>
-        <w:t xml:space="preserve">  # 1000 A</w:t>
-      </w:r>
-    </w:p>
-    <w:p>
-      <w:pPr>
-        <w:jc w:val="center"/>
-        <w:rPr>
-          <w:sz w:val="36"/>
-          <w:szCs w:val="36"/>
-        </w:rPr>
-      </w:pPr>
-    </w:p>
-    <w:p>
-      <w:pPr>
-        <w:jc w:val="center"/>
-        <w:rPr>
-          <w:sz w:val="36"/>
-          <w:szCs w:val="36"/>
-        </w:rPr>
-      </w:pPr>
-    </w:p>
-    <w:p>
-      <w:pPr>
-        <w:jc w:val="center"/>
-        <w:rPr>
-          <w:sz w:val="36"/>
-          <w:szCs w:val="36"/>
-        </w:rPr>
-      </w:pPr>
-    </w:p>
-    <w:p>
-      <w:pPr>
-        <w:jc w:val="center"/>
-        <w:rPr>
-          <w:sz w:val="36"/>
-          <w:szCs w:val="36"/>
-        </w:rPr>
-      </w:pPr>
-      <w:r>
-        <w:rPr>
-          <w:sz w:val="36"/>
-          <w:szCs w:val="36"/>
-        </w:rPr>
-        <w:t>RECIBIO</w:t>
-      </w:r>
-    </w:p>
-    <w:p>
-      <w:pPr>
-        <w:jc w:val="center"/>
-        <w:rPr>
-          <w:sz w:val="36"/>
-          <w:szCs w:val="36"/>
-        </w:rPr>
-      </w:pPr>
-    </w:p>
-    <w:p>
-      <w:pPr>
-        <w:jc w:val="center"/>
-        <w:rPr>
-          <w:sz w:val="36"/>
-          <w:szCs w:val="36"/>
-        </w:rPr>
-      </w:pPr>
-      <w:r>
-        <w:rPr>
-          <w:sz w:val="36"/>
-          <w:szCs w:val="36"/>
-        </w:rPr>
-        <w:t>_______________________</w:t>
+        <w:t xml:space="preserve"> 0751 J   al   1000 J</w:t>
+      </w:r>
+    </w:p>
+    <w:p>
+      <w:pPr>
+        <w:jc w:val="center"/>
+        <w:rPr>
+          <w:sz w:val="36"/>
+          <w:szCs w:val="36"/>
+        </w:rPr>
+      </w:pPr>
+    </w:p>
+    <w:p>
+      <w:pPr>
+        <w:jc w:val="center"/>
+        <w:rPr>
+          <w:sz w:val="36"/>
+          <w:szCs w:val="36"/>
+        </w:rPr>
+      </w:pPr>
+    </w:p>
+    <w:p>
+      <w:pPr>
+        <w:jc w:val="center"/>
+        <w:rPr>
+          <w:sz w:val="36"/>
+          <w:szCs w:val="36"/>
+        </w:rPr>
+      </w:pPr>
+    </w:p>
+    <w:p>
+      <w:pPr>
+        <w:jc w:val="center"/>
+        <w:rPr>
+          <w:sz w:val="36"/>
+          <w:szCs w:val="36"/>
+        </w:rPr>
+      </w:pPr>
+    </w:p>
+    <w:p>
+      <w:pPr>
+        <w:jc w:val="center"/>
+        <w:rPr>
+          <w:sz w:val="36"/>
+          <w:szCs w:val="36"/>
+        </w:rPr>
+      </w:pPr>
+      <w:proofErr w:type="spellStart"/>
+      <w:r>
+        <w:rPr>
+          <w:sz w:val="36"/>
+          <w:szCs w:val="36"/>
+        </w:rPr>
+        <w:t>Recibio</w:t>
+      </w:r>
+      <w:proofErr w:type="spellEnd"/>
+    </w:p>
+    <w:p>
+      <w:pPr>
+        <w:jc w:val="center"/>
+        <w:rPr>
+          <w:sz w:val="36"/>
+          <w:szCs w:val="36"/>
+        </w:rPr>
+      </w:pPr>
+    </w:p>
+    <w:p>
+      <w:pPr>
+        <w:jc w:val="center"/>
+        <w:rPr>
+          <w:sz w:val="36"/>
+          <w:szCs w:val="36"/>
+        </w:rPr>
+      </w:pPr>
+      <w:r>
+        <w:rPr>
+          <w:sz w:val="36"/>
+          <w:szCs w:val="36"/>
+        </w:rPr>
+        <w:t>__________________________</w:t>
       </w:r>
     </w:p>
     <w:p>
@@ -210,51 +205,6 @@
         </w:rPr>
         <w:t>ADRIANA SORIANO</w:t>
       </w:r>
-    </w:p>
-    <w:p>
-      <w:pPr>
-        <w:jc w:val="center"/>
-        <w:rPr>
-          <w:sz w:val="36"/>
-          <w:szCs w:val="36"/>
-        </w:rPr>
-      </w:pPr>
-    </w:p>
-    <w:p>
-      <w:pPr>
-        <w:jc w:val="center"/>
-        <w:rPr>
-          <w:sz w:val="36"/>
-          <w:szCs w:val="36"/>
-        </w:rPr>
-      </w:pPr>
-    </w:p>
-    <w:p>
-      <w:pPr>
-        <w:jc w:val="center"/>
-        <w:rPr>
-          <w:sz w:val="36"/>
-          <w:szCs w:val="36"/>
-        </w:rPr>
-      </w:pPr>
-    </w:p>
-    <w:p>
-      <w:pPr>
-        <w:jc w:val="center"/>
-        <w:rPr>
-          <w:sz w:val="36"/>
-          <w:szCs w:val="36"/>
-        </w:rPr>
-      </w:pPr>
-    </w:p>
-    <w:p>
-      <w:pPr>
-        <w:jc w:val="center"/>
-        <w:rPr>
-          <w:sz w:val="36"/>
-          <w:szCs w:val="36"/>
-        </w:rPr>
-      </w:pPr>
     </w:p>
     <w:p>
       <w:pPr>
@@ -275,11 +225,284 @@
           <w:szCs w:val="36"/>
         </w:rPr>
       </w:pPr>
-      <w:r>
-        <w:rPr>
-          <w:sz w:val="36"/>
-          <w:szCs w:val="36"/>
-        </w:rPr>
+    </w:p>
+    <w:p>
+      <w:pPr>
+        <w:jc w:val="center"/>
+        <w:rPr>
+          <w:sz w:val="36"/>
+          <w:szCs w:val="36"/>
+        </w:rPr>
+      </w:pPr>
+      <w:r>
+        <w:rPr>
+          <w:sz w:val="36"/>
+          <w:szCs w:val="36"/>
+        </w:rPr>
+        <w:t>2 DE SEPTIEMBRE 2022</w:t>
+      </w:r>
+    </w:p>
+    <w:p>
+      <w:pPr>
+        <w:jc w:val="center"/>
+        <w:rPr>
+          <w:sz w:val="36"/>
+          <w:szCs w:val="36"/>
+        </w:rPr>
+      </w:pPr>
+    </w:p>
+    <w:p>
+      <w:pPr>
+        <w:jc w:val="center"/>
+        <w:rPr>
+          <w:sz w:val="36"/>
+          <w:szCs w:val="36"/>
+        </w:rPr>
+      </w:pPr>
+    </w:p>
+    <w:p>
+      <w:pPr>
+        <w:jc w:val="center"/>
+        <w:rPr>
+          <w:sz w:val="36"/>
+          <w:szCs w:val="36"/>
+        </w:rPr>
+      </w:pPr>
+    </w:p>
+    <w:p>
+      <w:pPr>
+        <w:jc w:val="center"/>
+        <w:rPr>
+          <w:sz w:val="36"/>
+          <w:szCs w:val="36"/>
+        </w:rPr>
+      </w:pPr>
+      <w:r>
+        <w:rPr>
+          <w:sz w:val="36"/>
+          <w:szCs w:val="36"/>
+        </w:rPr>
+        <w:t>OBRADOR</w:t>
+      </w:r>
+    </w:p>
+    <w:p>
+      <w:pPr>
+        <w:jc w:val="center"/>
+        <w:rPr>
+          <w:sz w:val="36"/>
+          <w:szCs w:val="36"/>
+        </w:rPr>
+      </w:pPr>
+    </w:p>
+    <w:p>
+      <w:pPr>
+        <w:jc w:val="center"/>
+        <w:rPr>
+          <w:sz w:val="36"/>
+          <w:szCs w:val="36"/>
+        </w:rPr>
+      </w:pPr>
+    </w:p>
+    <w:p>
+      <w:pPr>
+        <w:jc w:val="center"/>
+        <w:rPr>
+          <w:sz w:val="36"/>
+          <w:szCs w:val="36"/>
+        </w:rPr>
+      </w:pPr>
+      <w:r>
+        <w:rPr>
+          <w:sz w:val="36"/>
+          <w:szCs w:val="36"/>
+        </w:rPr>
+        <w:t xml:space="preserve">RECEPCION INTERNA OBRADOR &amp; ALMACEN </w:t>
+      </w:r>
+    </w:p>
+    <w:p>
+      <w:pPr>
+        <w:jc w:val="center"/>
+        <w:rPr>
+          <w:sz w:val="36"/>
+          <w:szCs w:val="36"/>
+        </w:rPr>
+      </w:pPr>
+      <w:r>
+        <w:rPr>
+          <w:sz w:val="36"/>
+          <w:szCs w:val="36"/>
+        </w:rPr>
+        <w:t xml:space="preserve">#  0801 </w:t>
+      </w:r>
+      <w:proofErr w:type="gramStart"/>
+      <w:r>
+        <w:rPr>
+          <w:sz w:val="36"/>
+          <w:szCs w:val="36"/>
+        </w:rPr>
+        <w:t>A  al</w:t>
+      </w:r>
+      <w:proofErr w:type="gramEnd"/>
+      <w:r>
+        <w:rPr>
+          <w:sz w:val="36"/>
+          <w:szCs w:val="36"/>
+        </w:rPr>
+        <w:t xml:space="preserve">  # 1000 A</w:t>
+      </w:r>
+    </w:p>
+    <w:p>
+      <w:pPr>
+        <w:jc w:val="center"/>
+        <w:rPr>
+          <w:sz w:val="36"/>
+          <w:szCs w:val="36"/>
+        </w:rPr>
+      </w:pPr>
+    </w:p>
+    <w:p>
+      <w:pPr>
+        <w:jc w:val="center"/>
+        <w:rPr>
+          <w:sz w:val="36"/>
+          <w:szCs w:val="36"/>
+        </w:rPr>
+      </w:pPr>
+    </w:p>
+    <w:p>
+      <w:pPr>
+        <w:jc w:val="center"/>
+        <w:rPr>
+          <w:sz w:val="36"/>
+          <w:szCs w:val="36"/>
+        </w:rPr>
+      </w:pPr>
+    </w:p>
+    <w:p>
+      <w:pPr>
+        <w:jc w:val="center"/>
+        <w:rPr>
+          <w:sz w:val="36"/>
+          <w:szCs w:val="36"/>
+        </w:rPr>
+      </w:pPr>
+      <w:r>
+        <w:rPr>
+          <w:sz w:val="36"/>
+          <w:szCs w:val="36"/>
+        </w:rPr>
+        <w:t>RECIBIO</w:t>
+      </w:r>
+    </w:p>
+    <w:p>
+      <w:pPr>
+        <w:jc w:val="center"/>
+        <w:rPr>
+          <w:sz w:val="36"/>
+          <w:szCs w:val="36"/>
+        </w:rPr>
+      </w:pPr>
+    </w:p>
+    <w:p>
+      <w:pPr>
+        <w:jc w:val="center"/>
+        <w:rPr>
+          <w:sz w:val="36"/>
+          <w:szCs w:val="36"/>
+        </w:rPr>
+      </w:pPr>
+      <w:r>
+        <w:rPr>
+          <w:sz w:val="36"/>
+          <w:szCs w:val="36"/>
+        </w:rPr>
+        <w:t>_______________________</w:t>
+      </w:r>
+    </w:p>
+    <w:p>
+      <w:pPr>
+        <w:jc w:val="center"/>
+        <w:rPr>
+          <w:sz w:val="36"/>
+          <w:szCs w:val="36"/>
+        </w:rPr>
+      </w:pPr>
+      <w:r>
+        <w:rPr>
+          <w:sz w:val="36"/>
+          <w:szCs w:val="36"/>
+        </w:rPr>
+        <w:t>ADRIANA SORIANO</w:t>
+      </w:r>
+    </w:p>
+    <w:p>
+      <w:pPr>
+        <w:jc w:val="center"/>
+        <w:rPr>
+          <w:sz w:val="36"/>
+          <w:szCs w:val="36"/>
+        </w:rPr>
+      </w:pPr>
+    </w:p>
+    <w:p>
+      <w:pPr>
+        <w:jc w:val="center"/>
+        <w:rPr>
+          <w:sz w:val="36"/>
+          <w:szCs w:val="36"/>
+        </w:rPr>
+      </w:pPr>
+    </w:p>
+    <w:p>
+      <w:pPr>
+        <w:jc w:val="center"/>
+        <w:rPr>
+          <w:sz w:val="36"/>
+          <w:szCs w:val="36"/>
+        </w:rPr>
+      </w:pPr>
+    </w:p>
+    <w:p>
+      <w:pPr>
+        <w:jc w:val="center"/>
+        <w:rPr>
+          <w:sz w:val="36"/>
+          <w:szCs w:val="36"/>
+        </w:rPr>
+      </w:pPr>
+    </w:p>
+    <w:p>
+      <w:pPr>
+        <w:jc w:val="center"/>
+        <w:rPr>
+          <w:sz w:val="36"/>
+          <w:szCs w:val="36"/>
+        </w:rPr>
+      </w:pPr>
+    </w:p>
+    <w:p>
+      <w:pPr>
+        <w:jc w:val="center"/>
+        <w:rPr>
+          <w:sz w:val="36"/>
+          <w:szCs w:val="36"/>
+        </w:rPr>
+      </w:pPr>
+    </w:p>
+    <w:p>
+      <w:pPr>
+        <w:jc w:val="center"/>
+        <w:rPr>
+          <w:sz w:val="36"/>
+          <w:szCs w:val="36"/>
+        </w:rPr>
+      </w:pPr>
+      <w:r>
+        <w:rPr>
+          <w:sz w:val="36"/>
+          <w:szCs w:val="36"/>
+        </w:rPr>
+        <w:lastRenderedPageBreak/>
         <w:t xml:space="preserve">22 </w:t>
       </w:r>
       <w:proofErr w:type="gramStart"/>
@@ -1206,18 +1429,611 @@
           <w:sz w:val="36"/>
           <w:szCs w:val="36"/>
         </w:rPr>
+        <w:t xml:space="preserve">Adriana Soriano </w:t>
+      </w:r>
+    </w:p>
+    <w:p>
+      <w:pPr>
+        <w:jc w:val="center"/>
+        <w:rPr>
+          <w:sz w:val="36"/>
+          <w:szCs w:val="36"/>
+        </w:rPr>
+      </w:pPr>
+    </w:p>
+    <w:p>
+      <w:pPr>
+        <w:jc w:val="center"/>
+        <w:rPr>
+          <w:sz w:val="36"/>
+          <w:szCs w:val="36"/>
+        </w:rPr>
+      </w:pPr>
+    </w:p>
+    <w:p>
+      <w:pPr>
+        <w:jc w:val="center"/>
+        <w:rPr>
+          <w:sz w:val="36"/>
+          <w:szCs w:val="36"/>
+        </w:rPr>
+      </w:pPr>
+    </w:p>
+    <w:p>
+      <w:pPr>
+        <w:jc w:val="center"/>
+        <w:rPr>
+          <w:sz w:val="36"/>
+          <w:szCs w:val="36"/>
+        </w:rPr>
+      </w:pPr>
+    </w:p>
+    <w:p>
+      <w:pPr>
+        <w:jc w:val="center"/>
+        <w:rPr>
+          <w:sz w:val="36"/>
+          <w:szCs w:val="36"/>
+        </w:rPr>
+      </w:pPr>
+    </w:p>
+    <w:p>
+      <w:pPr>
+        <w:jc w:val="center"/>
+        <w:rPr>
+          <w:sz w:val="36"/>
+          <w:szCs w:val="36"/>
+        </w:rPr>
+      </w:pPr>
+      <w:proofErr w:type="gramStart"/>
+      <w:r>
+        <w:rPr>
+          <w:sz w:val="36"/>
+          <w:szCs w:val="36"/>
+        </w:rPr>
+        <w:t>24  JUNIO</w:t>
+      </w:r>
+      <w:proofErr w:type="gramEnd"/>
+      <w:r>
+        <w:rPr>
+          <w:sz w:val="36"/>
+          <w:szCs w:val="36"/>
+        </w:rPr>
+        <w:t xml:space="preserve">  2022</w:t>
+      </w:r>
+    </w:p>
+    <w:p>
+      <w:pPr>
+        <w:jc w:val="center"/>
+        <w:rPr>
+          <w:sz w:val="36"/>
+          <w:szCs w:val="36"/>
+        </w:rPr>
+      </w:pPr>
+    </w:p>
+    <w:p>
+      <w:pPr>
+        <w:jc w:val="center"/>
+        <w:rPr>
+          <w:sz w:val="36"/>
+          <w:szCs w:val="36"/>
+        </w:rPr>
+      </w:pPr>
+    </w:p>
+    <w:p>
+      <w:pPr>
+        <w:jc w:val="center"/>
+        <w:rPr>
+          <w:sz w:val="36"/>
+          <w:szCs w:val="36"/>
+        </w:rPr>
+      </w:pPr>
+    </w:p>
+    <w:p>
+      <w:pPr>
+        <w:jc w:val="center"/>
+        <w:rPr>
+          <w:sz w:val="36"/>
+          <w:szCs w:val="36"/>
+        </w:rPr>
+      </w:pPr>
+      <w:r>
+        <w:rPr>
+          <w:sz w:val="36"/>
+          <w:szCs w:val="36"/>
+        </w:rPr>
+        <w:t>OBRADOR</w:t>
+      </w:r>
+    </w:p>
+    <w:p>
+      <w:pPr>
+        <w:jc w:val="center"/>
+        <w:rPr>
+          <w:sz w:val="36"/>
+          <w:szCs w:val="36"/>
+        </w:rPr>
+      </w:pPr>
+    </w:p>
+    <w:p>
+      <w:pPr>
+        <w:jc w:val="center"/>
+        <w:rPr>
+          <w:sz w:val="36"/>
+          <w:szCs w:val="36"/>
+        </w:rPr>
+      </w:pPr>
+    </w:p>
+    <w:p>
+      <w:pPr>
+        <w:jc w:val="center"/>
+        <w:rPr>
+          <w:sz w:val="36"/>
+          <w:szCs w:val="36"/>
+        </w:rPr>
+      </w:pPr>
+    </w:p>
+    <w:p>
+      <w:pPr>
+        <w:jc w:val="center"/>
+        <w:rPr>
+          <w:sz w:val="36"/>
+          <w:szCs w:val="36"/>
+        </w:rPr>
+      </w:pPr>
+      <w:r>
+        <w:rPr>
+          <w:sz w:val="36"/>
+          <w:szCs w:val="36"/>
+        </w:rPr>
+        <w:t xml:space="preserve">SALIDAS </w:t>
+      </w:r>
+      <w:proofErr w:type="gramStart"/>
+      <w:r>
+        <w:rPr>
+          <w:sz w:val="36"/>
+          <w:szCs w:val="36"/>
+        </w:rPr>
+        <w:t>OBRADOR  #</w:t>
+      </w:r>
+      <w:proofErr w:type="gramEnd"/>
+      <w:r>
+        <w:rPr>
+          <w:sz w:val="36"/>
+          <w:szCs w:val="36"/>
+        </w:rPr>
+        <w:t xml:space="preserve">  0251 J   al   0500 J</w:t>
+      </w:r>
+    </w:p>
+    <w:p>
+      <w:pPr>
+        <w:jc w:val="center"/>
+        <w:rPr>
+          <w:sz w:val="36"/>
+          <w:szCs w:val="36"/>
+        </w:rPr>
+      </w:pPr>
+    </w:p>
+    <w:p>
+      <w:pPr>
+        <w:jc w:val="center"/>
+        <w:rPr>
+          <w:sz w:val="36"/>
+          <w:szCs w:val="36"/>
+        </w:rPr>
+      </w:pPr>
+    </w:p>
+    <w:p>
+      <w:pPr>
+        <w:jc w:val="center"/>
+        <w:rPr>
+          <w:sz w:val="36"/>
+          <w:szCs w:val="36"/>
+        </w:rPr>
+      </w:pPr>
+    </w:p>
+    <w:p>
+      <w:pPr>
+        <w:jc w:val="center"/>
+        <w:rPr>
+          <w:sz w:val="36"/>
+          <w:szCs w:val="36"/>
+        </w:rPr>
+      </w:pPr>
+    </w:p>
+    <w:p>
+      <w:pPr>
+        <w:jc w:val="center"/>
+        <w:rPr>
+          <w:sz w:val="36"/>
+          <w:szCs w:val="36"/>
+        </w:rPr>
+      </w:pPr>
+    </w:p>
+    <w:p>
+      <w:pPr>
+        <w:jc w:val="center"/>
+        <w:rPr>
+          <w:sz w:val="36"/>
+          <w:szCs w:val="36"/>
+        </w:rPr>
+      </w:pPr>
+    </w:p>
+    <w:p>
+      <w:pPr>
+        <w:jc w:val="center"/>
+        <w:rPr>
+          <w:sz w:val="36"/>
+          <w:szCs w:val="36"/>
+        </w:rPr>
+      </w:pPr>
+      <w:r>
+        <w:rPr>
+          <w:sz w:val="36"/>
+          <w:szCs w:val="36"/>
+        </w:rPr>
+        <w:t>Recibió</w:t>
+      </w:r>
+    </w:p>
+    <w:p>
+      <w:pPr>
+        <w:jc w:val="center"/>
+        <w:rPr>
+          <w:sz w:val="36"/>
+          <w:szCs w:val="36"/>
+        </w:rPr>
+      </w:pPr>
+    </w:p>
+    <w:p>
+      <w:pPr>
+        <w:jc w:val="center"/>
+        <w:rPr>
+          <w:sz w:val="36"/>
+          <w:szCs w:val="36"/>
+        </w:rPr>
+      </w:pPr>
+      <w:r>
+        <w:rPr>
+          <w:sz w:val="36"/>
+          <w:szCs w:val="36"/>
+        </w:rPr>
+        <w:t>______________________________</w:t>
+      </w:r>
+    </w:p>
+    <w:p>
+      <w:pPr>
+        <w:jc w:val="center"/>
+        <w:rPr>
+          <w:sz w:val="36"/>
+          <w:szCs w:val="36"/>
+        </w:rPr>
+      </w:pPr>
+      <w:r>
+        <w:rPr>
+          <w:sz w:val="36"/>
+          <w:szCs w:val="36"/>
+        </w:rPr>
+        <w:t>ADRIANA SORIANO</w:t>
+      </w:r>
+    </w:p>
+    <w:p>
+      <w:pPr>
+        <w:jc w:val="center"/>
+        <w:rPr>
+          <w:sz w:val="36"/>
+          <w:szCs w:val="36"/>
+        </w:rPr>
+      </w:pPr>
+    </w:p>
+    <w:p>
+      <w:pPr>
+        <w:jc w:val="center"/>
+        <w:rPr>
+          <w:sz w:val="36"/>
+          <w:szCs w:val="36"/>
+        </w:rPr>
+      </w:pPr>
+    </w:p>
+    <w:p>
+      <w:pPr>
+        <w:jc w:val="center"/>
+        <w:rPr>
+          <w:sz w:val="36"/>
+          <w:szCs w:val="36"/>
+        </w:rPr>
+      </w:pPr>
+    </w:p>
+    <w:p>
+      <w:pPr>
+        <w:jc w:val="center"/>
+        <w:rPr>
+          <w:sz w:val="36"/>
+          <w:szCs w:val="36"/>
+        </w:rPr>
+      </w:pPr>
+      <w:r>
+        <w:rPr>
+          <w:sz w:val="36"/>
+          <w:szCs w:val="36"/>
+        </w:rPr>
+        <w:t>18-JUNIO   2022</w:t>
+      </w:r>
+    </w:p>
+    <w:p>
+      <w:pPr>
+        <w:jc w:val="center"/>
+        <w:rPr>
+          <w:sz w:val="36"/>
+          <w:szCs w:val="36"/>
+        </w:rPr>
+      </w:pPr>
+    </w:p>
+    <w:p>
+      <w:pPr>
+        <w:jc w:val="center"/>
+        <w:rPr>
+          <w:sz w:val="36"/>
+          <w:szCs w:val="36"/>
+        </w:rPr>
+      </w:pPr>
+    </w:p>
+    <w:p>
+      <w:pPr>
+        <w:jc w:val="center"/>
+        <w:rPr>
+          <w:sz w:val="36"/>
+          <w:szCs w:val="36"/>
+        </w:rPr>
+      </w:pPr>
+    </w:p>
+    <w:p>
+      <w:pPr>
+        <w:jc w:val="center"/>
+        <w:rPr>
+          <w:sz w:val="36"/>
+          <w:szCs w:val="36"/>
+        </w:rPr>
+      </w:pPr>
+      <w:r>
+        <w:rPr>
+          <w:sz w:val="36"/>
+          <w:szCs w:val="36"/>
+        </w:rPr>
+        <w:t>OBRADOR</w:t>
+      </w:r>
+    </w:p>
+    <w:p>
+      <w:pPr>
+        <w:jc w:val="center"/>
+        <w:rPr>
+          <w:sz w:val="36"/>
+          <w:szCs w:val="36"/>
+        </w:rPr>
+      </w:pPr>
+    </w:p>
+    <w:p>
+      <w:pPr>
+        <w:jc w:val="center"/>
+        <w:rPr>
+          <w:sz w:val="36"/>
+          <w:szCs w:val="36"/>
+        </w:rPr>
+      </w:pPr>
+    </w:p>
+    <w:p>
+      <w:pPr>
+        <w:jc w:val="center"/>
+        <w:rPr>
+          <w:sz w:val="36"/>
+          <w:szCs w:val="36"/>
+        </w:rPr>
+      </w:pPr>
+    </w:p>
+    <w:p>
+      <w:pPr>
+        <w:jc w:val="center"/>
+        <w:rPr>
+          <w:sz w:val="36"/>
+          <w:szCs w:val="36"/>
+        </w:rPr>
+      </w:pPr>
+      <w:proofErr w:type="gramStart"/>
+      <w:r>
+        <w:rPr>
+          <w:sz w:val="36"/>
+          <w:szCs w:val="36"/>
+        </w:rPr>
+        <w:t>REMISIONES  #</w:t>
+      </w:r>
+      <w:proofErr w:type="gramEnd"/>
+      <w:r>
+        <w:rPr>
+          <w:sz w:val="36"/>
+          <w:szCs w:val="36"/>
+        </w:rPr>
+        <w:t xml:space="preserve">  001251 D    al  #  002500 D</w:t>
+      </w:r>
+    </w:p>
+    <w:p>
+      <w:pPr>
+        <w:jc w:val="center"/>
+        <w:rPr>
+          <w:sz w:val="36"/>
+          <w:szCs w:val="36"/>
+        </w:rPr>
+      </w:pPr>
+    </w:p>
+    <w:p>
+      <w:pPr>
+        <w:jc w:val="center"/>
+        <w:rPr>
+          <w:sz w:val="36"/>
+          <w:szCs w:val="36"/>
+        </w:rPr>
+      </w:pPr>
+    </w:p>
+    <w:p>
+      <w:pPr>
+        <w:jc w:val="center"/>
+        <w:rPr>
+          <w:sz w:val="36"/>
+          <w:szCs w:val="36"/>
+        </w:rPr>
+      </w:pPr>
+    </w:p>
+    <w:p>
+      <w:pPr>
+        <w:jc w:val="center"/>
+        <w:rPr>
+          <w:sz w:val="36"/>
+          <w:szCs w:val="36"/>
+        </w:rPr>
+      </w:pPr>
+    </w:p>
+    <w:p>
+      <w:pPr>
+        <w:jc w:val="center"/>
+        <w:rPr>
+          <w:sz w:val="36"/>
+          <w:szCs w:val="36"/>
+        </w:rPr>
+      </w:pPr>
+    </w:p>
+    <w:p>
+      <w:pPr>
+        <w:jc w:val="center"/>
+        <w:rPr>
+          <w:sz w:val="36"/>
+          <w:szCs w:val="36"/>
+        </w:rPr>
+      </w:pPr>
+      <w:proofErr w:type="spellStart"/>
+      <w:r>
+        <w:rPr>
+          <w:sz w:val="36"/>
+          <w:szCs w:val="36"/>
+        </w:rPr>
         <w:lastRenderedPageBreak/>
-        <w:t xml:space="preserve">Adriana Soriano </w:t>
-      </w:r>
-    </w:p>
-    <w:p>
-      <w:pPr>
-        <w:jc w:val="center"/>
-        <w:rPr>
-          <w:sz w:val="36"/>
-          <w:szCs w:val="36"/>
-        </w:rPr>
-      </w:pPr>
+        <w:t>Recibio</w:t>
+      </w:r>
+      <w:proofErr w:type="spellEnd"/>
+    </w:p>
+    <w:p>
+      <w:pPr>
+        <w:jc w:val="center"/>
+        <w:rPr>
+          <w:sz w:val="36"/>
+          <w:szCs w:val="36"/>
+        </w:rPr>
+      </w:pPr>
+    </w:p>
+    <w:p>
+      <w:pPr>
+        <w:jc w:val="center"/>
+        <w:rPr>
+          <w:sz w:val="36"/>
+          <w:szCs w:val="36"/>
+        </w:rPr>
+      </w:pPr>
+    </w:p>
+    <w:p>
+      <w:pPr>
+        <w:jc w:val="center"/>
+        <w:rPr>
+          <w:sz w:val="36"/>
+          <w:szCs w:val="36"/>
+        </w:rPr>
+      </w:pPr>
+      <w:r>
+        <w:rPr>
+          <w:sz w:val="36"/>
+          <w:szCs w:val="36"/>
+        </w:rPr>
+        <w:t>____________________________</w:t>
+      </w:r>
+    </w:p>
+    <w:p>
+      <w:pPr>
+        <w:jc w:val="center"/>
+        <w:rPr>
+          <w:sz w:val="36"/>
+          <w:szCs w:val="36"/>
+        </w:rPr>
+      </w:pPr>
+      <w:r>
+        <w:rPr>
+          <w:sz w:val="36"/>
+          <w:szCs w:val="36"/>
+        </w:rPr>
+        <w:t>ADRIANA SORIANO</w:t>
+      </w:r>
+    </w:p>
+    <w:p>
+      <w:pPr>
+        <w:jc w:val="center"/>
+        <w:rPr>
+          <w:sz w:val="36"/>
+          <w:szCs w:val="36"/>
+        </w:rPr>
+      </w:pPr>
+    </w:p>
+    <w:p>
+      <w:pPr>
+        <w:jc w:val="center"/>
+        <w:rPr>
+          <w:sz w:val="36"/>
+          <w:szCs w:val="36"/>
+        </w:rPr>
+      </w:pPr>
+      <w:r>
+        <w:rPr>
+          <w:sz w:val="36"/>
+          <w:szCs w:val="36"/>
+        </w:rPr>
+        <w:t>8 DE JUNIO 2022</w:t>
+      </w:r>
+    </w:p>
+    <w:p>
+      <w:pPr>
+        <w:jc w:val="center"/>
+        <w:rPr>
+          <w:sz w:val="36"/>
+          <w:szCs w:val="36"/>
+        </w:rPr>
+      </w:pPr>
+    </w:p>
+    <w:p>
+      <w:pPr>
+        <w:jc w:val="center"/>
+        <w:rPr>
+          <w:sz w:val="36"/>
+          <w:szCs w:val="36"/>
+        </w:rPr>
+      </w:pPr>
+    </w:p>
+    <w:p>
+      <w:pPr>
+        <w:jc w:val="center"/>
+        <w:rPr>
+          <w:sz w:val="36"/>
+          <w:szCs w:val="36"/>
+        </w:rPr>
+      </w:pPr>
+    </w:p>
+    <w:p>
+      <w:pPr>
+        <w:jc w:val="center"/>
+        <w:rPr>
+          <w:sz w:val="36"/>
+          <w:szCs w:val="36"/>
+        </w:rPr>
+      </w:pPr>
+      <w:r>
+        <w:rPr>
+          <w:sz w:val="36"/>
+          <w:szCs w:val="36"/>
+        </w:rPr>
+        <w:t>OBRADOR</w:t>
+      </w:r>
     </w:p>
     <w:p>
       <w:pPr>
@@ -1269,7 +2085,7 @@
           <w:sz w:val="36"/>
           <w:szCs w:val="36"/>
         </w:rPr>
-        <w:t>24  JUNIO</w:t>
+        <w:t>REMISIONES  #</w:t>
       </w:r>
       <w:proofErr w:type="gramEnd"/>
       <w:r>
@@ -1277,7 +2093,143 @@
           <w:sz w:val="36"/>
           <w:szCs w:val="36"/>
         </w:rPr>
-        <w:t xml:space="preserve">  2022</w:t>
+        <w:t xml:space="preserve">  00001 D   al    #  001250 D</w:t>
+      </w:r>
+    </w:p>
+    <w:p>
+      <w:pPr>
+        <w:jc w:val="center"/>
+        <w:rPr>
+          <w:sz w:val="36"/>
+          <w:szCs w:val="36"/>
+        </w:rPr>
+      </w:pPr>
+    </w:p>
+    <w:p>
+      <w:pPr>
+        <w:jc w:val="center"/>
+        <w:rPr>
+          <w:sz w:val="36"/>
+          <w:szCs w:val="36"/>
+        </w:rPr>
+      </w:pPr>
+    </w:p>
+    <w:p>
+      <w:pPr>
+        <w:jc w:val="center"/>
+        <w:rPr>
+          <w:sz w:val="36"/>
+          <w:szCs w:val="36"/>
+        </w:rPr>
+      </w:pPr>
+    </w:p>
+    <w:p>
+      <w:pPr>
+        <w:jc w:val="center"/>
+        <w:rPr>
+          <w:sz w:val="36"/>
+          <w:szCs w:val="36"/>
+        </w:rPr>
+      </w:pPr>
+      <w:r>
+        <w:rPr>
+          <w:sz w:val="36"/>
+          <w:szCs w:val="36"/>
+        </w:rPr>
+        <w:t>RECIBIO</w:t>
+      </w:r>
+    </w:p>
+    <w:p>
+      <w:pPr>
+        <w:jc w:val="center"/>
+        <w:rPr>
+          <w:sz w:val="36"/>
+          <w:szCs w:val="36"/>
+        </w:rPr>
+      </w:pPr>
+    </w:p>
+    <w:p>
+      <w:pPr>
+        <w:jc w:val="center"/>
+        <w:rPr>
+          <w:sz w:val="36"/>
+          <w:szCs w:val="36"/>
+        </w:rPr>
+      </w:pPr>
+      <w:r>
+        <w:rPr>
+          <w:sz w:val="36"/>
+          <w:szCs w:val="36"/>
+        </w:rPr>
+        <w:t>_______________________</w:t>
+      </w:r>
+    </w:p>
+    <w:p>
+      <w:pPr>
+        <w:jc w:val="center"/>
+        <w:rPr>
+          <w:sz w:val="36"/>
+          <w:szCs w:val="36"/>
+        </w:rPr>
+      </w:pPr>
+      <w:r>
+        <w:rPr>
+          <w:sz w:val="36"/>
+          <w:szCs w:val="36"/>
+        </w:rPr>
+        <w:t>ADRIANA SORIANO</w:t>
+      </w:r>
+    </w:p>
+    <w:p>
+      <w:pPr>
+        <w:jc w:val="center"/>
+        <w:rPr>
+          <w:sz w:val="36"/>
+          <w:szCs w:val="36"/>
+        </w:rPr>
+      </w:pPr>
+    </w:p>
+    <w:p>
+      <w:pPr>
+        <w:jc w:val="center"/>
+        <w:rPr>
+          <w:sz w:val="36"/>
+          <w:szCs w:val="36"/>
+        </w:rPr>
+      </w:pPr>
+    </w:p>
+    <w:p>
+      <w:pPr>
+        <w:jc w:val="center"/>
+        <w:rPr>
+          <w:sz w:val="36"/>
+          <w:szCs w:val="36"/>
+        </w:rPr>
+      </w:pPr>
+    </w:p>
+    <w:p>
+      <w:pPr>
+        <w:jc w:val="center"/>
+        <w:rPr>
+          <w:sz w:val="36"/>
+          <w:szCs w:val="36"/>
+        </w:rPr>
+      </w:pPr>
+    </w:p>
+    <w:p>
+      <w:pPr>
+        <w:jc w:val="center"/>
+        <w:rPr>
+          <w:sz w:val="36"/>
+          <w:szCs w:val="36"/>
+        </w:rPr>
+      </w:pPr>
+      <w:r>
+        <w:rPr>
+          <w:sz w:val="36"/>
+          <w:szCs w:val="36"/>
+        </w:rPr>
+        <w:t>28 DE MAYO  2022</w:t>
       </w:r>
     </w:p>
     <w:p>
@@ -1349,29 +2301,13 @@
           <w:szCs w:val="36"/>
         </w:rPr>
       </w:pPr>
-    </w:p>
-    <w:p>
-      <w:pPr>
-        <w:jc w:val="center"/>
-        <w:rPr>
-          <w:sz w:val="36"/>
-          <w:szCs w:val="36"/>
-        </w:rPr>
-      </w:pPr>
-      <w:r>
-        <w:rPr>
-          <w:sz w:val="36"/>
-          <w:szCs w:val="36"/>
-        </w:rPr>
-        <w:t xml:space="preserve">SALIDAS </w:t>
-      </w:r>
       <w:proofErr w:type="gramStart"/>
       <w:r>
         <w:rPr>
           <w:sz w:val="36"/>
           <w:szCs w:val="36"/>
         </w:rPr>
-        <w:t>OBRADOR  #</w:t>
+        <w:t>REMISIONES  DEL</w:t>
       </w:r>
       <w:proofErr w:type="gramEnd"/>
       <w:r>
@@ -1379,102 +2315,570 @@
           <w:sz w:val="36"/>
           <w:szCs w:val="36"/>
         </w:rPr>
-        <w:t xml:space="preserve">  0251 J   al   0500 J</w:t>
-      </w:r>
-    </w:p>
-    <w:p>
-      <w:pPr>
-        <w:jc w:val="center"/>
-        <w:rPr>
-          <w:sz w:val="36"/>
-          <w:szCs w:val="36"/>
-        </w:rPr>
-      </w:pPr>
-    </w:p>
-    <w:p>
-      <w:pPr>
-        <w:jc w:val="center"/>
-        <w:rPr>
-          <w:sz w:val="36"/>
-          <w:szCs w:val="36"/>
-        </w:rPr>
-      </w:pPr>
-    </w:p>
-    <w:p>
-      <w:pPr>
-        <w:jc w:val="center"/>
-        <w:rPr>
-          <w:sz w:val="36"/>
-          <w:szCs w:val="36"/>
-        </w:rPr>
-      </w:pPr>
-    </w:p>
-    <w:p>
-      <w:pPr>
-        <w:jc w:val="center"/>
-        <w:rPr>
-          <w:sz w:val="36"/>
-          <w:szCs w:val="36"/>
-        </w:rPr>
-      </w:pPr>
-    </w:p>
-    <w:p>
-      <w:pPr>
-        <w:jc w:val="center"/>
-        <w:rPr>
-          <w:sz w:val="36"/>
-          <w:szCs w:val="36"/>
-        </w:rPr>
-      </w:pPr>
-    </w:p>
-    <w:p>
-      <w:pPr>
-        <w:jc w:val="center"/>
-        <w:rPr>
-          <w:sz w:val="36"/>
-          <w:szCs w:val="36"/>
-        </w:rPr>
-      </w:pPr>
-    </w:p>
-    <w:p>
-      <w:pPr>
-        <w:jc w:val="center"/>
-        <w:rPr>
-          <w:sz w:val="36"/>
-          <w:szCs w:val="36"/>
-        </w:rPr>
-      </w:pPr>
-      <w:r>
-        <w:rPr>
-          <w:sz w:val="36"/>
-          <w:szCs w:val="36"/>
-        </w:rPr>
-        <w:t>Recibió</w:t>
-      </w:r>
-    </w:p>
-    <w:p>
-      <w:pPr>
-        <w:jc w:val="center"/>
-        <w:rPr>
-          <w:sz w:val="36"/>
-          <w:szCs w:val="36"/>
-        </w:rPr>
-      </w:pPr>
-    </w:p>
-    <w:p>
-      <w:pPr>
-        <w:jc w:val="center"/>
-        <w:rPr>
-          <w:sz w:val="36"/>
-          <w:szCs w:val="36"/>
-        </w:rPr>
-      </w:pPr>
-      <w:r>
-        <w:rPr>
-          <w:sz w:val="36"/>
-          <w:szCs w:val="36"/>
-        </w:rPr>
-        <w:t>______________________________</w:t>
+        <w:t xml:space="preserve">   #  23751 C   al   #  25000 C</w:t>
+      </w:r>
+    </w:p>
+    <w:p>
+      <w:pPr>
+        <w:jc w:val="center"/>
+        <w:rPr>
+          <w:sz w:val="36"/>
+          <w:szCs w:val="36"/>
+        </w:rPr>
+      </w:pPr>
+    </w:p>
+    <w:p>
+      <w:pPr>
+        <w:jc w:val="center"/>
+        <w:rPr>
+          <w:sz w:val="36"/>
+          <w:szCs w:val="36"/>
+        </w:rPr>
+      </w:pPr>
+    </w:p>
+    <w:p>
+      <w:pPr>
+        <w:jc w:val="center"/>
+        <w:rPr>
+          <w:sz w:val="36"/>
+          <w:szCs w:val="36"/>
+        </w:rPr>
+      </w:pPr>
+    </w:p>
+    <w:p>
+      <w:pPr>
+        <w:jc w:val="center"/>
+        <w:rPr>
+          <w:sz w:val="36"/>
+          <w:szCs w:val="36"/>
+        </w:rPr>
+      </w:pPr>
+    </w:p>
+    <w:p>
+      <w:pPr>
+        <w:jc w:val="center"/>
+        <w:rPr>
+          <w:sz w:val="36"/>
+          <w:szCs w:val="36"/>
+        </w:rPr>
+      </w:pPr>
+    </w:p>
+    <w:p>
+      <w:pPr>
+        <w:jc w:val="center"/>
+        <w:rPr>
+          <w:sz w:val="36"/>
+          <w:szCs w:val="36"/>
+        </w:rPr>
+      </w:pPr>
+      <w:r>
+        <w:rPr>
+          <w:sz w:val="36"/>
+          <w:szCs w:val="36"/>
+        </w:rPr>
+        <w:lastRenderedPageBreak/>
+        <w:t>RECIBIO</w:t>
+      </w:r>
+    </w:p>
+    <w:p>
+      <w:pPr>
+        <w:jc w:val="center"/>
+        <w:rPr>
+          <w:sz w:val="36"/>
+          <w:szCs w:val="36"/>
+        </w:rPr>
+      </w:pPr>
+    </w:p>
+    <w:p>
+      <w:pPr>
+        <w:jc w:val="center"/>
+        <w:rPr>
+          <w:sz w:val="36"/>
+          <w:szCs w:val="36"/>
+        </w:rPr>
+      </w:pPr>
+      <w:r>
+        <w:rPr>
+          <w:sz w:val="36"/>
+          <w:szCs w:val="36"/>
+        </w:rPr>
+        <w:t>______________________</w:t>
+      </w:r>
+    </w:p>
+    <w:p>
+      <w:pPr>
+        <w:jc w:val="center"/>
+        <w:rPr>
+          <w:sz w:val="36"/>
+          <w:szCs w:val="36"/>
+        </w:rPr>
+      </w:pPr>
+      <w:r>
+        <w:rPr>
+          <w:sz w:val="36"/>
+          <w:szCs w:val="36"/>
+        </w:rPr>
+        <w:t>Adriana Soriano</w:t>
+      </w:r>
+    </w:p>
+    <w:p>
+      <w:pPr>
+        <w:jc w:val="center"/>
+        <w:rPr>
+          <w:sz w:val="36"/>
+          <w:szCs w:val="36"/>
+        </w:rPr>
+      </w:pPr>
+    </w:p>
+    <w:p>
+      <w:pPr>
+        <w:jc w:val="center"/>
+        <w:rPr>
+          <w:sz w:val="36"/>
+          <w:szCs w:val="36"/>
+        </w:rPr>
+      </w:pPr>
+    </w:p>
+    <w:p>
+      <w:pPr>
+        <w:jc w:val="center"/>
+        <w:rPr>
+          <w:sz w:val="36"/>
+          <w:szCs w:val="36"/>
+        </w:rPr>
+      </w:pPr>
+    </w:p>
+    <w:p>
+      <w:pPr>
+        <w:jc w:val="center"/>
+        <w:rPr>
+          <w:sz w:val="36"/>
+          <w:szCs w:val="36"/>
+        </w:rPr>
+      </w:pPr>
+    </w:p>
+    <w:p>
+      <w:pPr>
+        <w:jc w:val="center"/>
+        <w:rPr>
+          <w:sz w:val="36"/>
+          <w:szCs w:val="36"/>
+        </w:rPr>
+      </w:pPr>
+    </w:p>
+    <w:p>
+      <w:pPr>
+        <w:jc w:val="center"/>
+        <w:rPr>
+          <w:sz w:val="36"/>
+          <w:szCs w:val="36"/>
+        </w:rPr>
+      </w:pPr>
+      <w:r>
+        <w:rPr>
+          <w:sz w:val="36"/>
+          <w:szCs w:val="36"/>
+        </w:rPr>
+        <w:t>18 DE MAYO 2022</w:t>
+      </w:r>
+    </w:p>
+    <w:p>
+      <w:pPr>
+        <w:jc w:val="center"/>
+        <w:rPr>
+          <w:sz w:val="36"/>
+          <w:szCs w:val="36"/>
+        </w:rPr>
+      </w:pPr>
+    </w:p>
+    <w:p>
+      <w:pPr>
+        <w:jc w:val="center"/>
+        <w:rPr>
+          <w:sz w:val="36"/>
+          <w:szCs w:val="36"/>
+        </w:rPr>
+      </w:pPr>
+    </w:p>
+    <w:p>
+      <w:pPr>
+        <w:jc w:val="center"/>
+        <w:rPr>
+          <w:sz w:val="36"/>
+          <w:szCs w:val="36"/>
+        </w:rPr>
+      </w:pPr>
+    </w:p>
+    <w:p>
+      <w:pPr>
+        <w:jc w:val="center"/>
+        <w:rPr>
+          <w:sz w:val="36"/>
+          <w:szCs w:val="36"/>
+        </w:rPr>
+      </w:pPr>
+    </w:p>
+    <w:p>
+      <w:pPr>
+        <w:jc w:val="center"/>
+        <w:rPr>
+          <w:sz w:val="36"/>
+          <w:szCs w:val="36"/>
+        </w:rPr>
+      </w:pPr>
+      <w:r>
+        <w:rPr>
+          <w:sz w:val="36"/>
+          <w:szCs w:val="36"/>
+        </w:rPr>
+        <w:t>OBRADOR</w:t>
+      </w:r>
+    </w:p>
+    <w:p>
+      <w:pPr>
+        <w:jc w:val="center"/>
+        <w:rPr>
+          <w:sz w:val="36"/>
+          <w:szCs w:val="36"/>
+        </w:rPr>
+      </w:pPr>
+    </w:p>
+    <w:p>
+      <w:pPr>
+        <w:jc w:val="center"/>
+        <w:rPr>
+          <w:sz w:val="36"/>
+          <w:szCs w:val="36"/>
+        </w:rPr>
+      </w:pPr>
+    </w:p>
+    <w:p>
+      <w:pPr>
+        <w:jc w:val="center"/>
+        <w:rPr>
+          <w:sz w:val="36"/>
+          <w:szCs w:val="36"/>
+        </w:rPr>
+      </w:pPr>
+    </w:p>
+    <w:p>
+      <w:pPr>
+        <w:jc w:val="center"/>
+        <w:rPr>
+          <w:sz w:val="36"/>
+          <w:szCs w:val="36"/>
+        </w:rPr>
+      </w:pPr>
+      <w:proofErr w:type="gramStart"/>
+      <w:r>
+        <w:rPr>
+          <w:sz w:val="36"/>
+          <w:szCs w:val="36"/>
+        </w:rPr>
+        <w:t>REMISIONES  #</w:t>
+      </w:r>
+      <w:proofErr w:type="gramEnd"/>
+      <w:r>
+        <w:rPr>
+          <w:sz w:val="36"/>
+          <w:szCs w:val="36"/>
+        </w:rPr>
+        <w:t xml:space="preserve">  22501 C  al  23750 C </w:t>
+      </w:r>
+    </w:p>
+    <w:p>
+      <w:pPr>
+        <w:jc w:val="center"/>
+        <w:rPr>
+          <w:sz w:val="36"/>
+          <w:szCs w:val="36"/>
+        </w:rPr>
+      </w:pPr>
+    </w:p>
+    <w:p>
+      <w:pPr>
+        <w:jc w:val="center"/>
+        <w:rPr>
+          <w:sz w:val="36"/>
+          <w:szCs w:val="36"/>
+        </w:rPr>
+      </w:pPr>
+    </w:p>
+    <w:p>
+      <w:pPr>
+        <w:jc w:val="center"/>
+        <w:rPr>
+          <w:sz w:val="36"/>
+          <w:szCs w:val="36"/>
+        </w:rPr>
+      </w:pPr>
+    </w:p>
+    <w:p>
+      <w:pPr>
+        <w:jc w:val="center"/>
+        <w:rPr>
+          <w:sz w:val="36"/>
+          <w:szCs w:val="36"/>
+        </w:rPr>
+      </w:pPr>
+      <w:r>
+        <w:rPr>
+          <w:sz w:val="36"/>
+          <w:szCs w:val="36"/>
+        </w:rPr>
+        <w:t>RECIBIO</w:t>
+      </w:r>
+    </w:p>
+    <w:p>
+      <w:pPr>
+        <w:jc w:val="center"/>
+        <w:rPr>
+          <w:sz w:val="36"/>
+          <w:szCs w:val="36"/>
+        </w:rPr>
+      </w:pPr>
+    </w:p>
+    <w:p>
+      <w:pPr>
+        <w:jc w:val="center"/>
+        <w:rPr>
+          <w:sz w:val="36"/>
+          <w:szCs w:val="36"/>
+        </w:rPr>
+      </w:pPr>
+      <w:r>
+        <w:rPr>
+          <w:sz w:val="36"/>
+          <w:szCs w:val="36"/>
+        </w:rPr>
+        <w:t>_______________________</w:t>
+      </w:r>
+    </w:p>
+    <w:p>
+      <w:pPr>
+        <w:jc w:val="center"/>
+        <w:rPr>
+          <w:sz w:val="36"/>
+          <w:szCs w:val="36"/>
+        </w:rPr>
+      </w:pPr>
+      <w:r>
+        <w:rPr>
+          <w:sz w:val="36"/>
+          <w:szCs w:val="36"/>
+        </w:rPr>
+        <w:t>Adriana Soriano</w:t>
+      </w:r>
+    </w:p>
+    <w:p>
+      <w:pPr>
+        <w:jc w:val="center"/>
+        <w:rPr>
+          <w:sz w:val="36"/>
+          <w:szCs w:val="36"/>
+        </w:rPr>
+      </w:pPr>
+    </w:p>
+    <w:p>
+      <w:pPr>
+        <w:jc w:val="center"/>
+        <w:rPr>
+          <w:sz w:val="36"/>
+          <w:szCs w:val="36"/>
+        </w:rPr>
+      </w:pPr>
+    </w:p>
+    <w:p>
+      <w:pPr>
+        <w:jc w:val="center"/>
+        <w:rPr>
+          <w:sz w:val="36"/>
+          <w:szCs w:val="36"/>
+        </w:rPr>
+      </w:pPr>
+    </w:p>
+    <w:p>
+      <w:pPr>
+        <w:jc w:val="center"/>
+        <w:rPr>
+          <w:sz w:val="36"/>
+          <w:szCs w:val="36"/>
+        </w:rPr>
+      </w:pPr>
+      <w:r>
+        <w:rPr>
+          <w:sz w:val="36"/>
+          <w:szCs w:val="36"/>
+        </w:rPr>
+        <w:t>5 DE MAYO 2022</w:t>
+      </w:r>
+    </w:p>
+    <w:p>
+      <w:pPr>
+        <w:jc w:val="center"/>
+        <w:rPr>
+          <w:sz w:val="36"/>
+          <w:szCs w:val="36"/>
+        </w:rPr>
+      </w:pPr>
+    </w:p>
+    <w:p>
+      <w:pPr>
+        <w:jc w:val="center"/>
+        <w:rPr>
+          <w:sz w:val="36"/>
+          <w:szCs w:val="36"/>
+        </w:rPr>
+      </w:pPr>
+    </w:p>
+    <w:p>
+      <w:pPr>
+        <w:jc w:val="center"/>
+        <w:rPr>
+          <w:sz w:val="36"/>
+          <w:szCs w:val="36"/>
+        </w:rPr>
+      </w:pPr>
+      <w:r>
+        <w:rPr>
+          <w:sz w:val="36"/>
+          <w:szCs w:val="36"/>
+        </w:rPr>
+        <w:t>OBRADOR</w:t>
+      </w:r>
+    </w:p>
+    <w:p>
+      <w:pPr>
+        <w:jc w:val="center"/>
+        <w:rPr>
+          <w:sz w:val="36"/>
+          <w:szCs w:val="36"/>
+        </w:rPr>
+      </w:pPr>
+    </w:p>
+    <w:p>
+      <w:pPr>
+        <w:jc w:val="center"/>
+        <w:rPr>
+          <w:sz w:val="36"/>
+          <w:szCs w:val="36"/>
+        </w:rPr>
+      </w:pPr>
+    </w:p>
+    <w:p>
+      <w:pPr>
+        <w:jc w:val="center"/>
+        <w:rPr>
+          <w:sz w:val="36"/>
+          <w:szCs w:val="36"/>
+        </w:rPr>
+      </w:pPr>
+      <w:proofErr w:type="gramStart"/>
+      <w:r>
+        <w:rPr>
+          <w:sz w:val="36"/>
+          <w:szCs w:val="36"/>
+        </w:rPr>
+        <w:t>REMISIONES  #</w:t>
+      </w:r>
+      <w:proofErr w:type="gramEnd"/>
+      <w:r>
+        <w:rPr>
+          <w:sz w:val="36"/>
+          <w:szCs w:val="36"/>
+        </w:rPr>
+        <w:t xml:space="preserve">  22251 C   al   22500 C</w:t>
+      </w:r>
+    </w:p>
+    <w:p>
+      <w:pPr>
+        <w:jc w:val="center"/>
+        <w:rPr>
+          <w:sz w:val="36"/>
+          <w:szCs w:val="36"/>
+        </w:rPr>
+      </w:pPr>
+      <w:r>
+        <w:rPr>
+          <w:sz w:val="36"/>
+          <w:szCs w:val="36"/>
+        </w:rPr>
+        <w:t xml:space="preserve">SALIDAS OBRADOR   </w:t>
+      </w:r>
+      <w:proofErr w:type="gramStart"/>
+      <w:r>
+        <w:rPr>
+          <w:sz w:val="36"/>
+          <w:szCs w:val="36"/>
+        </w:rPr>
+        <w:t>#  0001</w:t>
+      </w:r>
+      <w:proofErr w:type="gramEnd"/>
+      <w:r>
+        <w:rPr>
+          <w:sz w:val="36"/>
+          <w:szCs w:val="36"/>
+        </w:rPr>
+        <w:t xml:space="preserve"> J  al   #  00250 J</w:t>
+      </w:r>
+    </w:p>
+    <w:p>
+      <w:pPr>
+        <w:jc w:val="center"/>
+        <w:rPr>
+          <w:sz w:val="36"/>
+          <w:szCs w:val="36"/>
+        </w:rPr>
+      </w:pPr>
+    </w:p>
+    <w:p>
+      <w:pPr>
+        <w:jc w:val="center"/>
+        <w:rPr>
+          <w:sz w:val="36"/>
+          <w:szCs w:val="36"/>
+        </w:rPr>
+      </w:pPr>
+    </w:p>
+    <w:p>
+      <w:pPr>
+        <w:jc w:val="center"/>
+        <w:rPr>
+          <w:sz w:val="36"/>
+          <w:szCs w:val="36"/>
+        </w:rPr>
+      </w:pPr>
+      <w:r>
+        <w:rPr>
+          <w:sz w:val="36"/>
+          <w:szCs w:val="36"/>
+        </w:rPr>
+        <w:t>RECIBIO</w:t>
+      </w:r>
+    </w:p>
+    <w:p>
+      <w:pPr>
+        <w:jc w:val="center"/>
+        <w:rPr>
+          <w:sz w:val="36"/>
+          <w:szCs w:val="36"/>
+        </w:rPr>
+      </w:pPr>
+    </w:p>
+    <w:p>
+      <w:pPr>
+        <w:jc w:val="center"/>
+        <w:rPr>
+          <w:sz w:val="36"/>
+          <w:szCs w:val="36"/>
+        </w:rPr>
+      </w:pPr>
+      <w:r>
+        <w:rPr>
+          <w:sz w:val="36"/>
+          <w:szCs w:val="36"/>
+        </w:rPr>
+        <w:t>___________________</w:t>
       </w:r>
     </w:p>
     <w:p>
@@ -1528,22 +2932,49 @@
           <w:szCs w:val="36"/>
         </w:rPr>
       </w:pPr>
-      <w:r>
-        <w:rPr>
-          <w:sz w:val="36"/>
-          <w:szCs w:val="36"/>
-        </w:rPr>
-        <w:t>18-JUNIO   2022</w:t>
-      </w:r>
-    </w:p>
-    <w:p>
-      <w:pPr>
-        <w:jc w:val="center"/>
-        <w:rPr>
-          <w:sz w:val="36"/>
-          <w:szCs w:val="36"/>
-        </w:rPr>
-      </w:pPr>
+    </w:p>
+    <w:p>
+      <w:pPr>
+        <w:jc w:val="center"/>
+        <w:rPr>
+          <w:sz w:val="36"/>
+          <w:szCs w:val="36"/>
+        </w:rPr>
+      </w:pPr>
+    </w:p>
+    <w:p>
+      <w:pPr>
+        <w:jc w:val="center"/>
+        <w:rPr>
+          <w:sz w:val="36"/>
+          <w:szCs w:val="36"/>
+        </w:rPr>
+      </w:pPr>
+    </w:p>
+    <w:p>
+      <w:pPr>
+        <w:jc w:val="center"/>
+        <w:rPr>
+          <w:sz w:val="36"/>
+          <w:szCs w:val="36"/>
+        </w:rPr>
+      </w:pPr>
+    </w:p>
+    <w:p>
+      <w:pPr>
+        <w:jc w:val="center"/>
+        <w:rPr>
+          <w:sz w:val="36"/>
+          <w:szCs w:val="36"/>
+        </w:rPr>
+      </w:pPr>
+      <w:r>
+        <w:rPr>
+          <w:sz w:val="36"/>
+          <w:szCs w:val="36"/>
+        </w:rPr>
+        <w:t>25- ABRIL 2022</w:t>
+      </w:r>
     </w:p>
     <w:p>
       <w:pPr>
@@ -1614,13 +3045,29 @@
           <w:szCs w:val="36"/>
         </w:rPr>
       </w:pPr>
+    </w:p>
+    <w:p>
+      <w:pPr>
+        <w:jc w:val="center"/>
+        <w:rPr>
+          <w:sz w:val="36"/>
+          <w:szCs w:val="36"/>
+        </w:rPr>
+      </w:pPr>
+      <w:r>
+        <w:rPr>
+          <w:sz w:val="36"/>
+          <w:szCs w:val="36"/>
+        </w:rPr>
+        <w:t xml:space="preserve">REMISIONES   </w:t>
+      </w:r>
       <w:proofErr w:type="gramStart"/>
       <w:r>
         <w:rPr>
           <w:sz w:val="36"/>
           <w:szCs w:val="36"/>
         </w:rPr>
-        <w:t>REMISIONES  #</w:t>
+        <w:t>#  020001</w:t>
       </w:r>
       <w:proofErr w:type="gramEnd"/>
       <w:r>
@@ -1628,249 +3075,7 @@
           <w:sz w:val="36"/>
           <w:szCs w:val="36"/>
         </w:rPr>
-        <w:t xml:space="preserve">  001251 D    al  #  002500 D</w:t>
-      </w:r>
-    </w:p>
-    <w:p>
-      <w:pPr>
-        <w:jc w:val="center"/>
-        <w:rPr>
-          <w:sz w:val="36"/>
-          <w:szCs w:val="36"/>
-        </w:rPr>
-      </w:pPr>
-    </w:p>
-    <w:p>
-      <w:pPr>
-        <w:jc w:val="center"/>
-        <w:rPr>
-          <w:sz w:val="36"/>
-          <w:szCs w:val="36"/>
-        </w:rPr>
-      </w:pPr>
-    </w:p>
-    <w:p>
-      <w:pPr>
-        <w:jc w:val="center"/>
-        <w:rPr>
-          <w:sz w:val="36"/>
-          <w:szCs w:val="36"/>
-        </w:rPr>
-      </w:pPr>
-    </w:p>
-    <w:p>
-      <w:pPr>
-        <w:jc w:val="center"/>
-        <w:rPr>
-          <w:sz w:val="36"/>
-          <w:szCs w:val="36"/>
-        </w:rPr>
-      </w:pPr>
-    </w:p>
-    <w:p>
-      <w:pPr>
-        <w:jc w:val="center"/>
-        <w:rPr>
-          <w:sz w:val="36"/>
-          <w:szCs w:val="36"/>
-        </w:rPr>
-      </w:pPr>
-    </w:p>
-    <w:p>
-      <w:pPr>
-        <w:jc w:val="center"/>
-        <w:rPr>
-          <w:sz w:val="36"/>
-          <w:szCs w:val="36"/>
-        </w:rPr>
-      </w:pPr>
-      <w:proofErr w:type="spellStart"/>
-      <w:r>
-        <w:rPr>
-          <w:sz w:val="36"/>
-          <w:szCs w:val="36"/>
-        </w:rPr>
-        <w:t>Recibio</w:t>
-      </w:r>
-      <w:proofErr w:type="spellEnd"/>
-    </w:p>
-    <w:p>
-      <w:pPr>
-        <w:jc w:val="center"/>
-        <w:rPr>
-          <w:sz w:val="36"/>
-          <w:szCs w:val="36"/>
-        </w:rPr>
-      </w:pPr>
-    </w:p>
-    <w:p>
-      <w:pPr>
-        <w:jc w:val="center"/>
-        <w:rPr>
-          <w:sz w:val="36"/>
-          <w:szCs w:val="36"/>
-        </w:rPr>
-      </w:pPr>
-    </w:p>
-    <w:p>
-      <w:pPr>
-        <w:jc w:val="center"/>
-        <w:rPr>
-          <w:sz w:val="36"/>
-          <w:szCs w:val="36"/>
-        </w:rPr>
-      </w:pPr>
-      <w:r>
-        <w:rPr>
-          <w:sz w:val="36"/>
-          <w:szCs w:val="36"/>
-        </w:rPr>
-        <w:t>____________________________</w:t>
-      </w:r>
-    </w:p>
-    <w:p>
-      <w:pPr>
-        <w:jc w:val="center"/>
-        <w:rPr>
-          <w:sz w:val="36"/>
-          <w:szCs w:val="36"/>
-        </w:rPr>
-      </w:pPr>
-      <w:r>
-        <w:rPr>
-          <w:sz w:val="36"/>
-          <w:szCs w:val="36"/>
-        </w:rPr>
-        <w:t>ADRIANA SORIANO</w:t>
-      </w:r>
-    </w:p>
-    <w:p>
-      <w:pPr>
-        <w:jc w:val="center"/>
-        <w:rPr>
-          <w:sz w:val="36"/>
-          <w:szCs w:val="36"/>
-        </w:rPr>
-      </w:pPr>
-    </w:p>
-    <w:p>
-      <w:pPr>
-        <w:jc w:val="center"/>
-        <w:rPr>
-          <w:sz w:val="36"/>
-          <w:szCs w:val="36"/>
-        </w:rPr>
-      </w:pPr>
-      <w:r>
-        <w:rPr>
-          <w:sz w:val="36"/>
-          <w:szCs w:val="36"/>
-        </w:rPr>
-        <w:t>8 DE JUNIO 2022</w:t>
-      </w:r>
-    </w:p>
-    <w:p>
-      <w:pPr>
-        <w:jc w:val="center"/>
-        <w:rPr>
-          <w:sz w:val="36"/>
-          <w:szCs w:val="36"/>
-        </w:rPr>
-      </w:pPr>
-    </w:p>
-    <w:p>
-      <w:pPr>
-        <w:jc w:val="center"/>
-        <w:rPr>
-          <w:sz w:val="36"/>
-          <w:szCs w:val="36"/>
-        </w:rPr>
-      </w:pPr>
-    </w:p>
-    <w:p>
-      <w:pPr>
-        <w:jc w:val="center"/>
-        <w:rPr>
-          <w:sz w:val="36"/>
-          <w:szCs w:val="36"/>
-        </w:rPr>
-      </w:pPr>
-    </w:p>
-    <w:p>
-      <w:pPr>
-        <w:jc w:val="center"/>
-        <w:rPr>
-          <w:sz w:val="36"/>
-          <w:szCs w:val="36"/>
-        </w:rPr>
-      </w:pPr>
-      <w:r>
-        <w:rPr>
-          <w:sz w:val="36"/>
-          <w:szCs w:val="36"/>
-        </w:rPr>
-        <w:t>OBRADOR</w:t>
-      </w:r>
-    </w:p>
-    <w:p>
-      <w:pPr>
-        <w:jc w:val="center"/>
-        <w:rPr>
-          <w:sz w:val="36"/>
-          <w:szCs w:val="36"/>
-        </w:rPr>
-      </w:pPr>
-    </w:p>
-    <w:p>
-      <w:pPr>
-        <w:jc w:val="center"/>
-        <w:rPr>
-          <w:sz w:val="36"/>
-          <w:szCs w:val="36"/>
-        </w:rPr>
-      </w:pPr>
-    </w:p>
-    <w:p>
-      <w:pPr>
-        <w:jc w:val="center"/>
-        <w:rPr>
-          <w:sz w:val="36"/>
-          <w:szCs w:val="36"/>
-        </w:rPr>
-      </w:pPr>
-    </w:p>
-    <w:p>
-      <w:pPr>
-        <w:jc w:val="center"/>
-        <w:rPr>
-          <w:sz w:val="36"/>
-          <w:szCs w:val="36"/>
-        </w:rPr>
-      </w:pPr>
-    </w:p>
-    <w:p>
-      <w:pPr>
-        <w:jc w:val="center"/>
-        <w:rPr>
-          <w:sz w:val="36"/>
-          <w:szCs w:val="36"/>
-        </w:rPr>
-      </w:pPr>
-      <w:proofErr w:type="gramStart"/>
-      <w:r>
-        <w:rPr>
-          <w:sz w:val="36"/>
-          <w:szCs w:val="36"/>
-        </w:rPr>
-        <w:t>REMISIONES  #</w:t>
-      </w:r>
-      <w:proofErr w:type="gramEnd"/>
-      <w:r>
-        <w:rPr>
-          <w:sz w:val="36"/>
-          <w:szCs w:val="36"/>
-        </w:rPr>
-        <w:t xml:space="preserve">  00001 D   al    #  001250 D</w:t>
+        <w:t xml:space="preserve"> C   al    021250 C</w:t>
       </w:r>
     </w:p>
     <w:p>
@@ -1924,348 +3129,101 @@
           <w:szCs w:val="36"/>
         </w:rPr>
       </w:pPr>
-    </w:p>
-    <w:p>
-      <w:pPr>
-        <w:jc w:val="center"/>
-        <w:rPr>
-          <w:sz w:val="36"/>
-          <w:szCs w:val="36"/>
-        </w:rPr>
-      </w:pPr>
-      <w:r>
-        <w:rPr>
-          <w:sz w:val="36"/>
-          <w:szCs w:val="36"/>
-        </w:rPr>
-        <w:t>_______________________</w:t>
-      </w:r>
-    </w:p>
-    <w:p>
-      <w:pPr>
-        <w:jc w:val="center"/>
-        <w:rPr>
-          <w:sz w:val="36"/>
-          <w:szCs w:val="36"/>
-        </w:rPr>
-      </w:pPr>
-      <w:r>
-        <w:rPr>
-          <w:sz w:val="36"/>
-          <w:szCs w:val="36"/>
-        </w:rPr>
-        <w:t>ADRIANA SORIANO</w:t>
-      </w:r>
-    </w:p>
-    <w:p>
-      <w:pPr>
-        <w:jc w:val="center"/>
-        <w:rPr>
-          <w:sz w:val="36"/>
-          <w:szCs w:val="36"/>
-        </w:rPr>
-      </w:pPr>
-    </w:p>
-    <w:p>
-      <w:pPr>
-        <w:jc w:val="center"/>
-        <w:rPr>
-          <w:sz w:val="36"/>
-          <w:szCs w:val="36"/>
-        </w:rPr>
-      </w:pPr>
-    </w:p>
-    <w:p>
-      <w:pPr>
-        <w:jc w:val="center"/>
-        <w:rPr>
-          <w:sz w:val="36"/>
-          <w:szCs w:val="36"/>
-        </w:rPr>
-      </w:pPr>
-    </w:p>
-    <w:p>
-      <w:pPr>
-        <w:jc w:val="center"/>
-        <w:rPr>
-          <w:sz w:val="36"/>
-          <w:szCs w:val="36"/>
-        </w:rPr>
-      </w:pPr>
-    </w:p>
-    <w:p>
-      <w:pPr>
-        <w:jc w:val="center"/>
-        <w:rPr>
-          <w:sz w:val="36"/>
-          <w:szCs w:val="36"/>
-        </w:rPr>
-      </w:pPr>
-      <w:r>
-        <w:rPr>
-          <w:sz w:val="36"/>
-          <w:szCs w:val="36"/>
-        </w:rPr>
-        <w:t>28 DE MAYO  2022</w:t>
-      </w:r>
-    </w:p>
-    <w:p>
-      <w:pPr>
-        <w:jc w:val="center"/>
-        <w:rPr>
-          <w:sz w:val="36"/>
-          <w:szCs w:val="36"/>
-        </w:rPr>
-      </w:pPr>
-    </w:p>
-    <w:p>
-      <w:pPr>
-        <w:jc w:val="center"/>
-        <w:rPr>
-          <w:sz w:val="36"/>
-          <w:szCs w:val="36"/>
-        </w:rPr>
-      </w:pPr>
-    </w:p>
-    <w:p>
-      <w:pPr>
-        <w:jc w:val="center"/>
-        <w:rPr>
-          <w:sz w:val="36"/>
-          <w:szCs w:val="36"/>
-        </w:rPr>
-      </w:pPr>
-    </w:p>
-    <w:p>
-      <w:pPr>
-        <w:jc w:val="center"/>
-        <w:rPr>
-          <w:sz w:val="36"/>
-          <w:szCs w:val="36"/>
-        </w:rPr>
-      </w:pPr>
-      <w:r>
-        <w:rPr>
-          <w:sz w:val="36"/>
-          <w:szCs w:val="36"/>
-        </w:rPr>
-        <w:t>OBRADOR</w:t>
-      </w:r>
-    </w:p>
-    <w:p>
-      <w:pPr>
-        <w:jc w:val="center"/>
-        <w:rPr>
-          <w:sz w:val="36"/>
-          <w:szCs w:val="36"/>
-        </w:rPr>
-      </w:pPr>
-    </w:p>
-    <w:p>
-      <w:pPr>
-        <w:jc w:val="center"/>
-        <w:rPr>
-          <w:sz w:val="36"/>
-          <w:szCs w:val="36"/>
-        </w:rPr>
-      </w:pPr>
-    </w:p>
-    <w:p>
-      <w:pPr>
-        <w:jc w:val="center"/>
-        <w:rPr>
-          <w:sz w:val="36"/>
-          <w:szCs w:val="36"/>
-        </w:rPr>
-      </w:pPr>
-      <w:proofErr w:type="gramStart"/>
-      <w:r>
-        <w:rPr>
-          <w:sz w:val="36"/>
-          <w:szCs w:val="36"/>
-        </w:rPr>
-        <w:t>REMISIONES  DEL</w:t>
-      </w:r>
-      <w:proofErr w:type="gramEnd"/>
-      <w:r>
-        <w:rPr>
-          <w:sz w:val="36"/>
-          <w:szCs w:val="36"/>
-        </w:rPr>
-        <w:t xml:space="preserve">   #  23751 C   al   #  25000 C</w:t>
-      </w:r>
-    </w:p>
-    <w:p>
-      <w:pPr>
-        <w:jc w:val="center"/>
-        <w:rPr>
-          <w:sz w:val="36"/>
-          <w:szCs w:val="36"/>
-        </w:rPr>
-      </w:pPr>
-    </w:p>
-    <w:p>
-      <w:pPr>
-        <w:jc w:val="center"/>
-        <w:rPr>
-          <w:sz w:val="36"/>
-          <w:szCs w:val="36"/>
-        </w:rPr>
-      </w:pPr>
-    </w:p>
-    <w:p>
-      <w:pPr>
-        <w:jc w:val="center"/>
-        <w:rPr>
-          <w:sz w:val="36"/>
-          <w:szCs w:val="36"/>
-        </w:rPr>
-      </w:pPr>
-    </w:p>
-    <w:p>
-      <w:pPr>
-        <w:jc w:val="center"/>
-        <w:rPr>
-          <w:sz w:val="36"/>
-          <w:szCs w:val="36"/>
-        </w:rPr>
-      </w:pPr>
-    </w:p>
-    <w:p>
-      <w:pPr>
-        <w:jc w:val="center"/>
-        <w:rPr>
-          <w:sz w:val="36"/>
-          <w:szCs w:val="36"/>
-        </w:rPr>
-      </w:pPr>
-    </w:p>
-    <w:p>
-      <w:pPr>
-        <w:jc w:val="center"/>
-        <w:rPr>
-          <w:sz w:val="36"/>
-          <w:szCs w:val="36"/>
-        </w:rPr>
-      </w:pPr>
-      <w:r>
-        <w:rPr>
-          <w:sz w:val="36"/>
-          <w:szCs w:val="36"/>
-        </w:rPr>
-        <w:t>RECIBIO</w:t>
-      </w:r>
-    </w:p>
-    <w:p>
-      <w:pPr>
-        <w:jc w:val="center"/>
-        <w:rPr>
-          <w:sz w:val="36"/>
-          <w:szCs w:val="36"/>
-        </w:rPr>
-      </w:pPr>
-    </w:p>
-    <w:p>
-      <w:pPr>
-        <w:jc w:val="center"/>
-        <w:rPr>
-          <w:sz w:val="36"/>
-          <w:szCs w:val="36"/>
-        </w:rPr>
-      </w:pPr>
-      <w:r>
-        <w:rPr>
-          <w:sz w:val="36"/>
-          <w:szCs w:val="36"/>
-        </w:rPr>
-        <w:t>______________________</w:t>
-      </w:r>
-    </w:p>
-    <w:p>
-      <w:pPr>
-        <w:jc w:val="center"/>
-        <w:rPr>
-          <w:sz w:val="36"/>
-          <w:szCs w:val="36"/>
-        </w:rPr>
-      </w:pPr>
-      <w:r>
-        <w:rPr>
-          <w:sz w:val="36"/>
-          <w:szCs w:val="36"/>
-        </w:rPr>
-        <w:t>Adriana Soriano</w:t>
-      </w:r>
-    </w:p>
-    <w:p>
-      <w:pPr>
-        <w:jc w:val="center"/>
-        <w:rPr>
-          <w:sz w:val="36"/>
-          <w:szCs w:val="36"/>
-        </w:rPr>
-      </w:pPr>
-    </w:p>
-    <w:p>
-      <w:pPr>
-        <w:jc w:val="center"/>
-        <w:rPr>
-          <w:sz w:val="36"/>
-          <w:szCs w:val="36"/>
-        </w:rPr>
-      </w:pPr>
-    </w:p>
-    <w:p>
-      <w:pPr>
-        <w:jc w:val="center"/>
-        <w:rPr>
-          <w:sz w:val="36"/>
-          <w:szCs w:val="36"/>
-        </w:rPr>
-      </w:pPr>
-    </w:p>
-    <w:p>
-      <w:pPr>
-        <w:jc w:val="center"/>
-        <w:rPr>
-          <w:sz w:val="36"/>
-          <w:szCs w:val="36"/>
-        </w:rPr>
-      </w:pPr>
-    </w:p>
-    <w:p>
-      <w:pPr>
-        <w:jc w:val="center"/>
-        <w:rPr>
-          <w:sz w:val="36"/>
-          <w:szCs w:val="36"/>
-        </w:rPr>
-      </w:pPr>
-    </w:p>
-    <w:p>
-      <w:pPr>
-        <w:jc w:val="center"/>
-        <w:rPr>
-          <w:sz w:val="36"/>
-          <w:szCs w:val="36"/>
-        </w:rPr>
-      </w:pPr>
-      <w:r>
-        <w:rPr>
-          <w:sz w:val="36"/>
-          <w:szCs w:val="36"/>
-        </w:rPr>
-        <w:t>18 DE MAYO 2022</w:t>
-      </w:r>
-    </w:p>
-    <w:p>
-      <w:pPr>
-        <w:jc w:val="center"/>
-        <w:rPr>
-          <w:sz w:val="36"/>
-          <w:szCs w:val="36"/>
-        </w:rPr>
-      </w:pPr>
+      <w:r>
+        <w:rPr>
+          <w:sz w:val="36"/>
+          <w:szCs w:val="36"/>
+        </w:rPr>
+        <w:t>_____________________</w:t>
+      </w:r>
+    </w:p>
+    <w:p>
+      <w:pPr>
+        <w:jc w:val="center"/>
+        <w:rPr>
+          <w:sz w:val="36"/>
+          <w:szCs w:val="36"/>
+        </w:rPr>
+      </w:pPr>
+    </w:p>
+    <w:p>
+      <w:pPr>
+        <w:jc w:val="center"/>
+        <w:rPr>
+          <w:sz w:val="36"/>
+          <w:szCs w:val="36"/>
+        </w:rPr>
+      </w:pPr>
+    </w:p>
+    <w:p>
+      <w:pPr>
+        <w:jc w:val="center"/>
+        <w:rPr>
+          <w:sz w:val="36"/>
+          <w:szCs w:val="36"/>
+        </w:rPr>
+      </w:pPr>
+    </w:p>
+    <w:p>
+      <w:pPr>
+        <w:jc w:val="center"/>
+        <w:rPr>
+          <w:sz w:val="36"/>
+          <w:szCs w:val="36"/>
+        </w:rPr>
+      </w:pPr>
+    </w:p>
+    <w:p>
+      <w:pPr>
+        <w:jc w:val="center"/>
+        <w:rPr>
+          <w:sz w:val="36"/>
+          <w:szCs w:val="36"/>
+        </w:rPr>
+      </w:pPr>
+    </w:p>
+    <w:p>
+      <w:pPr>
+        <w:jc w:val="center"/>
+        <w:rPr>
+          <w:sz w:val="36"/>
+          <w:szCs w:val="36"/>
+        </w:rPr>
+      </w:pPr>
+    </w:p>
+    <w:p>
+      <w:pPr>
+        <w:jc w:val="center"/>
+        <w:rPr>
+          <w:sz w:val="36"/>
+          <w:szCs w:val="36"/>
+        </w:rPr>
+      </w:pPr>
+    </w:p>
+    <w:p>
+      <w:pPr>
+        <w:jc w:val="center"/>
+        <w:rPr>
+          <w:sz w:val="36"/>
+          <w:szCs w:val="36"/>
+        </w:rPr>
+      </w:pPr>
+    </w:p>
+    <w:p>
+      <w:pPr>
+        <w:jc w:val="center"/>
+        <w:rPr>
+          <w:sz w:val="36"/>
+          <w:szCs w:val="36"/>
+        </w:rPr>
+      </w:pPr>
+      <w:r>
+        <w:rPr>
+          <w:sz w:val="36"/>
+          <w:szCs w:val="36"/>
+        </w:rPr>
+        <w:t>13 DE ABRIL 2022</w:t>
+      </w:r>
     </w:p>
     <w:p>
       <w:pPr>
@@ -2360,8 +3318,17 @@
           <w:sz w:val="36"/>
           <w:szCs w:val="36"/>
         </w:rPr>
-        <w:t xml:space="preserve">  22501 C  al  23750 C </w:t>
-      </w:r>
+        <w:t xml:space="preserve">  18751 C  al  20000 C</w:t>
+      </w:r>
+    </w:p>
+    <w:p>
+      <w:pPr>
+        <w:jc w:val="center"/>
+        <w:rPr>
+          <w:sz w:val="36"/>
+          <w:szCs w:val="36"/>
+        </w:rPr>
+      </w:pPr>
     </w:p>
     <w:p>
       <w:pPr>
@@ -2428,7 +3395,262 @@
           <w:sz w:val="36"/>
           <w:szCs w:val="36"/>
         </w:rPr>
-        <w:t>_______________________</w:t>
+        <w:t>__________________________</w:t>
+      </w:r>
+    </w:p>
+    <w:p>
+      <w:pPr>
+        <w:jc w:val="center"/>
+        <w:rPr>
+          <w:sz w:val="36"/>
+          <w:szCs w:val="36"/>
+        </w:rPr>
+      </w:pPr>
+      <w:r>
+        <w:rPr>
+          <w:sz w:val="36"/>
+          <w:szCs w:val="36"/>
+        </w:rPr>
+        <w:t>ADRIANA SORIANO</w:t>
+      </w:r>
+    </w:p>
+    <w:p>
+      <w:pPr>
+        <w:jc w:val="center"/>
+        <w:rPr>
+          <w:sz w:val="36"/>
+          <w:szCs w:val="36"/>
+        </w:rPr>
+      </w:pPr>
+    </w:p>
+    <w:p>
+      <w:pPr>
+        <w:jc w:val="center"/>
+        <w:rPr>
+          <w:sz w:val="36"/>
+          <w:szCs w:val="36"/>
+        </w:rPr>
+      </w:pPr>
+    </w:p>
+    <w:p>
+      <w:pPr>
+        <w:jc w:val="center"/>
+        <w:rPr>
+          <w:sz w:val="36"/>
+          <w:szCs w:val="36"/>
+        </w:rPr>
+      </w:pPr>
+    </w:p>
+    <w:p>
+      <w:pPr>
+        <w:jc w:val="center"/>
+        <w:rPr>
+          <w:sz w:val="36"/>
+          <w:szCs w:val="36"/>
+        </w:rPr>
+      </w:pPr>
+    </w:p>
+    <w:p>
+      <w:pPr>
+        <w:jc w:val="center"/>
+        <w:rPr>
+          <w:sz w:val="36"/>
+          <w:szCs w:val="36"/>
+        </w:rPr>
+      </w:pPr>
+      <w:r>
+        <w:rPr>
+          <w:sz w:val="36"/>
+          <w:szCs w:val="36"/>
+        </w:rPr>
+        <w:t>02 DE ABRIL DE 2022</w:t>
+      </w:r>
+    </w:p>
+    <w:p>
+      <w:pPr>
+        <w:jc w:val="center"/>
+        <w:rPr>
+          <w:sz w:val="36"/>
+          <w:szCs w:val="36"/>
+        </w:rPr>
+      </w:pPr>
+    </w:p>
+    <w:p>
+      <w:pPr>
+        <w:jc w:val="center"/>
+        <w:rPr>
+          <w:sz w:val="36"/>
+          <w:szCs w:val="36"/>
+        </w:rPr>
+      </w:pPr>
+    </w:p>
+    <w:p>
+      <w:pPr>
+        <w:jc w:val="center"/>
+        <w:rPr>
+          <w:sz w:val="36"/>
+          <w:szCs w:val="36"/>
+        </w:rPr>
+      </w:pPr>
+      <w:r>
+        <w:rPr>
+          <w:sz w:val="36"/>
+          <w:szCs w:val="36"/>
+        </w:rPr>
+        <w:t>OBRADOR</w:t>
+      </w:r>
+    </w:p>
+    <w:p>
+      <w:pPr>
+        <w:jc w:val="center"/>
+        <w:rPr>
+          <w:sz w:val="36"/>
+          <w:szCs w:val="36"/>
+        </w:rPr>
+      </w:pPr>
+    </w:p>
+    <w:p>
+      <w:pPr>
+        <w:jc w:val="center"/>
+        <w:rPr>
+          <w:sz w:val="36"/>
+          <w:szCs w:val="36"/>
+        </w:rPr>
+      </w:pPr>
+    </w:p>
+    <w:p>
+      <w:pPr>
+        <w:jc w:val="center"/>
+        <w:rPr>
+          <w:sz w:val="36"/>
+          <w:szCs w:val="36"/>
+        </w:rPr>
+      </w:pPr>
+    </w:p>
+    <w:p>
+      <w:pPr>
+        <w:jc w:val="center"/>
+        <w:rPr>
+          <w:sz w:val="36"/>
+          <w:szCs w:val="36"/>
+        </w:rPr>
+      </w:pPr>
+      <w:r>
+        <w:rPr>
+          <w:sz w:val="36"/>
+          <w:szCs w:val="36"/>
+        </w:rPr>
+        <w:lastRenderedPageBreak/>
+        <w:t>REMISIONES DEL</w:t>
+      </w:r>
+      <w:r>
+        <w:rPr>
+          <w:sz w:val="36"/>
+          <w:szCs w:val="36"/>
+        </w:rPr>
+        <w:t xml:space="preserve"> </w:t>
+      </w:r>
+      <w:proofErr w:type="gramStart"/>
+      <w:r>
+        <w:rPr>
+          <w:sz w:val="36"/>
+          <w:szCs w:val="36"/>
+        </w:rPr>
+        <w:t>#  17501</w:t>
+      </w:r>
+      <w:proofErr w:type="gramEnd"/>
+      <w:r>
+        <w:rPr>
+          <w:sz w:val="36"/>
+          <w:szCs w:val="36"/>
+        </w:rPr>
+        <w:t xml:space="preserve"> C  al   18750 C</w:t>
+      </w:r>
+    </w:p>
+    <w:p>
+      <w:pPr>
+        <w:jc w:val="center"/>
+        <w:rPr>
+          <w:sz w:val="36"/>
+          <w:szCs w:val="36"/>
+        </w:rPr>
+      </w:pPr>
+    </w:p>
+    <w:p>
+      <w:pPr>
+        <w:jc w:val="center"/>
+        <w:rPr>
+          <w:sz w:val="36"/>
+          <w:szCs w:val="36"/>
+        </w:rPr>
+      </w:pPr>
+    </w:p>
+    <w:p>
+      <w:pPr>
+        <w:jc w:val="center"/>
+        <w:rPr>
+          <w:sz w:val="36"/>
+          <w:szCs w:val="36"/>
+        </w:rPr>
+      </w:pPr>
+    </w:p>
+    <w:p>
+      <w:pPr>
+        <w:jc w:val="center"/>
+        <w:rPr>
+          <w:sz w:val="36"/>
+          <w:szCs w:val="36"/>
+        </w:rPr>
+      </w:pPr>
+    </w:p>
+    <w:p>
+      <w:pPr>
+        <w:jc w:val="center"/>
+        <w:rPr>
+          <w:sz w:val="36"/>
+          <w:szCs w:val="36"/>
+        </w:rPr>
+      </w:pPr>
+    </w:p>
+    <w:p>
+      <w:pPr>
+        <w:jc w:val="center"/>
+        <w:rPr>
+          <w:sz w:val="36"/>
+          <w:szCs w:val="36"/>
+        </w:rPr>
+      </w:pPr>
+      <w:r>
+        <w:rPr>
+          <w:sz w:val="36"/>
+          <w:szCs w:val="36"/>
+        </w:rPr>
+        <w:t>RECIBIO</w:t>
+      </w:r>
+    </w:p>
+    <w:p>
+      <w:pPr>
+        <w:jc w:val="center"/>
+        <w:rPr>
+          <w:sz w:val="36"/>
+          <w:szCs w:val="36"/>
+        </w:rPr>
+      </w:pPr>
+    </w:p>
+    <w:p>
+      <w:pPr>
+        <w:jc w:val="center"/>
+        <w:rPr>
+          <w:sz w:val="36"/>
+          <w:szCs w:val="36"/>
+        </w:rPr>
+      </w:pPr>
+      <w:r>
+        <w:rPr>
+          <w:sz w:val="36"/>
+          <w:szCs w:val="36"/>
+        </w:rPr>
+        <w:t>________________________</w:t>
       </w:r>
     </w:p>
     <w:p>
@@ -2482,22 +3704,40 @@
           <w:szCs w:val="36"/>
         </w:rPr>
       </w:pPr>
-      <w:r>
-        <w:rPr>
-          <w:sz w:val="36"/>
-          <w:szCs w:val="36"/>
-        </w:rPr>
-        <w:t>5 DE MAYO 2022</w:t>
-      </w:r>
-    </w:p>
-    <w:p>
-      <w:pPr>
-        <w:jc w:val="center"/>
-        <w:rPr>
-          <w:sz w:val="36"/>
-          <w:szCs w:val="36"/>
-        </w:rPr>
-      </w:pPr>
+    </w:p>
+    <w:p>
+      <w:pPr>
+        <w:jc w:val="center"/>
+        <w:rPr>
+          <w:sz w:val="36"/>
+          <w:szCs w:val="36"/>
+        </w:rPr>
+      </w:pPr>
+    </w:p>
+    <w:p>
+      <w:pPr>
+        <w:jc w:val="center"/>
+        <w:rPr>
+          <w:sz w:val="36"/>
+          <w:szCs w:val="36"/>
+        </w:rPr>
+      </w:pPr>
+    </w:p>
+    <w:p>
+      <w:pPr>
+        <w:jc w:val="center"/>
+        <w:rPr>
+          <w:sz w:val="36"/>
+          <w:szCs w:val="36"/>
+        </w:rPr>
+      </w:pPr>
+      <w:r>
+        <w:rPr>
+          <w:sz w:val="36"/>
+          <w:szCs w:val="36"/>
+        </w:rPr>
+        <w:t>02 DE ABRIL 2022</w:t>
+      </w:r>
     </w:p>
     <w:p>
       <w:pPr>
@@ -2541,1028 +3781,12 @@
           <w:szCs w:val="36"/>
         </w:rPr>
       </w:pPr>
-    </w:p>
-    <w:p>
-      <w:pPr>
-        <w:jc w:val="center"/>
-        <w:rPr>
-          <w:sz w:val="36"/>
-          <w:szCs w:val="36"/>
-        </w:rPr>
-      </w:pPr>
-      <w:proofErr w:type="gramStart"/>
-      <w:r>
-        <w:rPr>
-          <w:sz w:val="36"/>
-          <w:szCs w:val="36"/>
-        </w:rPr>
-        <w:t>REMISIONES  #</w:t>
-      </w:r>
-      <w:proofErr w:type="gramEnd"/>
-      <w:r>
-        <w:rPr>
-          <w:sz w:val="36"/>
-          <w:szCs w:val="36"/>
-        </w:rPr>
-        <w:t xml:space="preserve">  22251 C   al   22500 C</w:t>
-      </w:r>
-    </w:p>
-    <w:p>
-      <w:pPr>
-        <w:jc w:val="center"/>
-        <w:rPr>
-          <w:sz w:val="36"/>
-          <w:szCs w:val="36"/>
-        </w:rPr>
-      </w:pPr>
-      <w:r>
-        <w:rPr>
-          <w:sz w:val="36"/>
-          <w:szCs w:val="36"/>
-        </w:rPr>
-        <w:t xml:space="preserve">SALIDAS OBRADOR   </w:t>
-      </w:r>
-      <w:proofErr w:type="gramStart"/>
-      <w:r>
-        <w:rPr>
-          <w:sz w:val="36"/>
-          <w:szCs w:val="36"/>
-        </w:rPr>
-        <w:t>#  0001</w:t>
-      </w:r>
-      <w:proofErr w:type="gramEnd"/>
-      <w:r>
-        <w:rPr>
-          <w:sz w:val="36"/>
-          <w:szCs w:val="36"/>
-        </w:rPr>
-        <w:t xml:space="preserve"> J  al   #  00250 J</w:t>
-      </w:r>
-    </w:p>
-    <w:p>
-      <w:pPr>
-        <w:jc w:val="center"/>
-        <w:rPr>
-          <w:sz w:val="36"/>
-          <w:szCs w:val="36"/>
-        </w:rPr>
-      </w:pPr>
-    </w:p>
-    <w:p>
-      <w:pPr>
-        <w:jc w:val="center"/>
-        <w:rPr>
-          <w:sz w:val="36"/>
-          <w:szCs w:val="36"/>
-        </w:rPr>
-      </w:pPr>
-    </w:p>
-    <w:p>
-      <w:pPr>
-        <w:jc w:val="center"/>
-        <w:rPr>
-          <w:sz w:val="36"/>
-          <w:szCs w:val="36"/>
-        </w:rPr>
-      </w:pPr>
-      <w:r>
-        <w:rPr>
-          <w:sz w:val="36"/>
-          <w:szCs w:val="36"/>
-        </w:rPr>
-        <w:t>RECIBIO</w:t>
-      </w:r>
-    </w:p>
-    <w:p>
-      <w:pPr>
-        <w:jc w:val="center"/>
-        <w:rPr>
-          <w:sz w:val="36"/>
-          <w:szCs w:val="36"/>
-        </w:rPr>
-      </w:pPr>
-    </w:p>
-    <w:p>
-      <w:pPr>
-        <w:jc w:val="center"/>
-        <w:rPr>
-          <w:sz w:val="36"/>
-          <w:szCs w:val="36"/>
-        </w:rPr>
-      </w:pPr>
-      <w:r>
-        <w:rPr>
-          <w:sz w:val="36"/>
-          <w:szCs w:val="36"/>
-        </w:rPr>
-        <w:t>___________________</w:t>
-      </w:r>
-    </w:p>
-    <w:p>
-      <w:pPr>
-        <w:jc w:val="center"/>
-        <w:rPr>
-          <w:sz w:val="36"/>
-          <w:szCs w:val="36"/>
-        </w:rPr>
-      </w:pPr>
-      <w:r>
-        <w:rPr>
-          <w:sz w:val="36"/>
-          <w:szCs w:val="36"/>
-        </w:rPr>
-        <w:t>ADRIANA SORIANO</w:t>
-      </w:r>
-    </w:p>
-    <w:p>
-      <w:pPr>
-        <w:jc w:val="center"/>
-        <w:rPr>
-          <w:sz w:val="36"/>
-          <w:szCs w:val="36"/>
-        </w:rPr>
-      </w:pPr>
-    </w:p>
-    <w:p>
-      <w:pPr>
-        <w:jc w:val="center"/>
-        <w:rPr>
-          <w:sz w:val="36"/>
-          <w:szCs w:val="36"/>
-        </w:rPr>
-      </w:pPr>
-    </w:p>
-    <w:p>
-      <w:pPr>
-        <w:jc w:val="center"/>
-        <w:rPr>
-          <w:sz w:val="36"/>
-          <w:szCs w:val="36"/>
-        </w:rPr>
-      </w:pPr>
-    </w:p>
-    <w:p>
-      <w:pPr>
-        <w:jc w:val="center"/>
-        <w:rPr>
-          <w:sz w:val="36"/>
-          <w:szCs w:val="36"/>
-        </w:rPr>
-      </w:pPr>
-    </w:p>
-    <w:p>
-      <w:pPr>
-        <w:jc w:val="center"/>
-        <w:rPr>
-          <w:sz w:val="36"/>
-          <w:szCs w:val="36"/>
-        </w:rPr>
-      </w:pPr>
-    </w:p>
-    <w:p>
-      <w:pPr>
-        <w:jc w:val="center"/>
-        <w:rPr>
-          <w:sz w:val="36"/>
-          <w:szCs w:val="36"/>
-        </w:rPr>
-      </w:pPr>
-    </w:p>
-    <w:p>
-      <w:pPr>
-        <w:jc w:val="center"/>
-        <w:rPr>
-          <w:sz w:val="36"/>
-          <w:szCs w:val="36"/>
-        </w:rPr>
-      </w:pPr>
-    </w:p>
-    <w:p>
-      <w:pPr>
-        <w:jc w:val="center"/>
-        <w:rPr>
-          <w:sz w:val="36"/>
-          <w:szCs w:val="36"/>
-        </w:rPr>
-      </w:pPr>
-      <w:r>
-        <w:rPr>
-          <w:sz w:val="36"/>
-          <w:szCs w:val="36"/>
-        </w:rPr>
-        <w:t>25- ABRIL 2022</w:t>
-      </w:r>
-    </w:p>
-    <w:p>
-      <w:pPr>
-        <w:jc w:val="center"/>
-        <w:rPr>
-          <w:sz w:val="36"/>
-          <w:szCs w:val="36"/>
-        </w:rPr>
-      </w:pPr>
-    </w:p>
-    <w:p>
-      <w:pPr>
-        <w:jc w:val="center"/>
-        <w:rPr>
-          <w:sz w:val="36"/>
-          <w:szCs w:val="36"/>
-        </w:rPr>
-      </w:pPr>
-    </w:p>
-    <w:p>
-      <w:pPr>
-        <w:jc w:val="center"/>
-        <w:rPr>
-          <w:sz w:val="36"/>
-          <w:szCs w:val="36"/>
-        </w:rPr>
-      </w:pPr>
-      <w:r>
-        <w:rPr>
-          <w:sz w:val="36"/>
-          <w:szCs w:val="36"/>
-        </w:rPr>
-        <w:t>OBRADOR</w:t>
-      </w:r>
-    </w:p>
-    <w:p>
-      <w:pPr>
-        <w:jc w:val="center"/>
-        <w:rPr>
-          <w:sz w:val="36"/>
-          <w:szCs w:val="36"/>
-        </w:rPr>
-      </w:pPr>
-    </w:p>
-    <w:p>
-      <w:pPr>
-        <w:jc w:val="center"/>
-        <w:rPr>
-          <w:sz w:val="36"/>
-          <w:szCs w:val="36"/>
-        </w:rPr>
-      </w:pPr>
-    </w:p>
-    <w:p>
-      <w:pPr>
-        <w:jc w:val="center"/>
-        <w:rPr>
-          <w:sz w:val="36"/>
-          <w:szCs w:val="36"/>
-        </w:rPr>
-      </w:pPr>
-    </w:p>
-    <w:p>
-      <w:pPr>
-        <w:jc w:val="center"/>
-        <w:rPr>
-          <w:sz w:val="36"/>
-          <w:szCs w:val="36"/>
-        </w:rPr>
-      </w:pPr>
-    </w:p>
-    <w:p>
-      <w:pPr>
-        <w:jc w:val="center"/>
-        <w:rPr>
-          <w:sz w:val="36"/>
-          <w:szCs w:val="36"/>
-        </w:rPr>
-      </w:pPr>
       <w:r>
         <w:rPr>
           <w:sz w:val="36"/>
           <w:szCs w:val="36"/>
         </w:rPr>
         <w:lastRenderedPageBreak/>
-        <w:t xml:space="preserve">REMISIONES   </w:t>
-      </w:r>
-      <w:proofErr w:type="gramStart"/>
-      <w:r>
-        <w:rPr>
-          <w:sz w:val="36"/>
-          <w:szCs w:val="36"/>
-        </w:rPr>
-        <w:t>#  020001</w:t>
-      </w:r>
-      <w:proofErr w:type="gramEnd"/>
-      <w:r>
-        <w:rPr>
-          <w:sz w:val="36"/>
-          <w:szCs w:val="36"/>
-        </w:rPr>
-        <w:t xml:space="preserve"> C   al    021250 C</w:t>
-      </w:r>
-    </w:p>
-    <w:p>
-      <w:pPr>
-        <w:jc w:val="center"/>
-        <w:rPr>
-          <w:sz w:val="36"/>
-          <w:szCs w:val="36"/>
-        </w:rPr>
-      </w:pPr>
-    </w:p>
-    <w:p>
-      <w:pPr>
-        <w:jc w:val="center"/>
-        <w:rPr>
-          <w:sz w:val="36"/>
-          <w:szCs w:val="36"/>
-        </w:rPr>
-      </w:pPr>
-    </w:p>
-    <w:p>
-      <w:pPr>
-        <w:jc w:val="center"/>
-        <w:rPr>
-          <w:sz w:val="36"/>
-          <w:szCs w:val="36"/>
-        </w:rPr>
-      </w:pPr>
-    </w:p>
-    <w:p>
-      <w:pPr>
-        <w:jc w:val="center"/>
-        <w:rPr>
-          <w:sz w:val="36"/>
-          <w:szCs w:val="36"/>
-        </w:rPr>
-      </w:pPr>
-      <w:r>
-        <w:rPr>
-          <w:sz w:val="36"/>
-          <w:szCs w:val="36"/>
-        </w:rPr>
-        <w:t>RECIBIO</w:t>
-      </w:r>
-    </w:p>
-    <w:p>
-      <w:pPr>
-        <w:jc w:val="center"/>
-        <w:rPr>
-          <w:sz w:val="36"/>
-          <w:szCs w:val="36"/>
-        </w:rPr>
-      </w:pPr>
-      <w:r>
-        <w:rPr>
-          <w:sz w:val="36"/>
-          <w:szCs w:val="36"/>
-        </w:rPr>
-        <w:t>_____________________</w:t>
-      </w:r>
-    </w:p>
-    <w:p>
-      <w:pPr>
-        <w:jc w:val="center"/>
-        <w:rPr>
-          <w:sz w:val="36"/>
-          <w:szCs w:val="36"/>
-        </w:rPr>
-      </w:pPr>
-    </w:p>
-    <w:p>
-      <w:pPr>
-        <w:jc w:val="center"/>
-        <w:rPr>
-          <w:sz w:val="36"/>
-          <w:szCs w:val="36"/>
-        </w:rPr>
-      </w:pPr>
-    </w:p>
-    <w:p>
-      <w:pPr>
-        <w:jc w:val="center"/>
-        <w:rPr>
-          <w:sz w:val="36"/>
-          <w:szCs w:val="36"/>
-        </w:rPr>
-      </w:pPr>
-    </w:p>
-    <w:p>
-      <w:pPr>
-        <w:jc w:val="center"/>
-        <w:rPr>
-          <w:sz w:val="36"/>
-          <w:szCs w:val="36"/>
-        </w:rPr>
-      </w:pPr>
-    </w:p>
-    <w:p>
-      <w:pPr>
-        <w:jc w:val="center"/>
-        <w:rPr>
-          <w:sz w:val="36"/>
-          <w:szCs w:val="36"/>
-        </w:rPr>
-      </w:pPr>
-    </w:p>
-    <w:p>
-      <w:pPr>
-        <w:jc w:val="center"/>
-        <w:rPr>
-          <w:sz w:val="36"/>
-          <w:szCs w:val="36"/>
-        </w:rPr>
-      </w:pPr>
-    </w:p>
-    <w:p>
-      <w:pPr>
-        <w:jc w:val="center"/>
-        <w:rPr>
-          <w:sz w:val="36"/>
-          <w:szCs w:val="36"/>
-        </w:rPr>
-      </w:pPr>
-    </w:p>
-    <w:p>
-      <w:pPr>
-        <w:jc w:val="center"/>
-        <w:rPr>
-          <w:sz w:val="36"/>
-          <w:szCs w:val="36"/>
-        </w:rPr>
-      </w:pPr>
-    </w:p>
-    <w:p>
-      <w:pPr>
-        <w:jc w:val="center"/>
-        <w:rPr>
-          <w:sz w:val="36"/>
-          <w:szCs w:val="36"/>
-        </w:rPr>
-      </w:pPr>
-      <w:r>
-        <w:rPr>
-          <w:sz w:val="36"/>
-          <w:szCs w:val="36"/>
-        </w:rPr>
-        <w:t>13 DE ABRIL 2022</w:t>
-      </w:r>
-    </w:p>
-    <w:p>
-      <w:pPr>
-        <w:jc w:val="center"/>
-        <w:rPr>
-          <w:sz w:val="36"/>
-          <w:szCs w:val="36"/>
-        </w:rPr>
-      </w:pPr>
-    </w:p>
-    <w:p>
-      <w:pPr>
-        <w:jc w:val="center"/>
-        <w:rPr>
-          <w:sz w:val="36"/>
-          <w:szCs w:val="36"/>
-        </w:rPr>
-      </w:pPr>
-    </w:p>
-    <w:p>
-      <w:pPr>
-        <w:jc w:val="center"/>
-        <w:rPr>
-          <w:sz w:val="36"/>
-          <w:szCs w:val="36"/>
-        </w:rPr>
-      </w:pPr>
-    </w:p>
-    <w:p>
-      <w:pPr>
-        <w:jc w:val="center"/>
-        <w:rPr>
-          <w:sz w:val="36"/>
-          <w:szCs w:val="36"/>
-        </w:rPr>
-      </w:pPr>
-      <w:r>
-        <w:rPr>
-          <w:sz w:val="36"/>
-          <w:szCs w:val="36"/>
-        </w:rPr>
-        <w:t>OBRADOR</w:t>
-      </w:r>
-    </w:p>
-    <w:p>
-      <w:pPr>
-        <w:jc w:val="center"/>
-        <w:rPr>
-          <w:sz w:val="36"/>
-          <w:szCs w:val="36"/>
-        </w:rPr>
-      </w:pPr>
-    </w:p>
-    <w:p>
-      <w:pPr>
-        <w:jc w:val="center"/>
-        <w:rPr>
-          <w:sz w:val="36"/>
-          <w:szCs w:val="36"/>
-        </w:rPr>
-      </w:pPr>
-    </w:p>
-    <w:p>
-      <w:pPr>
-        <w:jc w:val="center"/>
-        <w:rPr>
-          <w:sz w:val="36"/>
-          <w:szCs w:val="36"/>
-        </w:rPr>
-      </w:pPr>
-    </w:p>
-    <w:p>
-      <w:pPr>
-        <w:jc w:val="center"/>
-        <w:rPr>
-          <w:sz w:val="36"/>
-          <w:szCs w:val="36"/>
-        </w:rPr>
-      </w:pPr>
-      <w:proofErr w:type="gramStart"/>
-      <w:r>
-        <w:rPr>
-          <w:sz w:val="36"/>
-          <w:szCs w:val="36"/>
-        </w:rPr>
-        <w:t>REMISIONES  #</w:t>
-      </w:r>
-      <w:proofErr w:type="gramEnd"/>
-      <w:r>
-        <w:rPr>
-          <w:sz w:val="36"/>
-          <w:szCs w:val="36"/>
-        </w:rPr>
-        <w:t xml:space="preserve">  18751 C  al  20000 C</w:t>
-      </w:r>
-    </w:p>
-    <w:p>
-      <w:pPr>
-        <w:jc w:val="center"/>
-        <w:rPr>
-          <w:sz w:val="36"/>
-          <w:szCs w:val="36"/>
-        </w:rPr>
-      </w:pPr>
-    </w:p>
-    <w:p>
-      <w:pPr>
-        <w:jc w:val="center"/>
-        <w:rPr>
-          <w:sz w:val="36"/>
-          <w:szCs w:val="36"/>
-        </w:rPr>
-      </w:pPr>
-    </w:p>
-    <w:p>
-      <w:pPr>
-        <w:jc w:val="center"/>
-        <w:rPr>
-          <w:sz w:val="36"/>
-          <w:szCs w:val="36"/>
-        </w:rPr>
-      </w:pPr>
-    </w:p>
-    <w:p>
-      <w:pPr>
-        <w:jc w:val="center"/>
-        <w:rPr>
-          <w:sz w:val="36"/>
-          <w:szCs w:val="36"/>
-        </w:rPr>
-      </w:pPr>
-    </w:p>
-    <w:p>
-      <w:pPr>
-        <w:jc w:val="center"/>
-        <w:rPr>
-          <w:sz w:val="36"/>
-          <w:szCs w:val="36"/>
-        </w:rPr>
-      </w:pPr>
-      <w:r>
-        <w:rPr>
-          <w:sz w:val="36"/>
-          <w:szCs w:val="36"/>
-        </w:rPr>
-        <w:t>RECIBIO</w:t>
-      </w:r>
-    </w:p>
-    <w:p>
-      <w:pPr>
-        <w:jc w:val="center"/>
-        <w:rPr>
-          <w:sz w:val="36"/>
-          <w:szCs w:val="36"/>
-        </w:rPr>
-      </w:pPr>
-    </w:p>
-    <w:p>
-      <w:pPr>
-        <w:jc w:val="center"/>
-        <w:rPr>
-          <w:sz w:val="36"/>
-          <w:szCs w:val="36"/>
-        </w:rPr>
-      </w:pPr>
-      <w:r>
-        <w:rPr>
-          <w:sz w:val="36"/>
-          <w:szCs w:val="36"/>
-        </w:rPr>
-        <w:t>__________________________</w:t>
-      </w:r>
-    </w:p>
-    <w:p>
-      <w:pPr>
-        <w:jc w:val="center"/>
-        <w:rPr>
-          <w:sz w:val="36"/>
-          <w:szCs w:val="36"/>
-        </w:rPr>
-      </w:pPr>
-      <w:r>
-        <w:rPr>
-          <w:sz w:val="36"/>
-          <w:szCs w:val="36"/>
-        </w:rPr>
-        <w:t>ADRIANA SORIANO</w:t>
-      </w:r>
-    </w:p>
-    <w:p>
-      <w:pPr>
-        <w:jc w:val="center"/>
-        <w:rPr>
-          <w:sz w:val="36"/>
-          <w:szCs w:val="36"/>
-        </w:rPr>
-      </w:pPr>
-    </w:p>
-    <w:p>
-      <w:pPr>
-        <w:jc w:val="center"/>
-        <w:rPr>
-          <w:sz w:val="36"/>
-          <w:szCs w:val="36"/>
-        </w:rPr>
-      </w:pPr>
-    </w:p>
-    <w:p>
-      <w:pPr>
-        <w:jc w:val="center"/>
-        <w:rPr>
-          <w:sz w:val="36"/>
-          <w:szCs w:val="36"/>
-        </w:rPr>
-      </w:pPr>
-    </w:p>
-    <w:p>
-      <w:pPr>
-        <w:jc w:val="center"/>
-        <w:rPr>
-          <w:sz w:val="36"/>
-          <w:szCs w:val="36"/>
-        </w:rPr>
-      </w:pPr>
-    </w:p>
-    <w:p>
-      <w:pPr>
-        <w:jc w:val="center"/>
-        <w:rPr>
-          <w:sz w:val="36"/>
-          <w:szCs w:val="36"/>
-        </w:rPr>
-      </w:pPr>
-      <w:r>
-        <w:rPr>
-          <w:sz w:val="36"/>
-          <w:szCs w:val="36"/>
-        </w:rPr>
-        <w:t>02 DE ABRIL DE 2022</w:t>
-      </w:r>
-    </w:p>
-    <w:p>
-      <w:pPr>
-        <w:jc w:val="center"/>
-        <w:rPr>
-          <w:sz w:val="36"/>
-          <w:szCs w:val="36"/>
-        </w:rPr>
-      </w:pPr>
-    </w:p>
-    <w:p>
-      <w:pPr>
-        <w:jc w:val="center"/>
-        <w:rPr>
-          <w:sz w:val="36"/>
-          <w:szCs w:val="36"/>
-        </w:rPr>
-      </w:pPr>
-    </w:p>
-    <w:p>
-      <w:pPr>
-        <w:jc w:val="center"/>
-        <w:rPr>
-          <w:sz w:val="36"/>
-          <w:szCs w:val="36"/>
-        </w:rPr>
-      </w:pPr>
-      <w:r>
-        <w:rPr>
-          <w:sz w:val="36"/>
-          <w:szCs w:val="36"/>
-        </w:rPr>
-        <w:t>OBRADOR</w:t>
-      </w:r>
-    </w:p>
-    <w:p>
-      <w:pPr>
-        <w:jc w:val="center"/>
-        <w:rPr>
-          <w:sz w:val="36"/>
-          <w:szCs w:val="36"/>
-        </w:rPr>
-      </w:pPr>
-    </w:p>
-    <w:p>
-      <w:pPr>
-        <w:jc w:val="center"/>
-        <w:rPr>
-          <w:sz w:val="36"/>
-          <w:szCs w:val="36"/>
-        </w:rPr>
-      </w:pPr>
-    </w:p>
-    <w:p>
-      <w:pPr>
-        <w:jc w:val="center"/>
-        <w:rPr>
-          <w:sz w:val="36"/>
-          <w:szCs w:val="36"/>
-        </w:rPr>
-      </w:pPr>
-    </w:p>
-    <w:p>
-      <w:pPr>
-        <w:jc w:val="center"/>
-        <w:rPr>
-          <w:sz w:val="36"/>
-          <w:szCs w:val="36"/>
-        </w:rPr>
-      </w:pPr>
-      <w:r>
-        <w:rPr>
-          <w:sz w:val="36"/>
-          <w:szCs w:val="36"/>
-        </w:rPr>
-        <w:t>REMISIONES DEL</w:t>
-      </w:r>
-      <w:r>
-        <w:rPr>
-          <w:sz w:val="36"/>
-          <w:szCs w:val="36"/>
-        </w:rPr>
-        <w:t xml:space="preserve"> </w:t>
-      </w:r>
-      <w:proofErr w:type="gramStart"/>
-      <w:r>
-        <w:rPr>
-          <w:sz w:val="36"/>
-          <w:szCs w:val="36"/>
-        </w:rPr>
-        <w:t>#  17501</w:t>
-      </w:r>
-      <w:proofErr w:type="gramEnd"/>
-      <w:r>
-        <w:rPr>
-          <w:sz w:val="36"/>
-          <w:szCs w:val="36"/>
-        </w:rPr>
-        <w:t xml:space="preserve"> C  al   18750 C</w:t>
-      </w:r>
-    </w:p>
-    <w:p>
-      <w:pPr>
-        <w:jc w:val="center"/>
-        <w:rPr>
-          <w:sz w:val="36"/>
-          <w:szCs w:val="36"/>
-        </w:rPr>
-      </w:pPr>
-    </w:p>
-    <w:p>
-      <w:pPr>
-        <w:jc w:val="center"/>
-        <w:rPr>
-          <w:sz w:val="36"/>
-          <w:szCs w:val="36"/>
-        </w:rPr>
-      </w:pPr>
-    </w:p>
-    <w:p>
-      <w:pPr>
-        <w:jc w:val="center"/>
-        <w:rPr>
-          <w:sz w:val="36"/>
-          <w:szCs w:val="36"/>
-        </w:rPr>
-      </w:pPr>
-    </w:p>
-    <w:p>
-      <w:pPr>
-        <w:jc w:val="center"/>
-        <w:rPr>
-          <w:sz w:val="36"/>
-          <w:szCs w:val="36"/>
-        </w:rPr>
-      </w:pPr>
-    </w:p>
-    <w:p>
-      <w:pPr>
-        <w:jc w:val="center"/>
-        <w:rPr>
-          <w:sz w:val="36"/>
-          <w:szCs w:val="36"/>
-        </w:rPr>
-      </w:pPr>
-    </w:p>
-    <w:p>
-      <w:pPr>
-        <w:jc w:val="center"/>
-        <w:rPr>
-          <w:sz w:val="36"/>
-          <w:szCs w:val="36"/>
-        </w:rPr>
-      </w:pPr>
-      <w:r>
-        <w:rPr>
-          <w:sz w:val="36"/>
-          <w:szCs w:val="36"/>
-        </w:rPr>
-        <w:t>RECIBIO</w:t>
-      </w:r>
-    </w:p>
-    <w:p>
-      <w:pPr>
-        <w:jc w:val="center"/>
-        <w:rPr>
-          <w:sz w:val="36"/>
-          <w:szCs w:val="36"/>
-        </w:rPr>
-      </w:pPr>
-    </w:p>
-    <w:p>
-      <w:pPr>
-        <w:jc w:val="center"/>
-        <w:rPr>
-          <w:sz w:val="36"/>
-          <w:szCs w:val="36"/>
-        </w:rPr>
-      </w:pPr>
-      <w:r>
-        <w:rPr>
-          <w:sz w:val="36"/>
-          <w:szCs w:val="36"/>
-        </w:rPr>
-        <w:t>________________________</w:t>
-      </w:r>
-    </w:p>
-    <w:p>
-      <w:pPr>
-        <w:jc w:val="center"/>
-        <w:rPr>
-          <w:sz w:val="36"/>
-          <w:szCs w:val="36"/>
-        </w:rPr>
-      </w:pPr>
-      <w:r>
-        <w:rPr>
-          <w:sz w:val="36"/>
-          <w:szCs w:val="36"/>
-        </w:rPr>
-        <w:t>Adriana Soriano</w:t>
-      </w:r>
-    </w:p>
-    <w:p>
-      <w:pPr>
-        <w:jc w:val="center"/>
-        <w:rPr>
-          <w:sz w:val="36"/>
-          <w:szCs w:val="36"/>
-        </w:rPr>
-      </w:pPr>
-    </w:p>
-    <w:p>
-      <w:pPr>
-        <w:jc w:val="center"/>
-        <w:rPr>
-          <w:sz w:val="36"/>
-          <w:szCs w:val="36"/>
-        </w:rPr>
-      </w:pPr>
-    </w:p>
-    <w:p>
-      <w:pPr>
-        <w:jc w:val="center"/>
-        <w:rPr>
-          <w:sz w:val="36"/>
-          <w:szCs w:val="36"/>
-        </w:rPr>
-      </w:pPr>
-    </w:p>
-    <w:p>
-      <w:pPr>
-        <w:jc w:val="center"/>
-        <w:rPr>
-          <w:sz w:val="36"/>
-          <w:szCs w:val="36"/>
-        </w:rPr>
-      </w:pPr>
-    </w:p>
-    <w:p>
-      <w:pPr>
-        <w:jc w:val="center"/>
-        <w:rPr>
-          <w:sz w:val="36"/>
-          <w:szCs w:val="36"/>
-        </w:rPr>
-      </w:pPr>
-    </w:p>
-    <w:p>
-      <w:pPr>
-        <w:jc w:val="center"/>
-        <w:rPr>
-          <w:sz w:val="36"/>
-          <w:szCs w:val="36"/>
-        </w:rPr>
-      </w:pPr>
-    </w:p>
-    <w:p>
-      <w:pPr>
-        <w:jc w:val="center"/>
-        <w:rPr>
-          <w:sz w:val="36"/>
-          <w:szCs w:val="36"/>
-        </w:rPr>
-      </w:pPr>
-      <w:r>
-        <w:rPr>
-          <w:sz w:val="36"/>
-          <w:szCs w:val="36"/>
-        </w:rPr>
-        <w:t>02 DE ABRIL 2022</w:t>
-      </w:r>
-    </w:p>
-    <w:p>
-      <w:pPr>
-        <w:jc w:val="center"/>
-        <w:rPr>
-          <w:sz w:val="36"/>
-          <w:szCs w:val="36"/>
-        </w:rPr>
-      </w:pPr>
-    </w:p>
-    <w:p>
-      <w:pPr>
-        <w:jc w:val="center"/>
-        <w:rPr>
-          <w:sz w:val="36"/>
-          <w:szCs w:val="36"/>
-        </w:rPr>
-      </w:pPr>
-      <w:r>
-        <w:rPr>
-          <w:sz w:val="36"/>
-          <w:szCs w:val="36"/>
-        </w:rPr>
-        <w:lastRenderedPageBreak/>
-        <w:t>OBRADOR</w:t>
-      </w:r>
-    </w:p>
-    <w:p>
-      <w:pPr>
-        <w:jc w:val="center"/>
-        <w:rPr>
-          <w:sz w:val="36"/>
-          <w:szCs w:val="36"/>
-        </w:rPr>
-      </w:pPr>
-    </w:p>
-    <w:p>
-      <w:pPr>
-        <w:jc w:val="center"/>
-        <w:rPr>
-          <w:sz w:val="36"/>
-          <w:szCs w:val="36"/>
-        </w:rPr>
-      </w:pPr>
-      <w:r>
-        <w:rPr>
-          <w:sz w:val="36"/>
-          <w:szCs w:val="36"/>
-        </w:rPr>
         <w:t>SE HACE INST</w:t>
       </w:r>
       <w:r>
@@ -3818,226 +4042,6 @@
           <w:sz w:val="36"/>
           <w:szCs w:val="36"/>
         </w:rPr>
-        <w:t>OBRADOR</w:t>
-      </w:r>
-    </w:p>
-    <w:p>
-      <w:pPr>
-        <w:jc w:val="center"/>
-        <w:rPr>
-          <w:sz w:val="36"/>
-          <w:szCs w:val="36"/>
-        </w:rPr>
-      </w:pPr>
-    </w:p>
-    <w:p>
-      <w:pPr>
-        <w:jc w:val="center"/>
-        <w:rPr>
-          <w:sz w:val="36"/>
-          <w:szCs w:val="36"/>
-        </w:rPr>
-      </w:pPr>
-    </w:p>
-    <w:p>
-      <w:pPr>
-        <w:jc w:val="center"/>
-        <w:rPr>
-          <w:sz w:val="36"/>
-          <w:szCs w:val="36"/>
-        </w:rPr>
-      </w:pPr>
-    </w:p>
-    <w:p>
-      <w:pPr>
-        <w:jc w:val="center"/>
-        <w:rPr>
-          <w:sz w:val="36"/>
-          <w:szCs w:val="36"/>
-        </w:rPr>
-      </w:pPr>
-      <w:r>
-        <w:rPr>
-          <w:sz w:val="36"/>
-          <w:szCs w:val="36"/>
-        </w:rPr>
-        <w:t xml:space="preserve">RECEPCION DE </w:t>
-      </w:r>
-      <w:proofErr w:type="gramStart"/>
-      <w:r>
-        <w:rPr>
-          <w:sz w:val="36"/>
-          <w:szCs w:val="36"/>
-        </w:rPr>
-        <w:t>PRODUCTO  #</w:t>
-      </w:r>
-      <w:proofErr w:type="gramEnd"/>
-      <w:r>
-        <w:rPr>
-          <w:sz w:val="36"/>
-          <w:szCs w:val="36"/>
-        </w:rPr>
-        <w:t xml:space="preserve">  10751  al  11000</w:t>
-      </w:r>
-    </w:p>
-    <w:p>
-      <w:pPr>
-        <w:jc w:val="center"/>
-        <w:rPr>
-          <w:sz w:val="36"/>
-          <w:szCs w:val="36"/>
-        </w:rPr>
-      </w:pPr>
-    </w:p>
-    <w:p>
-      <w:pPr>
-        <w:jc w:val="center"/>
-        <w:rPr>
-          <w:sz w:val="36"/>
-          <w:szCs w:val="36"/>
-        </w:rPr>
-      </w:pPr>
-    </w:p>
-    <w:p>
-      <w:pPr>
-        <w:jc w:val="center"/>
-        <w:rPr>
-          <w:sz w:val="36"/>
-          <w:szCs w:val="36"/>
-        </w:rPr>
-      </w:pPr>
-    </w:p>
-    <w:p>
-      <w:pPr>
-        <w:jc w:val="center"/>
-        <w:rPr>
-          <w:sz w:val="36"/>
-          <w:szCs w:val="36"/>
-        </w:rPr>
-      </w:pPr>
-      <w:r>
-        <w:rPr>
-          <w:sz w:val="36"/>
-          <w:szCs w:val="36"/>
-        </w:rPr>
-        <w:t>REC IBIO</w:t>
-      </w:r>
-    </w:p>
-    <w:p>
-      <w:pPr>
-        <w:jc w:val="center"/>
-        <w:rPr>
-          <w:sz w:val="36"/>
-          <w:szCs w:val="36"/>
-        </w:rPr>
-      </w:pPr>
-    </w:p>
-    <w:p>
-      <w:pPr>
-        <w:jc w:val="center"/>
-        <w:rPr>
-          <w:sz w:val="36"/>
-          <w:szCs w:val="36"/>
-        </w:rPr>
-      </w:pPr>
-    </w:p>
-    <w:p>
-      <w:pPr>
-        <w:jc w:val="center"/>
-        <w:rPr>
-          <w:sz w:val="36"/>
-          <w:szCs w:val="36"/>
-        </w:rPr>
-      </w:pPr>
-      <w:r>
-        <w:rPr>
-          <w:sz w:val="36"/>
-          <w:szCs w:val="36"/>
-        </w:rPr>
-        <w:t>_________________________</w:t>
-      </w:r>
-    </w:p>
-    <w:p>
-      <w:pPr>
-        <w:jc w:val="center"/>
-        <w:rPr>
-          <w:sz w:val="36"/>
-          <w:szCs w:val="36"/>
-        </w:rPr>
-      </w:pPr>
-      <w:r>
-        <w:rPr>
-          <w:sz w:val="36"/>
-          <w:szCs w:val="36"/>
-        </w:rPr>
-        <w:t>ADRIANA SORIANO</w:t>
-      </w:r>
-    </w:p>
-    <w:p>
-      <w:pPr>
-        <w:jc w:val="center"/>
-        <w:rPr>
-          <w:sz w:val="36"/>
-          <w:szCs w:val="36"/>
-        </w:rPr>
-      </w:pPr>
-    </w:p>
-    <w:p>
-      <w:pPr>
-        <w:jc w:val="center"/>
-        <w:rPr>
-          <w:sz w:val="36"/>
-          <w:szCs w:val="36"/>
-        </w:rPr>
-      </w:pPr>
-      <w:r>
-        <w:rPr>
-          <w:sz w:val="36"/>
-          <w:szCs w:val="36"/>
-        </w:rPr>
-        <w:t>19 MARZO 2022</w:t>
-      </w:r>
-    </w:p>
-    <w:p>
-      <w:pPr>
-        <w:jc w:val="center"/>
-        <w:rPr>
-          <w:sz w:val="36"/>
-          <w:szCs w:val="36"/>
-        </w:rPr>
-      </w:pPr>
-    </w:p>
-    <w:p>
-      <w:pPr>
-        <w:jc w:val="center"/>
-        <w:rPr>
-          <w:sz w:val="36"/>
-          <w:szCs w:val="36"/>
-        </w:rPr>
-      </w:pPr>
-    </w:p>
-    <w:p>
-      <w:pPr>
-        <w:jc w:val="center"/>
-        <w:rPr>
-          <w:sz w:val="36"/>
-          <w:szCs w:val="36"/>
-        </w:rPr>
-      </w:pPr>
-    </w:p>
-    <w:p>
-      <w:pPr>
-        <w:jc w:val="center"/>
-        <w:rPr>
-          <w:sz w:val="36"/>
-          <w:szCs w:val="36"/>
-        </w:rPr>
-      </w:pPr>
-      <w:r>
-        <w:rPr>
-          <w:sz w:val="36"/>
-          <w:szCs w:val="36"/>
-        </w:rPr>
         <w:lastRenderedPageBreak/>
         <w:t>OBRADOR</w:t>
       </w:r>
@@ -4077,12 +4081,232 @@
           <w:szCs w:val="36"/>
         </w:rPr>
       </w:pPr>
+      <w:r>
+        <w:rPr>
+          <w:sz w:val="36"/>
+          <w:szCs w:val="36"/>
+        </w:rPr>
+        <w:t xml:space="preserve">RECEPCION DE </w:t>
+      </w:r>
       <w:proofErr w:type="gramStart"/>
       <w:r>
         <w:rPr>
           <w:sz w:val="36"/>
           <w:szCs w:val="36"/>
         </w:rPr>
+        <w:t>PRODUCTO  #</w:t>
+      </w:r>
+      <w:proofErr w:type="gramEnd"/>
+      <w:r>
+        <w:rPr>
+          <w:sz w:val="36"/>
+          <w:szCs w:val="36"/>
+        </w:rPr>
+        <w:t xml:space="preserve">  10751  al  11000</w:t>
+      </w:r>
+    </w:p>
+    <w:p>
+      <w:pPr>
+        <w:jc w:val="center"/>
+        <w:rPr>
+          <w:sz w:val="36"/>
+          <w:szCs w:val="36"/>
+        </w:rPr>
+      </w:pPr>
+    </w:p>
+    <w:p>
+      <w:pPr>
+        <w:jc w:val="center"/>
+        <w:rPr>
+          <w:sz w:val="36"/>
+          <w:szCs w:val="36"/>
+        </w:rPr>
+      </w:pPr>
+    </w:p>
+    <w:p>
+      <w:pPr>
+        <w:jc w:val="center"/>
+        <w:rPr>
+          <w:sz w:val="36"/>
+          <w:szCs w:val="36"/>
+        </w:rPr>
+      </w:pPr>
+    </w:p>
+    <w:p>
+      <w:pPr>
+        <w:jc w:val="center"/>
+        <w:rPr>
+          <w:sz w:val="36"/>
+          <w:szCs w:val="36"/>
+        </w:rPr>
+      </w:pPr>
+      <w:r>
+        <w:rPr>
+          <w:sz w:val="36"/>
+          <w:szCs w:val="36"/>
+        </w:rPr>
+        <w:t>REC IBIO</w:t>
+      </w:r>
+    </w:p>
+    <w:p>
+      <w:pPr>
+        <w:jc w:val="center"/>
+        <w:rPr>
+          <w:sz w:val="36"/>
+          <w:szCs w:val="36"/>
+        </w:rPr>
+      </w:pPr>
+    </w:p>
+    <w:p>
+      <w:pPr>
+        <w:jc w:val="center"/>
+        <w:rPr>
+          <w:sz w:val="36"/>
+          <w:szCs w:val="36"/>
+        </w:rPr>
+      </w:pPr>
+    </w:p>
+    <w:p>
+      <w:pPr>
+        <w:jc w:val="center"/>
+        <w:rPr>
+          <w:sz w:val="36"/>
+          <w:szCs w:val="36"/>
+        </w:rPr>
+      </w:pPr>
+      <w:r>
+        <w:rPr>
+          <w:sz w:val="36"/>
+          <w:szCs w:val="36"/>
+        </w:rPr>
+        <w:t>_________________________</w:t>
+      </w:r>
+    </w:p>
+    <w:p>
+      <w:pPr>
+        <w:jc w:val="center"/>
+        <w:rPr>
+          <w:sz w:val="36"/>
+          <w:szCs w:val="36"/>
+        </w:rPr>
+      </w:pPr>
+      <w:r>
+        <w:rPr>
+          <w:sz w:val="36"/>
+          <w:szCs w:val="36"/>
+        </w:rPr>
+        <w:t>ADRIANA SORIANO</w:t>
+      </w:r>
+    </w:p>
+    <w:p>
+      <w:pPr>
+        <w:jc w:val="center"/>
+        <w:rPr>
+          <w:sz w:val="36"/>
+          <w:szCs w:val="36"/>
+        </w:rPr>
+      </w:pPr>
+    </w:p>
+    <w:p>
+      <w:pPr>
+        <w:jc w:val="center"/>
+        <w:rPr>
+          <w:sz w:val="36"/>
+          <w:szCs w:val="36"/>
+        </w:rPr>
+      </w:pPr>
+      <w:r>
+        <w:rPr>
+          <w:sz w:val="36"/>
+          <w:szCs w:val="36"/>
+        </w:rPr>
+        <w:t>19 MARZO 2022</w:t>
+      </w:r>
+    </w:p>
+    <w:p>
+      <w:pPr>
+        <w:jc w:val="center"/>
+        <w:rPr>
+          <w:sz w:val="36"/>
+          <w:szCs w:val="36"/>
+        </w:rPr>
+      </w:pPr>
+    </w:p>
+    <w:p>
+      <w:pPr>
+        <w:jc w:val="center"/>
+        <w:rPr>
+          <w:sz w:val="36"/>
+          <w:szCs w:val="36"/>
+        </w:rPr>
+      </w:pPr>
+    </w:p>
+    <w:p>
+      <w:pPr>
+        <w:jc w:val="center"/>
+        <w:rPr>
+          <w:sz w:val="36"/>
+          <w:szCs w:val="36"/>
+        </w:rPr>
+      </w:pPr>
+    </w:p>
+    <w:p>
+      <w:pPr>
+        <w:jc w:val="center"/>
+        <w:rPr>
+          <w:sz w:val="36"/>
+          <w:szCs w:val="36"/>
+        </w:rPr>
+      </w:pPr>
+      <w:r>
+        <w:rPr>
+          <w:sz w:val="36"/>
+          <w:szCs w:val="36"/>
+        </w:rPr>
+        <w:t>OBRADOR</w:t>
+      </w:r>
+    </w:p>
+    <w:p>
+      <w:pPr>
+        <w:jc w:val="center"/>
+        <w:rPr>
+          <w:sz w:val="36"/>
+          <w:szCs w:val="36"/>
+        </w:rPr>
+      </w:pPr>
+    </w:p>
+    <w:p>
+      <w:pPr>
+        <w:jc w:val="center"/>
+        <w:rPr>
+          <w:sz w:val="36"/>
+          <w:szCs w:val="36"/>
+        </w:rPr>
+      </w:pPr>
+    </w:p>
+    <w:p>
+      <w:pPr>
+        <w:jc w:val="center"/>
+        <w:rPr>
+          <w:sz w:val="36"/>
+          <w:szCs w:val="36"/>
+        </w:rPr>
+      </w:pPr>
+    </w:p>
+    <w:p>
+      <w:pPr>
+        <w:jc w:val="center"/>
+        <w:rPr>
+          <w:sz w:val="36"/>
+          <w:szCs w:val="36"/>
+        </w:rPr>
+      </w:pPr>
+      <w:proofErr w:type="gramStart"/>
+      <w:r>
+        <w:rPr>
+          <w:sz w:val="36"/>
+          <w:szCs w:val="36"/>
+        </w:rPr>
         <w:t>REMISIONES  #</w:t>
       </w:r>
       <w:proofErr w:type="gramEnd"/>
@@ -4295,6 +4519,7 @@
           <w:sz w:val="36"/>
           <w:szCs w:val="36"/>
         </w:rPr>
+        <w:lastRenderedPageBreak/>
         <w:t>REMISIONES  #</w:t>
       </w:r>
       <w:proofErr w:type="gramEnd"/>
@@ -4493,7 +4718,6 @@
           <w:sz w:val="36"/>
           <w:szCs w:val="36"/>
         </w:rPr>
-        <w:lastRenderedPageBreak/>
         <w:t>OBRADOR</w:t>
       </w:r>
     </w:p>

</xml_diff>